<commit_message>
<Yusoon>Fix: Material Color 수정 & <Yoo>Docs: Rename CarRigid CarSkill_Yoo & <LGM>Fix: TestManager, Game Ground & <Choi>Feat: Customizing & Merged
</commit_message>
<xml_diff>
--- a/개발일지/개발일지_최진성.docx
+++ b/개발일지/개발일지_최진성.docx
@@ -187,7 +187,7 @@
     <w:p>
       <w:pPr>
         <w:rPr>
-          <w:rFonts w:ascii="학교안심 우주 R" w:eastAsia="학교안심 우주 R" w:hAnsi="학교안심 우주 R" w:hint="eastAsia"/>
+          <w:rFonts w:ascii="학교안심 우주 R" w:eastAsia="학교안심 우주 R" w:hAnsi="학교안심 우주 R"/>
           <w:sz w:val="44"/>
           <w:szCs w:val="44"/>
         </w:rPr>
@@ -300,7 +300,7 @@
       <w:pPr>
         <w:ind w:leftChars="800" w:left="1600" w:firstLine="800"/>
         <w:rPr>
-          <w:rFonts w:ascii="학교안심 우주 R" w:eastAsia="학교안심 우주 R" w:hAnsi="학교안심 우주 R" w:hint="eastAsia"/>
+          <w:rFonts w:ascii="학교안심 우주 R" w:eastAsia="학교안심 우주 R" w:hAnsi="학교안심 우주 R"/>
           <w:sz w:val="44"/>
           <w:szCs w:val="44"/>
         </w:rPr>
@@ -354,7 +354,7 @@
       <w:pPr>
         <w:ind w:firstLine="800"/>
         <w:rPr>
-          <w:rFonts w:ascii="학교안심 우주 R" w:eastAsia="학교안심 우주 R" w:hAnsi="학교안심 우주 R" w:hint="eastAsia"/>
+          <w:rFonts w:ascii="학교안심 우주 R" w:eastAsia="학교안심 우주 R" w:hAnsi="학교안심 우주 R"/>
           <w:sz w:val="44"/>
           <w:szCs w:val="44"/>
         </w:rPr>
@@ -414,7 +414,7 @@
       <w:pPr>
         <w:ind w:firstLine="800"/>
         <w:rPr>
-          <w:rFonts w:ascii="학교안심 우주 R" w:eastAsia="학교안심 우주 R" w:hAnsi="학교안심 우주 R" w:hint="eastAsia"/>
+          <w:rFonts w:ascii="학교안심 우주 R" w:eastAsia="학교안심 우주 R" w:hAnsi="학교안심 우주 R"/>
           <w:sz w:val="44"/>
           <w:szCs w:val="44"/>
         </w:rPr>
@@ -565,16 +565,16 @@
       <w:pPr>
         <w:ind w:firstLine="800"/>
         <w:rPr>
-          <w:rFonts w:ascii="학교안심 우주 R" w:eastAsia="학교안심 우주 R" w:hAnsi="학교안심 우주 R" w:hint="eastAsia"/>
-          <w:sz w:val="44"/>
-          <w:szCs w:val="44"/>
-        </w:rPr>
-      </w:pPr>
-    </w:p>
-    <w:p>
-      <w:pPr>
-        <w:rPr>
-          <w:rFonts w:ascii="학교안심 우주 R" w:eastAsia="학교안심 우주 R" w:hAnsi="학교안심 우주 R" w:hint="eastAsia"/>
+          <w:rFonts w:ascii="학교안심 우주 R" w:eastAsia="학교안심 우주 R" w:hAnsi="학교안심 우주 R"/>
+          <w:sz w:val="44"/>
+          <w:szCs w:val="44"/>
+        </w:rPr>
+      </w:pPr>
+    </w:p>
+    <w:p>
+      <w:pPr>
+        <w:rPr>
+          <w:rFonts w:ascii="학교안심 우주 R" w:eastAsia="학교안심 우주 R" w:hAnsi="학교안심 우주 R"/>
           <w:sz w:val="44"/>
           <w:szCs w:val="44"/>
         </w:rPr>
@@ -638,7 +638,172 @@
           <w:sz w:val="44"/>
           <w:szCs w:val="44"/>
         </w:rPr>
-        <w:t>10</w:t>
+        <w:t>100%)</w:t>
+      </w:r>
+    </w:p>
+    <w:p>
+      <w:pPr>
+        <w:ind w:leftChars="400" w:left="800" w:firstLine="800"/>
+        <w:rPr>
+          <w:rFonts w:ascii="학교안심 우주 R" w:eastAsia="학교안심 우주 R" w:hAnsi="학교안심 우주 R"/>
+          <w:sz w:val="44"/>
+          <w:szCs w:val="44"/>
+        </w:rPr>
+      </w:pPr>
+      <w:r>
+        <w:rPr>
+          <w:rFonts w:ascii="학교안심 우주 R" w:eastAsia="학교안심 우주 R" w:hAnsi="학교안심 우주 R"/>
+          <w:sz w:val="44"/>
+          <w:szCs w:val="44"/>
+        </w:rPr>
+        <w:tab/>
+        <w:t>0.5</w:t>
+      </w:r>
+      <w:r>
+        <w:rPr>
+          <w:rFonts w:ascii="학교안심 우주 R" w:eastAsia="학교안심 우주 R" w:hAnsi="학교안심 우주 R" w:hint="eastAsia"/>
+          <w:sz w:val="44"/>
+          <w:szCs w:val="44"/>
+        </w:rPr>
+        <w:t>초간 페이드 아웃</w:t>
+      </w:r>
+    </w:p>
+    <w:p>
+      <w:pPr>
+        <w:ind w:firstLine="800"/>
+        <w:rPr>
+          <w:rFonts w:ascii="학교안심 우주 R" w:eastAsia="학교안심 우주 R" w:hAnsi="학교안심 우주 R"/>
+          <w:sz w:val="44"/>
+          <w:szCs w:val="44"/>
+        </w:rPr>
+      </w:pPr>
+      <w:r>
+        <w:rPr>
+          <w:rFonts w:ascii="학교안심 우주 R" w:eastAsia="학교안심 우주 R" w:hAnsi="학교안심 우주 R"/>
+          <w:sz w:val="44"/>
+          <w:szCs w:val="44"/>
+        </w:rPr>
+        <w:tab/>
+      </w:r>
+      <w:r>
+        <w:rPr>
+          <w:rFonts w:ascii="학교안심 우주 R" w:eastAsia="학교안심 우주 R" w:hAnsi="학교안심 우주 R" w:hint="eastAsia"/>
+          <w:sz w:val="44"/>
+          <w:szCs w:val="44"/>
+        </w:rPr>
+        <w:t>시작 문구 출력</w:t>
+      </w:r>
+    </w:p>
+    <w:p>
+      <w:pPr>
+        <w:ind w:firstLine="800"/>
+        <w:rPr>
+          <w:rFonts w:ascii="학교안심 우주 R" w:eastAsia="학교안심 우주 R" w:hAnsi="학교안심 우주 R"/>
+          <w:sz w:val="44"/>
+          <w:szCs w:val="44"/>
+        </w:rPr>
+      </w:pPr>
+      <w:r>
+        <w:rPr>
+          <w:rFonts w:ascii="학교안심 우주 R" w:eastAsia="학교안심 우주 R" w:hAnsi="학교안심 우주 R"/>
+          <w:sz w:val="44"/>
+          <w:szCs w:val="44"/>
+        </w:rPr>
+        <w:tab/>
+      </w:r>
+      <w:r>
+        <w:rPr>
+          <w:rFonts w:ascii="학교안심 우주 R" w:eastAsia="학교안심 우주 R" w:hAnsi="학교안심 우주 R"/>
+          <w:sz w:val="44"/>
+          <w:szCs w:val="44"/>
+        </w:rPr>
+        <w:tab/>
+        <w:t>0.5</w:t>
+      </w:r>
+      <w:r>
+        <w:rPr>
+          <w:rFonts w:ascii="학교안심 우주 R" w:eastAsia="학교안심 우주 R" w:hAnsi="학교안심 우주 R" w:hint="eastAsia"/>
+          <w:sz w:val="44"/>
+          <w:szCs w:val="44"/>
+        </w:rPr>
+        <w:t xml:space="preserve">초간 </w:t>
+      </w:r>
+      <w:r>
+        <w:rPr>
+          <w:rFonts w:ascii="학교안심 우주 R" w:eastAsia="학교안심 우주 R" w:hAnsi="학교안심 우주 R"/>
+          <w:sz w:val="44"/>
+          <w:szCs w:val="44"/>
+        </w:rPr>
+        <w:t>Pos Y</w:t>
+      </w:r>
+      <w:r>
+        <w:rPr>
+          <w:rFonts w:ascii="학교안심 우주 R" w:eastAsia="학교안심 우주 R" w:hAnsi="학교안심 우주 R" w:hint="eastAsia"/>
+          <w:sz w:val="44"/>
+          <w:szCs w:val="44"/>
+        </w:rPr>
+        <w:t xml:space="preserve"> 아래에서 위로 이동</w:t>
+      </w:r>
+    </w:p>
+    <w:p>
+      <w:pPr>
+        <w:ind w:firstLine="800"/>
+        <w:rPr>
+          <w:rFonts w:ascii="학교안심 우주 R" w:eastAsia="학교안심 우주 R" w:hAnsi="학교안심 우주 R"/>
+          <w:sz w:val="44"/>
+          <w:szCs w:val="44"/>
+        </w:rPr>
+      </w:pPr>
+      <w:r>
+        <w:rPr>
+          <w:rFonts w:ascii="학교안심 우주 R" w:eastAsia="학교안심 우주 R" w:hAnsi="학교안심 우주 R"/>
+          <w:sz w:val="44"/>
+          <w:szCs w:val="44"/>
+        </w:rPr>
+        <w:tab/>
+        <w:t>While</w:t>
+      </w:r>
+      <w:r>
+        <w:rPr>
+          <w:rFonts w:ascii="학교안심 우주 R" w:eastAsia="학교안심 우주 R" w:hAnsi="학교안심 우주 R" w:hint="eastAsia"/>
+          <w:sz w:val="44"/>
+          <w:szCs w:val="44"/>
+        </w:rPr>
+        <w:t>로 색 변화 효과 출력</w:t>
+      </w:r>
+    </w:p>
+    <w:p>
+      <w:pPr>
+        <w:ind w:firstLine="800"/>
+        <w:rPr>
+          <w:rFonts w:ascii="학교안심 우주 R" w:eastAsia="학교안심 우주 R" w:hAnsi="학교안심 우주 R"/>
+          <w:sz w:val="44"/>
+          <w:szCs w:val="44"/>
+        </w:rPr>
+      </w:pPr>
+      <w:r>
+        <w:rPr>
+          <w:rFonts w:ascii="학교안심 우주 R" w:eastAsia="학교안심 우주 R" w:hAnsi="학교안심 우주 R" w:hint="eastAsia"/>
+          <w:sz w:val="44"/>
+          <w:szCs w:val="44"/>
+        </w:rPr>
+        <w:t>로켓리그 로고 출력</w:t>
+      </w:r>
+      <w:r>
+        <w:rPr>
+          <w:rFonts w:ascii="학교안심 우주 R" w:eastAsia="학교안심 우주 R" w:hAnsi="학교안심 우주 R"/>
+          <w:sz w:val="44"/>
+          <w:szCs w:val="44"/>
+        </w:rPr>
+        <w:t>(</w:t>
+      </w:r>
+      <w:r>
+        <w:rPr>
+          <w:rFonts w:ascii="학교안심 우주 R" w:eastAsia="학교안심 우주 R" w:hAnsi="학교안심 우주 R" w:hint="eastAsia"/>
+          <w:sz w:val="44"/>
+          <w:szCs w:val="44"/>
+        </w:rPr>
+        <w:t xml:space="preserve">시작 알파 </w:t>
       </w:r>
       <w:r>
         <w:rPr>
@@ -651,7 +816,7 @@
     </w:p>
     <w:p>
       <w:pPr>
-        <w:ind w:leftChars="400" w:left="800" w:firstLine="800"/>
+        <w:ind w:firstLine="800"/>
         <w:rPr>
           <w:rFonts w:ascii="학교안심 우주 R" w:eastAsia="학교안심 우주 R" w:hAnsi="학교안심 우주 R"/>
           <w:sz w:val="44"/>
@@ -673,7 +838,23 @@
           <w:sz w:val="44"/>
           <w:szCs w:val="44"/>
         </w:rPr>
-        <w:t>초간 페이드 아웃</w:t>
+        <w:t xml:space="preserve">초간 페이드 인 </w:t>
+      </w:r>
+      <w:r>
+        <w:rPr>
+          <w:rFonts w:ascii="학교안심 우주 R" w:eastAsia="학교안심 우주 R" w:hAnsi="학교안심 우주 R"/>
+          <w:sz w:val="44"/>
+          <w:szCs w:val="44"/>
+        </w:rPr>
+        <w:t xml:space="preserve">&amp; </w:t>
+      </w:r>
+      <w:r>
+        <w:rPr>
+          <w:rFonts w:ascii="학교안심 우주 R" w:eastAsia="학교안심 우주 R" w:hAnsi="학교안심 우주 R" w:hint="eastAsia"/>
+          <w:sz w:val="44"/>
+          <w:szCs w:val="44"/>
+        </w:rPr>
+        <w:t>위에서 아래로 이동</w:t>
       </w:r>
     </w:p>
     <w:p>
@@ -687,19 +868,11 @@
       </w:pPr>
       <w:r>
         <w:rPr>
-          <w:rFonts w:ascii="학교안심 우주 R" w:eastAsia="학교안심 우주 R" w:hAnsi="학교안심 우주 R"/>
-          <w:sz w:val="44"/>
-          <w:szCs w:val="44"/>
-        </w:rPr>
-        <w:tab/>
-      </w:r>
-      <w:r>
-        <w:rPr>
-          <w:rFonts w:ascii="학교안심 우주 R" w:eastAsia="학교안심 우주 R" w:hAnsi="학교안심 우주 R" w:hint="eastAsia"/>
-          <w:sz w:val="44"/>
-          <w:szCs w:val="44"/>
-        </w:rPr>
-        <w:t>시작 문구 출력</w:t>
+          <w:rFonts w:ascii="학교안심 우주 R" w:eastAsia="학교안심 우주 R" w:hAnsi="학교안심 우주 R" w:hint="eastAsia"/>
+          <w:sz w:val="44"/>
+          <w:szCs w:val="44"/>
+        </w:rPr>
+        <w:t>터치할 경우</w:t>
       </w:r>
     </w:p>
     <w:p>
@@ -718,187 +891,6 @@
           <w:szCs w:val="44"/>
         </w:rPr>
         <w:tab/>
-      </w:r>
-      <w:r>
-        <w:rPr>
-          <w:rFonts w:ascii="학교안심 우주 R" w:eastAsia="학교안심 우주 R" w:hAnsi="학교안심 우주 R"/>
-          <w:sz w:val="44"/>
-          <w:szCs w:val="44"/>
-        </w:rPr>
-        <w:tab/>
-        <w:t>0.5</w:t>
-      </w:r>
-      <w:r>
-        <w:rPr>
-          <w:rFonts w:ascii="학교안심 우주 R" w:eastAsia="학교안심 우주 R" w:hAnsi="학교안심 우주 R" w:hint="eastAsia"/>
-          <w:sz w:val="44"/>
-          <w:szCs w:val="44"/>
-        </w:rPr>
-        <w:t xml:space="preserve">초간 </w:t>
-      </w:r>
-      <w:r>
-        <w:rPr>
-          <w:rFonts w:ascii="학교안심 우주 R" w:eastAsia="학교안심 우주 R" w:hAnsi="학교안심 우주 R"/>
-          <w:sz w:val="44"/>
-          <w:szCs w:val="44"/>
-        </w:rPr>
-        <w:t>Pos Y</w:t>
-      </w:r>
-      <w:r>
-        <w:rPr>
-          <w:rFonts w:ascii="학교안심 우주 R" w:eastAsia="학교안심 우주 R" w:hAnsi="학교안심 우주 R" w:hint="eastAsia"/>
-          <w:sz w:val="44"/>
-          <w:szCs w:val="44"/>
-        </w:rPr>
-        <w:t xml:space="preserve"> 아래에서 위로 이동</w:t>
-      </w:r>
-    </w:p>
-    <w:p>
-      <w:pPr>
-        <w:ind w:firstLine="800"/>
-        <w:rPr>
-          <w:rFonts w:ascii="학교안심 우주 R" w:eastAsia="학교안심 우주 R" w:hAnsi="학교안심 우주 R" w:hint="eastAsia"/>
-          <w:sz w:val="44"/>
-          <w:szCs w:val="44"/>
-        </w:rPr>
-      </w:pPr>
-      <w:r>
-        <w:rPr>
-          <w:rFonts w:ascii="학교안심 우주 R" w:eastAsia="학교안심 우주 R" w:hAnsi="학교안심 우주 R"/>
-          <w:sz w:val="44"/>
-          <w:szCs w:val="44"/>
-        </w:rPr>
-        <w:tab/>
-        <w:t>While</w:t>
-      </w:r>
-      <w:r>
-        <w:rPr>
-          <w:rFonts w:ascii="학교안심 우주 R" w:eastAsia="학교안심 우주 R" w:hAnsi="학교안심 우주 R" w:hint="eastAsia"/>
-          <w:sz w:val="44"/>
-          <w:szCs w:val="44"/>
-        </w:rPr>
-        <w:t>로 색 변화 효과 출력</w:t>
-      </w:r>
-    </w:p>
-    <w:p>
-      <w:pPr>
-        <w:ind w:firstLine="800"/>
-        <w:rPr>
-          <w:rFonts w:ascii="학교안심 우주 R" w:eastAsia="학교안심 우주 R" w:hAnsi="학교안심 우주 R"/>
-          <w:sz w:val="44"/>
-          <w:szCs w:val="44"/>
-        </w:rPr>
-      </w:pPr>
-      <w:r>
-        <w:rPr>
-          <w:rFonts w:ascii="학교안심 우주 R" w:eastAsia="학교안심 우주 R" w:hAnsi="학교안심 우주 R" w:hint="eastAsia"/>
-          <w:sz w:val="44"/>
-          <w:szCs w:val="44"/>
-        </w:rPr>
-        <w:t>로켓리그 로고 출력</w:t>
-      </w:r>
-      <w:r>
-        <w:rPr>
-          <w:rFonts w:ascii="학교안심 우주 R" w:eastAsia="학교안심 우주 R" w:hAnsi="학교안심 우주 R"/>
-          <w:sz w:val="44"/>
-          <w:szCs w:val="44"/>
-        </w:rPr>
-        <w:t>(</w:t>
-      </w:r>
-      <w:r>
-        <w:rPr>
-          <w:rFonts w:ascii="학교안심 우주 R" w:eastAsia="학교안심 우주 R" w:hAnsi="학교안심 우주 R" w:hint="eastAsia"/>
-          <w:sz w:val="44"/>
-          <w:szCs w:val="44"/>
-        </w:rPr>
-        <w:t xml:space="preserve">시작 알파 </w:t>
-      </w:r>
-      <w:r>
-        <w:rPr>
-          <w:rFonts w:ascii="학교안심 우주 R" w:eastAsia="학교안심 우주 R" w:hAnsi="학교안심 우주 R"/>
-          <w:sz w:val="44"/>
-          <w:szCs w:val="44"/>
-        </w:rPr>
-        <w:t>0%)</w:t>
-      </w:r>
-    </w:p>
-    <w:p>
-      <w:pPr>
-        <w:ind w:firstLine="800"/>
-        <w:rPr>
-          <w:rFonts w:ascii="학교안심 우주 R" w:eastAsia="학교안심 우주 R" w:hAnsi="학교안심 우주 R" w:hint="eastAsia"/>
-          <w:sz w:val="44"/>
-          <w:szCs w:val="44"/>
-        </w:rPr>
-      </w:pPr>
-      <w:r>
-        <w:rPr>
-          <w:rFonts w:ascii="학교안심 우주 R" w:eastAsia="학교안심 우주 R" w:hAnsi="학교안심 우주 R"/>
-          <w:sz w:val="44"/>
-          <w:szCs w:val="44"/>
-        </w:rPr>
-        <w:tab/>
-        <w:t>0.5</w:t>
-      </w:r>
-      <w:r>
-        <w:rPr>
-          <w:rFonts w:ascii="학교안심 우주 R" w:eastAsia="학교안심 우주 R" w:hAnsi="학교안심 우주 R" w:hint="eastAsia"/>
-          <w:sz w:val="44"/>
-          <w:szCs w:val="44"/>
-        </w:rPr>
-        <w:t xml:space="preserve">초간 페이드 인 </w:t>
-      </w:r>
-      <w:r>
-        <w:rPr>
-          <w:rFonts w:ascii="학교안심 우주 R" w:eastAsia="학교안심 우주 R" w:hAnsi="학교안심 우주 R"/>
-          <w:sz w:val="44"/>
-          <w:szCs w:val="44"/>
-        </w:rPr>
-        <w:t xml:space="preserve">&amp; </w:t>
-      </w:r>
-      <w:r>
-        <w:rPr>
-          <w:rFonts w:ascii="학교안심 우주 R" w:eastAsia="학교안심 우주 R" w:hAnsi="학교안심 우주 R" w:hint="eastAsia"/>
-          <w:sz w:val="44"/>
-          <w:szCs w:val="44"/>
-        </w:rPr>
-        <w:t>위에서 아래로 이동</w:t>
-      </w:r>
-    </w:p>
-    <w:p>
-      <w:pPr>
-        <w:ind w:firstLine="800"/>
-        <w:rPr>
-          <w:rFonts w:ascii="학교안심 우주 R" w:eastAsia="학교안심 우주 R" w:hAnsi="학교안심 우주 R"/>
-          <w:sz w:val="44"/>
-          <w:szCs w:val="44"/>
-        </w:rPr>
-      </w:pPr>
-      <w:r>
-        <w:rPr>
-          <w:rFonts w:ascii="학교안심 우주 R" w:eastAsia="학교안심 우주 R" w:hAnsi="학교안심 우주 R" w:hint="eastAsia"/>
-          <w:sz w:val="44"/>
-          <w:szCs w:val="44"/>
-        </w:rPr>
-        <w:t>터치할 경우</w:t>
-      </w:r>
-    </w:p>
-    <w:p>
-      <w:pPr>
-        <w:ind w:firstLine="800"/>
-        <w:rPr>
-          <w:rFonts w:ascii="학교안심 우주 R" w:eastAsia="학교안심 우주 R" w:hAnsi="학교안심 우주 R" w:hint="eastAsia"/>
-          <w:sz w:val="44"/>
-          <w:szCs w:val="44"/>
-        </w:rPr>
-      </w:pPr>
-      <w:r>
-        <w:rPr>
-          <w:rFonts w:ascii="학교안심 우주 R" w:eastAsia="학교안심 우주 R" w:hAnsi="학교안심 우주 R"/>
-          <w:sz w:val="44"/>
-          <w:szCs w:val="44"/>
-        </w:rPr>
-        <w:tab/>
         <w:t xml:space="preserve">UI </w:t>
       </w:r>
       <w:r>
@@ -921,7 +913,7 @@
     <w:p>
       <w:pPr>
         <w:rPr>
-          <w:rFonts w:ascii="학교안심 우주 R" w:eastAsia="학교안심 우주 R" w:hAnsi="학교안심 우주 R" w:hint="eastAsia"/>
+          <w:rFonts w:ascii="학교안심 우주 R" w:eastAsia="학교안심 우주 R" w:hAnsi="학교안심 우주 R"/>
           <w:sz w:val="44"/>
           <w:szCs w:val="44"/>
         </w:rPr>
@@ -992,7 +984,7 @@
         </w:numPr>
         <w:ind w:leftChars="0"/>
         <w:rPr>
-          <w:rFonts w:ascii="학교안심 우주 R" w:eastAsia="학교안심 우주 R" w:hAnsi="학교안심 우주 R" w:hint="eastAsia"/>
+          <w:rFonts w:ascii="학교안심 우주 R" w:eastAsia="학교안심 우주 R" w:hAnsi="학교안심 우주 R"/>
           <w:sz w:val="44"/>
           <w:szCs w:val="44"/>
         </w:rPr>
@@ -1155,7 +1147,7 @@
         <w:ind w:leftChars="0"/>
         <w:jc w:val="left"/>
         <w:rPr>
-          <w:rFonts w:ascii="학교안심 우주 R" w:eastAsia="학교안심 우주 R" w:hAnsi="학교안심 우주 R" w:hint="eastAsia"/>
+          <w:rFonts w:ascii="학교안심 우주 R" w:eastAsia="학교안심 우주 R" w:hAnsi="학교안심 우주 R"/>
           <w:sz w:val="44"/>
           <w:szCs w:val="44"/>
         </w:rPr>
@@ -1230,15 +1222,7 @@
           <w:sz w:val="44"/>
           <w:szCs w:val="44"/>
         </w:rPr>
-        <w:t xml:space="preserve">로 가져온 후 가져온 </w:t>
-      </w:r>
-      <w:r>
-        <w:rPr>
-          <w:rFonts w:ascii="학교안심 우주 R" w:eastAsia="학교안심 우주 R" w:hAnsi="학교안심 우주 R" w:hint="eastAsia"/>
-          <w:sz w:val="44"/>
-          <w:szCs w:val="44"/>
-        </w:rPr>
-        <w:t>M</w:t>
+        <w:t>로 가져온 후 가져온 M</w:t>
       </w:r>
       <w:r>
         <w:rPr>
@@ -1270,47 +1254,2728 @@
           <w:sz w:val="44"/>
           <w:szCs w:val="44"/>
         </w:rPr>
+        <w:t>를 M</w:t>
+      </w:r>
+      <w:r>
+        <w:rPr>
+          <w:rFonts w:ascii="학교안심 우주 R" w:eastAsia="학교안심 우주 R" w:hAnsi="학교안심 우주 R"/>
+          <w:sz w:val="44"/>
+          <w:szCs w:val="44"/>
+        </w:rPr>
+        <w:t>aterial</w:t>
+      </w:r>
+      <w:r>
+        <w:rPr>
+          <w:rFonts w:ascii="학교안심 우주 R" w:eastAsia="학교안심 우주 R" w:hAnsi="학교안심 우주 R" w:hint="eastAsia"/>
+          <w:sz w:val="44"/>
+          <w:szCs w:val="44"/>
+        </w:rPr>
+        <w:t>.</w:t>
+      </w:r>
+      <w:r>
+        <w:rPr>
+          <w:rFonts w:ascii="학교안심 우주 R" w:eastAsia="학교안심 우주 R" w:hAnsi="학교안심 우주 R"/>
+          <w:sz w:val="44"/>
+          <w:szCs w:val="44"/>
+        </w:rPr>
+        <w:t>shader</w:t>
+      </w:r>
+      <w:r>
+        <w:rPr>
+          <w:rFonts w:ascii="학교안심 우주 R" w:eastAsia="학교안심 우주 R" w:hAnsi="학교안심 우주 R" w:hint="eastAsia"/>
+          <w:sz w:val="44"/>
+          <w:szCs w:val="44"/>
+        </w:rPr>
+        <w:t>로 가져온다.</w:t>
+      </w:r>
+      <w:r>
+        <w:rPr>
+          <w:rFonts w:ascii="학교안심 우주 R" w:eastAsia="학교안심 우주 R" w:hAnsi="학교안심 우주 R"/>
+          <w:sz w:val="44"/>
+          <w:szCs w:val="44"/>
+        </w:rPr>
+        <w:t xml:space="preserve"> </w:t>
+      </w:r>
+      <w:r>
+        <w:rPr>
+          <w:rFonts w:ascii="학교안심 우주 R" w:eastAsia="학교안심 우주 R" w:hAnsi="학교안심 우주 R" w:hint="eastAsia"/>
+          <w:sz w:val="44"/>
+          <w:szCs w:val="44"/>
+        </w:rPr>
+        <w:t xml:space="preserve">그리고 </w:t>
+      </w:r>
+      <w:r>
+        <w:rPr>
+          <w:rFonts w:ascii="학교안심 우주 R" w:eastAsia="학교안심 우주 R" w:hAnsi="학교안심 우주 R"/>
+          <w:sz w:val="44"/>
+          <w:szCs w:val="44"/>
+        </w:rPr>
+        <w:t>Shader.PropertyToId(“_GlowColor”)</w:t>
+      </w:r>
+      <w:r>
+        <w:rPr>
+          <w:rFonts w:ascii="학교안심 우주 R" w:eastAsia="학교안심 우주 R" w:hAnsi="학교안심 우주 R" w:hint="eastAsia"/>
+          <w:sz w:val="44"/>
+          <w:szCs w:val="44"/>
+        </w:rPr>
+        <w:t xml:space="preserve">로 </w:t>
+      </w:r>
+      <w:r>
+        <w:rPr>
+          <w:rFonts w:ascii="학교안심 우주 R" w:eastAsia="학교안심 우주 R" w:hAnsi="학교안심 우주 R"/>
+          <w:sz w:val="44"/>
+          <w:szCs w:val="44"/>
+        </w:rPr>
+        <w:t>GlowColo</w:t>
+      </w:r>
+      <w:r>
+        <w:rPr>
+          <w:rFonts w:ascii="학교안심 우주 R" w:eastAsia="학교안심 우주 R" w:hAnsi="학교안심 우주 R" w:hint="eastAsia"/>
+          <w:sz w:val="44"/>
+          <w:szCs w:val="44"/>
+        </w:rPr>
+        <w:t xml:space="preserve">r의 아이디를 받아온 후 </w:t>
+      </w:r>
+      <w:r>
+        <w:rPr>
+          <w:rFonts w:ascii="학교안심 우주 R" w:eastAsia="학교안심 우주 R" w:hAnsi="학교안심 우주 R"/>
+          <w:sz w:val="44"/>
+          <w:szCs w:val="44"/>
+        </w:rPr>
+        <w:t>DOTween.To()</w:t>
+      </w:r>
+      <w:r>
+        <w:rPr>
+          <w:rFonts w:ascii="학교안심 우주 R" w:eastAsia="학교안심 우주 R" w:hAnsi="학교안심 우주 R" w:hint="eastAsia"/>
+          <w:sz w:val="44"/>
+          <w:szCs w:val="44"/>
+        </w:rPr>
+        <w:t>라는 D</w:t>
+      </w:r>
+      <w:r>
+        <w:rPr>
+          <w:rFonts w:ascii="학교안심 우주 R" w:eastAsia="학교안심 우주 R" w:hAnsi="학교안심 우주 R"/>
+          <w:sz w:val="44"/>
+          <w:szCs w:val="44"/>
+        </w:rPr>
+        <w:t>OTween</w:t>
+      </w:r>
+      <w:r>
+        <w:rPr>
+          <w:rFonts w:ascii="학교안심 우주 R" w:eastAsia="학교안심 우주 R" w:hAnsi="학교안심 우주 R" w:hint="eastAsia"/>
+          <w:sz w:val="44"/>
+          <w:szCs w:val="44"/>
+        </w:rPr>
+        <w:t xml:space="preserve">용 람다 함수로 </w:t>
+      </w:r>
+      <w:r>
+        <w:rPr>
+          <w:rFonts w:ascii="학교안심 우주 R" w:eastAsia="학교안심 우주 R" w:hAnsi="학교안심 우주 R" w:hint="eastAsia"/>
+          <w:sz w:val="44"/>
+          <w:szCs w:val="44"/>
+        </w:rPr>
+        <w:t>아래와 같이 색상을 변경하니 됐다.</w:t>
+      </w:r>
+      <w:r>
+        <w:rPr>
+          <w:rFonts w:ascii="학교안심 우주 R" w:eastAsia="학교안심 우주 R" w:hAnsi="학교안심 우주 R"/>
+          <w:sz w:val="44"/>
+          <w:szCs w:val="44"/>
+        </w:rPr>
+        <w:t xml:space="preserve"> DOTween.To(( =&gt; material.GetColor(GlowColorID), color =&gt; material.SetColor(GlowColorID, color), targetColor, t); </w:t>
+      </w:r>
+      <w:r>
+        <w:rPr>
+          <w:rFonts w:ascii="학교안심 우주 R" w:eastAsia="학교안심 우주 R" w:hAnsi="학교안심 우주 R" w:hint="eastAsia"/>
+          <w:sz w:val="44"/>
+          <w:szCs w:val="44"/>
+        </w:rPr>
+        <w:t>로</w:t>
+      </w:r>
+      <w:r>
+        <w:rPr>
+          <w:rFonts w:ascii="학교안심 우주 R" w:eastAsia="학교안심 우주 R" w:hAnsi="학교안심 우주 R"/>
+          <w:sz w:val="44"/>
+          <w:szCs w:val="44"/>
+        </w:rPr>
+        <w:t xml:space="preserve"> </w:t>
+      </w:r>
+      <w:r>
+        <w:rPr>
+          <w:rFonts w:ascii="학교안심 우주 R" w:eastAsia="학교안심 우주 R" w:hAnsi="학교안심 우주 R" w:hint="eastAsia"/>
+          <w:sz w:val="44"/>
+          <w:szCs w:val="44"/>
+        </w:rPr>
+        <w:t>지정한 시간동안 색상을 변경하게 한다.</w:t>
+      </w:r>
+    </w:p>
+    <w:p>
+      <w:pPr>
+        <w:rPr>
+          <w:rFonts w:ascii="학교안심 우주 R" w:eastAsia="학교안심 우주 R" w:hAnsi="학교안심 우주 R"/>
+          <w:sz w:val="44"/>
+          <w:szCs w:val="44"/>
+        </w:rPr>
+      </w:pPr>
+      <w:r>
+        <w:rPr>
+          <w:rFonts w:ascii="학교안심 우주 R" w:eastAsia="학교안심 우주 R" w:hAnsi="학교안심 우주 R" w:hint="eastAsia"/>
+          <w:sz w:val="44"/>
+          <w:szCs w:val="44"/>
+        </w:rPr>
+        <w:t>[팁]</w:t>
+      </w:r>
+    </w:p>
+    <w:p>
+      <w:pPr>
+        <w:rPr>
+          <w:rFonts w:ascii="학교안심 우주 R" w:eastAsia="학교안심 우주 R" w:hAnsi="학교안심 우주 R"/>
+          <w:sz w:val="44"/>
+          <w:szCs w:val="44"/>
+        </w:rPr>
+      </w:pPr>
+      <w:r>
+        <w:rPr>
+          <w:rFonts w:ascii="학교안심 우주 R" w:eastAsia="학교안심 우주 R" w:hAnsi="학교안심 우주 R" w:hint="eastAsia"/>
+          <w:sz w:val="44"/>
+          <w:szCs w:val="44"/>
+        </w:rPr>
+        <w:t>1</w:t>
+      </w:r>
+      <w:r>
+        <w:rPr>
+          <w:rFonts w:ascii="학교안심 우주 R" w:eastAsia="학교안심 우주 R" w:hAnsi="학교안심 우주 R"/>
+          <w:sz w:val="44"/>
+          <w:szCs w:val="44"/>
+        </w:rPr>
+        <w:t>. 0</w:t>
+      </w:r>
+      <w:r>
+        <w:rPr>
+          <w:rFonts w:ascii="학교안심 우주 R" w:eastAsia="학교안심 우주 R" w:hAnsi="학교안심 우주 R" w:hint="eastAsia"/>
+          <w:sz w:val="44"/>
+          <w:szCs w:val="44"/>
+        </w:rPr>
+        <w:t xml:space="preserve">과 </w:t>
+      </w:r>
+      <w:r>
+        <w:rPr>
+          <w:rFonts w:ascii="학교안심 우주 R" w:eastAsia="학교안심 우주 R" w:hAnsi="학교안심 우주 R"/>
+          <w:sz w:val="44"/>
+          <w:szCs w:val="44"/>
+        </w:rPr>
+        <w:t>1</w:t>
+      </w:r>
+      <w:r>
+        <w:rPr>
+          <w:rFonts w:ascii="학교안심 우주 R" w:eastAsia="학교안심 우주 R" w:hAnsi="학교안심 우주 R" w:hint="eastAsia"/>
+          <w:sz w:val="44"/>
+          <w:szCs w:val="44"/>
+        </w:rPr>
+        <w:t xml:space="preserve">사이의 랜덤한 소수를 얻고자 할 때 </w:t>
+      </w:r>
+      <w:r>
+        <w:rPr>
+          <w:rFonts w:ascii="학교안심 우주 R" w:eastAsia="학교안심 우주 R" w:hAnsi="학교안심 우주 R"/>
+          <w:sz w:val="44"/>
+          <w:szCs w:val="44"/>
+        </w:rPr>
+        <w:t>Random.value</w:t>
+      </w:r>
+      <w:r>
+        <w:rPr>
+          <w:rFonts w:ascii="학교안심 우주 R" w:eastAsia="학교안심 우주 R" w:hAnsi="학교안심 우주 R" w:hint="eastAsia"/>
+          <w:sz w:val="44"/>
+          <w:szCs w:val="44"/>
+        </w:rPr>
+        <w:t>를 사용하면 된다.</w:t>
+      </w:r>
+    </w:p>
+    <w:p>
+      <w:pPr>
+        <w:rPr>
+          <w:rFonts w:ascii="학교안심 우주 R" w:eastAsia="학교안심 우주 R" w:hAnsi="학교안심 우주 R"/>
+          <w:sz w:val="44"/>
+          <w:szCs w:val="44"/>
+        </w:rPr>
+      </w:pPr>
+      <w:r>
+        <w:rPr>
+          <w:rFonts w:ascii="학교안심 우주 R" w:eastAsia="학교안심 우주 R" w:hAnsi="학교안심 우주 R"/>
+          <w:sz w:val="44"/>
+          <w:szCs w:val="44"/>
+        </w:rPr>
+        <w:t>################################################</w:t>
+      </w:r>
+    </w:p>
+    <w:p>
+      <w:pPr>
+        <w:rPr>
+          <w:rFonts w:ascii="학교안심 우주 R" w:eastAsia="학교안심 우주 R" w:hAnsi="학교안심 우주 R"/>
+          <w:sz w:val="44"/>
+          <w:szCs w:val="44"/>
+        </w:rPr>
+      </w:pPr>
+      <w:r>
+        <w:rPr>
+          <w:rFonts w:ascii="학교안심 우주 R" w:eastAsia="학교안심 우주 R" w:hAnsi="학교안심 우주 R" w:hint="eastAsia"/>
+          <w:sz w:val="44"/>
+          <w:szCs w:val="44"/>
+        </w:rPr>
+        <w:t>[</w:t>
+      </w:r>
+      <w:r>
+        <w:rPr>
+          <w:rFonts w:ascii="학교안심 우주 R" w:eastAsia="학교안심 우주 R" w:hAnsi="학교안심 우주 R"/>
+          <w:sz w:val="44"/>
+          <w:szCs w:val="44"/>
+        </w:rPr>
+        <w:t>2023-09-07-</w:t>
+      </w:r>
+      <w:r>
+        <w:rPr>
+          <w:rFonts w:ascii="학교안심 우주 R" w:eastAsia="학교안심 우주 R" w:hAnsi="학교안심 우주 R" w:hint="eastAsia"/>
+          <w:sz w:val="44"/>
+          <w:szCs w:val="44"/>
+        </w:rPr>
+        <w:t>목요일]</w:t>
+      </w:r>
+    </w:p>
+    <w:p>
+      <w:pPr>
+        <w:rPr>
+          <w:rFonts w:ascii="학교안심 우주 R" w:eastAsia="학교안심 우주 R" w:hAnsi="학교안심 우주 R"/>
+          <w:sz w:val="44"/>
+          <w:szCs w:val="44"/>
+        </w:rPr>
+      </w:pPr>
+      <w:r>
+        <w:rPr>
+          <w:rFonts w:ascii="학교안심 우주 R" w:eastAsia="학교안심 우주 R" w:hAnsi="학교안심 우주 R"/>
+          <w:sz w:val="44"/>
+          <w:szCs w:val="44"/>
+        </w:rPr>
+        <w:t>[</w:t>
+      </w:r>
+      <w:r>
+        <w:rPr>
+          <w:rFonts w:ascii="학교안심 우주 R" w:eastAsia="학교안심 우주 R" w:hAnsi="학교안심 우주 R" w:hint="eastAsia"/>
+          <w:sz w:val="44"/>
+          <w:szCs w:val="44"/>
+        </w:rPr>
+        <w:t>한 일]</w:t>
+      </w:r>
+    </w:p>
+    <w:p>
+      <w:pPr>
+        <w:rPr>
+          <w:rFonts w:ascii="학교안심 우주 R" w:eastAsia="학교안심 우주 R" w:hAnsi="학교안심 우주 R"/>
+          <w:sz w:val="44"/>
+          <w:szCs w:val="44"/>
+        </w:rPr>
+      </w:pPr>
+      <w:r>
+        <w:rPr>
+          <w:rFonts w:ascii="학교안심 우주 R" w:eastAsia="학교안심 우주 R" w:hAnsi="학교안심 우주 R" w:hint="eastAsia"/>
+          <w:sz w:val="44"/>
+          <w:szCs w:val="44"/>
+        </w:rPr>
+        <w:t>로비 게임 로고</w:t>
+      </w:r>
+      <w:r>
+        <w:rPr>
+          <w:rFonts w:ascii="학교안심 우주 R" w:eastAsia="학교안심 우주 R" w:hAnsi="학교안심 우주 R"/>
+          <w:sz w:val="44"/>
+          <w:szCs w:val="44"/>
+        </w:rPr>
+        <w:t xml:space="preserve"> </w:t>
+      </w:r>
+      <w:r>
+        <w:rPr>
+          <w:rFonts w:ascii="학교안심 우주 R" w:eastAsia="학교안심 우주 R" w:hAnsi="학교안심 우주 R" w:hint="eastAsia"/>
+          <w:sz w:val="44"/>
+          <w:szCs w:val="44"/>
+        </w:rPr>
+        <w:t>효과 작업</w:t>
+      </w:r>
+    </w:p>
+    <w:p>
+      <w:pPr>
+        <w:rPr>
+          <w:rFonts w:ascii="학교안심 우주 R" w:eastAsia="학교안심 우주 R" w:hAnsi="학교안심 우주 R"/>
+          <w:sz w:val="44"/>
+          <w:szCs w:val="44"/>
+        </w:rPr>
+      </w:pPr>
+      <w:r>
+        <w:rPr>
+          <w:rFonts w:ascii="학교안심 우주 R" w:eastAsia="학교안심 우주 R" w:hAnsi="학교안심 우주 R" w:hint="eastAsia"/>
+          <w:sz w:val="44"/>
+          <w:szCs w:val="44"/>
+        </w:rPr>
+        <w:t xml:space="preserve">로비 </w:t>
+      </w:r>
+      <w:r>
+        <w:rPr>
+          <w:rFonts w:ascii="학교안심 우주 R" w:eastAsia="학교안심 우주 R" w:hAnsi="학교안심 우주 R"/>
+          <w:sz w:val="44"/>
+          <w:szCs w:val="44"/>
+        </w:rPr>
+        <w:t xml:space="preserve">GUI </w:t>
+      </w:r>
+      <w:r>
+        <w:rPr>
+          <w:rFonts w:ascii="학교안심 우주 R" w:eastAsia="학교안심 우주 R" w:hAnsi="학교안심 우주 R" w:hint="eastAsia"/>
+          <w:sz w:val="44"/>
+          <w:szCs w:val="44"/>
+        </w:rPr>
+        <w:t>작업</w:t>
+      </w:r>
+    </w:p>
+    <w:p>
+      <w:pPr>
+        <w:rPr>
+          <w:rFonts w:ascii="학교안심 우주 R" w:eastAsia="학교안심 우주 R" w:hAnsi="학교안심 우주 R"/>
+          <w:sz w:val="44"/>
+          <w:szCs w:val="44"/>
+        </w:rPr>
+      </w:pPr>
+      <w:r>
+        <w:rPr>
+          <w:rFonts w:ascii="학교안심 우주 R" w:eastAsia="학교안심 우주 R" w:hAnsi="학교안심 우주 R" w:hint="eastAsia"/>
+          <w:sz w:val="44"/>
+          <w:szCs w:val="44"/>
+        </w:rPr>
+        <w:t>로비 버튼 효과 작업</w:t>
+      </w:r>
+    </w:p>
+    <w:p>
+      <w:pPr>
+        <w:ind w:left="795"/>
+        <w:rPr>
+          <w:rFonts w:ascii="학교안심 우주 R" w:eastAsia="학교안심 우주 R" w:hAnsi="학교안심 우주 R"/>
+          <w:sz w:val="44"/>
+          <w:szCs w:val="44"/>
+        </w:rPr>
+      </w:pPr>
+      <w:r>
+        <w:rPr>
+          <w:rFonts w:ascii="학교안심 우주 R" w:eastAsia="학교안심 우주 R" w:hAnsi="학교안심 우주 R"/>
+          <w:sz w:val="44"/>
+          <w:szCs w:val="44"/>
+        </w:rPr>
+        <w:t>IPointerEnterHandler, IPointerExitHandler</w:t>
+      </w:r>
+      <w:r>
+        <w:rPr>
+          <w:rFonts w:ascii="학교안심 우주 R" w:eastAsia="학교안심 우주 R" w:hAnsi="학교안심 우주 R"/>
+          <w:sz w:val="44"/>
+          <w:szCs w:val="44"/>
+        </w:rPr>
+        <w:t xml:space="preserve"> </w:t>
+      </w:r>
+      <w:r>
+        <w:rPr>
+          <w:rFonts w:ascii="학교안심 우주 R" w:eastAsia="학교안심 우주 R" w:hAnsi="학교안심 우주 R" w:hint="eastAsia"/>
+          <w:sz w:val="44"/>
+          <w:szCs w:val="44"/>
+        </w:rPr>
+        <w:t>인터페이스를 사용하여 마우스 포인터가 E</w:t>
+      </w:r>
+      <w:r>
+        <w:rPr>
+          <w:rFonts w:ascii="학교안심 우주 R" w:eastAsia="학교안심 우주 R" w:hAnsi="학교안심 우주 R"/>
+          <w:sz w:val="44"/>
+          <w:szCs w:val="44"/>
+        </w:rPr>
+        <w:t xml:space="preserve">nter, Exit </w:t>
+      </w:r>
+      <w:r>
+        <w:rPr>
+          <w:rFonts w:ascii="학교안심 우주 R" w:eastAsia="학교안심 우주 R" w:hAnsi="학교안심 우주 R" w:hint="eastAsia"/>
+          <w:sz w:val="44"/>
+          <w:szCs w:val="44"/>
+        </w:rPr>
+        <w:t>할 때 버튼과 텍스</w:t>
+      </w:r>
+      <w:r>
+        <w:rPr>
+          <w:rFonts w:ascii="학교안심 우주 R" w:eastAsia="학교안심 우주 R" w:hAnsi="학교안심 우주 R" w:hint="eastAsia"/>
+          <w:sz w:val="44"/>
+          <w:szCs w:val="44"/>
+        </w:rPr>
+        <w:lastRenderedPageBreak/>
+        <w:t xml:space="preserve">트의 색상을 바꾸게했다. </w:t>
+      </w:r>
+    </w:p>
+    <w:p>
+      <w:pPr>
+        <w:rPr>
+          <w:rFonts w:ascii="학교안심 우주 R" w:eastAsia="학교안심 우주 R" w:hAnsi="학교안심 우주 R"/>
+          <w:sz w:val="44"/>
+          <w:szCs w:val="44"/>
+        </w:rPr>
+      </w:pPr>
+      <w:r>
+        <w:rPr>
+          <w:rFonts w:ascii="학교안심 우주 R" w:eastAsia="학교안심 우주 R" w:hAnsi="학교안심 우주 R" w:hint="eastAsia"/>
+          <w:sz w:val="44"/>
+          <w:szCs w:val="44"/>
+        </w:rPr>
+        <w:t>커스터마이징에 대해 의논함</w:t>
+      </w:r>
+    </w:p>
+    <w:p>
+      <w:pPr>
+        <w:ind w:left="795"/>
+        <w:rPr>
+          <w:rFonts w:ascii="학교안심 우주 R" w:eastAsia="학교안심 우주 R" w:hAnsi="학교안심 우주 R"/>
+          <w:sz w:val="44"/>
+          <w:szCs w:val="44"/>
+        </w:rPr>
+      </w:pPr>
+      <w:r>
+        <w:rPr>
+          <w:rFonts w:ascii="학교안심 우주 R" w:eastAsia="학교안심 우주 R" w:hAnsi="학교안심 우주 R"/>
+          <w:sz w:val="44"/>
+          <w:szCs w:val="44"/>
+        </w:rPr>
+        <w:t>Resources</w:t>
+      </w:r>
+      <w:r>
+        <w:rPr>
+          <w:rFonts w:ascii="학교안심 우주 R" w:eastAsia="학교안심 우주 R" w:hAnsi="학교안심 우주 R" w:hint="eastAsia"/>
+          <w:sz w:val="44"/>
+          <w:szCs w:val="44"/>
+        </w:rPr>
+        <w:t xml:space="preserve"> 폴더에 </w:t>
+      </w:r>
+      <w:r>
+        <w:rPr>
+          <w:rFonts w:ascii="학교안심 우주 R" w:eastAsia="학교안심 우주 R" w:hAnsi="학교안심 우주 R"/>
+          <w:sz w:val="44"/>
+          <w:szCs w:val="44"/>
+        </w:rPr>
+        <w:t>Prefab</w:t>
+      </w:r>
+      <w:r>
+        <w:rPr>
+          <w:rFonts w:ascii="학교안심 우주 R" w:eastAsia="학교안심 우주 R" w:hAnsi="학교안심 우주 R" w:hint="eastAsia"/>
+          <w:sz w:val="44"/>
+          <w:szCs w:val="44"/>
+        </w:rPr>
+        <w:t>으로 자동차의 파츠를 등록 한 후 해당 사용자의 커스터마이징에 따라 자동차를 생성 하는 로직</w:t>
+      </w:r>
+    </w:p>
+    <w:p>
+      <w:pPr>
+        <w:ind w:left="795"/>
+        <w:rPr>
+          <w:rFonts w:ascii="학교안심 우주 R" w:eastAsia="학교안심 우주 R" w:hAnsi="학교안심 우주 R"/>
+          <w:sz w:val="44"/>
+          <w:szCs w:val="44"/>
+        </w:rPr>
+      </w:pPr>
+      <w:r>
+        <w:rPr>
+          <w:rFonts w:ascii="학교안심 우주 R" w:eastAsia="학교안심 우주 R" w:hAnsi="학교안심 우주 R"/>
+          <w:sz w:val="44"/>
+          <w:szCs w:val="44"/>
+        </w:rPr>
+        <w:tab/>
+      </w:r>
+      <w:r>
+        <w:rPr>
+          <w:rFonts w:ascii="학교안심 우주 R" w:eastAsia="학교안심 우주 R" w:hAnsi="학교안심 우주 R"/>
+          <w:sz w:val="44"/>
+          <w:szCs w:val="44"/>
+        </w:rPr>
+        <w:tab/>
+        <w:t xml:space="preserve">ex) </w:t>
+      </w:r>
+      <w:r>
+        <w:rPr>
+          <w:rFonts w:ascii="학교안심 우주 R" w:eastAsia="학교안심 우주 R" w:hAnsi="학교안심 우주 R" w:hint="eastAsia"/>
+          <w:sz w:val="44"/>
+          <w:szCs w:val="44"/>
+        </w:rPr>
+        <w:t xml:space="preserve">스크립트로 빈 오브젝트를 생성한 후 사용자의 요구에 따라 하나씩 </w:t>
+      </w:r>
+      <w:r>
+        <w:rPr>
+          <w:rFonts w:ascii="학교안심 우주 R" w:eastAsia="학교안심 우주 R" w:hAnsi="학교안심 우주 R"/>
+          <w:sz w:val="44"/>
+          <w:szCs w:val="44"/>
+        </w:rPr>
+        <w:t>Prefab</w:t>
+      </w:r>
+      <w:r>
+        <w:rPr>
+          <w:rFonts w:ascii="학교안심 우주 R" w:eastAsia="학교안심 우주 R" w:hAnsi="학교안심 우주 R" w:hint="eastAsia"/>
+          <w:sz w:val="44"/>
+          <w:szCs w:val="44"/>
+        </w:rPr>
+        <w:t xml:space="preserve">을 불러와서 자식으로 추가한다. </w:t>
+      </w:r>
+    </w:p>
+    <w:p>
+      <w:pPr>
+        <w:rPr>
+          <w:rFonts w:ascii="학교안심 우주 R" w:eastAsia="학교안심 우주 R" w:hAnsi="학교안심 우주 R"/>
+          <w:sz w:val="44"/>
+          <w:szCs w:val="44"/>
+        </w:rPr>
+      </w:pPr>
+    </w:p>
+    <w:p>
+      <w:pPr>
+        <w:rPr>
+          <w:rFonts w:ascii="학교안심 우주 R" w:eastAsia="학교안심 우주 R" w:hAnsi="학교안심 우주 R"/>
+          <w:sz w:val="44"/>
+          <w:szCs w:val="44"/>
+        </w:rPr>
+      </w:pPr>
+      <w:r>
+        <w:rPr>
+          <w:rFonts w:ascii="학교안심 우주 R" w:eastAsia="학교안심 우주 R" w:hAnsi="학교안심 우주 R" w:hint="eastAsia"/>
+          <w:sz w:val="44"/>
+          <w:szCs w:val="44"/>
+        </w:rPr>
+        <w:t>[문제점]</w:t>
+      </w:r>
+    </w:p>
+    <w:p>
+      <w:pPr>
+        <w:rPr>
+          <w:rFonts w:ascii="학교안심 우주 R" w:eastAsia="학교안심 우주 R" w:hAnsi="학교안심 우주 R"/>
+          <w:sz w:val="44"/>
+          <w:szCs w:val="44"/>
+        </w:rPr>
+      </w:pPr>
+      <w:r>
+        <w:rPr>
+          <w:rFonts w:ascii="학교안심 우주 R" w:eastAsia="학교안심 우주 R" w:hAnsi="학교안심 우주 R"/>
+          <w:sz w:val="44"/>
+          <w:szCs w:val="44"/>
+        </w:rPr>
+        <w:t xml:space="preserve">A </w:t>
+      </w:r>
+      <w:r>
+        <w:rPr>
+          <w:rFonts w:ascii="학교안심 우주 R" w:eastAsia="학교안심 우주 R" w:hAnsi="학교안심 우주 R" w:hint="eastAsia"/>
+          <w:sz w:val="44"/>
+          <w:szCs w:val="44"/>
+        </w:rPr>
+        <w:t xml:space="preserve">씬에서 만든 캔버스를 </w:t>
+      </w:r>
+      <w:r>
+        <w:rPr>
+          <w:rFonts w:ascii="학교안심 우주 R" w:eastAsia="학교안심 우주 R" w:hAnsi="학교안심 우주 R"/>
+          <w:sz w:val="44"/>
+          <w:szCs w:val="44"/>
+        </w:rPr>
+        <w:t xml:space="preserve">B </w:t>
+      </w:r>
+      <w:r>
+        <w:rPr>
+          <w:rFonts w:ascii="학교안심 우주 R" w:eastAsia="학교안심 우주 R" w:hAnsi="학교안심 우주 R" w:hint="eastAsia"/>
+          <w:sz w:val="44"/>
+          <w:szCs w:val="44"/>
+        </w:rPr>
+        <w:t>씬으로 복사 했을 때 버튼이 제대로 동작하지 않는 현상</w:t>
+      </w:r>
+    </w:p>
+    <w:p>
+      <w:pPr>
+        <w:rPr>
+          <w:rFonts w:ascii="학교안심 우주 R" w:eastAsia="학교안심 우주 R" w:hAnsi="학교안심 우주 R"/>
+          <w:sz w:val="44"/>
+          <w:szCs w:val="44"/>
+        </w:rPr>
+      </w:pPr>
+      <w:r>
+        <w:rPr>
+          <w:rFonts w:ascii="학교안심 우주 R" w:eastAsia="학교안심 우주 R" w:hAnsi="학교안심 우주 R" w:hint="eastAsia"/>
+          <w:sz w:val="44"/>
+          <w:szCs w:val="44"/>
+        </w:rPr>
+        <w:t>[해결]</w:t>
+      </w:r>
+    </w:p>
+    <w:p>
+      <w:pPr>
+        <w:rPr>
+          <w:rFonts w:ascii="학교안심 우주 R" w:eastAsia="학교안심 우주 R" w:hAnsi="학교안심 우주 R"/>
+          <w:sz w:val="44"/>
+          <w:szCs w:val="44"/>
+        </w:rPr>
+      </w:pPr>
+      <w:r>
+        <w:rPr>
+          <w:rFonts w:ascii="학교안심 우주 R" w:eastAsia="학교안심 우주 R" w:hAnsi="학교안심 우주 R" w:hint="eastAsia"/>
+          <w:sz w:val="44"/>
+          <w:szCs w:val="44"/>
+        </w:rPr>
+        <w:t>캔버스를 붙여넣기 할 씬에 빈 캔버스를 생성한 후 삭제한다.</w:t>
+      </w:r>
+      <w:r>
+        <w:rPr>
+          <w:rFonts w:ascii="학교안심 우주 R" w:eastAsia="학교안심 우주 R" w:hAnsi="학교안심 우주 R"/>
+          <w:sz w:val="44"/>
+          <w:szCs w:val="44"/>
+        </w:rPr>
+        <w:t xml:space="preserve"> </w:t>
+      </w:r>
+      <w:r>
+        <w:rPr>
+          <w:rFonts w:ascii="학교안심 우주 R" w:eastAsia="학교안심 우주 R" w:hAnsi="학교안심 우주 R" w:hint="eastAsia"/>
+          <w:sz w:val="44"/>
+          <w:szCs w:val="44"/>
+        </w:rPr>
+        <w:t xml:space="preserve">그러면 정상적으로 버튼이 동작한다.  </w:t>
+      </w:r>
+    </w:p>
+    <w:p>
+      <w:pPr>
+        <w:rPr>
+          <w:rFonts w:ascii="학교안심 우주 R" w:eastAsia="학교안심 우주 R" w:hAnsi="학교안심 우주 R"/>
+          <w:sz w:val="44"/>
+          <w:szCs w:val="44"/>
+        </w:rPr>
+      </w:pPr>
+    </w:p>
+    <w:p>
+      <w:pPr>
+        <w:rPr>
+          <w:rFonts w:ascii="학교안심 우주 R" w:eastAsia="학교안심 우주 R" w:hAnsi="학교안심 우주 R"/>
+          <w:sz w:val="44"/>
+          <w:szCs w:val="44"/>
+        </w:rPr>
+      </w:pPr>
+      <w:r>
+        <w:rPr>
+          <w:rFonts w:ascii="학교안심 우주 R" w:eastAsia="학교안심 우주 R" w:hAnsi="학교안심 우주 R" w:hint="eastAsia"/>
+          <w:sz w:val="44"/>
+          <w:szCs w:val="44"/>
+        </w:rPr>
+        <w:t>[팁]</w:t>
+      </w:r>
+    </w:p>
+    <w:p>
+      <w:pPr>
+        <w:rPr>
+          <w:rFonts w:ascii="학교안심 우주 R" w:eastAsia="학교안심 우주 R" w:hAnsi="학교안심 우주 R"/>
+          <w:sz w:val="44"/>
+          <w:szCs w:val="44"/>
+        </w:rPr>
+      </w:pPr>
+      <w:r>
+        <w:rPr>
+          <w:rFonts w:ascii="학교안심 우주 R" w:eastAsia="학교안심 우주 R" w:hAnsi="학교안심 우주 R" w:hint="eastAsia"/>
+          <w:sz w:val="44"/>
+          <w:szCs w:val="44"/>
+        </w:rPr>
+        <w:t>S</w:t>
+      </w:r>
+      <w:r>
+        <w:rPr>
+          <w:rFonts w:ascii="학교안심 우주 R" w:eastAsia="학교안심 우주 R" w:hAnsi="학교안심 우주 R"/>
+          <w:sz w:val="44"/>
+          <w:szCs w:val="44"/>
+        </w:rPr>
+        <w:t>ource Tree</w:t>
+      </w:r>
+      <w:r>
+        <w:rPr>
+          <w:rFonts w:ascii="학교안심 우주 R" w:eastAsia="학교안심 우주 R" w:hAnsi="학교안심 우주 R" w:hint="eastAsia"/>
+          <w:sz w:val="44"/>
+          <w:szCs w:val="44"/>
+        </w:rPr>
+        <w:t>에서 병합(</w:t>
+      </w:r>
+      <w:r>
+        <w:rPr>
+          <w:rFonts w:ascii="학교안심 우주 R" w:eastAsia="학교안심 우주 R" w:hAnsi="학교안심 우주 R"/>
+          <w:sz w:val="44"/>
+          <w:szCs w:val="44"/>
+        </w:rPr>
+        <w:t>Merge</w:t>
+      </w:r>
+      <w:r>
+        <w:rPr>
+          <w:rFonts w:ascii="학교안심 우주 R" w:eastAsia="학교안심 우주 R" w:hAnsi="학교안심 우주 R" w:hint="eastAsia"/>
+          <w:sz w:val="44"/>
+          <w:szCs w:val="44"/>
+        </w:rPr>
+        <w:t xml:space="preserve">)을 하고 </w:t>
+      </w:r>
+      <w:r>
+        <w:rPr>
+          <w:rFonts w:ascii="학교안심 우주 R" w:eastAsia="학교안심 우주 R" w:hAnsi="학교안심 우주 R"/>
+          <w:sz w:val="44"/>
+          <w:szCs w:val="44"/>
+        </w:rPr>
+        <w:t>Pull</w:t>
+      </w:r>
+      <w:r>
+        <w:rPr>
+          <w:rFonts w:ascii="학교안심 우주 R" w:eastAsia="학교안심 우주 R" w:hAnsi="학교안심 우주 R" w:hint="eastAsia"/>
+          <w:sz w:val="44"/>
+          <w:szCs w:val="44"/>
+        </w:rPr>
+        <w:t>을 받을 때 병합한 브</w:t>
+      </w:r>
+      <w:r>
+        <w:rPr>
+          <w:rFonts w:ascii="학교안심 우주 R" w:eastAsia="학교안심 우주 R" w:hAnsi="학교안심 우주 R" w:hint="eastAsia"/>
+          <w:sz w:val="44"/>
+          <w:szCs w:val="44"/>
+        </w:rPr>
+        <w:t>랜</w:t>
+      </w:r>
+      <w:r>
+        <w:rPr>
+          <w:rFonts w:ascii="학교안심 우주 R" w:eastAsia="학교안심 우주 R" w:hAnsi="학교안심 우주 R" w:hint="eastAsia"/>
+          <w:sz w:val="44"/>
+          <w:szCs w:val="44"/>
+        </w:rPr>
+        <w:t>치로 설정해서 내려 받아야한다.</w:t>
+      </w:r>
+    </w:p>
+    <w:p>
+      <w:pPr>
+        <w:rPr>
+          <w:rFonts w:ascii="학교안심 우주 R" w:eastAsia="학교안심 우주 R" w:hAnsi="학교안심 우주 R"/>
+          <w:sz w:val="44"/>
+          <w:szCs w:val="44"/>
+        </w:rPr>
+      </w:pPr>
+    </w:p>
+    <w:p>
+      <w:pPr>
+        <w:rPr>
+          <w:rFonts w:ascii="학교안심 우주 R" w:eastAsia="학교안심 우주 R" w:hAnsi="학교안심 우주 R"/>
+          <w:sz w:val="44"/>
+          <w:szCs w:val="44"/>
+        </w:rPr>
+      </w:pPr>
+      <w:r>
+        <w:rPr>
+          <w:rFonts w:ascii="학교안심 우주 R" w:eastAsia="학교안심 우주 R" w:hAnsi="학교안심 우주 R" w:hint="eastAsia"/>
+          <w:sz w:val="44"/>
+          <w:szCs w:val="44"/>
+        </w:rPr>
+        <w:t>[</w:t>
+      </w:r>
+      <w:r>
+        <w:rPr>
+          <w:rFonts w:ascii="학교안심 우주 R" w:eastAsia="학교안심 우주 R" w:hAnsi="학교안심 우주 R"/>
+          <w:sz w:val="44"/>
+          <w:szCs w:val="44"/>
+        </w:rPr>
+        <w:t>2023-09-08-</w:t>
+      </w:r>
+      <w:r>
+        <w:rPr>
+          <w:rFonts w:ascii="학교안심 우주 R" w:eastAsia="학교안심 우주 R" w:hAnsi="학교안심 우주 R" w:hint="eastAsia"/>
+          <w:sz w:val="44"/>
+          <w:szCs w:val="44"/>
+        </w:rPr>
+        <w:t>금요일]</w:t>
+      </w:r>
+    </w:p>
+    <w:p>
+      <w:pPr>
+        <w:rPr>
+          <w:rFonts w:ascii="학교안심 우주 R" w:eastAsia="학교안심 우주 R" w:hAnsi="학교안심 우주 R"/>
+          <w:sz w:val="44"/>
+          <w:szCs w:val="44"/>
+        </w:rPr>
+      </w:pPr>
+      <w:r>
+        <w:rPr>
+          <w:rFonts w:ascii="학교안심 우주 R" w:eastAsia="학교안심 우주 R" w:hAnsi="학교안심 우주 R" w:hint="eastAsia"/>
+          <w:sz w:val="44"/>
+          <w:szCs w:val="44"/>
+        </w:rPr>
+        <w:t>[한 일]</w:t>
+      </w:r>
+    </w:p>
+    <w:p>
+      <w:pPr>
+        <w:rPr>
+          <w:rFonts w:ascii="학교안심 우주 R" w:eastAsia="학교안심 우주 R" w:hAnsi="학교안심 우주 R"/>
+          <w:sz w:val="44"/>
+          <w:szCs w:val="44"/>
+        </w:rPr>
+      </w:pPr>
+      <w:r>
+        <w:rPr>
+          <w:rFonts w:ascii="학교안심 우주 R" w:eastAsia="학교안심 우주 R" w:hAnsi="학교안심 우주 R" w:hint="eastAsia"/>
+          <w:sz w:val="44"/>
+          <w:szCs w:val="44"/>
+        </w:rPr>
+        <w:lastRenderedPageBreak/>
+        <w:t>프로젝트 병합</w:t>
+      </w:r>
+    </w:p>
+    <w:p>
+      <w:pPr>
+        <w:rPr>
+          <w:rFonts w:ascii="학교안심 우주 R" w:eastAsia="학교안심 우주 R" w:hAnsi="학교안심 우주 R"/>
+          <w:sz w:val="44"/>
+          <w:szCs w:val="44"/>
+        </w:rPr>
+      </w:pPr>
+      <w:r>
+        <w:rPr>
+          <w:rFonts w:ascii="학교안심 우주 R" w:eastAsia="학교안심 우주 R" w:hAnsi="학교안심 우주 R" w:hint="eastAsia"/>
+          <w:sz w:val="44"/>
+          <w:szCs w:val="44"/>
+        </w:rPr>
+        <w:t>자동차가 벽에 닿을</w:t>
+      </w:r>
+      <w:r>
+        <w:rPr>
+          <w:rFonts w:ascii="학교안심 우주 R" w:eastAsia="학교안심 우주 R" w:hAnsi="학교안심 우주 R" w:hint="eastAsia"/>
+          <w:sz w:val="44"/>
+          <w:szCs w:val="44"/>
+        </w:rPr>
+        <w:t xml:space="preserve"> </w:t>
+      </w:r>
+      <w:r>
+        <w:rPr>
+          <w:rFonts w:ascii="학교안심 우주 R" w:eastAsia="학교안심 우주 R" w:hAnsi="학교안심 우주 R" w:hint="eastAsia"/>
+          <w:sz w:val="44"/>
+          <w:szCs w:val="44"/>
+        </w:rPr>
+        <w:t>경우 벽을 탈수 있게 기능 구현시도</w:t>
+      </w:r>
+    </w:p>
+    <w:p>
+      <w:pPr>
+        <w:rPr>
+          <w:rFonts w:ascii="학교안심 우주 R" w:eastAsia="학교안심 우주 R" w:hAnsi="학교안심 우주 R"/>
+          <w:sz w:val="44"/>
+          <w:szCs w:val="44"/>
+        </w:rPr>
+      </w:pPr>
+      <w:r>
+        <w:rPr>
+          <w:rFonts w:ascii="학교안심 우주 R" w:eastAsia="학교안심 우주 R" w:hAnsi="학교안심 우주 R" w:hint="eastAsia"/>
+          <w:sz w:val="44"/>
+          <w:szCs w:val="44"/>
+        </w:rPr>
+        <w:t>팀 기능 구현 과제 선정</w:t>
+      </w:r>
+    </w:p>
+    <w:p>
+      <w:pPr>
+        <w:rPr>
+          <w:rFonts w:ascii="학교안심 우주 R" w:eastAsia="학교안심 우주 R" w:hAnsi="학교안심 우주 R"/>
+          <w:sz w:val="44"/>
+          <w:szCs w:val="44"/>
+        </w:rPr>
+      </w:pPr>
+      <w:r>
+        <w:rPr>
+          <w:rFonts w:ascii="학교안심 우주 R" w:eastAsia="학교안심 우주 R" w:hAnsi="학교안심 우주 R"/>
+          <w:sz w:val="44"/>
+          <w:szCs w:val="44"/>
+        </w:rPr>
+        <w:tab/>
+      </w:r>
+      <w:r>
+        <w:rPr>
+          <w:rFonts w:ascii="학교안심 우주 R" w:eastAsia="학교안심 우주 R" w:hAnsi="학교안심 우주 R" w:hint="eastAsia"/>
+          <w:sz w:val="44"/>
+          <w:szCs w:val="44"/>
+        </w:rPr>
+        <w:t>유순</w:t>
+      </w:r>
+      <w:r>
+        <w:rPr>
+          <w:rFonts w:ascii="학교안심 우주 R" w:eastAsia="학교안심 우주 R" w:hAnsi="학교안심 우주 R"/>
+          <w:sz w:val="44"/>
+          <w:szCs w:val="44"/>
+        </w:rPr>
+        <w:t xml:space="preserve"> : </w:t>
+      </w:r>
+      <w:r>
+        <w:rPr>
+          <w:rFonts w:ascii="학교안심 우주 R" w:eastAsia="학교안심 우주 R" w:hAnsi="학교안심 우주 R" w:hint="eastAsia"/>
+          <w:sz w:val="44"/>
+          <w:szCs w:val="44"/>
+        </w:rPr>
+        <w:t>공 스킬</w:t>
+      </w:r>
+    </w:p>
+    <w:p>
+      <w:pPr>
+        <w:rPr>
+          <w:rFonts w:ascii="학교안심 우주 R" w:eastAsia="학교안심 우주 R" w:hAnsi="학교안심 우주 R"/>
+          <w:sz w:val="44"/>
+          <w:szCs w:val="44"/>
+        </w:rPr>
+      </w:pPr>
+      <w:r>
+        <w:rPr>
+          <w:rFonts w:ascii="학교안심 우주 R" w:eastAsia="학교안심 우주 R" w:hAnsi="학교안심 우주 R"/>
+          <w:sz w:val="44"/>
+          <w:szCs w:val="44"/>
+        </w:rPr>
+        <w:tab/>
+      </w:r>
+      <w:r>
+        <w:rPr>
+          <w:rFonts w:ascii="학교안심 우주 R" w:eastAsia="학교안심 우주 R" w:hAnsi="학교안심 우주 R" w:hint="eastAsia"/>
+          <w:sz w:val="44"/>
+          <w:szCs w:val="44"/>
+        </w:rPr>
+        <w:t xml:space="preserve">경민 </w:t>
+      </w:r>
+      <w:r>
+        <w:rPr>
+          <w:rFonts w:ascii="학교안심 우주 R" w:eastAsia="학교안심 우주 R" w:hAnsi="학교안심 우주 R"/>
+          <w:sz w:val="44"/>
+          <w:szCs w:val="44"/>
+        </w:rPr>
+        <w:t xml:space="preserve">: </w:t>
+      </w:r>
+      <w:r>
+        <w:rPr>
+          <w:rFonts w:ascii="학교안심 우주 R" w:eastAsia="학교안심 우주 R" w:hAnsi="학교안심 우주 R" w:hint="eastAsia"/>
+          <w:sz w:val="44"/>
+          <w:szCs w:val="44"/>
+        </w:rPr>
+        <w:t>차 공중</w:t>
+      </w:r>
+      <w:r>
+        <w:rPr>
+          <w:rFonts w:ascii="학교안심 우주 R" w:eastAsia="학교안심 우주 R" w:hAnsi="학교안심 우주 R"/>
+          <w:sz w:val="44"/>
+          <w:szCs w:val="44"/>
+        </w:rPr>
+        <w:t xml:space="preserve"> </w:t>
+      </w:r>
+      <w:r>
+        <w:rPr>
+          <w:rFonts w:ascii="학교안심 우주 R" w:eastAsia="학교안심 우주 R" w:hAnsi="학교안심 우주 R" w:hint="eastAsia"/>
+          <w:sz w:val="44"/>
+          <w:szCs w:val="44"/>
+        </w:rPr>
+        <w:t>관련 기능</w:t>
+      </w:r>
+    </w:p>
+    <w:p>
+      <w:pPr>
+        <w:rPr>
+          <w:rFonts w:ascii="학교안심 우주 R" w:eastAsia="학교안심 우주 R" w:hAnsi="학교안심 우주 R"/>
+          <w:sz w:val="44"/>
+          <w:szCs w:val="44"/>
+        </w:rPr>
+      </w:pPr>
+      <w:r>
+        <w:rPr>
+          <w:rFonts w:ascii="학교안심 우주 R" w:eastAsia="학교안심 우주 R" w:hAnsi="학교안심 우주 R"/>
+          <w:sz w:val="44"/>
+          <w:szCs w:val="44"/>
+        </w:rPr>
+        <w:tab/>
+      </w:r>
+      <w:r>
+        <w:rPr>
+          <w:rFonts w:ascii="학교안심 우주 R" w:eastAsia="학교안심 우주 R" w:hAnsi="학교안심 우주 R" w:hint="eastAsia"/>
+          <w:sz w:val="44"/>
+          <w:szCs w:val="44"/>
+        </w:rPr>
+        <w:t xml:space="preserve">준호 </w:t>
+      </w:r>
+      <w:r>
+        <w:rPr>
+          <w:rFonts w:ascii="학교안심 우주 R" w:eastAsia="학교안심 우주 R" w:hAnsi="학교안심 우주 R"/>
+          <w:sz w:val="44"/>
+          <w:szCs w:val="44"/>
+        </w:rPr>
+        <w:t xml:space="preserve">: </w:t>
+      </w:r>
+      <w:r>
+        <w:rPr>
+          <w:rFonts w:ascii="학교안심 우주 R" w:eastAsia="학교안심 우주 R" w:hAnsi="학교안심 우주 R" w:hint="eastAsia"/>
+          <w:sz w:val="44"/>
+          <w:szCs w:val="44"/>
+        </w:rPr>
+        <w:t>차 스킬</w:t>
+      </w:r>
+    </w:p>
+    <w:p>
+      <w:pPr>
+        <w:rPr>
+          <w:rFonts w:ascii="학교안심 우주 R" w:eastAsia="학교안심 우주 R" w:hAnsi="학교안심 우주 R"/>
+          <w:sz w:val="44"/>
+          <w:szCs w:val="44"/>
+        </w:rPr>
+      </w:pPr>
+      <w:r>
+        <w:rPr>
+          <w:rFonts w:ascii="학교안심 우주 R" w:eastAsia="학교안심 우주 R" w:hAnsi="학교안심 우주 R"/>
+          <w:sz w:val="44"/>
+          <w:szCs w:val="44"/>
+        </w:rPr>
+        <w:tab/>
+      </w:r>
+      <w:r>
+        <w:rPr>
+          <w:rFonts w:ascii="학교안심 우주 R" w:eastAsia="학교안심 우주 R" w:hAnsi="학교안심 우주 R" w:hint="eastAsia"/>
+          <w:sz w:val="44"/>
+          <w:szCs w:val="44"/>
+        </w:rPr>
+        <w:t xml:space="preserve">나 </w:t>
+      </w:r>
+      <w:r>
+        <w:rPr>
+          <w:rFonts w:ascii="학교안심 우주 R" w:eastAsia="학교안심 우주 R" w:hAnsi="학교안심 우주 R"/>
+          <w:sz w:val="44"/>
+          <w:szCs w:val="44"/>
+        </w:rPr>
+        <w:t xml:space="preserve">: </w:t>
+      </w:r>
+      <w:r>
+        <w:rPr>
+          <w:rFonts w:ascii="학교안심 우주 R" w:eastAsia="학교안심 우주 R" w:hAnsi="학교안심 우주 R" w:hint="eastAsia"/>
+          <w:sz w:val="44"/>
+          <w:szCs w:val="44"/>
+        </w:rPr>
+        <w:t>차 커스터마이징 기능</w:t>
+      </w:r>
+    </w:p>
+    <w:p>
+      <w:pPr>
+        <w:rPr>
+          <w:rFonts w:ascii="학교안심 우주 R" w:eastAsia="학교안심 우주 R" w:hAnsi="학교안심 우주 R"/>
+          <w:sz w:val="44"/>
+          <w:szCs w:val="44"/>
+        </w:rPr>
+      </w:pPr>
+    </w:p>
+    <w:p>
+      <w:pPr>
+        <w:rPr>
+          <w:rFonts w:ascii="학교안심 우주 R" w:eastAsia="학교안심 우주 R" w:hAnsi="학교안심 우주 R"/>
+          <w:sz w:val="44"/>
+          <w:szCs w:val="44"/>
+        </w:rPr>
+      </w:pPr>
+      <w:r>
+        <w:rPr>
+          <w:rFonts w:ascii="학교안심 우주 R" w:eastAsia="학교안심 우주 R" w:hAnsi="학교안심 우주 R" w:hint="eastAsia"/>
+          <w:sz w:val="44"/>
+          <w:szCs w:val="44"/>
+        </w:rPr>
+        <w:t>[문제점]</w:t>
+      </w:r>
+    </w:p>
+    <w:p>
+      <w:pPr>
+        <w:rPr>
+          <w:rFonts w:ascii="학교안심 우주 R" w:eastAsia="학교안심 우주 R" w:hAnsi="학교안심 우주 R"/>
+          <w:sz w:val="44"/>
+          <w:szCs w:val="44"/>
+        </w:rPr>
+      </w:pPr>
+      <w:r>
+        <w:rPr>
+          <w:rFonts w:ascii="학교안심 우주 R" w:eastAsia="학교안심 우주 R" w:hAnsi="학교안심 우주 R" w:hint="eastAsia"/>
+          <w:sz w:val="44"/>
+          <w:szCs w:val="44"/>
+        </w:rPr>
+        <w:t>자동차가 벽에 닿을</w:t>
+      </w:r>
+      <w:r>
+        <w:rPr>
+          <w:rFonts w:ascii="학교안심 우주 R" w:eastAsia="학교안심 우주 R" w:hAnsi="학교안심 우주 R"/>
+          <w:sz w:val="44"/>
+          <w:szCs w:val="44"/>
+        </w:rPr>
+        <w:t xml:space="preserve"> </w:t>
+      </w:r>
+      <w:r>
+        <w:rPr>
+          <w:rFonts w:ascii="학교안심 우주 R" w:eastAsia="학교안심 우주 R" w:hAnsi="학교안심 우주 R" w:hint="eastAsia"/>
+          <w:sz w:val="44"/>
+          <w:szCs w:val="44"/>
+        </w:rPr>
+        <w:t xml:space="preserve">경우 </w:t>
+      </w:r>
+      <w:r>
+        <w:rPr>
+          <w:rFonts w:ascii="학교안심 우주 R" w:eastAsia="학교안심 우주 R" w:hAnsi="학교안심 우주 R"/>
+          <w:sz w:val="44"/>
+          <w:szCs w:val="44"/>
+        </w:rPr>
+        <w:t xml:space="preserve">transform </w:t>
+      </w:r>
+      <w:r>
+        <w:rPr>
+          <w:rFonts w:ascii="학교안심 우주 R" w:eastAsia="학교안심 우주 R" w:hAnsi="학교안심 우주 R" w:hint="eastAsia"/>
+          <w:sz w:val="44"/>
+          <w:szCs w:val="44"/>
+        </w:rPr>
+        <w:t>값이 이상해진 상태로 벽을 타게 된다.</w:t>
+      </w:r>
+    </w:p>
+    <w:p>
+      <w:pPr>
+        <w:rPr>
+          <w:rFonts w:ascii="학교안심 우주 R" w:eastAsia="학교안심 우주 R" w:hAnsi="학교안심 우주 R"/>
+          <w:sz w:val="44"/>
+          <w:szCs w:val="44"/>
+        </w:rPr>
+      </w:pPr>
+    </w:p>
+    <w:p>
+      <w:pPr>
+        <w:rPr>
+          <w:rFonts w:ascii="학교안심 우주 R" w:eastAsia="학교안심 우주 R" w:hAnsi="학교안심 우주 R"/>
+          <w:sz w:val="44"/>
+          <w:szCs w:val="44"/>
+        </w:rPr>
+      </w:pPr>
+      <w:r>
+        <w:rPr>
+          <w:rFonts w:ascii="학교안심 우주 R" w:eastAsia="학교안심 우주 R" w:hAnsi="학교안심 우주 R" w:hint="eastAsia"/>
+          <w:sz w:val="44"/>
+          <w:szCs w:val="44"/>
+        </w:rPr>
+        <w:t>[해결]</w:t>
+      </w:r>
+    </w:p>
+    <w:p>
+      <w:pPr>
+        <w:rPr>
+          <w:rFonts w:ascii="학교안심 우주 R" w:eastAsia="학교안심 우주 R" w:hAnsi="학교안심 우주 R"/>
+          <w:sz w:val="44"/>
+          <w:szCs w:val="44"/>
+        </w:rPr>
+      </w:pPr>
+      <w:r>
+        <w:rPr>
+          <w:rFonts w:ascii="학교안심 우주 R" w:eastAsia="학교안심 우주 R" w:hAnsi="학교안심 우주 R" w:hint="eastAsia"/>
+          <w:sz w:val="44"/>
+          <w:szCs w:val="44"/>
+        </w:rPr>
+        <w:t>벽에 닿을 경우 중력 방향을 다르게 설정.</w:t>
+      </w:r>
+      <w:r>
+        <w:rPr>
+          <w:rFonts w:ascii="학교안심 우주 R" w:eastAsia="학교안심 우주 R" w:hAnsi="학교안심 우주 R"/>
+          <w:sz w:val="44"/>
+          <w:szCs w:val="44"/>
+        </w:rPr>
+        <w:t xml:space="preserve"> </w:t>
+      </w:r>
+      <w:r>
+        <w:rPr>
+          <w:rFonts w:ascii="학교안심 우주 R" w:eastAsia="학교안심 우주 R" w:hAnsi="학교안심 우주 R" w:hint="eastAsia"/>
+          <w:sz w:val="44"/>
+          <w:szCs w:val="44"/>
+        </w:rPr>
+        <w:t>하지만 좌</w:t>
+      </w:r>
+      <w:r>
+        <w:rPr>
+          <w:rFonts w:ascii="학교안심 우주 R" w:eastAsia="학교안심 우주 R" w:hAnsi="학교안심 우주 R"/>
+          <w:sz w:val="44"/>
+          <w:szCs w:val="44"/>
+        </w:rPr>
+        <w:t>/</w:t>
+      </w:r>
+      <w:r>
+        <w:rPr>
+          <w:rFonts w:ascii="학교안심 우주 R" w:eastAsia="학교안심 우주 R" w:hAnsi="학교안심 우주 R" w:hint="eastAsia"/>
+          <w:sz w:val="44"/>
+          <w:szCs w:val="44"/>
+        </w:rPr>
+        <w:t>우 회전이 되지 않는 현상이 발생함</w:t>
+      </w:r>
+      <w:r>
+        <w:rPr>
+          <w:rFonts w:ascii="학교안심 우주 R" w:eastAsia="학교안심 우주 R" w:hAnsi="학교안심 우주 R"/>
+          <w:sz w:val="44"/>
+          <w:szCs w:val="44"/>
+        </w:rPr>
+        <w:t xml:space="preserve">. </w:t>
+      </w:r>
+      <w:r>
+        <w:rPr>
+          <w:rFonts w:ascii="학교안심 우주 R" w:eastAsia="학교안심 우주 R" w:hAnsi="학교안심 우주 R" w:hint="eastAsia"/>
+          <w:sz w:val="44"/>
+          <w:szCs w:val="44"/>
+        </w:rPr>
+        <w:t>나중에 폴리싱 기간에 작업하기로 일정 변경</w:t>
+      </w:r>
+    </w:p>
+    <w:p>
+      <w:pPr>
+        <w:rPr>
+          <w:rFonts w:ascii="학교안심 우주 R" w:eastAsia="학교안심 우주 R" w:hAnsi="학교안심 우주 R"/>
+          <w:sz w:val="44"/>
+          <w:szCs w:val="44"/>
+        </w:rPr>
+      </w:pPr>
+    </w:p>
+    <w:p>
+      <w:pPr>
+        <w:rPr>
+          <w:rFonts w:ascii="학교안심 우주 R" w:eastAsia="학교안심 우주 R" w:hAnsi="학교안심 우주 R"/>
+          <w:sz w:val="44"/>
+          <w:szCs w:val="44"/>
+        </w:rPr>
+      </w:pPr>
+      <w:r>
+        <w:rPr>
+          <w:rFonts w:ascii="학교안심 우주 R" w:eastAsia="학교안심 우주 R" w:hAnsi="학교안심 우주 R" w:hint="eastAsia"/>
+          <w:sz w:val="44"/>
+          <w:szCs w:val="44"/>
+        </w:rPr>
+        <w:t>[팁]</w:t>
+      </w:r>
+    </w:p>
+    <w:p>
+      <w:pPr>
+        <w:rPr>
+          <w:rFonts w:ascii="학교안심 우주 R" w:eastAsia="학교안심 우주 R" w:hAnsi="학교안심 우주 R"/>
+          <w:sz w:val="44"/>
+          <w:szCs w:val="44"/>
+        </w:rPr>
+      </w:pPr>
+      <w:r>
+        <w:rPr>
+          <w:rFonts w:ascii="학교안심 우주 R" w:eastAsia="학교안심 우주 R" w:hAnsi="학교안심 우주 R" w:hint="eastAsia"/>
+          <w:sz w:val="44"/>
+          <w:szCs w:val="44"/>
+        </w:rPr>
+        <w:t>중력을 원하는 방향으로 바꿀 수 있다.</w:t>
+      </w:r>
+    </w:p>
+    <w:p>
+      <w:pPr>
+        <w:rPr>
+          <w:rFonts w:ascii="학교안심 우주 R" w:eastAsia="학교안심 우주 R" w:hAnsi="학교안심 우주 R"/>
+          <w:sz w:val="44"/>
+          <w:szCs w:val="44"/>
+        </w:rPr>
+      </w:pPr>
+    </w:p>
+    <w:p>
+      <w:pPr>
+        <w:rPr>
+          <w:rFonts w:ascii="학교안심 우주 R" w:eastAsia="학교안심 우주 R" w:hAnsi="학교안심 우주 R"/>
+          <w:sz w:val="44"/>
+          <w:szCs w:val="44"/>
+        </w:rPr>
+      </w:pPr>
+      <w:r>
+        <w:rPr>
+          <w:rFonts w:ascii="학교안심 우주 R" w:eastAsia="학교안심 우주 R" w:hAnsi="학교안심 우주 R" w:hint="eastAsia"/>
+          <w:sz w:val="44"/>
+          <w:szCs w:val="44"/>
+        </w:rPr>
+        <w:lastRenderedPageBreak/>
+        <w:t>[</w:t>
+      </w:r>
+      <w:r>
+        <w:rPr>
+          <w:rFonts w:ascii="학교안심 우주 R" w:eastAsia="학교안심 우주 R" w:hAnsi="학교안심 우주 R"/>
+          <w:sz w:val="44"/>
+          <w:szCs w:val="44"/>
+        </w:rPr>
+        <w:t>2023-09-</w:t>
+      </w:r>
+      <w:r>
+        <w:rPr>
+          <w:rFonts w:ascii="학교안심 우주 R" w:eastAsia="학교안심 우주 R" w:hAnsi="학교안심 우주 R"/>
+          <w:sz w:val="44"/>
+          <w:szCs w:val="44"/>
+        </w:rPr>
+        <w:t>11-</w:t>
+      </w:r>
+      <w:r>
+        <w:rPr>
+          <w:rFonts w:ascii="학교안심 우주 R" w:eastAsia="학교안심 우주 R" w:hAnsi="학교안심 우주 R" w:hint="eastAsia"/>
+          <w:sz w:val="44"/>
+          <w:szCs w:val="44"/>
+        </w:rPr>
+        <w:t>월</w:t>
+      </w:r>
+      <w:r>
+        <w:rPr>
+          <w:rFonts w:ascii="학교안심 우주 R" w:eastAsia="학교안심 우주 R" w:hAnsi="학교안심 우주 R" w:hint="eastAsia"/>
+          <w:sz w:val="44"/>
+          <w:szCs w:val="44"/>
+        </w:rPr>
+        <w:t>요일]</w:t>
+      </w:r>
+    </w:p>
+    <w:p>
+      <w:pPr>
+        <w:rPr>
+          <w:rFonts w:ascii="학교안심 우주 R" w:eastAsia="학교안심 우주 R" w:hAnsi="학교안심 우주 R"/>
+          <w:sz w:val="44"/>
+          <w:szCs w:val="44"/>
+        </w:rPr>
+      </w:pPr>
+      <w:r>
+        <w:rPr>
+          <w:rFonts w:ascii="학교안심 우주 R" w:eastAsia="학교안심 우주 R" w:hAnsi="학교안심 우주 R" w:hint="eastAsia"/>
+          <w:sz w:val="44"/>
+          <w:szCs w:val="44"/>
+        </w:rPr>
+        <w:t>[한</w:t>
+      </w:r>
+      <w:r>
+        <w:rPr>
+          <w:rFonts w:ascii="학교안심 우주 R" w:eastAsia="학교안심 우주 R" w:hAnsi="학교안심 우주 R" w:hint="eastAsia"/>
+          <w:sz w:val="44"/>
+          <w:szCs w:val="44"/>
+        </w:rPr>
+        <w:t xml:space="preserve"> </w:t>
+      </w:r>
+      <w:r>
+        <w:rPr>
+          <w:rFonts w:ascii="학교안심 우주 R" w:eastAsia="학교안심 우주 R" w:hAnsi="학교안심 우주 R" w:hint="eastAsia"/>
+          <w:sz w:val="44"/>
+          <w:szCs w:val="44"/>
+        </w:rPr>
+        <w:t>일]</w:t>
+      </w:r>
+    </w:p>
+    <w:p>
+      <w:pPr>
+        <w:rPr>
+          <w:rFonts w:ascii="학교안심 우주 R" w:eastAsia="학교안심 우주 R" w:hAnsi="학교안심 우주 R"/>
+          <w:sz w:val="44"/>
+          <w:szCs w:val="44"/>
+        </w:rPr>
+      </w:pPr>
+      <w:r>
+        <w:rPr>
+          <w:rFonts w:ascii="학교안심 우주 R" w:eastAsia="학교안심 우주 R" w:hAnsi="학교안심 우주 R" w:hint="eastAsia"/>
+          <w:sz w:val="44"/>
+          <w:szCs w:val="44"/>
+        </w:rPr>
+        <w:t>C</w:t>
+      </w:r>
+      <w:r>
+        <w:rPr>
+          <w:rFonts w:ascii="학교안심 우주 R" w:eastAsia="학교안심 우주 R" w:hAnsi="학교안심 우주 R"/>
+          <w:sz w:val="44"/>
+          <w:szCs w:val="44"/>
+        </w:rPr>
+        <w:t xml:space="preserve">SV </w:t>
+      </w:r>
+      <w:r>
+        <w:rPr>
+          <w:rFonts w:ascii="학교안심 우주 R" w:eastAsia="학교안심 우주 R" w:hAnsi="학교안심 우주 R" w:hint="eastAsia"/>
+          <w:sz w:val="44"/>
+          <w:szCs w:val="44"/>
+        </w:rPr>
+        <w:t>파일 생성</w:t>
+      </w:r>
+    </w:p>
+    <w:p>
+      <w:pPr>
+        <w:rPr>
+          <w:rFonts w:ascii="학교안심 우주 R" w:eastAsia="학교안심 우주 R" w:hAnsi="학교안심 우주 R"/>
+          <w:sz w:val="44"/>
+          <w:szCs w:val="44"/>
+        </w:rPr>
+      </w:pPr>
+      <w:r>
+        <w:rPr>
+          <w:rFonts w:ascii="학교안심 우주 R" w:eastAsia="학교안심 우주 R" w:hAnsi="학교안심 우주 R" w:hint="eastAsia"/>
+          <w:sz w:val="44"/>
+          <w:szCs w:val="44"/>
+        </w:rPr>
+        <w:t>커스터마이징 매니저 제작 시작</w:t>
+      </w:r>
+    </w:p>
+    <w:p>
+      <w:pPr>
+        <w:rPr>
+          <w:rFonts w:ascii="학교안심 우주 R" w:eastAsia="학교안심 우주 R" w:hAnsi="학교안심 우주 R"/>
+          <w:sz w:val="44"/>
+          <w:szCs w:val="44"/>
+        </w:rPr>
+      </w:pPr>
+      <w:r>
+        <w:rPr>
+          <w:rFonts w:ascii="학교안심 우주 R" w:eastAsia="학교안심 우주 R" w:hAnsi="학교안심 우주 R"/>
+          <w:sz w:val="44"/>
+          <w:szCs w:val="44"/>
+        </w:rPr>
+        <w:tab/>
+        <w:t>[</w:t>
+      </w:r>
+      <w:r>
+        <w:rPr>
+          <w:rFonts w:ascii="학교안심 우주 R" w:eastAsia="학교안심 우주 R" w:hAnsi="학교안심 우주 R" w:hint="eastAsia"/>
+          <w:sz w:val="44"/>
+          <w:szCs w:val="44"/>
+        </w:rPr>
+        <w:t>커스터마이징 매니저 로직]</w:t>
+      </w:r>
+    </w:p>
+    <w:p>
+      <w:pPr>
+        <w:rPr>
+          <w:rFonts w:ascii="학교안심 우주 R" w:eastAsia="학교안심 우주 R" w:hAnsi="학교안심 우주 R"/>
+          <w:sz w:val="44"/>
+          <w:szCs w:val="44"/>
+        </w:rPr>
+      </w:pPr>
+      <w:r>
+        <w:rPr>
+          <w:rFonts w:ascii="학교안심 우주 R" w:eastAsia="학교안심 우주 R" w:hAnsi="학교안심 우주 R"/>
+          <w:sz w:val="44"/>
+          <w:szCs w:val="44"/>
+        </w:rPr>
+        <w:tab/>
+      </w:r>
+      <w:r>
+        <w:rPr>
+          <w:rFonts w:ascii="학교안심 우주 R" w:eastAsia="학교안심 우주 R" w:hAnsi="학교안심 우주 R" w:hint="eastAsia"/>
+          <w:sz w:val="44"/>
+          <w:szCs w:val="44"/>
+        </w:rPr>
+        <w:t>자동차의 기본 구조는 아래와 같다.</w:t>
+      </w:r>
+    </w:p>
+    <w:p>
+      <w:pPr>
+        <w:rPr>
+          <w:rFonts w:ascii="학교안심 우주 R" w:eastAsia="학교안심 우주 R" w:hAnsi="학교안심 우주 R"/>
+          <w:sz w:val="44"/>
+          <w:szCs w:val="44"/>
+        </w:rPr>
+      </w:pPr>
+      <w:r>
+        <w:rPr>
+          <w:rFonts w:ascii="학교안심 우주 R" w:eastAsia="학교안심 우주 R" w:hAnsi="학교안심 우주 R"/>
+          <w:sz w:val="44"/>
+          <w:szCs w:val="44"/>
+        </w:rPr>
+        <w:tab/>
+        <w:t>Player</w:t>
+      </w:r>
+    </w:p>
+    <w:p>
+      <w:pPr>
+        <w:rPr>
+          <w:rFonts w:ascii="학교안심 우주 R" w:eastAsia="학교안심 우주 R" w:hAnsi="학교안심 우주 R"/>
+          <w:sz w:val="44"/>
+          <w:szCs w:val="44"/>
+        </w:rPr>
+      </w:pPr>
+      <w:r>
+        <w:rPr>
+          <w:rFonts w:ascii="학교안심 우주 R" w:eastAsia="학교안심 우주 R" w:hAnsi="학교안심 우주 R"/>
+          <w:sz w:val="44"/>
+          <w:szCs w:val="44"/>
+        </w:rPr>
+        <w:tab/>
+      </w:r>
+      <w:r>
+        <w:rPr>
+          <w:rFonts w:ascii="학교안심 우주 R" w:eastAsia="학교안심 우주 R" w:hAnsi="학교안심 우주 R"/>
+          <w:sz w:val="44"/>
+          <w:szCs w:val="44"/>
+        </w:rPr>
+        <w:tab/>
+        <w:t>Collider</w:t>
+      </w:r>
+    </w:p>
+    <w:p>
+      <w:pPr>
+        <w:rPr>
+          <w:rFonts w:ascii="학교안심 우주 R" w:eastAsia="학교안심 우주 R" w:hAnsi="학교안심 우주 R"/>
+          <w:sz w:val="44"/>
+          <w:szCs w:val="44"/>
+        </w:rPr>
+      </w:pPr>
+      <w:r>
+        <w:rPr>
+          <w:rFonts w:ascii="학교안심 우주 R" w:eastAsia="학교안심 우주 R" w:hAnsi="학교안심 우주 R"/>
+          <w:sz w:val="44"/>
+          <w:szCs w:val="44"/>
+        </w:rPr>
+        <w:tab/>
+      </w:r>
+      <w:r>
+        <w:rPr>
+          <w:rFonts w:ascii="학교안심 우주 R" w:eastAsia="학교안심 우주 R" w:hAnsi="학교안심 우주 R"/>
+          <w:sz w:val="44"/>
+          <w:szCs w:val="44"/>
+        </w:rPr>
+        <w:tab/>
+        <w:t>Kart</w:t>
+      </w:r>
+    </w:p>
+    <w:p>
+      <w:pPr>
+        <w:rPr>
+          <w:rFonts w:ascii="학교안심 우주 R" w:eastAsia="학교안심 우주 R" w:hAnsi="학교안심 우주 R"/>
+          <w:sz w:val="44"/>
+          <w:szCs w:val="44"/>
+        </w:rPr>
+      </w:pPr>
+      <w:r>
+        <w:rPr>
+          <w:rFonts w:ascii="학교안심 우주 R" w:eastAsia="학교안심 우주 R" w:hAnsi="학교안심 우주 R"/>
+          <w:sz w:val="44"/>
+          <w:szCs w:val="44"/>
+        </w:rPr>
+        <w:tab/>
+      </w:r>
+      <w:r>
+        <w:rPr>
+          <w:rFonts w:ascii="학교안심 우주 R" w:eastAsia="학교안심 우주 R" w:hAnsi="학교안심 우주 R"/>
+          <w:sz w:val="44"/>
+          <w:szCs w:val="44"/>
+        </w:rPr>
+        <w:tab/>
+      </w:r>
+      <w:r>
+        <w:rPr>
+          <w:rFonts w:ascii="학교안심 우주 R" w:eastAsia="학교안심 우주 R" w:hAnsi="학교안심 우주 R"/>
+          <w:sz w:val="44"/>
+          <w:szCs w:val="44"/>
+        </w:rPr>
+        <w:tab/>
+      </w:r>
+      <w:r>
+        <w:rPr>
+          <w:rFonts w:ascii="학교안심 우주 R" w:eastAsia="학교안심 우주 R" w:hAnsi="학교안심 우주 R"/>
+          <w:sz w:val="44"/>
+          <w:szCs w:val="44"/>
+        </w:rPr>
+        <w:t>CarFrames</w:t>
+      </w:r>
+    </w:p>
+    <w:p>
+      <w:pPr>
+        <w:rPr>
+          <w:rFonts w:ascii="학교안심 우주 R" w:eastAsia="학교안심 우주 R" w:hAnsi="학교안심 우주 R"/>
+          <w:sz w:val="44"/>
+          <w:szCs w:val="44"/>
+        </w:rPr>
+      </w:pPr>
+      <w:r>
+        <w:rPr>
+          <w:rFonts w:ascii="학교안심 우주 R" w:eastAsia="학교안심 우주 R" w:hAnsi="학교안심 우주 R"/>
+          <w:sz w:val="44"/>
+          <w:szCs w:val="44"/>
+        </w:rPr>
+        <w:tab/>
+      </w:r>
+      <w:r>
+        <w:rPr>
+          <w:rFonts w:ascii="학교안심 우주 R" w:eastAsia="학교안심 우주 R" w:hAnsi="학교안심 우주 R"/>
+          <w:sz w:val="44"/>
+          <w:szCs w:val="44"/>
+        </w:rPr>
+        <w:tab/>
+      </w:r>
+      <w:r>
+        <w:rPr>
+          <w:rFonts w:ascii="학교안심 우주 R" w:eastAsia="학교안심 우주 R" w:hAnsi="학교안심 우주 R"/>
+          <w:sz w:val="44"/>
+          <w:szCs w:val="44"/>
+        </w:rPr>
+        <w:tab/>
+      </w:r>
+      <w:r>
+        <w:rPr>
+          <w:rFonts w:ascii="학교안심 우주 R" w:eastAsia="학교안심 우주 R" w:hAnsi="학교안심 우주 R" w:hint="eastAsia"/>
+          <w:sz w:val="44"/>
+          <w:szCs w:val="44"/>
+        </w:rPr>
+        <w:t>카 프레임들</w:t>
+      </w:r>
+      <w:r>
+        <w:rPr>
+          <w:rFonts w:ascii="학교안심 우주 R" w:eastAsia="학교안심 우주 R" w:hAnsi="학교안심 우주 R"/>
+          <w:sz w:val="44"/>
+          <w:szCs w:val="44"/>
+        </w:rPr>
+        <w:t>…</w:t>
+      </w:r>
+    </w:p>
+    <w:p>
+      <w:pPr>
+        <w:rPr>
+          <w:rFonts w:ascii="학교안심 우주 R" w:eastAsia="학교안심 우주 R" w:hAnsi="학교안심 우주 R"/>
+          <w:sz w:val="44"/>
+          <w:szCs w:val="44"/>
+        </w:rPr>
+      </w:pPr>
+      <w:r>
+        <w:rPr>
+          <w:rFonts w:ascii="학교안심 우주 R" w:eastAsia="학교안심 우주 R" w:hAnsi="학교안심 우주 R"/>
+          <w:sz w:val="44"/>
+          <w:szCs w:val="44"/>
+        </w:rPr>
+        <w:tab/>
+      </w:r>
+      <w:r>
+        <w:rPr>
+          <w:rFonts w:ascii="학교안심 우주 R" w:eastAsia="학교안심 우주 R" w:hAnsi="학교안심 우주 R"/>
+          <w:sz w:val="44"/>
+          <w:szCs w:val="44"/>
+        </w:rPr>
+        <w:tab/>
+      </w:r>
+      <w:r>
+        <w:rPr>
+          <w:rFonts w:ascii="학교안심 우주 R" w:eastAsia="학교안심 우주 R" w:hAnsi="학교안심 우주 R"/>
+          <w:sz w:val="44"/>
+          <w:szCs w:val="44"/>
+        </w:rPr>
+        <w:tab/>
+      </w:r>
+      <w:r>
+        <w:rPr>
+          <w:rFonts w:ascii="학교안심 우주 R" w:eastAsia="학교안심 우주 R" w:hAnsi="학교안심 우주 R"/>
+          <w:sz w:val="44"/>
+          <w:szCs w:val="44"/>
+        </w:rPr>
+        <w:tab/>
+        <w:t>Wheels</w:t>
+      </w:r>
+    </w:p>
+    <w:p>
+      <w:pPr>
+        <w:rPr>
+          <w:rFonts w:ascii="학교안심 우주 R" w:eastAsia="학교안심 우주 R" w:hAnsi="학교안심 우주 R"/>
+          <w:sz w:val="44"/>
+          <w:szCs w:val="44"/>
+        </w:rPr>
+      </w:pPr>
+      <w:r>
+        <w:rPr>
+          <w:rFonts w:ascii="학교안심 우주 R" w:eastAsia="학교안심 우주 R" w:hAnsi="학교안심 우주 R"/>
+          <w:sz w:val="44"/>
+          <w:szCs w:val="44"/>
+        </w:rPr>
+        <w:tab/>
+      </w:r>
+      <w:r>
+        <w:rPr>
+          <w:rFonts w:ascii="학교안심 우주 R" w:eastAsia="학교안심 우주 R" w:hAnsi="학교안심 우주 R"/>
+          <w:sz w:val="44"/>
+          <w:szCs w:val="44"/>
+        </w:rPr>
+        <w:tab/>
+      </w:r>
+      <w:r>
+        <w:rPr>
+          <w:rFonts w:ascii="학교안심 우주 R" w:eastAsia="학교안심 우주 R" w:hAnsi="학교안심 우주 R"/>
+          <w:sz w:val="44"/>
+          <w:szCs w:val="44"/>
+        </w:rPr>
+        <w:tab/>
+      </w:r>
+      <w:r>
+        <w:rPr>
+          <w:rFonts w:ascii="학교안심 우주 R" w:eastAsia="학교안심 우주 R" w:hAnsi="학교안심 우주 R"/>
+          <w:sz w:val="44"/>
+          <w:szCs w:val="44"/>
+        </w:rPr>
+        <w:tab/>
+      </w:r>
+      <w:r>
+        <w:rPr>
+          <w:rFonts w:ascii="학교안심 우주 R" w:eastAsia="학교안심 우주 R" w:hAnsi="학교안심 우주 R"/>
+          <w:sz w:val="44"/>
+          <w:szCs w:val="44"/>
+        </w:rPr>
+        <w:tab/>
+        <w:t>Wheels_FL</w:t>
+      </w:r>
+    </w:p>
+    <w:p>
+      <w:pPr>
+        <w:rPr>
+          <w:rFonts w:ascii="학교안심 우주 R" w:eastAsia="학교안심 우주 R" w:hAnsi="학교안심 우주 R"/>
+          <w:sz w:val="44"/>
+          <w:szCs w:val="44"/>
+        </w:rPr>
+      </w:pPr>
+      <w:r>
+        <w:rPr>
+          <w:rFonts w:ascii="학교안심 우주 R" w:eastAsia="학교안심 우주 R" w:hAnsi="학교안심 우주 R"/>
+          <w:sz w:val="44"/>
+          <w:szCs w:val="44"/>
+        </w:rPr>
+        <w:tab/>
+      </w:r>
+      <w:r>
+        <w:rPr>
+          <w:rFonts w:ascii="학교안심 우주 R" w:eastAsia="학교안심 우주 R" w:hAnsi="학교안심 우주 R"/>
+          <w:sz w:val="44"/>
+          <w:szCs w:val="44"/>
+        </w:rPr>
+        <w:tab/>
+      </w:r>
+      <w:r>
+        <w:rPr>
+          <w:rFonts w:ascii="학교안심 우주 R" w:eastAsia="학교안심 우주 R" w:hAnsi="학교안심 우주 R"/>
+          <w:sz w:val="44"/>
+          <w:szCs w:val="44"/>
+        </w:rPr>
+        <w:tab/>
+      </w:r>
+      <w:r>
+        <w:rPr>
+          <w:rFonts w:ascii="학교안심 우주 R" w:eastAsia="학교안심 우주 R" w:hAnsi="학교안심 우주 R"/>
+          <w:sz w:val="44"/>
+          <w:szCs w:val="44"/>
+        </w:rPr>
+        <w:tab/>
+      </w:r>
+      <w:r>
+        <w:rPr>
+          <w:rFonts w:ascii="학교안심 우주 R" w:eastAsia="학교안심 우주 R" w:hAnsi="학교안심 우주 R"/>
+          <w:sz w:val="44"/>
+          <w:szCs w:val="44"/>
+        </w:rPr>
+        <w:tab/>
+        <w:t>Wheels_FR</w:t>
+      </w:r>
+    </w:p>
+    <w:p>
+      <w:pPr>
+        <w:rPr>
+          <w:rFonts w:ascii="학교안심 우주 R" w:eastAsia="학교안심 우주 R" w:hAnsi="학교안심 우주 R"/>
+          <w:sz w:val="44"/>
+          <w:szCs w:val="44"/>
+        </w:rPr>
+      </w:pPr>
+      <w:r>
+        <w:rPr>
+          <w:rFonts w:ascii="학교안심 우주 R" w:eastAsia="학교안심 우주 R" w:hAnsi="학교안심 우주 R"/>
+          <w:sz w:val="44"/>
+          <w:szCs w:val="44"/>
+        </w:rPr>
+        <w:tab/>
+      </w:r>
+      <w:r>
+        <w:rPr>
+          <w:rFonts w:ascii="학교안심 우주 R" w:eastAsia="학교안심 우주 R" w:hAnsi="학교안심 우주 R"/>
+          <w:sz w:val="44"/>
+          <w:szCs w:val="44"/>
+        </w:rPr>
+        <w:tab/>
+      </w:r>
+      <w:r>
+        <w:rPr>
+          <w:rFonts w:ascii="학교안심 우주 R" w:eastAsia="학교안심 우주 R" w:hAnsi="학교안심 우주 R"/>
+          <w:sz w:val="44"/>
+          <w:szCs w:val="44"/>
+        </w:rPr>
+        <w:tab/>
+      </w:r>
+      <w:r>
+        <w:rPr>
+          <w:rFonts w:ascii="학교안심 우주 R" w:eastAsia="학교안심 우주 R" w:hAnsi="학교안심 우주 R"/>
+          <w:sz w:val="44"/>
+          <w:szCs w:val="44"/>
+        </w:rPr>
+        <w:tab/>
+      </w:r>
+      <w:r>
+        <w:rPr>
+          <w:rFonts w:ascii="학교안심 우주 R" w:eastAsia="학교안심 우주 R" w:hAnsi="학교안심 우주 R"/>
+          <w:sz w:val="44"/>
+          <w:szCs w:val="44"/>
+        </w:rPr>
+        <w:tab/>
+        <w:t>Wheels_BL</w:t>
+      </w:r>
+    </w:p>
+    <w:p>
+      <w:pPr>
+        <w:rPr>
+          <w:rFonts w:ascii="학교안심 우주 R" w:eastAsia="학교안심 우주 R" w:hAnsi="학교안심 우주 R"/>
+          <w:sz w:val="44"/>
+          <w:szCs w:val="44"/>
+        </w:rPr>
+      </w:pPr>
+      <w:r>
+        <w:rPr>
+          <w:rFonts w:ascii="학교안심 우주 R" w:eastAsia="학교안심 우주 R" w:hAnsi="학교안심 우주 R"/>
+          <w:sz w:val="44"/>
+          <w:szCs w:val="44"/>
+        </w:rPr>
+        <w:tab/>
+      </w:r>
+      <w:r>
+        <w:rPr>
+          <w:rFonts w:ascii="학교안심 우주 R" w:eastAsia="학교안심 우주 R" w:hAnsi="학교안심 우주 R"/>
+          <w:sz w:val="44"/>
+          <w:szCs w:val="44"/>
+        </w:rPr>
+        <w:tab/>
+      </w:r>
+      <w:r>
+        <w:rPr>
+          <w:rFonts w:ascii="학교안심 우주 R" w:eastAsia="학교안심 우주 R" w:hAnsi="학교안심 우주 R"/>
+          <w:sz w:val="44"/>
+          <w:szCs w:val="44"/>
+        </w:rPr>
+        <w:tab/>
+      </w:r>
+      <w:r>
+        <w:rPr>
+          <w:rFonts w:ascii="학교안심 우주 R" w:eastAsia="학교안심 우주 R" w:hAnsi="학교안심 우주 R"/>
+          <w:sz w:val="44"/>
+          <w:szCs w:val="44"/>
+        </w:rPr>
+        <w:tab/>
+      </w:r>
+      <w:r>
+        <w:rPr>
+          <w:rFonts w:ascii="학교안심 우주 R" w:eastAsia="학교안심 우주 R" w:hAnsi="학교안심 우주 R"/>
+          <w:sz w:val="44"/>
+          <w:szCs w:val="44"/>
+        </w:rPr>
+        <w:tab/>
+        <w:t>Wheels_BR</w:t>
+      </w:r>
+    </w:p>
+    <w:p>
+      <w:pPr>
+        <w:rPr>
+          <w:rFonts w:ascii="학교안심 우주 R" w:eastAsia="학교안심 우주 R" w:hAnsi="학교안심 우주 R"/>
+          <w:sz w:val="44"/>
+          <w:szCs w:val="44"/>
+        </w:rPr>
+      </w:pPr>
+      <w:r>
+        <w:rPr>
+          <w:rFonts w:ascii="학교안심 우주 R" w:eastAsia="학교안심 우주 R" w:hAnsi="학교안심 우주 R"/>
+          <w:sz w:val="44"/>
+          <w:szCs w:val="44"/>
+        </w:rPr>
+        <w:tab/>
+      </w:r>
+      <w:r>
+        <w:rPr>
+          <w:rFonts w:ascii="학교안심 우주 R" w:eastAsia="학교안심 우주 R" w:hAnsi="학교안심 우주 R"/>
+          <w:sz w:val="44"/>
+          <w:szCs w:val="44"/>
+        </w:rPr>
+        <w:tab/>
+      </w:r>
+      <w:r>
+        <w:rPr>
+          <w:rFonts w:ascii="학교안심 우주 R" w:eastAsia="학교안심 우주 R" w:hAnsi="학교안심 우주 R"/>
+          <w:sz w:val="44"/>
+          <w:szCs w:val="44"/>
+        </w:rPr>
+        <w:tab/>
+      </w:r>
+      <w:r>
+        <w:rPr>
+          <w:rFonts w:ascii="학교안심 우주 R" w:eastAsia="학교안심 우주 R" w:hAnsi="학교안심 우주 R"/>
+          <w:sz w:val="44"/>
+          <w:szCs w:val="44"/>
+        </w:rPr>
+        <w:tab/>
+        <w:t>Marks</w:t>
+      </w:r>
+    </w:p>
+    <w:p>
+      <w:pPr>
+        <w:rPr>
+          <w:rFonts w:ascii="학교안심 우주 R" w:eastAsia="학교안심 우주 R" w:hAnsi="학교안심 우주 R"/>
+          <w:sz w:val="44"/>
+          <w:szCs w:val="44"/>
+        </w:rPr>
+      </w:pPr>
+      <w:r>
+        <w:rPr>
+          <w:rFonts w:ascii="학교안심 우주 R" w:eastAsia="학교안심 우주 R" w:hAnsi="학교안심 우주 R"/>
+          <w:sz w:val="44"/>
+          <w:szCs w:val="44"/>
+        </w:rPr>
+        <w:tab/>
+      </w:r>
+      <w:r>
+        <w:rPr>
+          <w:rFonts w:ascii="학교안심 우주 R" w:eastAsia="학교안심 우주 R" w:hAnsi="학교안심 우주 R"/>
+          <w:sz w:val="44"/>
+          <w:szCs w:val="44"/>
+        </w:rPr>
+        <w:tab/>
+      </w:r>
+      <w:r>
+        <w:rPr>
+          <w:rFonts w:ascii="학교안심 우주 R" w:eastAsia="학교안심 우주 R" w:hAnsi="학교안심 우주 R"/>
+          <w:sz w:val="44"/>
+          <w:szCs w:val="44"/>
+        </w:rPr>
+        <w:tab/>
+      </w:r>
+      <w:r>
+        <w:rPr>
+          <w:rFonts w:ascii="학교안심 우주 R" w:eastAsia="학교안심 우주 R" w:hAnsi="학교안심 우주 R"/>
+          <w:sz w:val="44"/>
+          <w:szCs w:val="44"/>
+        </w:rPr>
+        <w:tab/>
+        <w:t>Flags</w:t>
+      </w:r>
+    </w:p>
+    <w:p>
+      <w:pPr>
+        <w:rPr>
+          <w:rFonts w:ascii="학교안심 우주 R" w:eastAsia="학교안심 우주 R" w:hAnsi="학교안심 우주 R"/>
+          <w:sz w:val="44"/>
+          <w:szCs w:val="44"/>
+        </w:rPr>
+      </w:pPr>
+      <w:r>
+        <w:rPr>
+          <w:rFonts w:ascii="학교안심 우주 R" w:eastAsia="학교안심 우주 R" w:hAnsi="학교안심 우주 R"/>
+          <w:sz w:val="44"/>
+          <w:szCs w:val="44"/>
+        </w:rPr>
+        <w:tab/>
+      </w:r>
+      <w:r>
+        <w:rPr>
+          <w:rFonts w:ascii="학교안심 우주 R" w:eastAsia="학교안심 우주 R" w:hAnsi="학교안심 우주 R"/>
+          <w:sz w:val="44"/>
+          <w:szCs w:val="44"/>
+        </w:rPr>
+        <w:tab/>
+      </w:r>
+      <w:r>
+        <w:rPr>
+          <w:rFonts w:ascii="학교안심 우주 R" w:eastAsia="학교안심 우주 R" w:hAnsi="학교안심 우주 R"/>
+          <w:sz w:val="44"/>
+          <w:szCs w:val="44"/>
+        </w:rPr>
+        <w:tab/>
+      </w:r>
+      <w:r>
+        <w:rPr>
+          <w:rFonts w:ascii="학교안심 우주 R" w:eastAsia="학교안심 우주 R" w:hAnsi="학교안심 우주 R"/>
+          <w:sz w:val="44"/>
+          <w:szCs w:val="44"/>
+        </w:rPr>
+        <w:tab/>
+        <w:t>Colors</w:t>
+      </w:r>
+    </w:p>
+    <w:p>
+      <w:pPr>
+        <w:rPr>
+          <w:rFonts w:ascii="학교안심 우주 R" w:eastAsia="학교안심 우주 R" w:hAnsi="학교안심 우주 R" w:hint="eastAsia"/>
+          <w:sz w:val="44"/>
+          <w:szCs w:val="44"/>
+        </w:rPr>
+      </w:pPr>
+      <w:r>
+        <w:rPr>
+          <w:rFonts w:ascii="학교안심 우주 R" w:eastAsia="학교안심 우주 R" w:hAnsi="학교안심 우주 R"/>
+          <w:sz w:val="44"/>
+          <w:szCs w:val="44"/>
+        </w:rPr>
+        <w:tab/>
+      </w:r>
+      <w:r>
+        <w:rPr>
+          <w:rFonts w:ascii="학교안심 우주 R" w:eastAsia="학교안심 우주 R" w:hAnsi="학교안심 우주 R"/>
+          <w:sz w:val="44"/>
+          <w:szCs w:val="44"/>
+        </w:rPr>
+        <w:tab/>
+      </w:r>
+      <w:r>
+        <w:rPr>
+          <w:rFonts w:ascii="학교안심 우주 R" w:eastAsia="학교안심 우주 R" w:hAnsi="학교안심 우주 R"/>
+          <w:sz w:val="44"/>
+          <w:szCs w:val="44"/>
+        </w:rPr>
+        <w:tab/>
+      </w:r>
+      <w:r>
+        <w:rPr>
+          <w:rFonts w:ascii="학교안심 우주 R" w:eastAsia="학교안심 우주 R" w:hAnsi="학교안심 우주 R"/>
+          <w:sz w:val="44"/>
+          <w:szCs w:val="44"/>
+        </w:rPr>
+        <w:tab/>
+        <w:t>Camera</w:t>
+      </w:r>
+    </w:p>
+    <w:p>
+      <w:pPr>
+        <w:ind w:left="795"/>
+        <w:rPr>
+          <w:rFonts w:ascii="학교안심 우주 R" w:eastAsia="학교안심 우주 R" w:hAnsi="학교안심 우주 R"/>
+          <w:sz w:val="44"/>
+          <w:szCs w:val="44"/>
+        </w:rPr>
+      </w:pPr>
+      <w:r>
+        <w:rPr>
+          <w:rFonts w:ascii="학교안심 우주 R" w:eastAsia="학교안심 우주 R" w:hAnsi="학교안심 우주 R" w:hint="eastAsia"/>
+          <w:sz w:val="44"/>
+          <w:szCs w:val="44"/>
+        </w:rPr>
+        <w:lastRenderedPageBreak/>
+        <w:t xml:space="preserve">위의 구조에서 복수 표현이 사용되는 오브젝트 하위에 모든 차량 파츠 프리팹을 추가하고 상황에 따라 </w:t>
+      </w:r>
+      <w:r>
+        <w:rPr>
+          <w:rFonts w:ascii="학교안심 우주 R" w:eastAsia="학교안심 우주 R" w:hAnsi="학교안심 우주 R"/>
+          <w:sz w:val="44"/>
+          <w:szCs w:val="44"/>
+        </w:rPr>
+        <w:t>Active</w:t>
+      </w:r>
+      <w:r>
+        <w:rPr>
+          <w:rFonts w:ascii="학교안심 우주 R" w:eastAsia="학교안심 우주 R" w:hAnsi="학교안심 우주 R" w:hint="eastAsia"/>
+          <w:sz w:val="44"/>
+          <w:szCs w:val="44"/>
+        </w:rPr>
         <w:t xml:space="preserve">를 </w:t>
       </w:r>
       <w:r>
         <w:rPr>
-          <w:rFonts w:ascii="학교안심 우주 R" w:eastAsia="학교안심 우주 R" w:hAnsi="학교안심 우주 R" w:hint="eastAsia"/>
-          <w:sz w:val="44"/>
-          <w:szCs w:val="44"/>
-        </w:rPr>
-        <w:t>M</w:t>
-      </w:r>
-      <w:r>
-        <w:rPr>
-          <w:rFonts w:ascii="학교안심 우주 R" w:eastAsia="학교안심 우주 R" w:hAnsi="학교안심 우주 R"/>
-          <w:sz w:val="44"/>
-          <w:szCs w:val="44"/>
-        </w:rPr>
-        <w:t>aterial</w:t>
-      </w:r>
-      <w:r>
-        <w:rPr>
-          <w:rFonts w:ascii="학교안심 우주 R" w:eastAsia="학교안심 우주 R" w:hAnsi="학교안심 우주 R" w:hint="eastAsia"/>
-          <w:sz w:val="44"/>
-          <w:szCs w:val="44"/>
-        </w:rPr>
-        <w:t>.</w:t>
-      </w:r>
-      <w:r>
-        <w:rPr>
-          <w:rFonts w:ascii="학교안심 우주 R" w:eastAsia="학교안심 우주 R" w:hAnsi="학교안심 우주 R"/>
-          <w:sz w:val="44"/>
-          <w:szCs w:val="44"/>
-        </w:rPr>
-        <w:t>shader</w:t>
-      </w:r>
-      <w:r>
-        <w:rPr>
-          <w:rFonts w:ascii="학교안심 우주 R" w:eastAsia="학교안심 우주 R" w:hAnsi="학교안심 우주 R" w:hint="eastAsia"/>
-          <w:sz w:val="44"/>
-          <w:szCs w:val="44"/>
-        </w:rPr>
-        <w:t>로 가져온다.</w:t>
+          <w:rFonts w:ascii="학교안심 우주 R" w:eastAsia="학교안심 우주 R" w:hAnsi="학교안심 우주 R"/>
+          <w:sz w:val="44"/>
+          <w:szCs w:val="44"/>
+        </w:rPr>
+        <w:t>True/False</w:t>
+      </w:r>
+      <w:r>
+        <w:rPr>
+          <w:rFonts w:ascii="학교안심 우주 R" w:eastAsia="학교안심 우주 R" w:hAnsi="학교안심 우주 R" w:hint="eastAsia"/>
+          <w:sz w:val="44"/>
+          <w:szCs w:val="44"/>
+        </w:rPr>
+        <w:t>해서 오브젝트 풀링한다.</w:t>
+      </w:r>
+    </w:p>
+    <w:p>
+      <w:pPr>
+        <w:ind w:left="795"/>
+        <w:rPr>
+          <w:rFonts w:ascii="학교안심 우주 R" w:eastAsia="학교안심 우주 R" w:hAnsi="학교안심 우주 R"/>
+          <w:sz w:val="44"/>
+          <w:szCs w:val="44"/>
+        </w:rPr>
+      </w:pPr>
+      <w:r>
+        <w:rPr>
+          <w:rFonts w:ascii="학교안심 우주 R" w:eastAsia="학교안심 우주 R" w:hAnsi="학교안심 우주 R" w:hint="eastAsia"/>
+          <w:sz w:val="44"/>
+          <w:szCs w:val="44"/>
+        </w:rPr>
+        <w:t>P</w:t>
+      </w:r>
+      <w:r>
+        <w:rPr>
+          <w:rFonts w:ascii="학교안심 우주 R" w:eastAsia="학교안심 우주 R" w:hAnsi="학교안심 우주 R"/>
+          <w:sz w:val="44"/>
+          <w:szCs w:val="44"/>
+        </w:rPr>
+        <w:t xml:space="preserve">hoton PUN </w:t>
+      </w:r>
+      <w:r>
+        <w:rPr>
+          <w:rFonts w:ascii="학교안심 우주 R" w:eastAsia="학교안심 우주 R" w:hAnsi="학교안심 우주 R" w:hint="eastAsia"/>
+          <w:sz w:val="44"/>
+          <w:szCs w:val="44"/>
+        </w:rPr>
+        <w:t>서버와 연결될 때를 잘 생각해야 한다.</w:t>
+      </w:r>
+    </w:p>
+    <w:p>
+      <w:pPr>
+        <w:ind w:left="795"/>
+        <w:rPr>
+          <w:rFonts w:ascii="학교안심 우주 R" w:eastAsia="학교안심 우주 R" w:hAnsi="학교안심 우주 R"/>
+          <w:sz w:val="44"/>
+          <w:szCs w:val="44"/>
+        </w:rPr>
+      </w:pPr>
+      <w:r>
+        <w:rPr>
+          <w:rFonts w:ascii="학교안심 우주 R" w:eastAsia="학교안심 우주 R" w:hAnsi="학교안심 우주 R" w:hint="eastAsia"/>
+          <w:sz w:val="44"/>
+          <w:szCs w:val="44"/>
+        </w:rPr>
+        <w:t>*</w:t>
+      </w:r>
+      <w:r>
+        <w:rPr>
+          <w:rFonts w:ascii="학교안심 우주 R" w:eastAsia="학교안심 우주 R" w:hAnsi="학교안심 우주 R"/>
+          <w:sz w:val="44"/>
+          <w:szCs w:val="44"/>
+        </w:rPr>
+        <w:t xml:space="preserve">Active </w:t>
+      </w:r>
+      <w:r>
+        <w:rPr>
+          <w:rFonts w:ascii="학교안심 우주 R" w:eastAsia="학교안심 우주 R" w:hAnsi="학교안심 우주 R" w:hint="eastAsia"/>
+          <w:sz w:val="44"/>
+          <w:szCs w:val="44"/>
+        </w:rPr>
+        <w:t xml:space="preserve">변동 여부는 자동으로 동기화 되지 않으므로 따로 </w:t>
+      </w:r>
+      <w:r>
+        <w:rPr>
+          <w:rFonts w:ascii="학교안심 우주 R" w:eastAsia="학교안심 우주 R" w:hAnsi="학교안심 우주 R"/>
+          <w:sz w:val="44"/>
+          <w:szCs w:val="44"/>
+        </w:rPr>
+        <w:t>RPC</w:t>
+      </w:r>
+      <w:r>
+        <w:rPr>
+          <w:rFonts w:ascii="학교안심 우주 R" w:eastAsia="학교안심 우주 R" w:hAnsi="학교안심 우주 R" w:hint="eastAsia"/>
+          <w:sz w:val="44"/>
+          <w:szCs w:val="44"/>
+        </w:rPr>
+        <w:t>로 정보를 보내줘야 한다.</w:t>
+      </w:r>
+    </w:p>
+    <w:p>
+      <w:pPr>
+        <w:ind w:left="795"/>
+        <w:rPr>
+          <w:rFonts w:ascii="학교안심 우주 R" w:eastAsia="학교안심 우주 R" w:hAnsi="학교안심 우주 R" w:hint="eastAsia"/>
+          <w:sz w:val="44"/>
+          <w:szCs w:val="44"/>
+        </w:rPr>
+      </w:pPr>
+    </w:p>
+    <w:p>
+      <w:pPr>
+        <w:rPr>
+          <w:rFonts w:ascii="학교안심 우주 R" w:eastAsia="학교안심 우주 R" w:hAnsi="학교안심 우주 R"/>
+          <w:sz w:val="44"/>
+          <w:szCs w:val="44"/>
+        </w:rPr>
+      </w:pPr>
+      <w:r>
+        <w:rPr>
+          <w:rFonts w:ascii="학교안심 우주 R" w:eastAsia="학교안심 우주 R" w:hAnsi="학교안심 우주 R" w:hint="eastAsia"/>
+          <w:sz w:val="44"/>
+          <w:szCs w:val="44"/>
+        </w:rPr>
+        <w:t>[문제점]</w:t>
+      </w:r>
+    </w:p>
+    <w:p>
+      <w:pPr>
+        <w:rPr>
+          <w:rFonts w:ascii="학교안심 우주 R" w:eastAsia="학교안심 우주 R" w:hAnsi="학교안심 우주 R" w:hint="eastAsia"/>
+          <w:sz w:val="44"/>
+          <w:szCs w:val="44"/>
+        </w:rPr>
+      </w:pPr>
+      <w:r>
+        <w:rPr>
+          <w:rFonts w:ascii="학교안심 우주 R" w:eastAsia="학교안심 우주 R" w:hAnsi="학교안심 우주 R"/>
+          <w:sz w:val="44"/>
+          <w:szCs w:val="44"/>
+        </w:rPr>
+        <w:t xml:space="preserve">CSVReader </w:t>
+      </w:r>
+      <w:r>
+        <w:rPr>
+          <w:rFonts w:ascii="학교안심 우주 R" w:eastAsia="학교안심 우주 R" w:hAnsi="학교안심 우주 R" w:hint="eastAsia"/>
+          <w:sz w:val="44"/>
+          <w:szCs w:val="44"/>
+        </w:rPr>
+        <w:t>스크립트에서</w:t>
+      </w:r>
+      <w:r>
+        <w:rPr>
+          <w:rFonts w:ascii="학교안심 우주 R" w:eastAsia="학교안심 우주 R" w:hAnsi="학교안심 우주 R"/>
+          <w:sz w:val="44"/>
+          <w:szCs w:val="44"/>
+        </w:rPr>
+        <w:t xml:space="preserve"> CSV</w:t>
+      </w:r>
+      <w:r>
+        <w:rPr>
+          <w:rFonts w:ascii="학교안심 우주 R" w:eastAsia="학교안심 우주 R" w:hAnsi="학교안심 우주 R" w:hint="eastAsia"/>
+          <w:sz w:val="44"/>
+          <w:szCs w:val="44"/>
+        </w:rPr>
+        <w:t>파일을 불러올 때 키가 중복된다는 오류 발생</w:t>
+      </w:r>
+    </w:p>
+    <w:p>
+      <w:pPr>
+        <w:rPr>
+          <w:rFonts w:ascii="학교안심 우주 R" w:eastAsia="학교안심 우주 R" w:hAnsi="학교안심 우주 R"/>
+          <w:sz w:val="44"/>
+          <w:szCs w:val="44"/>
+        </w:rPr>
+      </w:pPr>
+      <w:r>
+        <w:rPr>
+          <w:rFonts w:ascii="학교안심 우주 R" w:eastAsia="학교안심 우주 R" w:hAnsi="학교안심 우주 R"/>
+          <w:sz w:val="44"/>
+          <w:szCs w:val="44"/>
+        </w:rPr>
+        <w:t xml:space="preserve">Photon PUN </w:t>
+      </w:r>
+      <w:r>
+        <w:rPr>
+          <w:rFonts w:ascii="학교안심 우주 R" w:eastAsia="학교안심 우주 R" w:hAnsi="학교안심 우주 R" w:hint="eastAsia"/>
+          <w:sz w:val="44"/>
+          <w:szCs w:val="44"/>
+        </w:rPr>
+        <w:t xml:space="preserve">서버와 연결했을 때 오브젝트 </w:t>
+      </w:r>
+      <w:r>
+        <w:rPr>
+          <w:rFonts w:ascii="학교안심 우주 R" w:eastAsia="학교안심 우주 R" w:hAnsi="학교안심 우주 R"/>
+          <w:sz w:val="44"/>
+          <w:szCs w:val="44"/>
+        </w:rPr>
+        <w:t xml:space="preserve">Active </w:t>
+      </w:r>
+      <w:r>
+        <w:rPr>
+          <w:rFonts w:ascii="학교안심 우주 R" w:eastAsia="학교안심 우주 R" w:hAnsi="학교안심 우주 R" w:hint="eastAsia"/>
+          <w:sz w:val="44"/>
+          <w:szCs w:val="44"/>
+        </w:rPr>
+        <w:t>값을 제대로 전달 할 수 없는 문제가 발생할 예정.</w:t>
+      </w:r>
+    </w:p>
+    <w:p>
+      <w:pPr>
+        <w:rPr>
+          <w:rFonts w:ascii="학교안심 우주 R" w:eastAsia="학교안심 우주 R" w:hAnsi="학교안심 우주 R" w:hint="eastAsia"/>
+          <w:sz w:val="44"/>
+          <w:szCs w:val="44"/>
+        </w:rPr>
+      </w:pPr>
+    </w:p>
+    <w:p>
+      <w:pPr>
+        <w:rPr>
+          <w:rFonts w:ascii="학교안심 우주 R" w:eastAsia="학교안심 우주 R" w:hAnsi="학교안심 우주 R"/>
+          <w:sz w:val="44"/>
+          <w:szCs w:val="44"/>
+        </w:rPr>
+      </w:pPr>
+      <w:r>
+        <w:rPr>
+          <w:rFonts w:ascii="학교안심 우주 R" w:eastAsia="학교안심 우주 R" w:hAnsi="학교안심 우주 R" w:hint="eastAsia"/>
+          <w:sz w:val="44"/>
+          <w:szCs w:val="44"/>
+        </w:rPr>
+        <w:t>[해결]</w:t>
+      </w:r>
+    </w:p>
+    <w:p>
+      <w:pPr>
+        <w:rPr>
+          <w:rFonts w:ascii="학교안심 우주 R" w:eastAsia="학교안심 우주 R" w:hAnsi="학교안심 우주 R"/>
+          <w:sz w:val="44"/>
+          <w:szCs w:val="44"/>
+        </w:rPr>
+      </w:pPr>
+      <w:r>
+        <w:rPr>
+          <w:rFonts w:ascii="학교안심 우주 R" w:eastAsia="학교안심 우주 R" w:hAnsi="학교안심 우주 R" w:hint="eastAsia"/>
+          <w:sz w:val="44"/>
+          <w:szCs w:val="44"/>
+        </w:rPr>
+        <w:t xml:space="preserve">사용자의 오브젝트 풀링 정보를 저장하고 원하는 타이밍에 </w:t>
+      </w:r>
+      <w:r>
+        <w:rPr>
+          <w:rFonts w:ascii="학교안심 우주 R" w:eastAsia="학교안심 우주 R" w:hAnsi="학교안심 우주 R"/>
+          <w:sz w:val="44"/>
+          <w:szCs w:val="44"/>
+        </w:rPr>
+        <w:t xml:space="preserve">RPC </w:t>
+      </w:r>
+      <w:r>
+        <w:rPr>
+          <w:rFonts w:ascii="학교안심 우주 R" w:eastAsia="학교안심 우주 R" w:hAnsi="학교안심 우주 R" w:hint="eastAsia"/>
+          <w:sz w:val="44"/>
+          <w:szCs w:val="44"/>
+        </w:rPr>
+        <w:t>할 수 있는 함수를 만들 예정.</w:t>
+      </w:r>
+    </w:p>
+    <w:p>
+      <w:pPr>
+        <w:rPr>
+          <w:rFonts w:ascii="학교안심 우주 R" w:eastAsia="학교안심 우주 R" w:hAnsi="학교안심 우주 R"/>
+          <w:sz w:val="44"/>
+          <w:szCs w:val="44"/>
+        </w:rPr>
+      </w:pPr>
+    </w:p>
+    <w:p>
+      <w:pPr>
+        <w:rPr>
+          <w:rFonts w:ascii="학교안심 우주 R" w:eastAsia="학교안심 우주 R" w:hAnsi="학교안심 우주 R"/>
+          <w:sz w:val="44"/>
+          <w:szCs w:val="44"/>
+        </w:rPr>
+      </w:pPr>
+      <w:r>
+        <w:rPr>
+          <w:rFonts w:ascii="학교안심 우주 R" w:eastAsia="학교안심 우주 R" w:hAnsi="학교안심 우주 R" w:hint="eastAsia"/>
+          <w:sz w:val="44"/>
+          <w:szCs w:val="44"/>
+        </w:rPr>
+        <w:t>[팁]</w:t>
+      </w:r>
+    </w:p>
+    <w:p>
+      <w:pPr>
+        <w:rPr>
+          <w:rFonts w:ascii="학교안심 우주 R" w:eastAsia="학교안심 우주 R" w:hAnsi="학교안심 우주 R"/>
+          <w:sz w:val="44"/>
+          <w:szCs w:val="44"/>
+        </w:rPr>
+      </w:pPr>
+    </w:p>
+    <w:p>
+      <w:pPr>
+        <w:rPr>
+          <w:rFonts w:ascii="학교안심 우주 R" w:eastAsia="학교안심 우주 R" w:hAnsi="학교안심 우주 R"/>
+          <w:sz w:val="44"/>
+          <w:szCs w:val="44"/>
+        </w:rPr>
+      </w:pPr>
+      <w:r>
+        <w:rPr>
+          <w:rFonts w:ascii="학교안심 우주 R" w:eastAsia="학교안심 우주 R" w:hAnsi="학교안심 우주 R" w:hint="eastAsia"/>
+          <w:sz w:val="44"/>
+          <w:szCs w:val="44"/>
+        </w:rPr>
+        <w:t>[</w:t>
+      </w:r>
+      <w:r>
+        <w:rPr>
+          <w:rFonts w:ascii="학교안심 우주 R" w:eastAsia="학교안심 우주 R" w:hAnsi="학교안심 우주 R"/>
+          <w:sz w:val="44"/>
+          <w:szCs w:val="44"/>
+        </w:rPr>
+        <w:t>2023-09-12-</w:t>
+      </w:r>
+      <w:r>
+        <w:rPr>
+          <w:rFonts w:ascii="학교안심 우주 R" w:eastAsia="학교안심 우주 R" w:hAnsi="학교안심 우주 R" w:hint="eastAsia"/>
+          <w:sz w:val="44"/>
+          <w:szCs w:val="44"/>
+        </w:rPr>
+        <w:t>화요일]</w:t>
+      </w:r>
+    </w:p>
+    <w:p>
+      <w:pPr>
+        <w:rPr>
+          <w:rFonts w:ascii="학교안심 우주 R" w:eastAsia="학교안심 우주 R" w:hAnsi="학교안심 우주 R"/>
+          <w:sz w:val="44"/>
+          <w:szCs w:val="44"/>
+        </w:rPr>
+      </w:pPr>
+      <w:r>
+        <w:rPr>
+          <w:rFonts w:ascii="학교안심 우주 R" w:eastAsia="학교안심 우주 R" w:hAnsi="학교안심 우주 R"/>
+          <w:sz w:val="44"/>
+          <w:szCs w:val="44"/>
+        </w:rPr>
+        <w:t>[</w:t>
+      </w:r>
+      <w:r>
+        <w:rPr>
+          <w:rFonts w:ascii="학교안심 우주 R" w:eastAsia="학교안심 우주 R" w:hAnsi="학교안심 우주 R" w:hint="eastAsia"/>
+          <w:sz w:val="44"/>
+          <w:szCs w:val="44"/>
+        </w:rPr>
+        <w:t>한 일]</w:t>
+      </w:r>
+    </w:p>
+    <w:p>
+      <w:pPr>
+        <w:rPr>
+          <w:rFonts w:ascii="학교안심 우주 R" w:eastAsia="학교안심 우주 R" w:hAnsi="학교안심 우주 R"/>
+          <w:sz w:val="44"/>
+          <w:szCs w:val="44"/>
+        </w:rPr>
+      </w:pPr>
+    </w:p>
+    <w:p>
+      <w:pPr>
+        <w:rPr>
+          <w:rFonts w:ascii="학교안심 우주 R" w:eastAsia="학교안심 우주 R" w:hAnsi="학교안심 우주 R"/>
+          <w:sz w:val="44"/>
+          <w:szCs w:val="44"/>
+        </w:rPr>
+      </w:pPr>
+      <w:r>
+        <w:rPr>
+          <w:rFonts w:ascii="학교안심 우주 R" w:eastAsia="학교안심 우주 R" w:hAnsi="학교안심 우주 R" w:hint="eastAsia"/>
+          <w:sz w:val="44"/>
+          <w:szCs w:val="44"/>
+        </w:rPr>
+        <w:t>[문제점]</w:t>
+      </w:r>
+    </w:p>
+    <w:p>
+      <w:pPr>
+        <w:pStyle w:val="a3"/>
+        <w:numPr>
+          <w:ilvl w:val="0"/>
+          <w:numId w:val="3"/>
+        </w:numPr>
+        <w:ind w:leftChars="0"/>
+        <w:rPr>
+          <w:rFonts w:ascii="학교안심 우주 R" w:eastAsia="학교안심 우주 R" w:hAnsi="학교안심 우주 R"/>
+          <w:sz w:val="44"/>
+          <w:szCs w:val="44"/>
+        </w:rPr>
+      </w:pPr>
+      <w:r>
+        <w:rPr>
+          <w:rFonts w:ascii="학교안심 우주 R" w:eastAsia="학교안심 우주 R" w:hAnsi="학교안심 우주 R" w:hint="eastAsia"/>
+          <w:sz w:val="44"/>
+          <w:szCs w:val="44"/>
+        </w:rPr>
+        <w:t>C</w:t>
+      </w:r>
+      <w:r>
+        <w:rPr>
+          <w:rFonts w:ascii="학교안심 우주 R" w:eastAsia="학교안심 우주 R" w:hAnsi="학교안심 우주 R"/>
+          <w:sz w:val="44"/>
+          <w:szCs w:val="44"/>
+        </w:rPr>
+        <w:t xml:space="preserve">SV </w:t>
+      </w:r>
+      <w:r>
+        <w:rPr>
+          <w:rFonts w:ascii="학교안심 우주 R" w:eastAsia="학교안심 우주 R" w:hAnsi="학교안심 우주 R" w:hint="eastAsia"/>
+          <w:sz w:val="44"/>
+          <w:szCs w:val="44"/>
+        </w:rPr>
+        <w:t>파일을 읽어온 후 딕셔너리에 저장할 때 중복된 키 값이라고 오류가 발생한다.하지만 로직에는 문제가 없다.</w:t>
+      </w:r>
+    </w:p>
+    <w:p>
+      <w:pPr>
+        <w:pStyle w:val="a3"/>
+        <w:numPr>
+          <w:ilvl w:val="0"/>
+          <w:numId w:val="3"/>
+        </w:numPr>
+        <w:ind w:leftChars="0"/>
+        <w:rPr>
+          <w:rFonts w:ascii="학교안심 우주 R" w:eastAsia="학교안심 우주 R" w:hAnsi="학교안심 우주 R"/>
+          <w:sz w:val="44"/>
+          <w:szCs w:val="44"/>
+        </w:rPr>
+      </w:pPr>
+      <w:r>
+        <w:rPr>
+          <w:rFonts w:ascii="학교안심 우주 R" w:eastAsia="학교안심 우주 R" w:hAnsi="학교안심 우주 R" w:hint="eastAsia"/>
+          <w:sz w:val="44"/>
+          <w:szCs w:val="44"/>
+        </w:rPr>
+        <w:t>C</w:t>
+      </w:r>
+      <w:r>
+        <w:rPr>
+          <w:rFonts w:ascii="학교안심 우주 R" w:eastAsia="학교안심 우주 R" w:hAnsi="학교안심 우주 R"/>
+          <w:sz w:val="44"/>
+          <w:szCs w:val="44"/>
+        </w:rPr>
+        <w:t xml:space="preserve">SV </w:t>
+      </w:r>
+      <w:r>
+        <w:rPr>
+          <w:rFonts w:ascii="학교안심 우주 R" w:eastAsia="학교안심 우주 R" w:hAnsi="학교안심 우주 R" w:hint="eastAsia"/>
+          <w:sz w:val="44"/>
+          <w:szCs w:val="44"/>
+        </w:rPr>
+        <w:t xml:space="preserve">파일들을 기반으로 생성한 </w:t>
+      </w:r>
+      <w:r>
+        <w:rPr>
+          <w:rFonts w:ascii="학교안심 우주 R" w:eastAsia="학교안심 우주 R" w:hAnsi="학교안심 우주 R"/>
+          <w:sz w:val="44"/>
+          <w:szCs w:val="44"/>
+        </w:rPr>
+        <w:t>dataDictionary</w:t>
+      </w:r>
+      <w:r>
+        <w:rPr>
+          <w:rFonts w:ascii="학교안심 우주 R" w:eastAsia="학교안심 우주 R" w:hAnsi="학교안심 우주 R" w:hint="eastAsia"/>
+          <w:sz w:val="44"/>
+          <w:szCs w:val="44"/>
+        </w:rPr>
+        <w:t>의 키 값이 일치함에도 접근할 수 없는 오류가 발생</w:t>
+      </w:r>
+    </w:p>
+    <w:p>
+      <w:pPr>
+        <w:ind w:firstLine="360"/>
+        <w:rPr>
+          <w:rFonts w:ascii="학교안심 우주 R" w:eastAsia="학교안심 우주 R" w:hAnsi="학교안심 우주 R" w:hint="eastAsia"/>
+          <w:sz w:val="44"/>
+          <w:szCs w:val="44"/>
+        </w:rPr>
+      </w:pPr>
+      <w:r>
+        <w:rPr>
+          <w:rFonts w:ascii="학교안심 우주 R" w:eastAsia="학교안심 우주 R" w:hAnsi="학교안심 우주 R" w:hint="eastAsia"/>
+          <w:sz w:val="44"/>
+          <w:szCs w:val="44"/>
+        </w:rPr>
+        <w:t>2</w:t>
+      </w:r>
+      <w:r>
+        <w:rPr>
+          <w:rFonts w:ascii="학교안심 우주 R" w:eastAsia="학교안심 우주 R" w:hAnsi="학교안심 우주 R"/>
+          <w:sz w:val="44"/>
+          <w:szCs w:val="44"/>
+        </w:rPr>
+        <w:t xml:space="preserve">-1. </w:t>
+      </w:r>
+      <w:r>
+        <w:rPr>
+          <w:rFonts w:ascii="학교안심 우주 R" w:eastAsia="학교안심 우주 R" w:hAnsi="학교안심 우주 R" w:hint="eastAsia"/>
+          <w:sz w:val="44"/>
+          <w:szCs w:val="44"/>
+        </w:rPr>
+        <w:t>하지만 그래도 접근할 수 없는 문제가 발생</w:t>
+      </w:r>
+    </w:p>
+    <w:p>
+      <w:pPr>
+        <w:rPr>
+          <w:rFonts w:ascii="학교안심 우주 R" w:eastAsia="학교안심 우주 R" w:hAnsi="학교안심 우주 R"/>
+          <w:sz w:val="44"/>
+          <w:szCs w:val="44"/>
+        </w:rPr>
+      </w:pPr>
+      <w:r>
+        <w:rPr>
+          <w:rFonts w:ascii="학교안심 우주 R" w:eastAsia="학교안심 우주 R" w:hAnsi="학교안심 우주 R" w:hint="eastAsia"/>
+          <w:sz w:val="44"/>
+          <w:szCs w:val="44"/>
+        </w:rPr>
+        <w:t>[해결]</w:t>
+      </w:r>
+    </w:p>
+    <w:p>
+      <w:pPr>
+        <w:rPr>
+          <w:rFonts w:ascii="학교안심 우주 R" w:eastAsia="학교안심 우주 R" w:hAnsi="학교안심 우주 R"/>
+          <w:sz w:val="44"/>
+          <w:szCs w:val="44"/>
+        </w:rPr>
+      </w:pPr>
+      <w:r>
+        <w:rPr>
+          <w:rFonts w:ascii="학교안심 우주 R" w:eastAsia="학교안심 우주 R" w:hAnsi="학교안심 우주 R"/>
+          <w:sz w:val="44"/>
+          <w:szCs w:val="44"/>
+        </w:rPr>
+        <w:t xml:space="preserve">1. </w:t>
+      </w:r>
+      <w:r>
+        <w:rPr>
+          <w:rFonts w:ascii="학교안심 우주 R" w:eastAsia="학교안심 우주 R" w:hAnsi="학교안심 우주 R"/>
+          <w:sz w:val="44"/>
+          <w:szCs w:val="44"/>
+        </w:rPr>
+        <w:t>ColorList</w:t>
+      </w:r>
+      <w:r>
+        <w:rPr>
+          <w:rFonts w:ascii="학교안심 우주 R" w:eastAsia="학교안심 우주 R" w:hAnsi="학교안심 우주 R" w:hint="eastAsia"/>
+          <w:sz w:val="44"/>
+          <w:szCs w:val="44"/>
+        </w:rPr>
+        <w:t xml:space="preserve">라는 </w:t>
+      </w:r>
+      <w:r>
+        <w:rPr>
+          <w:rFonts w:ascii="학교안심 우주 R" w:eastAsia="학교안심 우주 R" w:hAnsi="학교안심 우주 R"/>
+          <w:sz w:val="44"/>
+          <w:szCs w:val="44"/>
+        </w:rPr>
+        <w:t xml:space="preserve">CSV </w:t>
+      </w:r>
+      <w:r>
+        <w:rPr>
+          <w:rFonts w:ascii="학교안심 우주 R" w:eastAsia="학교안심 우주 R" w:hAnsi="학교안심 우주 R" w:hint="eastAsia"/>
+          <w:sz w:val="44"/>
+          <w:szCs w:val="44"/>
+        </w:rPr>
+        <w:t>파일이 손상되어 있어 새로운 파일로 대체하니 정상적으로 작동한다.</w:t>
+      </w:r>
+    </w:p>
+    <w:p>
+      <w:pPr>
+        <w:rPr>
+          <w:rFonts w:ascii="학교안심 우주 R" w:eastAsia="학교안심 우주 R" w:hAnsi="학교안심 우주 R"/>
+          <w:sz w:val="44"/>
+          <w:szCs w:val="44"/>
+        </w:rPr>
+      </w:pPr>
+      <w:r>
+        <w:rPr>
+          <w:rFonts w:ascii="학교안심 우주 R" w:eastAsia="학교안심 우주 R" w:hAnsi="학교안심 우주 R"/>
+          <w:sz w:val="44"/>
+          <w:szCs w:val="44"/>
+        </w:rPr>
+        <w:t>2. CSV Reader</w:t>
+      </w:r>
+      <w:r>
+        <w:rPr>
+          <w:rFonts w:ascii="학교안심 우주 R" w:eastAsia="학교안심 우주 R" w:hAnsi="학교안심 우주 R" w:hint="eastAsia"/>
+          <w:sz w:val="44"/>
+          <w:szCs w:val="44"/>
+        </w:rPr>
+        <w:t xml:space="preserve">에서 </w:t>
+      </w:r>
+      <w:r>
+        <w:rPr>
+          <w:rFonts w:ascii="학교안심 우주 R" w:eastAsia="학교안심 우주 R" w:hAnsi="학교안심 우주 R"/>
+          <w:sz w:val="44"/>
+          <w:szCs w:val="44"/>
+        </w:rPr>
+        <w:t>‘\n’</w:t>
+      </w:r>
+      <w:r>
+        <w:rPr>
+          <w:rFonts w:ascii="학교안심 우주 R" w:eastAsia="학교안심 우주 R" w:hAnsi="학교안심 우주 R" w:hint="eastAsia"/>
+          <w:sz w:val="44"/>
+          <w:szCs w:val="44"/>
+        </w:rPr>
+        <w:t>으로 행을 구분하지 않아 행과 열의 값이 합쳐져서 키 값에 오류가 발생해 생긴 문제였다.</w:t>
       </w:r>
       <w:r>
         <w:rPr>
@@ -1326,95 +3991,49 @@
           <w:sz w:val="44"/>
           <w:szCs w:val="44"/>
         </w:rPr>
-        <w:t xml:space="preserve">그리고 </w:t>
-      </w:r>
-      <w:r>
-        <w:rPr>
-          <w:rFonts w:ascii="학교안심 우주 R" w:eastAsia="학교안심 우주 R" w:hAnsi="학교안심 우주 R"/>
-          <w:sz w:val="44"/>
-          <w:szCs w:val="44"/>
-        </w:rPr>
-        <w:t>Shader.PropertyToId(“_GlowColor”)</w:t>
-      </w:r>
-      <w:r>
-        <w:rPr>
-          <w:rFonts w:ascii="학교안심 우주 R" w:eastAsia="학교안심 우주 R" w:hAnsi="학교안심 우주 R" w:hint="eastAsia"/>
-          <w:sz w:val="44"/>
-          <w:szCs w:val="44"/>
-        </w:rPr>
-        <w:t xml:space="preserve">로 </w:t>
-      </w:r>
-      <w:r>
-        <w:rPr>
-          <w:rFonts w:ascii="학교안심 우주 R" w:eastAsia="학교안심 우주 R" w:hAnsi="학교안심 우주 R"/>
-          <w:sz w:val="44"/>
-          <w:szCs w:val="44"/>
-        </w:rPr>
-        <w:t>GlowColo</w:t>
-      </w:r>
-      <w:r>
-        <w:rPr>
-          <w:rFonts w:ascii="학교안심 우주 R" w:eastAsia="학교안심 우주 R" w:hAnsi="학교안심 우주 R" w:hint="eastAsia"/>
-          <w:sz w:val="44"/>
-          <w:szCs w:val="44"/>
-        </w:rPr>
-        <w:t xml:space="preserve">r의 아이디를 받아온 후 </w:t>
-      </w:r>
-      <w:r>
-        <w:rPr>
-          <w:rFonts w:ascii="학교안심 우주 R" w:eastAsia="학교안심 우주 R" w:hAnsi="학교안심 우주 R"/>
-          <w:sz w:val="44"/>
-          <w:szCs w:val="44"/>
-        </w:rPr>
-        <w:t>DOTween.To()</w:t>
-      </w:r>
-      <w:r>
-        <w:rPr>
-          <w:rFonts w:ascii="학교안심 우주 R" w:eastAsia="학교안심 우주 R" w:hAnsi="학교안심 우주 R" w:hint="eastAsia"/>
-          <w:sz w:val="44"/>
-          <w:szCs w:val="44"/>
-        </w:rPr>
-        <w:t>라는 D</w:t>
-      </w:r>
-      <w:r>
-        <w:rPr>
-          <w:rFonts w:ascii="학교안심 우주 R" w:eastAsia="학교안심 우주 R" w:hAnsi="학교안심 우주 R"/>
-          <w:sz w:val="44"/>
-          <w:szCs w:val="44"/>
-        </w:rPr>
-        <w:t>OTween</w:t>
-      </w:r>
-      <w:r>
-        <w:rPr>
-          <w:rFonts w:ascii="학교안심 우주 R" w:eastAsia="학교안심 우주 R" w:hAnsi="학교안심 우주 R" w:hint="eastAsia"/>
-          <w:sz w:val="44"/>
-          <w:szCs w:val="44"/>
-        </w:rPr>
-        <w:t xml:space="preserve">용 람다 함수로 </w:t>
-      </w:r>
-      <w:r>
-        <w:rPr>
-          <w:rFonts w:ascii="학교안심 우주 R" w:eastAsia="학교안심 우주 R" w:hAnsi="학교안심 우주 R" w:hint="eastAsia"/>
-          <w:sz w:val="44"/>
-          <w:szCs w:val="44"/>
-        </w:rPr>
-        <w:t>아래와 같이 색상을 변경하니 됐다.</w:t>
-      </w:r>
-      <w:r>
-        <w:rPr>
-          <w:rFonts w:ascii="학교안심 우주 R" w:eastAsia="학교안심 우주 R" w:hAnsi="학교안심 우주 R"/>
-          <w:sz w:val="44"/>
-          <w:szCs w:val="44"/>
-        </w:rPr>
-        <w:t xml:space="preserve"> DOTween.To(( =&gt; material.GetColor(GlowColorID), color =&gt; material.SetColor(GlowColorID, color), targetColor, t); </w:t>
-      </w:r>
-      <w:r>
-        <w:rPr>
-          <w:rFonts w:ascii="학교안심 우주 R" w:eastAsia="학교안심 우주 R" w:hAnsi="학교안심 우주 R" w:hint="eastAsia"/>
-          <w:sz w:val="44"/>
-          <w:szCs w:val="44"/>
-        </w:rPr>
-        <w:t>로</w:t>
+        <w:t xml:space="preserve">그래서 </w:t>
+      </w:r>
+      <w:r>
+        <w:rPr>
+          <w:rFonts w:ascii="학교안심 우주 R" w:eastAsia="학교안심 우주 R" w:hAnsi="학교안심 우주 R"/>
+          <w:sz w:val="44"/>
+          <w:szCs w:val="44"/>
+        </w:rPr>
+        <w:t>‘\n’</w:t>
+      </w:r>
+      <w:r>
+        <w:rPr>
+          <w:rFonts w:ascii="학교안심 우주 R" w:eastAsia="학교안심 우주 R" w:hAnsi="학교안심 우주 R" w:hint="eastAsia"/>
+          <w:sz w:val="44"/>
+          <w:szCs w:val="44"/>
+        </w:rPr>
+        <w:t>으로 행을 구분했다.</w:t>
+      </w:r>
+    </w:p>
+    <w:p>
+      <w:pPr>
+        <w:ind w:left="800"/>
+        <w:rPr>
+          <w:rFonts w:ascii="학교안심 우주 R" w:eastAsia="학교안심 우주 R" w:hAnsi="학교안심 우주 R" w:hint="eastAsia"/>
+          <w:sz w:val="44"/>
+          <w:szCs w:val="44"/>
+        </w:rPr>
+      </w:pPr>
+      <w:r>
+        <w:rPr>
+          <w:rFonts w:ascii="학교안심 우주 R" w:eastAsia="학교안심 우주 R" w:hAnsi="학교안심 우주 R"/>
+          <w:sz w:val="44"/>
+          <w:szCs w:val="44"/>
+        </w:rPr>
+        <w:t xml:space="preserve">2-1. </w:t>
+      </w:r>
+      <w:r>
+        <w:rPr>
+          <w:rFonts w:ascii="학교안심 우주 R" w:eastAsia="학교안심 우주 R" w:hAnsi="학교안심 우주 R" w:hint="eastAsia"/>
+          <w:sz w:val="44"/>
+          <w:szCs w:val="44"/>
+        </w:rPr>
+        <w:t>문제를 해결하기 위해 노력한 결과</w:t>
       </w:r>
       <w:r>
         <w:rPr>
@@ -1430,7 +4049,71 @@
           <w:sz w:val="44"/>
           <w:szCs w:val="44"/>
         </w:rPr>
-        <w:t>지정한 시간동안 색상을 변경하게 한다.</w:t>
+        <w:t xml:space="preserve">데이터 구조가 복잡해서 일반적인 </w:t>
+      </w:r>
+      <w:r>
+        <w:rPr>
+          <w:rFonts w:ascii="학교안심 우주 R" w:eastAsia="학교안심 우주 R" w:hAnsi="학교안심 우주 R"/>
+          <w:sz w:val="44"/>
+          <w:szCs w:val="44"/>
+        </w:rPr>
+        <w:t>Dictionary</w:t>
+      </w:r>
+      <w:r>
+        <w:rPr>
+          <w:rFonts w:ascii="학교안심 우주 R" w:eastAsia="학교안심 우주 R" w:hAnsi="학교안심 우주 R" w:hint="eastAsia"/>
+          <w:sz w:val="44"/>
+          <w:szCs w:val="44"/>
+        </w:rPr>
+        <w:t xml:space="preserve">접근법으로는 접근할 수 없어 </w:t>
+      </w:r>
+      <w:r>
+        <w:rPr>
+          <w:rFonts w:ascii="학교안심 우주 R" w:eastAsia="학교안심 우주 R" w:hAnsi="학교안심 우주 R"/>
+          <w:sz w:val="44"/>
+          <w:szCs w:val="44"/>
+        </w:rPr>
+        <w:t>Foreach</w:t>
+      </w:r>
+      <w:r>
+        <w:rPr>
+          <w:rFonts w:ascii="학교안심 우주 R" w:eastAsia="학교안심 우주 R" w:hAnsi="학교안심 우주 R" w:hint="eastAsia"/>
+          <w:sz w:val="44"/>
+          <w:szCs w:val="44"/>
+        </w:rPr>
+        <w:t xml:space="preserve">문을 사용하여 </w:t>
+      </w:r>
+      <w:r>
+        <w:rPr>
+          <w:rFonts w:ascii="학교안심 우주 R" w:eastAsia="학교안심 우주 R" w:hAnsi="학교안심 우주 R"/>
+          <w:sz w:val="44"/>
+          <w:szCs w:val="44"/>
+        </w:rPr>
+        <w:t>Key</w:t>
+      </w:r>
+      <w:r>
+        <w:rPr>
+          <w:rFonts w:ascii="학교안심 우주 R" w:eastAsia="학교안심 우주 R" w:hAnsi="학교안심 우주 R" w:hint="eastAsia"/>
+          <w:sz w:val="44"/>
+          <w:szCs w:val="44"/>
+        </w:rPr>
+        <w:t>값을 통해 접근</w:t>
+      </w:r>
+      <w:r>
+        <w:rPr>
+          <w:rFonts w:ascii="학교안심 우주 R" w:eastAsia="학교안심 우주 R" w:hAnsi="학교안심 우주 R" w:hint="eastAsia"/>
+          <w:sz w:val="44"/>
+          <w:szCs w:val="44"/>
+        </w:rPr>
+        <w:t>하니 잘된다.</w:t>
+      </w:r>
+      <w:r>
+        <w:rPr>
+          <w:rFonts w:ascii="학교안심 우주 R" w:eastAsia="학교안심 우주 R" w:hAnsi="학교안심 우주 R" w:hint="eastAsia"/>
+          <w:sz w:val="44"/>
+          <w:szCs w:val="44"/>
+        </w:rPr>
+        <w:t xml:space="preserve"> </w:t>
       </w:r>
     </w:p>
     <w:p>
@@ -1458,62 +4141,6 @@
           <w:szCs w:val="44"/>
         </w:rPr>
       </w:pPr>
-      <w:r>
-        <w:rPr>
-          <w:rFonts w:ascii="학교안심 우주 R" w:eastAsia="학교안심 우주 R" w:hAnsi="학교안심 우주 R" w:hint="eastAsia"/>
-          <w:sz w:val="44"/>
-          <w:szCs w:val="44"/>
-        </w:rPr>
-        <w:t>1</w:t>
-      </w:r>
-      <w:r>
-        <w:rPr>
-          <w:rFonts w:ascii="학교안심 우주 R" w:eastAsia="학교안심 우주 R" w:hAnsi="학교안심 우주 R"/>
-          <w:sz w:val="44"/>
-          <w:szCs w:val="44"/>
-        </w:rPr>
-        <w:t>. 0</w:t>
-      </w:r>
-      <w:r>
-        <w:rPr>
-          <w:rFonts w:ascii="학교안심 우주 R" w:eastAsia="학교안심 우주 R" w:hAnsi="학교안심 우주 R" w:hint="eastAsia"/>
-          <w:sz w:val="44"/>
-          <w:szCs w:val="44"/>
-        </w:rPr>
-        <w:t xml:space="preserve">과 </w:t>
-      </w:r>
-      <w:r>
-        <w:rPr>
-          <w:rFonts w:ascii="학교안심 우주 R" w:eastAsia="학교안심 우주 R" w:hAnsi="학교안심 우주 R"/>
-          <w:sz w:val="44"/>
-          <w:szCs w:val="44"/>
-        </w:rPr>
-        <w:t>1</w:t>
-      </w:r>
-      <w:r>
-        <w:rPr>
-          <w:rFonts w:ascii="학교안심 우주 R" w:eastAsia="학교안심 우주 R" w:hAnsi="학교안심 우주 R" w:hint="eastAsia"/>
-          <w:sz w:val="44"/>
-          <w:szCs w:val="44"/>
-        </w:rPr>
-        <w:t xml:space="preserve">사이의 랜덤한 소수를 얻고자 할 때 </w:t>
-      </w:r>
-      <w:r>
-        <w:rPr>
-          <w:rFonts w:ascii="학교안심 우주 R" w:eastAsia="학교안심 우주 R" w:hAnsi="학교안심 우주 R"/>
-          <w:sz w:val="44"/>
-          <w:szCs w:val="44"/>
-        </w:rPr>
-        <w:t>Random.value</w:t>
-      </w:r>
-      <w:r>
-        <w:rPr>
-          <w:rFonts w:ascii="학교안심 우주 R" w:eastAsia="학교안심 우주 R" w:hAnsi="학교안심 우주 R" w:hint="eastAsia"/>
-          <w:sz w:val="44"/>
-          <w:szCs w:val="44"/>
-        </w:rPr>
-        <w:t>를 사용하면 된다.</w:t>
-      </w:r>
     </w:p>
     <w:sectPr>
       <w:pgSz w:w="11906" w:h="16838"/>
@@ -1525,19 +4152,69 @@
 </w:document>
 </file>
 
+<file path=word/endnotes.xml><?xml version="1.0" encoding="utf-8"?>
+<w:endnotes xmlns:wpc="http://schemas.microsoft.com/office/word/2010/wordprocessingCanvas" xmlns:cx="http://schemas.microsoft.com/office/drawing/2014/chartex" xmlns:cx1="http://schemas.microsoft.com/office/drawing/2015/9/8/chartex" xmlns:cx2="http://schemas.microsoft.com/office/drawing/2015/10/21/chartex" xmlns:cx3="http://schemas.microsoft.com/office/drawing/2016/5/9/chartex" xmlns:cx4="http://schemas.microsoft.com/office/drawing/2016/5/10/chartex" xmlns:cx5="http://schemas.microsoft.com/office/drawing/2016/5/11/chartex" xmlns:cx6="http://schemas.microsoft.com/office/drawing/2016/5/12/chartex" xmlns:cx7="http://schemas.microsoft.com/office/drawing/2016/5/13/chartex" xmlns:cx8="http://schemas.microsoft.com/office/drawing/2016/5/14/chartex" xmlns:mc="http://schemas.openxmlformats.org/markup-compatibility/2006" xmlns:aink="http://schemas.microsoft.com/office/drawing/2016/ink" xmlns:am3d="http://schemas.microsoft.com/office/drawing/2017/model3d" xmlns:o="urn:schemas-microsoft-com:office:office" xmlns:oel="http://schemas.microsoft.com/office/2019/extlst" xmlns:r="http://schemas.openxmlformats.org/officeDocument/2006/relationships" xmlns:m="http://schemas.openxmlformats.org/officeDocument/2006/math" xmlns:v="urn:schemas-microsoft-com:vml" xmlns:wp14="http://schemas.microsoft.com/office/word/2010/wordprocessingDrawing" xmlns:wp="http://schemas.openxmlformats.org/drawingml/2006/wordprocessingDrawing" xmlns:w10="urn:schemas-microsoft-com:office:word" xmlns:w="http://schemas.openxmlformats.org/wordprocessingml/2006/main" xmlns:w14="http://schemas.microsoft.com/office/word/2010/wordml" xmlns:w15="http://schemas.microsoft.com/office/word/2012/wordml" xmlns:w16cex="http://schemas.microsoft.com/office/word/2018/wordml/cex" xmlns:w16cid="http://schemas.microsoft.com/office/word/2016/wordml/cid" xmlns:w16="http://schemas.microsoft.com/office/word/2018/wordml" xmlns:w16sdtdh="http://schemas.microsoft.com/office/word/2020/wordml/sdtdatahash" xmlns:w16se="http://schemas.microsoft.com/office/word/2015/wordml/symex" xmlns:wpg="http://schemas.microsoft.com/office/word/2010/wordprocessingGroup" xmlns:wpi="http://schemas.microsoft.com/office/word/2010/wordprocessingInk" xmlns:wne="http://schemas.microsoft.com/office/word/2006/wordml" xmlns:wps="http://schemas.microsoft.com/office/word/2010/wordprocessingShape" mc:Ignorable="w14 w15 w16se w16cid w16 w16cex w16sdtdh wp14">
+  <w:endnote w:type="separator" w:id="-1">
+    <w:p>
+      <w:pPr>
+        <w:spacing w:after="0" w:line="240" w:lineRule="auto"/>
+      </w:pPr>
+      <w:r>
+        <w:separator/>
+      </w:r>
+    </w:p>
+  </w:endnote>
+  <w:endnote w:type="continuationSeparator" w:id="0">
+    <w:p>
+      <w:pPr>
+        <w:spacing w:after="0" w:line="240" w:lineRule="auto"/>
+      </w:pPr>
+      <w:r>
+        <w:continuationSeparator/>
+      </w:r>
+    </w:p>
+  </w:endnote>
+</w:endnotes>
+</file>
+
+<file path=word/footnotes.xml><?xml version="1.0" encoding="utf-8"?>
+<w:footnotes xmlns:wpc="http://schemas.microsoft.com/office/word/2010/wordprocessingCanvas" xmlns:cx="http://schemas.microsoft.com/office/drawing/2014/chartex" xmlns:cx1="http://schemas.microsoft.com/office/drawing/2015/9/8/chartex" xmlns:cx2="http://schemas.microsoft.com/office/drawing/2015/10/21/chartex" xmlns:cx3="http://schemas.microsoft.com/office/drawing/2016/5/9/chartex" xmlns:cx4="http://schemas.microsoft.com/office/drawing/2016/5/10/chartex" xmlns:cx5="http://schemas.microsoft.com/office/drawing/2016/5/11/chartex" xmlns:cx6="http://schemas.microsoft.com/office/drawing/2016/5/12/chartex" xmlns:cx7="http://schemas.microsoft.com/office/drawing/2016/5/13/chartex" xmlns:cx8="http://schemas.microsoft.com/office/drawing/2016/5/14/chartex" xmlns:mc="http://schemas.openxmlformats.org/markup-compatibility/2006" xmlns:aink="http://schemas.microsoft.com/office/drawing/2016/ink" xmlns:am3d="http://schemas.microsoft.com/office/drawing/2017/model3d" xmlns:o="urn:schemas-microsoft-com:office:office" xmlns:oel="http://schemas.microsoft.com/office/2019/extlst" xmlns:r="http://schemas.openxmlformats.org/officeDocument/2006/relationships" xmlns:m="http://schemas.openxmlformats.org/officeDocument/2006/math" xmlns:v="urn:schemas-microsoft-com:vml" xmlns:wp14="http://schemas.microsoft.com/office/word/2010/wordprocessingDrawing" xmlns:wp="http://schemas.openxmlformats.org/drawingml/2006/wordprocessingDrawing" xmlns:w10="urn:schemas-microsoft-com:office:word" xmlns:w="http://schemas.openxmlformats.org/wordprocessingml/2006/main" xmlns:w14="http://schemas.microsoft.com/office/word/2010/wordml" xmlns:w15="http://schemas.microsoft.com/office/word/2012/wordml" xmlns:w16cex="http://schemas.microsoft.com/office/word/2018/wordml/cex" xmlns:w16cid="http://schemas.microsoft.com/office/word/2016/wordml/cid" xmlns:w16="http://schemas.microsoft.com/office/word/2018/wordml" xmlns:w16sdtdh="http://schemas.microsoft.com/office/word/2020/wordml/sdtdatahash" xmlns:w16se="http://schemas.microsoft.com/office/word/2015/wordml/symex" xmlns:wpg="http://schemas.microsoft.com/office/word/2010/wordprocessingGroup" xmlns:wpi="http://schemas.microsoft.com/office/word/2010/wordprocessingInk" xmlns:wne="http://schemas.microsoft.com/office/word/2006/wordml" xmlns:wps="http://schemas.microsoft.com/office/word/2010/wordprocessingShape" mc:Ignorable="w14 w15 w16se w16cid w16 w16cex w16sdtdh wp14">
+  <w:footnote w:type="separator" w:id="-1">
+    <w:p>
+      <w:pPr>
+        <w:spacing w:after="0" w:line="240" w:lineRule="auto"/>
+      </w:pPr>
+      <w:r>
+        <w:separator/>
+      </w:r>
+    </w:p>
+  </w:footnote>
+  <w:footnote w:type="continuationSeparator" w:id="0">
+    <w:p>
+      <w:pPr>
+        <w:spacing w:after="0" w:line="240" w:lineRule="auto"/>
+      </w:pPr>
+      <w:r>
+        <w:continuationSeparator/>
+      </w:r>
+    </w:p>
+  </w:footnote>
+</w:footnotes>
+</file>
+
 <file path=word/numbering.xml><?xml version="1.0" encoding="utf-8"?>
 <w:numbering xmlns:wpc="http://schemas.microsoft.com/office/word/2010/wordprocessingCanvas" xmlns:cx="http://schemas.microsoft.com/office/drawing/2014/chartex" xmlns:cx1="http://schemas.microsoft.com/office/drawing/2015/9/8/chartex" xmlns:cx2="http://schemas.microsoft.com/office/drawing/2015/10/21/chartex" xmlns:cx3="http://schemas.microsoft.com/office/drawing/2016/5/9/chartex" xmlns:cx4="http://schemas.microsoft.com/office/drawing/2016/5/10/chartex" xmlns:cx5="http://schemas.microsoft.com/office/drawing/2016/5/11/chartex" xmlns:cx6="http://schemas.microsoft.com/office/drawing/2016/5/12/chartex" xmlns:cx7="http://schemas.microsoft.com/office/drawing/2016/5/13/chartex" xmlns:cx8="http://schemas.microsoft.com/office/drawing/2016/5/14/chartex" xmlns:mc="http://schemas.openxmlformats.org/markup-compatibility/2006" xmlns:aink="http://schemas.microsoft.com/office/drawing/2016/ink" xmlns:am3d="http://schemas.microsoft.com/office/drawing/2017/model3d" xmlns:o="urn:schemas-microsoft-com:office:office" xmlns:oel="http://schemas.microsoft.com/office/2019/extlst" xmlns:r="http://schemas.openxmlformats.org/officeDocument/2006/relationships" xmlns:m="http://schemas.openxmlformats.org/officeDocument/2006/math" xmlns:v="urn:schemas-microsoft-com:vml" xmlns:wp14="http://schemas.microsoft.com/office/word/2010/wordprocessingDrawing" xmlns:wp="http://schemas.openxmlformats.org/drawingml/2006/wordprocessingDrawing" xmlns:w10="urn:schemas-microsoft-com:office:word" xmlns:w="http://schemas.openxmlformats.org/wordprocessingml/2006/main" xmlns:w14="http://schemas.microsoft.com/office/word/2010/wordml" xmlns:w15="http://schemas.microsoft.com/office/word/2012/wordml" xmlns:w16cex="http://schemas.microsoft.com/office/word/2018/wordml/cex" xmlns:w16cid="http://schemas.microsoft.com/office/word/2016/wordml/cid" xmlns:w16="http://schemas.microsoft.com/office/word/2018/wordml" xmlns:w16sdtdh="http://schemas.microsoft.com/office/word/2020/wordml/sdtdatahash" xmlns:w16se="http://schemas.microsoft.com/office/word/2015/wordml/symex" xmlns:wpg="http://schemas.microsoft.com/office/word/2010/wordprocessingGroup" xmlns:wpi="http://schemas.microsoft.com/office/word/2010/wordprocessingInk" xmlns:wne="http://schemas.microsoft.com/office/word/2006/wordml" xmlns:wps="http://schemas.microsoft.com/office/word/2010/wordprocessingShape" mc:Ignorable="w14 w15 w16se w16cid w16 w16cex w16sdtdh wp14">
   <w:abstractNum w:abstractNumId="0" w15:restartNumberingAfterBreak="0">
-    <w:nsid w:val="68A264B3"/>
+    <w:nsid w:val="34C76174"/>
     <w:multiLevelType w:val="hybridMultilevel"/>
-    <w:tmpl w:val="0B20342A"/>
-    <w:lvl w:ilvl="0" w:tplc="9BCAFF84">
+    <w:tmpl w:val="09869BF6"/>
+    <w:lvl w:ilvl="0" w:tplc="E9201D30">
       <w:start w:val="1"/>
       <w:numFmt w:val="decimal"/>
       <w:lvlText w:val="%1."/>
       <w:lvlJc w:val="left"/>
       <w:pPr>
-        <w:ind w:left="1160" w:hanging="360"/>
+        <w:ind w:left="360" w:hanging="360"/>
       </w:pPr>
       <w:rPr>
         <w:rFonts w:hint="default"/>
@@ -1549,7 +4226,7 @@
       <w:lvlText w:val="%2."/>
       <w:lvlJc w:val="left"/>
       <w:pPr>
-        <w:ind w:left="1680" w:hanging="440"/>
+        <w:ind w:left="880" w:hanging="440"/>
       </w:pPr>
     </w:lvl>
     <w:lvl w:ilvl="2" w:tplc="0409001B" w:tentative="1">
@@ -1558,7 +4235,7 @@
       <w:lvlText w:val="%3."/>
       <w:lvlJc w:val="right"/>
       <w:pPr>
-        <w:ind w:left="2120" w:hanging="440"/>
+        <w:ind w:left="1320" w:hanging="440"/>
       </w:pPr>
     </w:lvl>
     <w:lvl w:ilvl="3" w:tplc="0409000F" w:tentative="1">
@@ -1567,7 +4244,7 @@
       <w:lvlText w:val="%4."/>
       <w:lvlJc w:val="left"/>
       <w:pPr>
-        <w:ind w:left="2560" w:hanging="440"/>
+        <w:ind w:left="1760" w:hanging="440"/>
       </w:pPr>
     </w:lvl>
     <w:lvl w:ilvl="4" w:tplc="04090019" w:tentative="1">
@@ -1576,7 +4253,7 @@
       <w:lvlText w:val="%5."/>
       <w:lvlJc w:val="left"/>
       <w:pPr>
-        <w:ind w:left="3000" w:hanging="440"/>
+        <w:ind w:left="2200" w:hanging="440"/>
       </w:pPr>
     </w:lvl>
     <w:lvl w:ilvl="5" w:tplc="0409001B" w:tentative="1">
@@ -1585,7 +4262,7 @@
       <w:lvlText w:val="%6."/>
       <w:lvlJc w:val="right"/>
       <w:pPr>
-        <w:ind w:left="3440" w:hanging="440"/>
+        <w:ind w:left="2640" w:hanging="440"/>
       </w:pPr>
     </w:lvl>
     <w:lvl w:ilvl="6" w:tplc="0409000F" w:tentative="1">
@@ -1594,7 +4271,7 @@
       <w:lvlText w:val="%7."/>
       <w:lvlJc w:val="left"/>
       <w:pPr>
-        <w:ind w:left="3880" w:hanging="440"/>
+        <w:ind w:left="3080" w:hanging="440"/>
       </w:pPr>
     </w:lvl>
     <w:lvl w:ilvl="7" w:tplc="04090019" w:tentative="1">
@@ -1603,7 +4280,7 @@
       <w:lvlText w:val="%8."/>
       <w:lvlJc w:val="left"/>
       <w:pPr>
-        <w:ind w:left="4320" w:hanging="440"/>
+        <w:ind w:left="3520" w:hanging="440"/>
       </w:pPr>
     </w:lvl>
     <w:lvl w:ilvl="8" w:tplc="0409001B" w:tentative="1">
@@ -1612,21 +4289,21 @@
       <w:lvlText w:val="%9."/>
       <w:lvlJc w:val="right"/>
       <w:pPr>
-        <w:ind w:left="4760" w:hanging="440"/>
+        <w:ind w:left="3960" w:hanging="440"/>
       </w:pPr>
     </w:lvl>
   </w:abstractNum>
   <w:abstractNum w:abstractNumId="1" w15:restartNumberingAfterBreak="0">
-    <w:nsid w:val="79296D51"/>
+    <w:nsid w:val="68A264B3"/>
     <w:multiLevelType w:val="hybridMultilevel"/>
-    <w:tmpl w:val="1B50530E"/>
-    <w:lvl w:ilvl="0" w:tplc="941A3E2A">
+    <w:tmpl w:val="0B20342A"/>
+    <w:lvl w:ilvl="0" w:tplc="9BCAFF84">
       <w:start w:val="1"/>
       <w:numFmt w:val="decimal"/>
       <w:lvlText w:val="%1."/>
       <w:lvlJc w:val="left"/>
       <w:pPr>
-        <w:ind w:left="1155" w:hanging="360"/>
+        <w:ind w:left="1160" w:hanging="360"/>
       </w:pPr>
       <w:rPr>
         <w:rFonts w:hint="default"/>
@@ -1638,7 +4315,7 @@
       <w:lvlText w:val="%2."/>
       <w:lvlJc w:val="left"/>
       <w:pPr>
-        <w:ind w:left="1675" w:hanging="440"/>
+        <w:ind w:left="1680" w:hanging="440"/>
       </w:pPr>
     </w:lvl>
     <w:lvl w:ilvl="2" w:tplc="0409001B" w:tentative="1">
@@ -1647,7 +4324,7 @@
       <w:lvlText w:val="%3."/>
       <w:lvlJc w:val="right"/>
       <w:pPr>
-        <w:ind w:left="2115" w:hanging="440"/>
+        <w:ind w:left="2120" w:hanging="440"/>
       </w:pPr>
     </w:lvl>
     <w:lvl w:ilvl="3" w:tplc="0409000F" w:tentative="1">
@@ -1656,7 +4333,7 @@
       <w:lvlText w:val="%4."/>
       <w:lvlJc w:val="left"/>
       <w:pPr>
-        <w:ind w:left="2555" w:hanging="440"/>
+        <w:ind w:left="2560" w:hanging="440"/>
       </w:pPr>
     </w:lvl>
     <w:lvl w:ilvl="4" w:tplc="04090019" w:tentative="1">
@@ -1665,7 +4342,7 @@
       <w:lvlText w:val="%5."/>
       <w:lvlJc w:val="left"/>
       <w:pPr>
-        <w:ind w:left="2995" w:hanging="440"/>
+        <w:ind w:left="3000" w:hanging="440"/>
       </w:pPr>
     </w:lvl>
     <w:lvl w:ilvl="5" w:tplc="0409001B" w:tentative="1">
@@ -1674,7 +4351,7 @@
       <w:lvlText w:val="%6."/>
       <w:lvlJc w:val="right"/>
       <w:pPr>
-        <w:ind w:left="3435" w:hanging="440"/>
+        <w:ind w:left="3440" w:hanging="440"/>
       </w:pPr>
     </w:lvl>
     <w:lvl w:ilvl="6" w:tplc="0409000F" w:tentative="1">
@@ -1683,7 +4360,7 @@
       <w:lvlText w:val="%7."/>
       <w:lvlJc w:val="left"/>
       <w:pPr>
-        <w:ind w:left="3875" w:hanging="440"/>
+        <w:ind w:left="3880" w:hanging="440"/>
       </w:pPr>
     </w:lvl>
     <w:lvl w:ilvl="7" w:tplc="04090019" w:tentative="1">
@@ -1692,7 +4369,7 @@
       <w:lvlText w:val="%8."/>
       <w:lvlJc w:val="left"/>
       <w:pPr>
-        <w:ind w:left="4315" w:hanging="440"/>
+        <w:ind w:left="4320" w:hanging="440"/>
       </w:pPr>
     </w:lvl>
     <w:lvl w:ilvl="8" w:tplc="0409001B" w:tentative="1">
@@ -1701,14 +4378,106 @@
       <w:lvlText w:val="%9."/>
       <w:lvlJc w:val="right"/>
       <w:pPr>
+        <w:ind w:left="4760" w:hanging="440"/>
+      </w:pPr>
+    </w:lvl>
+  </w:abstractNum>
+  <w:abstractNum w:abstractNumId="2" w15:restartNumberingAfterBreak="0">
+    <w:nsid w:val="79296D51"/>
+    <w:multiLevelType w:val="hybridMultilevel"/>
+    <w:tmpl w:val="1B50530E"/>
+    <w:lvl w:ilvl="0" w:tplc="941A3E2A">
+      <w:start w:val="1"/>
+      <w:numFmt w:val="decimal"/>
+      <w:lvlText w:val="%1."/>
+      <w:lvlJc w:val="left"/>
+      <w:pPr>
+        <w:ind w:left="1155" w:hanging="360"/>
+      </w:pPr>
+      <w:rPr>
+        <w:rFonts w:hint="default"/>
+      </w:rPr>
+    </w:lvl>
+    <w:lvl w:ilvl="1" w:tplc="04090019" w:tentative="1">
+      <w:start w:val="1"/>
+      <w:numFmt w:val="upperLetter"/>
+      <w:lvlText w:val="%2."/>
+      <w:lvlJc w:val="left"/>
+      <w:pPr>
+        <w:ind w:left="1675" w:hanging="440"/>
+      </w:pPr>
+    </w:lvl>
+    <w:lvl w:ilvl="2" w:tplc="0409001B" w:tentative="1">
+      <w:start w:val="1"/>
+      <w:numFmt w:val="lowerRoman"/>
+      <w:lvlText w:val="%3."/>
+      <w:lvlJc w:val="right"/>
+      <w:pPr>
+        <w:ind w:left="2115" w:hanging="440"/>
+      </w:pPr>
+    </w:lvl>
+    <w:lvl w:ilvl="3" w:tplc="0409000F" w:tentative="1">
+      <w:start w:val="1"/>
+      <w:numFmt w:val="decimal"/>
+      <w:lvlText w:val="%4."/>
+      <w:lvlJc w:val="left"/>
+      <w:pPr>
+        <w:ind w:left="2555" w:hanging="440"/>
+      </w:pPr>
+    </w:lvl>
+    <w:lvl w:ilvl="4" w:tplc="04090019" w:tentative="1">
+      <w:start w:val="1"/>
+      <w:numFmt w:val="upperLetter"/>
+      <w:lvlText w:val="%5."/>
+      <w:lvlJc w:val="left"/>
+      <w:pPr>
+        <w:ind w:left="2995" w:hanging="440"/>
+      </w:pPr>
+    </w:lvl>
+    <w:lvl w:ilvl="5" w:tplc="0409001B" w:tentative="1">
+      <w:start w:val="1"/>
+      <w:numFmt w:val="lowerRoman"/>
+      <w:lvlText w:val="%6."/>
+      <w:lvlJc w:val="right"/>
+      <w:pPr>
+        <w:ind w:left="3435" w:hanging="440"/>
+      </w:pPr>
+    </w:lvl>
+    <w:lvl w:ilvl="6" w:tplc="0409000F" w:tentative="1">
+      <w:start w:val="1"/>
+      <w:numFmt w:val="decimal"/>
+      <w:lvlText w:val="%7."/>
+      <w:lvlJc w:val="left"/>
+      <w:pPr>
+        <w:ind w:left="3875" w:hanging="440"/>
+      </w:pPr>
+    </w:lvl>
+    <w:lvl w:ilvl="7" w:tplc="04090019" w:tentative="1">
+      <w:start w:val="1"/>
+      <w:numFmt w:val="upperLetter"/>
+      <w:lvlText w:val="%8."/>
+      <w:lvlJc w:val="left"/>
+      <w:pPr>
+        <w:ind w:left="4315" w:hanging="440"/>
+      </w:pPr>
+    </w:lvl>
+    <w:lvl w:ilvl="8" w:tplc="0409001B" w:tentative="1">
+      <w:start w:val="1"/>
+      <w:numFmt w:val="lowerRoman"/>
+      <w:lvlText w:val="%9."/>
+      <w:lvlJc w:val="right"/>
+      <w:pPr>
         <w:ind w:left="4755" w:hanging="440"/>
       </w:pPr>
     </w:lvl>
   </w:abstractNum>
   <w:num w:numId="1" w16cid:durableId="1747845304">
+    <w:abstractNumId w:val="2"/>
+  </w:num>
+  <w:num w:numId="2" w16cid:durableId="1311668550">
     <w:abstractNumId w:val="1"/>
   </w:num>
-  <w:num w:numId="2" w16cid:durableId="1311668550">
+  <w:num w:numId="3" w16cid:durableId="924723805">
     <w:abstractNumId w:val="0"/>
   </w:num>
 </w:numbering>
@@ -2157,6 +4926,50 @@
       <w:ind w:leftChars="400" w:left="800"/>
     </w:pPr>
   </w:style>
+  <w:style w:type="paragraph" w:styleId="a4">
+    <w:name w:val="header"/>
+    <w:basedOn w:val="a"/>
+    <w:link w:val="Char"/>
+    <w:uiPriority w:val="99"/>
+    <w:unhideWhenUsed/>
+    <w:rsid w:val="008D2A48"/>
+    <w:pPr>
+      <w:tabs>
+        <w:tab w:val="center" w:pos="4513"/>
+        <w:tab w:val="right" w:pos="9026"/>
+      </w:tabs>
+      <w:snapToGrid w:val="0"/>
+    </w:pPr>
+  </w:style>
+  <w:style w:type="character" w:customStyle="1" w:styleId="Char">
+    <w:name w:val="머리글 Char"/>
+    <w:basedOn w:val="a0"/>
+    <w:link w:val="a4"/>
+    <w:uiPriority w:val="99"/>
+    <w:rsid w:val="008D2A48"/>
+  </w:style>
+  <w:style w:type="paragraph" w:styleId="a5">
+    <w:name w:val="footer"/>
+    <w:basedOn w:val="a"/>
+    <w:link w:val="Char0"/>
+    <w:uiPriority w:val="99"/>
+    <w:unhideWhenUsed/>
+    <w:rsid w:val="008D2A48"/>
+    <w:pPr>
+      <w:tabs>
+        <w:tab w:val="center" w:pos="4513"/>
+        <w:tab w:val="right" w:pos="9026"/>
+      </w:tabs>
+      <w:snapToGrid w:val="0"/>
+    </w:pPr>
+  </w:style>
+  <w:style w:type="character" w:customStyle="1" w:styleId="Char0">
+    <w:name w:val="바닥글 Char"/>
+    <w:basedOn w:val="a0"/>
+    <w:link w:val="a5"/>
+    <w:uiPriority w:val="99"/>
+    <w:rsid w:val="008D2A48"/>
+  </w:style>
 </w:styles>
 </file>
 

</xml_diff>

<commit_message>
<Yusoon>: Fix: Photon Transform View 값 수정 & <Yoo>: Feat: Add Boost Effects & <LGM>: Fix: Ball Aura, Goal System & <Choi>: Fix: Customizing System & Merged, Merge Bug Fixed For 3Hours
</commit_message>
<xml_diff>
--- a/개발일지/개발일지_최진성.docx
+++ b/개발일지/개발일지_최진성.docx
@@ -7362,7 +7362,7 @@
         <w:ind w:left="440" w:hangingChars="100" w:hanging="440"/>
         <w:jc w:val="left"/>
         <w:rPr>
-          <w:rFonts w:ascii="학교안심 우주 R" w:eastAsia="학교안심 우주 R" w:hAnsi="학교안심 우주 R" w:hint="eastAsia"/>
+          <w:rFonts w:ascii="학교안심 우주 R" w:eastAsia="학교안심 우주 R" w:hAnsi="학교안심 우주 R"/>
           <w:sz w:val="44"/>
           <w:szCs w:val="44"/>
         </w:rPr>
@@ -7551,7 +7551,7 @@
         <w:ind w:left="440" w:hangingChars="100" w:hanging="440"/>
         <w:jc w:val="left"/>
         <w:rPr>
-          <w:rFonts w:ascii="학교안심 우주 R" w:eastAsia="학교안심 우주 R" w:hAnsi="학교안심 우주 R" w:hint="eastAsia"/>
+          <w:rFonts w:ascii="학교안심 우주 R" w:eastAsia="학교안심 우주 R" w:hAnsi="학교안심 우주 R"/>
           <w:sz w:val="44"/>
           <w:szCs w:val="44"/>
         </w:rPr>
@@ -7722,7 +7722,7 @@
         <w:ind w:left="440" w:hangingChars="100" w:hanging="440"/>
         <w:jc w:val="left"/>
         <w:rPr>
-          <w:rFonts w:ascii="학교안심 우주 R" w:eastAsia="학교안심 우주 R" w:hAnsi="학교안심 우주 R" w:hint="eastAsia"/>
+          <w:rFonts w:ascii="학교안심 우주 R" w:eastAsia="학교안심 우주 R" w:hAnsi="학교안심 우주 R"/>
           <w:sz w:val="44"/>
           <w:szCs w:val="44"/>
         </w:rPr>
@@ -7840,7 +7840,7 @@
         <w:ind w:left="440" w:hangingChars="100" w:hanging="440"/>
         <w:jc w:val="left"/>
         <w:rPr>
-          <w:rFonts w:ascii="학교안심 우주 R" w:eastAsia="학교안심 우주 R" w:hAnsi="학교안심 우주 R" w:hint="eastAsia"/>
+          <w:rFonts w:ascii="학교안심 우주 R" w:eastAsia="학교안심 우주 R" w:hAnsi="학교안심 우주 R"/>
           <w:sz w:val="44"/>
           <w:szCs w:val="44"/>
         </w:rPr>
@@ -7913,7 +7913,7 @@
         <w:ind w:left="440" w:hangingChars="100" w:hanging="440"/>
         <w:jc w:val="left"/>
         <w:rPr>
-          <w:rFonts w:ascii="학교안심 우주 R" w:eastAsia="학교안심 우주 R" w:hAnsi="학교안심 우주 R" w:hint="eastAsia"/>
+          <w:rFonts w:ascii="학교안심 우주 R" w:eastAsia="학교안심 우주 R" w:hAnsi="학교안심 우주 R"/>
           <w:sz w:val="44"/>
           <w:szCs w:val="44"/>
         </w:rPr>
@@ -7981,7 +7981,7 @@
         <w:ind w:left="440" w:hangingChars="100" w:hanging="440"/>
         <w:jc w:val="left"/>
         <w:rPr>
-          <w:rFonts w:ascii="학교안심 우주 R" w:eastAsia="학교안심 우주 R" w:hAnsi="학교안심 우주 R" w:hint="eastAsia"/>
+          <w:rFonts w:ascii="학교안심 우주 R" w:eastAsia="학교안심 우주 R" w:hAnsi="학교안심 우주 R"/>
           <w:sz w:val="44"/>
           <w:szCs w:val="44"/>
         </w:rPr>
@@ -8024,7 +8024,7 @@
         <w:ind w:leftChars="0"/>
         <w:jc w:val="left"/>
         <w:rPr>
-          <w:rFonts w:ascii="학교안심 우주 R" w:eastAsia="학교안심 우주 R" w:hAnsi="학교안심 우주 R" w:hint="eastAsia"/>
+          <w:rFonts w:ascii="학교안심 우주 R" w:eastAsia="학교안심 우주 R" w:hAnsi="학교안심 우주 R"/>
           <w:sz w:val="44"/>
           <w:szCs w:val="44"/>
         </w:rPr>
@@ -8349,7 +8349,7 @@
       <w:pPr>
         <w:jc w:val="left"/>
         <w:rPr>
-          <w:rFonts w:ascii="학교안심 우주 R" w:eastAsia="학교안심 우주 R" w:hAnsi="학교안심 우주 R" w:hint="eastAsia"/>
+          <w:rFonts w:ascii="학교안심 우주 R" w:eastAsia="학교안심 우주 R" w:hAnsi="학교안심 우주 R"/>
           <w:sz w:val="44"/>
           <w:szCs w:val="44"/>
         </w:rPr>
@@ -8387,7 +8387,7 @@
         <w:ind w:left="440" w:hangingChars="100" w:hanging="440"/>
         <w:jc w:val="left"/>
         <w:rPr>
-          <w:rFonts w:ascii="학교안심 우주 R" w:eastAsia="학교안심 우주 R" w:hAnsi="학교안심 우주 R" w:hint="eastAsia"/>
+          <w:rFonts w:ascii="학교안심 우주 R" w:eastAsia="학교안심 우주 R" w:hAnsi="학교안심 우주 R"/>
           <w:sz w:val="44"/>
           <w:szCs w:val="44"/>
         </w:rPr>
@@ -8438,11 +8438,1980 @@
         <w:ind w:left="440" w:hangingChars="100" w:hanging="440"/>
         <w:jc w:val="left"/>
         <w:rPr>
-          <w:rFonts w:ascii="학교안심 우주 R" w:eastAsia="학교안심 우주 R" w:hAnsi="학교안심 우주 R" w:hint="eastAsia"/>
-          <w:sz w:val="44"/>
-          <w:szCs w:val="44"/>
-        </w:rPr>
-      </w:pPr>
+          <w:rFonts w:ascii="학교안심 우주 R" w:eastAsia="학교안심 우주 R" w:hAnsi="학교안심 우주 R"/>
+          <w:sz w:val="44"/>
+          <w:szCs w:val="44"/>
+        </w:rPr>
+      </w:pPr>
+      <w:r>
+        <w:rPr>
+          <w:rFonts w:ascii="학교안심 우주 R" w:eastAsia="학교안심 우주 R" w:hAnsi="학교안심 우주 R" w:hint="eastAsia"/>
+          <w:sz w:val="44"/>
+          <w:szCs w:val="44"/>
+        </w:rPr>
+        <w:t>[</w:t>
+      </w:r>
+      <w:r>
+        <w:rPr>
+          <w:rFonts w:ascii="학교안심 우주 R" w:eastAsia="학교안심 우주 R" w:hAnsi="학교안심 우주 R"/>
+          <w:sz w:val="44"/>
+          <w:szCs w:val="44"/>
+        </w:rPr>
+        <w:t>2023-09-18-</w:t>
+      </w:r>
+      <w:r>
+        <w:rPr>
+          <w:rFonts w:ascii="학교안심 우주 R" w:eastAsia="학교안심 우주 R" w:hAnsi="학교안심 우주 R" w:hint="eastAsia"/>
+          <w:sz w:val="44"/>
+          <w:szCs w:val="44"/>
+        </w:rPr>
+        <w:t>월요일]</w:t>
+      </w:r>
+    </w:p>
+    <w:p>
+      <w:pPr>
+        <w:ind w:left="440" w:hangingChars="100" w:hanging="440"/>
+        <w:jc w:val="left"/>
+        <w:rPr>
+          <w:rFonts w:ascii="학교안심 우주 R" w:eastAsia="학교안심 우주 R" w:hAnsi="학교안심 우주 R"/>
+          <w:sz w:val="44"/>
+          <w:szCs w:val="44"/>
+        </w:rPr>
+      </w:pPr>
+      <w:r>
+        <w:rPr>
+          <w:rFonts w:ascii="학교안심 우주 R" w:eastAsia="학교안심 우주 R" w:hAnsi="학교안심 우주 R" w:hint="eastAsia"/>
+          <w:sz w:val="44"/>
+          <w:szCs w:val="44"/>
+        </w:rPr>
+        <w:t>[한 일]</w:t>
+      </w:r>
+    </w:p>
+    <w:p>
+      <w:pPr>
+        <w:ind w:left="440" w:hangingChars="100" w:hanging="440"/>
+        <w:jc w:val="left"/>
+        <w:rPr>
+          <w:rFonts w:ascii="학교안심 우주 R" w:eastAsia="학교안심 우주 R" w:hAnsi="학교안심 우주 R"/>
+          <w:sz w:val="44"/>
+          <w:szCs w:val="44"/>
+        </w:rPr>
+      </w:pPr>
+      <w:r>
+        <w:rPr>
+          <w:rFonts w:ascii="학교안심 우주 R" w:eastAsia="학교안심 우주 R" w:hAnsi="학교안심 우주 R"/>
+          <w:sz w:val="44"/>
+          <w:szCs w:val="44"/>
+        </w:rPr>
+        <w:tab/>
+      </w:r>
+      <w:r>
+        <w:rPr>
+          <w:rFonts w:ascii="학교안심 우주 R" w:eastAsia="학교안심 우주 R" w:hAnsi="학교안심 우주 R"/>
+          <w:sz w:val="44"/>
+          <w:szCs w:val="44"/>
+        </w:rPr>
+        <w:t>[좌우회전]</w:t>
+      </w:r>
+    </w:p>
+    <w:p>
+      <w:pPr>
+        <w:ind w:leftChars="220" w:left="440" w:firstLine="360"/>
+        <w:jc w:val="left"/>
+        <w:rPr>
+          <w:rFonts w:ascii="학교안심 우주 R" w:eastAsia="학교안심 우주 R" w:hAnsi="학교안심 우주 R"/>
+          <w:sz w:val="44"/>
+          <w:szCs w:val="44"/>
+        </w:rPr>
+      </w:pPr>
+      <w:r>
+        <w:rPr>
+          <w:rFonts w:ascii="학교안심 우주 R" w:eastAsia="학교안심 우주 R" w:hAnsi="학교안심 우주 R" w:hint="eastAsia"/>
+          <w:sz w:val="44"/>
+          <w:szCs w:val="44"/>
+        </w:rPr>
+        <w:t>부모</w:t>
+      </w:r>
+      <w:r>
+        <w:rPr>
+          <w:rFonts w:ascii="학교안심 우주 R" w:eastAsia="학교안심 우주 R" w:hAnsi="학교안심 우주 R"/>
+          <w:sz w:val="44"/>
+          <w:szCs w:val="44"/>
+        </w:rPr>
+        <w:t xml:space="preserve"> Object 값을 아래로 설정</w:t>
+      </w:r>
+    </w:p>
+    <w:p>
+      <w:pPr>
+        <w:ind w:leftChars="220" w:left="440" w:firstLine="360"/>
+        <w:jc w:val="left"/>
+        <w:rPr>
+          <w:rFonts w:ascii="학교안심 우주 R" w:eastAsia="학교안심 우주 R" w:hAnsi="학교안심 우주 R"/>
+          <w:sz w:val="44"/>
+          <w:szCs w:val="44"/>
+        </w:rPr>
+      </w:pPr>
+      <w:r>
+        <w:rPr>
+          <w:rFonts w:ascii="학교안심 우주 R" w:eastAsia="학교안심 우주 R" w:hAnsi="학교안심 우주 R" w:hint="eastAsia"/>
+          <w:sz w:val="44"/>
+          <w:szCs w:val="44"/>
+        </w:rPr>
+        <w:t>기본</w:t>
+      </w:r>
+      <w:r>
+        <w:rPr>
+          <w:rFonts w:ascii="학교안심 우주 R" w:eastAsia="학교안심 우주 R" w:hAnsi="학교안심 우주 R"/>
+          <w:sz w:val="44"/>
+          <w:szCs w:val="44"/>
+        </w:rPr>
+        <w:t xml:space="preserve"> 값 x0 y90 z0</w:t>
+      </w:r>
+    </w:p>
+    <w:p>
+      <w:pPr>
+        <w:ind w:leftChars="220" w:left="880" w:hangingChars="100" w:hanging="440"/>
+        <w:jc w:val="left"/>
+        <w:rPr>
+          <w:rFonts w:ascii="학교안심 우주 R" w:eastAsia="학교안심 우주 R" w:hAnsi="학교안심 우주 R"/>
+          <w:sz w:val="44"/>
+          <w:szCs w:val="44"/>
+        </w:rPr>
+      </w:pPr>
+      <w:r>
+        <w:rPr>
+          <w:rFonts w:ascii="학교안심 우주 R" w:eastAsia="학교안심 우주 R" w:hAnsi="학교안심 우주 R"/>
+          <w:sz w:val="44"/>
+          <w:szCs w:val="44"/>
+        </w:rPr>
+        <w:t>[줌]</w:t>
+      </w:r>
+    </w:p>
+    <w:p>
+      <w:pPr>
+        <w:ind w:left="440" w:firstLine="360"/>
+        <w:jc w:val="left"/>
+        <w:rPr>
+          <w:rFonts w:ascii="학교안심 우주 R" w:eastAsia="학교안심 우주 R" w:hAnsi="학교안심 우주 R"/>
+          <w:sz w:val="44"/>
+          <w:szCs w:val="44"/>
+        </w:rPr>
+      </w:pPr>
+      <w:r>
+        <w:rPr>
+          <w:rFonts w:ascii="학교안심 우주 R" w:eastAsia="학교안심 우주 R" w:hAnsi="학교안심 우주 R"/>
+          <w:sz w:val="44"/>
+          <w:szCs w:val="44"/>
+        </w:rPr>
+        <w:t>VictureCam의 값을 아래로 설정</w:t>
+      </w:r>
+    </w:p>
+    <w:p>
+      <w:pPr>
+        <w:ind w:leftChars="100" w:left="200" w:firstLine="600"/>
+        <w:jc w:val="left"/>
+        <w:rPr>
+          <w:rFonts w:ascii="학교안심 우주 R" w:eastAsia="학교안심 우주 R" w:hAnsi="학교안심 우주 R"/>
+          <w:sz w:val="44"/>
+          <w:szCs w:val="44"/>
+        </w:rPr>
+      </w:pPr>
+      <w:r>
+        <w:rPr>
+          <w:rFonts w:ascii="학교안심 우주 R" w:eastAsia="학교안심 우주 R" w:hAnsi="학교안심 우주 R"/>
+          <w:sz w:val="44"/>
+          <w:szCs w:val="44"/>
+        </w:rPr>
+        <w:lastRenderedPageBreak/>
+        <w:t>Projection = Orthorgraphic</w:t>
+      </w:r>
+    </w:p>
+    <w:p>
+      <w:pPr>
+        <w:ind w:leftChars="400" w:left="800"/>
+        <w:jc w:val="left"/>
+        <w:rPr>
+          <w:rFonts w:ascii="학교안심 우주 R" w:eastAsia="학교안심 우주 R" w:hAnsi="학교안심 우주 R"/>
+          <w:sz w:val="44"/>
+          <w:szCs w:val="44"/>
+        </w:rPr>
+      </w:pPr>
+      <w:r>
+        <w:rPr>
+          <w:rFonts w:ascii="학교안심 우주 R" w:eastAsia="학교안심 우주 R" w:hAnsi="학교안심 우주 R"/>
+          <w:sz w:val="44"/>
+          <w:szCs w:val="44"/>
+        </w:rPr>
+        <w:t>Output/Output Texture = CustomizingPreviewRenderTexture(새로추가한 텍스쳐)</w:t>
+      </w:r>
+    </w:p>
+    <w:p>
+      <w:pPr>
+        <w:ind w:leftChars="100" w:left="200" w:firstLine="600"/>
+        <w:jc w:val="left"/>
+        <w:rPr>
+          <w:rFonts w:ascii="학교안심 우주 R" w:eastAsia="학교안심 우주 R" w:hAnsi="학교안심 우주 R"/>
+          <w:sz w:val="44"/>
+          <w:szCs w:val="44"/>
+        </w:rPr>
+      </w:pPr>
+      <w:r>
+        <w:rPr>
+          <w:rFonts w:ascii="학교안심 우주 R" w:eastAsia="학교안심 우주 R" w:hAnsi="학교안심 우주 R" w:hint="eastAsia"/>
+          <w:sz w:val="44"/>
+          <w:szCs w:val="44"/>
+        </w:rPr>
+        <w:t>기본</w:t>
+      </w:r>
+      <w:r>
+        <w:rPr>
+          <w:rFonts w:ascii="학교안심 우주 R" w:eastAsia="학교안심 우주 R" w:hAnsi="학교안심 우주 R"/>
+          <w:sz w:val="44"/>
+          <w:szCs w:val="44"/>
+        </w:rPr>
+        <w:t xml:space="preserve"> 값 10</w:t>
+      </w:r>
+    </w:p>
+    <w:p>
+      <w:pPr>
+        <w:ind w:leftChars="100" w:left="200" w:firstLine="600"/>
+        <w:jc w:val="left"/>
+        <w:rPr>
+          <w:rFonts w:ascii="학교안심 우주 R" w:eastAsia="학교안심 우주 R" w:hAnsi="학교안심 우주 R"/>
+          <w:sz w:val="44"/>
+          <w:szCs w:val="44"/>
+        </w:rPr>
+      </w:pPr>
+      <w:r>
+        <w:rPr>
+          <w:rFonts w:ascii="학교안심 우주 R" w:eastAsia="학교안심 우주 R" w:hAnsi="학교안심 우주 R" w:hint="eastAsia"/>
+          <w:sz w:val="44"/>
+          <w:szCs w:val="44"/>
+        </w:rPr>
+        <w:t>최대</w:t>
+      </w:r>
+      <w:r>
+        <w:rPr>
+          <w:rFonts w:ascii="학교안심 우주 R" w:eastAsia="학교안심 우주 R" w:hAnsi="학교안심 우주 R"/>
+          <w:sz w:val="44"/>
+          <w:szCs w:val="44"/>
+        </w:rPr>
+        <w:t xml:space="preserve"> 20 최소 1</w:t>
+      </w:r>
+    </w:p>
+    <w:p>
+      <w:pPr>
+        <w:ind w:leftChars="100" w:left="200" w:firstLine="440"/>
+        <w:jc w:val="left"/>
+        <w:rPr>
+          <w:rFonts w:ascii="학교안심 우주 R" w:eastAsia="학교안심 우주 R" w:hAnsi="학교안심 우주 R"/>
+          <w:sz w:val="44"/>
+          <w:szCs w:val="44"/>
+        </w:rPr>
+      </w:pPr>
+      <w:r>
+        <w:rPr>
+          <w:rFonts w:ascii="학교안심 우주 R" w:eastAsia="학교안심 우주 R" w:hAnsi="학교안심 우주 R"/>
+          <w:sz w:val="44"/>
+          <w:szCs w:val="44"/>
+        </w:rPr>
+        <w:t>[컨트롤러 스크립트]</w:t>
+      </w:r>
+    </w:p>
+    <w:p>
+      <w:pPr>
+        <w:ind w:leftChars="100" w:left="200" w:firstLine="440"/>
+        <w:jc w:val="left"/>
+        <w:rPr>
+          <w:rFonts w:ascii="학교안심 우주 R" w:eastAsia="학교안심 우주 R" w:hAnsi="학교안심 우주 R"/>
+          <w:sz w:val="44"/>
+          <w:szCs w:val="44"/>
+        </w:rPr>
+      </w:pPr>
+      <w:r>
+        <w:rPr>
+          <w:rFonts w:ascii="학교안심 우주 R" w:eastAsia="학교안심 우주 R" w:hAnsi="학교안심 우주 R" w:hint="eastAsia"/>
+          <w:sz w:val="44"/>
+          <w:szCs w:val="44"/>
+        </w:rPr>
+        <w:t>오브젝트</w:t>
+      </w:r>
+      <w:r>
+        <w:rPr>
+          <w:rFonts w:ascii="학교안심 우주 R" w:eastAsia="학교안심 우주 R" w:hAnsi="학교안심 우주 R"/>
+          <w:sz w:val="44"/>
+          <w:szCs w:val="44"/>
+        </w:rPr>
+        <w:t xml:space="preserve"> 생성</w:t>
+      </w:r>
+    </w:p>
+    <w:p>
+      <w:pPr>
+        <w:ind w:leftChars="320" w:left="640"/>
+        <w:jc w:val="left"/>
+        <w:rPr>
+          <w:rFonts w:ascii="학교안심 우주 R" w:eastAsia="학교안심 우주 R" w:hAnsi="학교안심 우주 R"/>
+          <w:sz w:val="44"/>
+          <w:szCs w:val="44"/>
+        </w:rPr>
+      </w:pPr>
+      <w:r>
+        <w:rPr>
+          <w:rFonts w:ascii="학교안심 우주 R" w:eastAsia="학교안심 우주 R" w:hAnsi="학교안심 우주 R" w:hint="eastAsia"/>
+          <w:sz w:val="44"/>
+          <w:szCs w:val="44"/>
+        </w:rPr>
+        <w:t>자동차</w:t>
+      </w:r>
+      <w:r>
+        <w:rPr>
+          <w:rFonts w:ascii="학교안심 우주 R" w:eastAsia="학교안심 우주 R" w:hAnsi="학교안심 우주 R"/>
+          <w:sz w:val="44"/>
+          <w:szCs w:val="44"/>
+        </w:rPr>
+        <w:t xml:space="preserve"> 오브젝트의 NewCar 스크립트 컴포넌트 enable = false 설정</w:t>
+      </w:r>
+    </w:p>
+    <w:p>
+      <w:pPr>
+        <w:ind w:leftChars="320" w:left="640"/>
+        <w:jc w:val="left"/>
+        <w:rPr>
+          <w:rFonts w:ascii="학교안심 우주 R" w:eastAsia="학교안심 우주 R" w:hAnsi="학교안심 우주 R"/>
+          <w:sz w:val="44"/>
+          <w:szCs w:val="44"/>
+        </w:rPr>
+      </w:pPr>
+      <w:r>
+        <w:rPr>
+          <w:rFonts w:ascii="학교안심 우주 R" w:eastAsia="학교안심 우주 R" w:hAnsi="학교안심 우주 R"/>
+          <w:sz w:val="44"/>
+          <w:szCs w:val="44"/>
+        </w:rPr>
+        <w:t>PreView 하위의 Object의 rotation값을 슬라이더로 조정</w:t>
+      </w:r>
+    </w:p>
+    <w:p>
+      <w:pPr>
+        <w:ind w:leftChars="100" w:left="200" w:firstLine="440"/>
+        <w:jc w:val="left"/>
+        <w:rPr>
+          <w:rFonts w:ascii="학교안심 우주 R" w:eastAsia="학교안심 우주 R" w:hAnsi="학교안심 우주 R"/>
+          <w:sz w:val="44"/>
+          <w:szCs w:val="44"/>
+        </w:rPr>
+      </w:pPr>
+      <w:r>
+        <w:rPr>
+          <w:rFonts w:ascii="학교안심 우주 R" w:eastAsia="학교안심 우주 R" w:hAnsi="학교안심 우주 R"/>
+          <w:sz w:val="44"/>
+          <w:szCs w:val="44"/>
+        </w:rPr>
+        <w:t>180 ~ 540 까지</w:t>
+      </w:r>
+    </w:p>
+    <w:p>
+      <w:pPr>
+        <w:ind w:leftChars="320" w:left="640"/>
+        <w:jc w:val="left"/>
+        <w:rPr>
+          <w:rFonts w:ascii="학교안심 우주 R" w:eastAsia="학교안심 우주 R" w:hAnsi="학교안심 우주 R"/>
+          <w:sz w:val="44"/>
+          <w:szCs w:val="44"/>
+        </w:rPr>
+      </w:pPr>
+      <w:r>
+        <w:rPr>
+          <w:rFonts w:ascii="학교안심 우주 R" w:eastAsia="학교안심 우주 R" w:hAnsi="학교안심 우주 R"/>
+          <w:sz w:val="44"/>
+          <w:szCs w:val="44"/>
+        </w:rPr>
+        <w:t>Preview 하위의 VictureCam 값을 슬라이더로 조정</w:t>
+      </w:r>
+    </w:p>
+    <w:p>
+      <w:pPr>
+        <w:ind w:leftChars="100" w:left="200" w:firstLine="440"/>
+        <w:jc w:val="left"/>
+        <w:rPr>
+          <w:rFonts w:ascii="학교안심 우주 R" w:eastAsia="학교안심 우주 R" w:hAnsi="학교안심 우주 R"/>
+          <w:sz w:val="44"/>
+          <w:szCs w:val="44"/>
+        </w:rPr>
+      </w:pPr>
+      <w:r>
+        <w:rPr>
+          <w:rFonts w:ascii="학교안심 우주 R" w:eastAsia="학교안심 우주 R" w:hAnsi="학교안심 우주 R"/>
+          <w:sz w:val="44"/>
+          <w:szCs w:val="44"/>
+        </w:rPr>
+        <w:t>1 ~ 10 ~ 20 까지</w:t>
+      </w:r>
+    </w:p>
+    <w:p>
+      <w:pPr>
+        <w:ind w:leftChars="100" w:left="200"/>
+        <w:jc w:val="left"/>
+        <w:rPr>
+          <w:rFonts w:ascii="학교안심 우주 R" w:eastAsia="학교안심 우주 R" w:hAnsi="학교안심 우주 R"/>
+          <w:sz w:val="44"/>
+          <w:szCs w:val="44"/>
+        </w:rPr>
+      </w:pPr>
+      <w:r>
+        <w:rPr>
+          <w:rFonts w:ascii="학교안심 우주 R" w:eastAsia="학교안심 우주 R" w:hAnsi="학교안심 우주 R" w:hint="eastAsia"/>
+          <w:sz w:val="44"/>
+          <w:szCs w:val="44"/>
+        </w:rPr>
+        <w:lastRenderedPageBreak/>
+        <w:t>플레이어 프리팹을 가져올</w:t>
+      </w:r>
+      <w:r>
+        <w:rPr>
+          <w:rFonts w:ascii="학교안심 우주 R" w:eastAsia="학교안심 우주 R" w:hAnsi="학교안심 우주 R" w:hint="eastAsia"/>
+          <w:sz w:val="44"/>
+          <w:szCs w:val="44"/>
+        </w:rPr>
+        <w:t xml:space="preserve"> 때</w:t>
+      </w:r>
+      <w:r>
+        <w:rPr>
+          <w:rFonts w:ascii="학교안심 우주 R" w:eastAsia="학교안심 우주 R" w:hAnsi="학교안심 우주 R" w:hint="eastAsia"/>
+          <w:sz w:val="44"/>
+          <w:szCs w:val="44"/>
+        </w:rPr>
+        <w:t xml:space="preserve"> 최초로 플레이어 프리팹에 접근하는 경우(저장이 안되어 있을 경우)</w:t>
+      </w:r>
+      <w:r>
+        <w:rPr>
+          <w:rFonts w:ascii="학교안심 우주 R" w:eastAsia="학교안심 우주 R" w:hAnsi="학교안심 우주 R"/>
+          <w:sz w:val="44"/>
+          <w:szCs w:val="44"/>
+        </w:rPr>
+        <w:t xml:space="preserve"> </w:t>
+      </w:r>
+      <w:r>
+        <w:rPr>
+          <w:rFonts w:ascii="학교안심 우주 R" w:eastAsia="학교안심 우주 R" w:hAnsi="학교안심 우주 R" w:hint="eastAsia"/>
+          <w:sz w:val="44"/>
+          <w:szCs w:val="44"/>
+        </w:rPr>
+        <w:t>모든 파츠에 대해 기본 인덱스(</w:t>
+      </w:r>
+      <w:r>
+        <w:rPr>
+          <w:rFonts w:ascii="학교안심 우주 R" w:eastAsia="학교안심 우주 R" w:hAnsi="학교안심 우주 R"/>
+          <w:sz w:val="44"/>
+          <w:szCs w:val="44"/>
+        </w:rPr>
+        <w:t>0)</w:t>
+      </w:r>
+      <w:r>
+        <w:rPr>
+          <w:rFonts w:ascii="학교안심 우주 R" w:eastAsia="학교안심 우주 R" w:hAnsi="학교안심 우주 R" w:hint="eastAsia"/>
+          <w:sz w:val="44"/>
+          <w:szCs w:val="44"/>
+        </w:rPr>
+        <w:t>을 설정한다.</w:t>
+      </w:r>
+    </w:p>
+    <w:p>
+      <w:pPr>
+        <w:ind w:left="440" w:hangingChars="100" w:hanging="440"/>
+        <w:jc w:val="left"/>
+        <w:rPr>
+          <w:rFonts w:ascii="학교안심 우주 R" w:eastAsia="학교안심 우주 R" w:hAnsi="학교안심 우주 R"/>
+          <w:sz w:val="44"/>
+          <w:szCs w:val="44"/>
+        </w:rPr>
+      </w:pPr>
+      <w:r>
+        <w:rPr>
+          <w:rFonts w:ascii="학교안심 우주 R" w:eastAsia="학교안심 우주 R" w:hAnsi="학교안심 우주 R" w:hint="eastAsia"/>
+          <w:sz w:val="44"/>
+          <w:szCs w:val="44"/>
+        </w:rPr>
+        <w:t>[문제점]</w:t>
+      </w:r>
+    </w:p>
+    <w:p>
+      <w:pPr>
+        <w:ind w:left="440"/>
+        <w:jc w:val="left"/>
+        <w:rPr>
+          <w:rFonts w:ascii="학교안심 우주 R" w:eastAsia="학교안심 우주 R" w:hAnsi="학교안심 우주 R"/>
+          <w:sz w:val="44"/>
+          <w:szCs w:val="44"/>
+        </w:rPr>
+      </w:pPr>
+      <w:r>
+        <w:rPr>
+          <w:rFonts w:ascii="학교안심 우주 R" w:eastAsia="학교안심 우주 R" w:hAnsi="학교안심 우주 R"/>
+          <w:sz w:val="44"/>
+          <w:szCs w:val="44"/>
+        </w:rPr>
+        <w:t>1.</w:t>
+      </w:r>
+      <w:r>
+        <w:rPr>
+          <w:rFonts w:ascii="학교안심 우주 R" w:eastAsia="학교안심 우주 R" w:hAnsi="학교안심 우주 R"/>
+          <w:sz w:val="44"/>
+          <w:szCs w:val="44"/>
+        </w:rPr>
+        <w:tab/>
+        <w:t xml:space="preserve"> </w:t>
+      </w:r>
+      <w:r>
+        <w:rPr>
+          <w:rFonts w:ascii="학교안심 우주 R" w:eastAsia="학교안심 우주 R" w:hAnsi="학교안심 우주 R" w:hint="eastAsia"/>
+          <w:sz w:val="44"/>
+          <w:szCs w:val="44"/>
+        </w:rPr>
+        <w:t>M</w:t>
+      </w:r>
+      <w:r>
+        <w:rPr>
+          <w:rFonts w:ascii="학교안심 우주 R" w:eastAsia="학교안심 우주 R" w:hAnsi="학교안심 우주 R"/>
+          <w:sz w:val="44"/>
+          <w:szCs w:val="44"/>
+        </w:rPr>
+        <w:t>erge(</w:t>
+      </w:r>
+      <w:r>
+        <w:rPr>
+          <w:rFonts w:ascii="학교안심 우주 R" w:eastAsia="학교안심 우주 R" w:hAnsi="학교안심 우주 R" w:hint="eastAsia"/>
+          <w:sz w:val="44"/>
+          <w:szCs w:val="44"/>
+        </w:rPr>
+        <w:t>병합)</w:t>
+      </w:r>
+      <w:r>
+        <w:rPr>
+          <w:rFonts w:ascii="학교안심 우주 R" w:eastAsia="학교안심 우주 R" w:hAnsi="학교안심 우주 R"/>
+          <w:sz w:val="44"/>
+          <w:szCs w:val="44"/>
+        </w:rPr>
+        <w:t xml:space="preserve"> </w:t>
+      </w:r>
+      <w:r>
+        <w:rPr>
+          <w:rFonts w:ascii="학교안심 우주 R" w:eastAsia="학교안심 우주 R" w:hAnsi="학교안심 우주 R" w:hint="eastAsia"/>
+          <w:sz w:val="44"/>
+          <w:szCs w:val="44"/>
+        </w:rPr>
+        <w:t>문제</w:t>
+      </w:r>
+    </w:p>
+    <w:p>
+      <w:pPr>
+        <w:ind w:left="440"/>
+        <w:jc w:val="left"/>
+        <w:rPr>
+          <w:rFonts w:ascii="학교안심 우주 R" w:eastAsia="학교안심 우주 R" w:hAnsi="학교안심 우주 R"/>
+          <w:sz w:val="44"/>
+          <w:szCs w:val="44"/>
+        </w:rPr>
+      </w:pPr>
+      <w:r>
+        <w:rPr>
+          <w:rFonts w:ascii="학교안심 우주 R" w:eastAsia="학교안심 우주 R" w:hAnsi="학교안심 우주 R"/>
+          <w:sz w:val="44"/>
+          <w:szCs w:val="44"/>
+        </w:rPr>
+        <w:t>2.</w:t>
+      </w:r>
+      <w:r>
+        <w:rPr>
+          <w:rFonts w:ascii="학교안심 우주 R" w:eastAsia="학교안심 우주 R" w:hAnsi="학교안심 우주 R"/>
+          <w:sz w:val="44"/>
+          <w:szCs w:val="44"/>
+        </w:rPr>
+        <w:tab/>
+        <w:t xml:space="preserve"> Category List</w:t>
+      </w:r>
+      <w:r>
+        <w:rPr>
+          <w:rFonts w:ascii="학교안심 우주 R" w:eastAsia="학교안심 우주 R" w:hAnsi="학교안심 우주 R" w:hint="eastAsia"/>
+          <w:sz w:val="44"/>
+          <w:szCs w:val="44"/>
+        </w:rPr>
+        <w:t>에 있는 값으로 재귀</w:t>
+      </w:r>
+      <w:r>
+        <w:rPr>
+          <w:rFonts w:ascii="학교안심 우주 R" w:eastAsia="학교안심 우주 R" w:hAnsi="학교안심 우주 R"/>
+          <w:sz w:val="44"/>
+          <w:szCs w:val="44"/>
+        </w:rPr>
+        <w:t xml:space="preserve"> </w:t>
+      </w:r>
+      <w:r>
+        <w:rPr>
+          <w:rFonts w:ascii="학교안심 우주 R" w:eastAsia="학교안심 우주 R" w:hAnsi="학교안심 우주 R" w:hint="eastAsia"/>
+          <w:sz w:val="44"/>
+          <w:szCs w:val="44"/>
+        </w:rPr>
+        <w:t>함수를 사용해 자식 오브젝트를 검색하는데</w:t>
+      </w:r>
+      <w:r>
+        <w:rPr>
+          <w:rFonts w:ascii="학교안심 우주 R" w:eastAsia="학교안심 우주 R" w:hAnsi="학교안심 우주 R"/>
+          <w:sz w:val="44"/>
+          <w:szCs w:val="44"/>
+        </w:rPr>
+        <w:t xml:space="preserve"> </w:t>
+      </w:r>
+      <w:r>
+        <w:rPr>
+          <w:rFonts w:ascii="학교안심 우주 R" w:eastAsia="학교안심 우주 R" w:hAnsi="학교안심 우주 R" w:hint="eastAsia"/>
+          <w:sz w:val="44"/>
+          <w:szCs w:val="44"/>
+        </w:rPr>
+        <w:t>이름이 같음에도 일치 하지 않다고 나와 오브젝트를 찾을 수 없는 문제가 발생</w:t>
+      </w:r>
+    </w:p>
+    <w:p>
+      <w:pPr>
+        <w:ind w:left="440" w:hangingChars="100" w:hanging="440"/>
+        <w:jc w:val="left"/>
+        <w:rPr>
+          <w:rFonts w:ascii="학교안심 우주 R" w:eastAsia="학교안심 우주 R" w:hAnsi="학교안심 우주 R"/>
+          <w:sz w:val="44"/>
+          <w:szCs w:val="44"/>
+        </w:rPr>
+      </w:pPr>
+      <w:r>
+        <w:rPr>
+          <w:rFonts w:ascii="학교안심 우주 R" w:eastAsia="학교안심 우주 R" w:hAnsi="학교안심 우주 R" w:hint="eastAsia"/>
+          <w:sz w:val="44"/>
+          <w:szCs w:val="44"/>
+        </w:rPr>
+        <w:t>[해결]</w:t>
+      </w:r>
+    </w:p>
+    <w:p>
+      <w:pPr>
+        <w:pStyle w:val="a3"/>
+        <w:numPr>
+          <w:ilvl w:val="0"/>
+          <w:numId w:val="8"/>
+        </w:numPr>
+        <w:ind w:leftChars="0"/>
+        <w:jc w:val="left"/>
+        <w:rPr>
+          <w:rFonts w:ascii="학교안심 우주 R" w:eastAsia="학교안심 우주 R" w:hAnsi="학교안심 우주 R"/>
+          <w:sz w:val="44"/>
+          <w:szCs w:val="44"/>
+        </w:rPr>
+      </w:pPr>
+      <w:r>
+        <w:rPr>
+          <w:rFonts w:ascii="학교안심 우주 R" w:eastAsia="학교안심 우주 R" w:hAnsi="학교안심 우주 R" w:hint="eastAsia"/>
+          <w:sz w:val="44"/>
+          <w:szCs w:val="44"/>
+        </w:rPr>
+        <w:t>교수님이 해결해주셨다.</w:t>
+      </w:r>
+    </w:p>
+    <w:p>
+      <w:pPr>
+        <w:pStyle w:val="a3"/>
+        <w:numPr>
+          <w:ilvl w:val="0"/>
+          <w:numId w:val="8"/>
+        </w:numPr>
+        <w:ind w:leftChars="0"/>
+        <w:jc w:val="left"/>
+        <w:rPr>
+          <w:rFonts w:ascii="학교안심 우주 R" w:eastAsia="학교안심 우주 R" w:hAnsi="학교안심 우주 R"/>
+          <w:sz w:val="44"/>
+          <w:szCs w:val="44"/>
+        </w:rPr>
+      </w:pPr>
+      <w:r>
+        <w:rPr>
+          <w:rFonts w:ascii="학교안심 우주 R" w:eastAsia="학교안심 우주 R" w:hAnsi="학교안심 우주 R"/>
+          <w:sz w:val="44"/>
+          <w:szCs w:val="44"/>
+        </w:rPr>
+        <w:t>CSV</w:t>
+      </w:r>
+      <w:r>
+        <w:rPr>
+          <w:rFonts w:ascii="학교안심 우주 R" w:eastAsia="학교안심 우주 R" w:hAnsi="학교안심 우주 R" w:hint="eastAsia"/>
+          <w:sz w:val="44"/>
+          <w:szCs w:val="44"/>
+        </w:rPr>
+        <w:t xml:space="preserve">파일에서 </w:t>
+      </w:r>
+      <w:r>
+        <w:rPr>
+          <w:rFonts w:ascii="학교안심 우주 R" w:eastAsia="학교안심 우주 R" w:hAnsi="학교안심 우주 R"/>
+          <w:sz w:val="44"/>
+          <w:szCs w:val="44"/>
+        </w:rPr>
+        <w:t>CSV</w:t>
+      </w:r>
+      <w:r>
+        <w:rPr>
+          <w:rFonts w:ascii="학교안심 우주 R" w:eastAsia="학교안심 우주 R" w:hAnsi="학교안심 우주 R" w:hint="eastAsia"/>
+          <w:sz w:val="44"/>
+          <w:szCs w:val="44"/>
+        </w:rPr>
+        <w:t xml:space="preserve">파일을 불러온 후 리스트를 추가하는 과정에서 </w:t>
+      </w:r>
+      <w:r>
+        <w:rPr>
+          <w:rFonts w:ascii="학교안심 우주 R" w:eastAsia="학교안심 우주 R" w:hAnsi="학교안심 우주 R"/>
+          <w:sz w:val="44"/>
+          <w:szCs w:val="44"/>
+        </w:rPr>
+        <w:t>value[]</w:t>
+      </w:r>
+      <w:r>
+        <w:rPr>
+          <w:rFonts w:ascii="학교안심 우주 R" w:eastAsia="학교안심 우주 R" w:hAnsi="학교안심 우주 R" w:hint="eastAsia"/>
+          <w:sz w:val="44"/>
+          <w:szCs w:val="44"/>
+        </w:rPr>
+        <w:t xml:space="preserve">를 등록하는 부분을 </w:t>
+      </w:r>
+      <w:r>
+        <w:rPr>
+          <w:rFonts w:ascii="학교안심 우주 R" w:eastAsia="학교안심 우주 R" w:hAnsi="학교안심 우주 R"/>
+          <w:sz w:val="44"/>
+          <w:szCs w:val="44"/>
+        </w:rPr>
+        <w:t>Trim()</w:t>
+      </w:r>
+      <w:r>
+        <w:rPr>
+          <w:rFonts w:ascii="학교안심 우주 R" w:eastAsia="학교안심 우주 R" w:hAnsi="학교안심 우주 R" w:hint="eastAsia"/>
+          <w:sz w:val="44"/>
+          <w:szCs w:val="44"/>
+        </w:rPr>
+        <w:t xml:space="preserve"> 함수를 사용하여 모든 공백을 제거 후 등록하게 변경하니 해결됨 </w:t>
+      </w:r>
+    </w:p>
+    <w:p>
+      <w:pPr>
+        <w:ind w:left="440" w:hangingChars="100" w:hanging="440"/>
+        <w:jc w:val="left"/>
+        <w:rPr>
+          <w:rFonts w:ascii="학교안심 우주 R" w:eastAsia="학교안심 우주 R" w:hAnsi="학교안심 우주 R"/>
+          <w:sz w:val="44"/>
+          <w:szCs w:val="44"/>
+        </w:rPr>
+      </w:pPr>
+      <w:r>
+        <w:rPr>
+          <w:rFonts w:ascii="학교안심 우주 R" w:eastAsia="학교안심 우주 R" w:hAnsi="학교안심 우주 R" w:hint="eastAsia"/>
+          <w:sz w:val="44"/>
+          <w:szCs w:val="44"/>
+        </w:rPr>
+        <w:t>[팁]</w:t>
+      </w:r>
+    </w:p>
+    <w:p>
+      <w:pPr>
+        <w:ind w:left="440" w:hangingChars="100" w:hanging="440"/>
+        <w:jc w:val="left"/>
+        <w:rPr>
+          <w:rFonts w:ascii="학교안심 우주 R" w:eastAsia="학교안심 우주 R" w:hAnsi="학교안심 우주 R"/>
+          <w:sz w:val="44"/>
+          <w:szCs w:val="44"/>
+        </w:rPr>
+      </w:pPr>
+      <w:r>
+        <w:rPr>
+          <w:rFonts w:ascii="학교안심 우주 R" w:eastAsia="학교안심 우주 R" w:hAnsi="학교안심 우주 R" w:hint="eastAsia"/>
+          <w:sz w:val="44"/>
+          <w:szCs w:val="44"/>
+        </w:rPr>
+        <w:t>[</w:t>
+      </w:r>
+      <w:r>
+        <w:rPr>
+          <w:rFonts w:ascii="학교안심 우주 R" w:eastAsia="학교안심 우주 R" w:hAnsi="학교안심 우주 R"/>
+          <w:sz w:val="44"/>
+          <w:szCs w:val="44"/>
+        </w:rPr>
+        <w:t>2023-09-19-</w:t>
+      </w:r>
+      <w:r>
+        <w:rPr>
+          <w:rFonts w:ascii="학교안심 우주 R" w:eastAsia="학교안심 우주 R" w:hAnsi="학교안심 우주 R" w:hint="eastAsia"/>
+          <w:sz w:val="44"/>
+          <w:szCs w:val="44"/>
+        </w:rPr>
+        <w:t>화요일]</w:t>
+      </w:r>
+    </w:p>
+    <w:p>
+      <w:pPr>
+        <w:ind w:left="440" w:hangingChars="100" w:hanging="440"/>
+        <w:jc w:val="left"/>
+        <w:rPr>
+          <w:rFonts w:ascii="학교안심 우주 R" w:eastAsia="학교안심 우주 R" w:hAnsi="학교안심 우주 R"/>
+          <w:sz w:val="44"/>
+          <w:szCs w:val="44"/>
+        </w:rPr>
+      </w:pPr>
+      <w:r>
+        <w:rPr>
+          <w:rFonts w:ascii="학교안심 우주 R" w:eastAsia="학교안심 우주 R" w:hAnsi="학교안심 우주 R" w:hint="eastAsia"/>
+          <w:sz w:val="44"/>
+          <w:szCs w:val="44"/>
+        </w:rPr>
+        <w:lastRenderedPageBreak/>
+        <w:t>[한 일]</w:t>
+      </w:r>
+    </w:p>
+    <w:p>
+      <w:pPr>
+        <w:ind w:left="440" w:hangingChars="100" w:hanging="440"/>
+        <w:jc w:val="left"/>
+        <w:rPr>
+          <w:rFonts w:ascii="학교안심 우주 R" w:eastAsia="학교안심 우주 R" w:hAnsi="학교안심 우주 R"/>
+          <w:sz w:val="44"/>
+          <w:szCs w:val="44"/>
+        </w:rPr>
+      </w:pPr>
+      <w:r>
+        <w:rPr>
+          <w:rFonts w:ascii="학교안심 우주 R" w:eastAsia="학교안심 우주 R" w:hAnsi="학교안심 우주 R" w:hint="eastAsia"/>
+          <w:sz w:val="44"/>
+          <w:szCs w:val="44"/>
+        </w:rPr>
+        <w:t>커스터마이징 씬 기능 연결</w:t>
+      </w:r>
+    </w:p>
+    <w:p>
+      <w:pPr>
+        <w:ind w:left="440" w:hangingChars="100" w:hanging="440"/>
+        <w:jc w:val="left"/>
+        <w:rPr>
+          <w:rFonts w:ascii="학교안심 우주 R" w:eastAsia="학교안심 우주 R" w:hAnsi="학교안심 우주 R" w:hint="eastAsia"/>
+          <w:sz w:val="44"/>
+          <w:szCs w:val="44"/>
+        </w:rPr>
+      </w:pPr>
+      <w:r>
+        <w:rPr>
+          <w:rFonts w:ascii="학교안심 우주 R" w:eastAsia="학교안심 우주 R" w:hAnsi="학교안심 우주 R"/>
+          <w:sz w:val="44"/>
+          <w:szCs w:val="44"/>
+        </w:rPr>
+        <w:tab/>
+        <w:t xml:space="preserve">[Next &amp; Previous </w:t>
+      </w:r>
+      <w:r>
+        <w:rPr>
+          <w:rFonts w:ascii="학교안심 우주 R" w:eastAsia="학교안심 우주 R" w:hAnsi="학교안심 우주 R" w:hint="eastAsia"/>
+          <w:sz w:val="44"/>
+          <w:szCs w:val="44"/>
+        </w:rPr>
+        <w:t>버튼]</w:t>
+      </w:r>
+    </w:p>
+    <w:p>
+      <w:pPr>
+        <w:ind w:left="440" w:hangingChars="100" w:hanging="440"/>
+        <w:jc w:val="left"/>
+        <w:rPr>
+          <w:rFonts w:ascii="학교안심 우주 R" w:eastAsia="학교안심 우주 R" w:hAnsi="학교안심 우주 R" w:hint="eastAsia"/>
+          <w:sz w:val="44"/>
+          <w:szCs w:val="44"/>
+        </w:rPr>
+      </w:pPr>
+      <w:r>
+        <w:rPr>
+          <w:rFonts w:ascii="학교안심 우주 R" w:eastAsia="학교안심 우주 R" w:hAnsi="학교안심 우주 R"/>
+          <w:sz w:val="44"/>
+          <w:szCs w:val="44"/>
+        </w:rPr>
+        <w:tab/>
+      </w:r>
+      <w:r>
+        <w:rPr>
+          <w:rFonts w:ascii="학교안심 우주 R" w:eastAsia="학교안심 우주 R" w:hAnsi="학교안심 우주 R" w:hint="eastAsia"/>
+          <w:sz w:val="44"/>
+          <w:szCs w:val="44"/>
+        </w:rPr>
+        <w:t xml:space="preserve">버튼의 경우 </w:t>
+      </w:r>
+      <w:r>
+        <w:rPr>
+          <w:rFonts w:ascii="학교안심 우주 R" w:eastAsia="학교안심 우주 R" w:hAnsi="학교안심 우주 R"/>
+          <w:sz w:val="44"/>
+          <w:szCs w:val="44"/>
+        </w:rPr>
+        <w:t>OnClick</w:t>
+      </w:r>
+      <w:r>
+        <w:rPr>
+          <w:rFonts w:ascii="학교안심 우주 R" w:eastAsia="학교안심 우주 R" w:hAnsi="학교안심 우주 R" w:hint="eastAsia"/>
+          <w:sz w:val="44"/>
+          <w:szCs w:val="44"/>
+        </w:rPr>
+        <w:t xml:space="preserve">이벤트에 리스너(매개변수로 서로 다른 인덱스를 추가)를 등록해서 어떤 버튼에서 </w:t>
+      </w:r>
+      <w:r>
+        <w:rPr>
+          <w:rFonts w:ascii="학교안심 우주 R" w:eastAsia="학교안심 우주 R" w:hAnsi="학교안심 우주 R"/>
+          <w:sz w:val="44"/>
+          <w:szCs w:val="44"/>
+        </w:rPr>
+        <w:t>OnClick</w:t>
+      </w:r>
+      <w:r>
+        <w:rPr>
+          <w:rFonts w:ascii="학교안심 우주 R" w:eastAsia="학교안심 우주 R" w:hAnsi="학교안심 우주 R" w:hint="eastAsia"/>
+          <w:sz w:val="44"/>
+          <w:szCs w:val="44"/>
+        </w:rPr>
+        <w:t>이벤트가 호출되었는지 알 수 있게 구분하고 해당 인덱스를 사용하여 버튼마다 다른 동작을 하게 설정</w:t>
+      </w:r>
+      <w:r>
+        <w:rPr>
+          <w:rFonts w:ascii="학교안심 우주 R" w:eastAsia="학교안심 우주 R" w:hAnsi="학교안심 우주 R" w:hint="eastAsia"/>
+          <w:sz w:val="44"/>
+          <w:szCs w:val="44"/>
+        </w:rPr>
+        <w:t xml:space="preserve"> </w:t>
+      </w:r>
+      <w:r>
+        <w:rPr>
+          <w:rFonts w:ascii="학교안심 우주 R" w:eastAsia="학교안심 우주 R" w:hAnsi="학교안심 우주 R"/>
+          <w:sz w:val="44"/>
+          <w:szCs w:val="44"/>
+        </w:rPr>
+        <w:t xml:space="preserve"> </w:t>
+      </w:r>
+    </w:p>
+    <w:p>
+      <w:pPr>
+        <w:ind w:left="440" w:hangingChars="100" w:hanging="440"/>
+        <w:jc w:val="left"/>
+        <w:rPr>
+          <w:rFonts w:ascii="학교안심 우주 R" w:eastAsia="학교안심 우주 R" w:hAnsi="학교안심 우주 R"/>
+          <w:sz w:val="44"/>
+          <w:szCs w:val="44"/>
+        </w:rPr>
+      </w:pPr>
+      <w:r>
+        <w:rPr>
+          <w:rFonts w:ascii="학교안심 우주 R" w:eastAsia="학교안심 우주 R" w:hAnsi="학교안심 우주 R" w:hint="eastAsia"/>
+          <w:sz w:val="44"/>
+          <w:szCs w:val="44"/>
+        </w:rPr>
+        <w:t>[문제점]</w:t>
+      </w:r>
+    </w:p>
+    <w:p>
+      <w:pPr>
+        <w:pStyle w:val="a3"/>
+        <w:numPr>
+          <w:ilvl w:val="0"/>
+          <w:numId w:val="9"/>
+        </w:numPr>
+        <w:ind w:leftChars="0"/>
+        <w:jc w:val="left"/>
+        <w:rPr>
+          <w:rFonts w:ascii="학교안심 우주 R" w:eastAsia="학교안심 우주 R" w:hAnsi="학교안심 우주 R"/>
+          <w:sz w:val="44"/>
+          <w:szCs w:val="44"/>
+        </w:rPr>
+      </w:pPr>
+      <w:r>
+        <w:rPr>
+          <w:rFonts w:ascii="학교안심 우주 R" w:eastAsia="학교안심 우주 R" w:hAnsi="학교안심 우주 R" w:hint="eastAsia"/>
+          <w:sz w:val="44"/>
+          <w:szCs w:val="44"/>
+        </w:rPr>
+        <w:t>이벤트리스너에 등록할 때 아래와 같은 코드를 사용했는데 오류가 발생</w:t>
+      </w:r>
+    </w:p>
+    <w:p>
+      <w:pPr>
+        <w:ind w:left="800" w:firstLine="360"/>
+        <w:jc w:val="left"/>
+        <w:rPr>
+          <w:rFonts w:ascii="학교안심 우주 R" w:eastAsia="학교안심 우주 R" w:hAnsi="학교안심 우주 R"/>
+          <w:sz w:val="28"/>
+          <w:szCs w:val="28"/>
+        </w:rPr>
+      </w:pPr>
+      <w:r>
+        <w:rPr>
+          <w:rFonts w:ascii="학교안심 우주 R" w:eastAsia="학교안심 우주 R" w:hAnsi="학교안심 우주 R"/>
+          <w:sz w:val="28"/>
+          <w:szCs w:val="28"/>
+        </w:rPr>
+        <w:t>for (int i = 0; i &lt; categoryTxts.Length; i++)</w:t>
+      </w:r>
+    </w:p>
+    <w:p>
+      <w:pPr>
+        <w:ind w:left="280" w:hangingChars="100" w:hanging="280"/>
+        <w:jc w:val="left"/>
+        <w:rPr>
+          <w:rFonts w:ascii="학교안심 우주 R" w:eastAsia="학교안심 우주 R" w:hAnsi="학교안심 우주 R"/>
+          <w:sz w:val="28"/>
+          <w:szCs w:val="28"/>
+        </w:rPr>
+      </w:pPr>
+      <w:r>
+        <w:rPr>
+          <w:rFonts w:ascii="학교안심 우주 R" w:eastAsia="학교안심 우주 R" w:hAnsi="학교안심 우주 R"/>
+          <w:sz w:val="28"/>
+          <w:szCs w:val="28"/>
+        </w:rPr>
+        <w:t xml:space="preserve">        {</w:t>
+      </w:r>
+    </w:p>
+    <w:p>
+      <w:pPr>
+        <w:ind w:left="280" w:hangingChars="100" w:hanging="280"/>
+        <w:jc w:val="left"/>
+        <w:rPr>
+          <w:rFonts w:ascii="학교안심 우주 R" w:eastAsia="학교안심 우주 R" w:hAnsi="학교안심 우주 R"/>
+          <w:sz w:val="28"/>
+          <w:szCs w:val="28"/>
+        </w:rPr>
+      </w:pPr>
+      <w:r>
+        <w:rPr>
+          <w:rFonts w:ascii="학교안심 우주 R" w:eastAsia="학교안심 우주 R" w:hAnsi="학교안심 우주 R"/>
+          <w:sz w:val="28"/>
+          <w:szCs w:val="28"/>
+        </w:rPr>
+        <w:t xml:space="preserve">      </w:t>
+      </w:r>
+      <w:r>
+        <w:rPr>
+          <w:rFonts w:ascii="학교안심 우주 R" w:eastAsia="학교안심 우주 R" w:hAnsi="학교안심 우주 R"/>
+          <w:sz w:val="28"/>
+          <w:szCs w:val="28"/>
+        </w:rPr>
+        <w:t xml:space="preserve"> </w:t>
+      </w:r>
+      <w:r>
+        <w:rPr>
+          <w:rFonts w:ascii="학교안심 우주 R" w:eastAsia="학교안심 우주 R" w:hAnsi="학교안심 우주 R"/>
+          <w:sz w:val="28"/>
+          <w:szCs w:val="28"/>
+        </w:rPr>
+        <w:t xml:space="preserve">  categoryBtnNexts[i].onClick.AddListener(BtnNext(i)</w:t>
+      </w:r>
+      <w:r>
+        <w:rPr>
+          <w:rFonts w:ascii="학교안심 우주 R" w:eastAsia="학교안심 우주 R" w:hAnsi="학교안심 우주 R"/>
+          <w:sz w:val="28"/>
+          <w:szCs w:val="28"/>
+        </w:rPr>
+        <w:t>);</w:t>
+      </w:r>
+    </w:p>
+    <w:p>
+      <w:pPr>
+        <w:ind w:left="280" w:hangingChars="100" w:hanging="280"/>
+        <w:jc w:val="left"/>
+        <w:rPr>
+          <w:rFonts w:ascii="학교안심 우주 R" w:eastAsia="학교안심 우주 R" w:hAnsi="학교안심 우주 R"/>
+          <w:sz w:val="28"/>
+          <w:szCs w:val="28"/>
+        </w:rPr>
+      </w:pPr>
+      <w:r>
+        <w:rPr>
+          <w:rFonts w:ascii="학교안심 우주 R" w:eastAsia="학교안심 우주 R" w:hAnsi="학교안심 우주 R"/>
+          <w:sz w:val="28"/>
+          <w:szCs w:val="28"/>
+        </w:rPr>
+        <w:t xml:space="preserve">         categoryBtnPres[i].onClick.AddListener(BtnNext(i)</w:t>
+      </w:r>
+      <w:r>
+        <w:rPr>
+          <w:rFonts w:ascii="학교안심 우주 R" w:eastAsia="학교안심 우주 R" w:hAnsi="학교안심 우주 R"/>
+          <w:sz w:val="28"/>
+          <w:szCs w:val="28"/>
+        </w:rPr>
+        <w:t>);</w:t>
+      </w:r>
+      <w:r>
+        <w:rPr>
+          <w:rFonts w:ascii="학교안심 우주 R" w:eastAsia="학교안심 우주 R" w:hAnsi="학교안심 우주 R"/>
+          <w:sz w:val="28"/>
+          <w:szCs w:val="28"/>
+        </w:rPr>
+        <w:t>;</w:t>
+      </w:r>
+    </w:p>
+    <w:p>
+      <w:pPr>
+        <w:ind w:left="280" w:hangingChars="100" w:hanging="280"/>
+        <w:jc w:val="left"/>
+        <w:rPr>
+          <w:rFonts w:ascii="학교안심 우주 R" w:eastAsia="학교안심 우주 R" w:hAnsi="학교안심 우주 R"/>
+          <w:sz w:val="28"/>
+          <w:szCs w:val="28"/>
+        </w:rPr>
+      </w:pPr>
+      <w:r>
+        <w:rPr>
+          <w:rFonts w:ascii="학교안심 우주 R" w:eastAsia="학교안심 우주 R" w:hAnsi="학교안심 우주 R"/>
+          <w:sz w:val="28"/>
+          <w:szCs w:val="28"/>
+        </w:rPr>
+        <w:t xml:space="preserve">        }</w:t>
+      </w:r>
+      <w:r>
+        <w:rPr>
+          <w:rFonts w:ascii="학교안심 우주 R" w:eastAsia="학교안심 우주 R" w:hAnsi="학교안심 우주 R" w:hint="eastAsia"/>
+          <w:sz w:val="28"/>
+          <w:szCs w:val="28"/>
+        </w:rPr>
+        <w:t xml:space="preserve"> </w:t>
+      </w:r>
+    </w:p>
+    <w:p>
+      <w:pPr>
+        <w:ind w:left="796"/>
+        <w:jc w:val="left"/>
+        <w:rPr>
+          <w:rFonts w:ascii="학교안심 우주 R" w:eastAsia="학교안심 우주 R" w:hAnsi="학교안심 우주 R"/>
+          <w:sz w:val="44"/>
+          <w:szCs w:val="44"/>
+        </w:rPr>
+      </w:pPr>
+      <w:r>
+        <w:rPr>
+          <w:rFonts w:ascii="학교안심 우주 R" w:eastAsia="학교안심 우주 R" w:hAnsi="학교안심 우주 R" w:hint="eastAsia"/>
+          <w:sz w:val="44"/>
+          <w:szCs w:val="44"/>
+        </w:rPr>
+        <w:t>오류 메시지</w:t>
+      </w:r>
+      <w:r>
+        <w:rPr>
+          <w:rFonts w:ascii="학교안심 우주 R" w:eastAsia="학교안심 우주 R" w:hAnsi="학교안심 우주 R"/>
+          <w:sz w:val="44"/>
+          <w:szCs w:val="44"/>
+        </w:rPr>
+        <w:t>: onClick</w:t>
+      </w:r>
+      <w:r>
+        <w:rPr>
+          <w:rFonts w:ascii="학교안심 우주 R" w:eastAsia="학교안심 우주 R" w:hAnsi="학교안심 우주 R" w:hint="eastAsia"/>
+          <w:sz w:val="44"/>
+          <w:szCs w:val="44"/>
+        </w:rPr>
+        <w:t xml:space="preserve"> 리스너에는 </w:t>
+      </w:r>
+      <w:r>
+        <w:rPr>
+          <w:rFonts w:ascii="학교안심 우주 R" w:eastAsia="학교안심 우주 R" w:hAnsi="학교안심 우주 R"/>
+          <w:sz w:val="44"/>
+          <w:szCs w:val="44"/>
+        </w:rPr>
+        <w:t xml:space="preserve">void </w:t>
+      </w:r>
+      <w:r>
+        <w:rPr>
+          <w:rFonts w:ascii="학교안심 우주 R" w:eastAsia="학교안심 우주 R" w:hAnsi="학교안심 우주 R" w:hint="eastAsia"/>
+          <w:sz w:val="44"/>
+          <w:szCs w:val="44"/>
+        </w:rPr>
+        <w:t>함수를 등록 할 수 없습니다.</w:t>
+      </w:r>
+    </w:p>
+    <w:p>
+      <w:pPr>
+        <w:pStyle w:val="a3"/>
+        <w:ind w:leftChars="0" w:left="930"/>
+        <w:jc w:val="left"/>
+        <w:rPr>
+          <w:rFonts w:ascii="학교안심 우주 R" w:eastAsia="학교안심 우주 R" w:hAnsi="학교안심 우주 R" w:hint="eastAsia"/>
+          <w:sz w:val="44"/>
+          <w:szCs w:val="44"/>
+        </w:rPr>
+      </w:pPr>
+      <w:r>
+        <w:rPr>
+          <w:rFonts w:ascii="학교안심 우주 R" w:eastAsia="학교안심 우주 R" w:hAnsi="학교안심 우주 R" w:hint="eastAsia"/>
+          <w:sz w:val="28"/>
+          <w:szCs w:val="28"/>
+        </w:rPr>
+        <w:lastRenderedPageBreak/>
+        <w:t xml:space="preserve"> </w:t>
+      </w:r>
+      <w:r>
+        <w:rPr>
+          <w:rFonts w:ascii="학교안심 우주 R" w:eastAsia="학교안심 우주 R" w:hAnsi="학교안심 우주 R"/>
+          <w:sz w:val="28"/>
+          <w:szCs w:val="28"/>
+        </w:rPr>
+        <w:t>categoryBtnNexts[i].onClick.AddListener(</w:t>
+      </w:r>
+      <w:r>
+        <w:rPr>
+          <w:rFonts w:ascii="학교안심 우주 R" w:eastAsia="학교안심 우주 R" w:hAnsi="학교안심 우주 R"/>
+          <w:sz w:val="28"/>
+          <w:szCs w:val="28"/>
+        </w:rPr>
+        <w:t xml:space="preserve">() =&gt; </w:t>
+      </w:r>
+      <w:r>
+        <w:rPr>
+          <w:rFonts w:ascii="학교안심 우주 R" w:eastAsia="학교안심 우주 R" w:hAnsi="학교안심 우주 R" w:hint="eastAsia"/>
+          <w:sz w:val="28"/>
+          <w:szCs w:val="28"/>
+        </w:rPr>
+        <w:t>B</w:t>
+      </w:r>
+      <w:r>
+        <w:rPr>
+          <w:rFonts w:ascii="학교안심 우주 R" w:eastAsia="학교안심 우주 R" w:hAnsi="학교안심 우주 R"/>
+          <w:sz w:val="28"/>
+          <w:szCs w:val="28"/>
+        </w:rPr>
+        <w:t>tnNext(i));</w:t>
+      </w:r>
+    </w:p>
+    <w:p>
+      <w:pPr>
+        <w:pStyle w:val="a3"/>
+        <w:numPr>
+          <w:ilvl w:val="1"/>
+          <w:numId w:val="11"/>
+        </w:numPr>
+        <w:ind w:leftChars="0"/>
+        <w:jc w:val="left"/>
+        <w:rPr>
+          <w:rFonts w:ascii="학교안심 우주 R" w:eastAsia="학교안심 우주 R" w:hAnsi="학교안심 우주 R" w:hint="eastAsia"/>
+          <w:sz w:val="28"/>
+          <w:szCs w:val="28"/>
+        </w:rPr>
+      </w:pPr>
+      <w:r>
+        <w:rPr>
+          <w:rFonts w:ascii="학교안심 우주 R" w:eastAsia="학교안심 우주 R" w:hAnsi="학교안심 우주 R" w:hint="eastAsia"/>
+          <w:sz w:val="44"/>
+          <w:szCs w:val="44"/>
+        </w:rPr>
+        <w:t xml:space="preserve">해당 리스너에 등록하는 </w:t>
+      </w:r>
+      <w:r>
+        <w:rPr>
+          <w:rFonts w:ascii="학교안심 우주 R" w:eastAsia="학교안심 우주 R" w:hAnsi="학교안심 우주 R"/>
+          <w:sz w:val="44"/>
+          <w:szCs w:val="44"/>
+        </w:rPr>
+        <w:t xml:space="preserve">i </w:t>
+      </w:r>
+      <w:r>
+        <w:rPr>
+          <w:rFonts w:ascii="학교안심 우주 R" w:eastAsia="학교안심 우주 R" w:hAnsi="학교안심 우주 R" w:hint="eastAsia"/>
+          <w:sz w:val="44"/>
+          <w:szCs w:val="44"/>
+        </w:rPr>
+        <w:t xml:space="preserve">값이 버튼마다 다른게 아니라 </w:t>
+      </w:r>
+      <w:r>
+        <w:rPr>
+          <w:rFonts w:ascii="학교안심 우주 R" w:eastAsia="학교안심 우주 R" w:hAnsi="학교안심 우주 R" w:hint="eastAsia"/>
+          <w:sz w:val="44"/>
+          <w:szCs w:val="44"/>
+        </w:rPr>
+        <w:t>모두 같은 값</w:t>
+      </w:r>
+      <w:r>
+        <w:rPr>
+          <w:rFonts w:ascii="학교안심 우주 R" w:eastAsia="학교안심 우주 R" w:hAnsi="학교안심 우주 R"/>
+          <w:sz w:val="44"/>
+          <w:szCs w:val="44"/>
+        </w:rPr>
+        <w:t>(</w:t>
+      </w:r>
+      <w:r>
+        <w:rPr>
+          <w:rFonts w:ascii="학교안심 우주 R" w:eastAsia="학교안심 우주 R" w:hAnsi="학교안심 우주 R" w:hint="eastAsia"/>
+          <w:sz w:val="44"/>
+          <w:szCs w:val="44"/>
+        </w:rPr>
+        <w:t>최종 값)을 공유하는 현상이 발생</w:t>
+      </w:r>
+    </w:p>
+    <w:p>
+      <w:pPr>
+        <w:ind w:left="440" w:hangingChars="100" w:hanging="440"/>
+        <w:jc w:val="left"/>
+        <w:rPr>
+          <w:rFonts w:ascii="학교안심 우주 R" w:eastAsia="학교안심 우주 R" w:hAnsi="학교안심 우주 R"/>
+          <w:sz w:val="44"/>
+          <w:szCs w:val="44"/>
+        </w:rPr>
+      </w:pPr>
+      <w:r>
+        <w:rPr>
+          <w:rFonts w:ascii="학교안심 우주 R" w:eastAsia="학교안심 우주 R" w:hAnsi="학교안심 우주 R" w:hint="eastAsia"/>
+          <w:sz w:val="44"/>
+          <w:szCs w:val="44"/>
+        </w:rPr>
+        <w:t>[해결]</w:t>
+      </w:r>
+    </w:p>
+    <w:p>
+      <w:pPr>
+        <w:pStyle w:val="a3"/>
+        <w:numPr>
+          <w:ilvl w:val="0"/>
+          <w:numId w:val="10"/>
+        </w:numPr>
+        <w:ind w:leftChars="0"/>
+        <w:jc w:val="left"/>
+        <w:rPr>
+          <w:rFonts w:ascii="학교안심 우주 R" w:eastAsia="학교안심 우주 R" w:hAnsi="학교안심 우주 R"/>
+          <w:sz w:val="44"/>
+          <w:szCs w:val="44"/>
+        </w:rPr>
+      </w:pPr>
+      <w:r>
+        <w:rPr>
+          <w:rFonts w:ascii="학교안심 우주 R" w:eastAsia="학교안심 우주 R" w:hAnsi="학교안심 우주 R" w:hint="eastAsia"/>
+          <w:sz w:val="44"/>
+          <w:szCs w:val="44"/>
+        </w:rPr>
+        <w:t>수정전:</w:t>
+      </w:r>
+      <w:r>
+        <w:rPr>
+          <w:rFonts w:ascii="학교안심 우주 R" w:eastAsia="학교안심 우주 R" w:hAnsi="학교안심 우주 R"/>
+          <w:sz w:val="44"/>
+          <w:szCs w:val="44"/>
+        </w:rPr>
+        <w:t xml:space="preserve"> </w:t>
+      </w:r>
+      <w:r>
+        <w:rPr>
+          <w:rFonts w:ascii="학교안심 우주 R" w:eastAsia="학교안심 우주 R" w:hAnsi="학교안심 우주 R"/>
+          <w:sz w:val="28"/>
+          <w:szCs w:val="28"/>
+        </w:rPr>
+        <w:t>categoryBtnNexts[i].onClick.AddListener(BtnNext(i));</w:t>
+      </w:r>
+      <w:r>
+        <w:rPr>
+          <w:rFonts w:ascii="학교안심 우주 R" w:eastAsia="학교안심 우주 R" w:hAnsi="학교안심 우주 R"/>
+          <w:sz w:val="44"/>
+          <w:szCs w:val="44"/>
+        </w:rPr>
+        <w:t xml:space="preserve"> </w:t>
+      </w:r>
+    </w:p>
+    <w:p>
+      <w:pPr>
+        <w:pStyle w:val="a3"/>
+        <w:ind w:leftChars="0" w:left="930"/>
+        <w:jc w:val="left"/>
+        <w:rPr>
+          <w:rFonts w:ascii="학교안심 우주 R" w:eastAsia="학교안심 우주 R" w:hAnsi="학교안심 우주 R"/>
+          <w:sz w:val="44"/>
+          <w:szCs w:val="44"/>
+        </w:rPr>
+      </w:pPr>
+      <w:r>
+        <w:rPr>
+          <w:rFonts w:ascii="학교안심 우주 R" w:eastAsia="학교안심 우주 R" w:hAnsi="학교안심 우주 R" w:hint="eastAsia"/>
+          <w:sz w:val="44"/>
+          <w:szCs w:val="44"/>
+        </w:rPr>
+        <w:t>부분을 다음과 같이 람다로 수정하니 정상적으로 동작한다.</w:t>
+      </w:r>
+    </w:p>
+    <w:p>
+      <w:pPr>
+        <w:pStyle w:val="a3"/>
+        <w:ind w:leftChars="0" w:left="930"/>
+        <w:jc w:val="left"/>
+        <w:rPr>
+          <w:rFonts w:ascii="학교안심 우주 R" w:eastAsia="학교안심 우주 R" w:hAnsi="학교안심 우주 R" w:hint="eastAsia"/>
+          <w:sz w:val="44"/>
+          <w:szCs w:val="44"/>
+        </w:rPr>
+      </w:pPr>
+      <w:r>
+        <w:rPr>
+          <w:rFonts w:ascii="학교안심 우주 R" w:eastAsia="학교안심 우주 R" w:hAnsi="학교안심 우주 R" w:hint="eastAsia"/>
+          <w:sz w:val="44"/>
+          <w:szCs w:val="44"/>
+        </w:rPr>
+        <w:t>수정후:</w:t>
+      </w:r>
+      <w:r>
+        <w:rPr>
+          <w:rFonts w:ascii="학교안심 우주 R" w:eastAsia="학교안심 우주 R" w:hAnsi="학교안심 우주 R"/>
+          <w:sz w:val="44"/>
+          <w:szCs w:val="44"/>
+        </w:rPr>
+        <w:t xml:space="preserve"> </w:t>
+      </w:r>
+      <w:r>
+        <w:rPr>
+          <w:rFonts w:ascii="학교안심 우주 R" w:eastAsia="학교안심 우주 R" w:hAnsi="학교안심 우주 R"/>
+          <w:sz w:val="28"/>
+          <w:szCs w:val="28"/>
+        </w:rPr>
+        <w:t>categoryBtnNexts[i].onClick.AddListener(</w:t>
+      </w:r>
+      <w:r>
+        <w:rPr>
+          <w:rFonts w:ascii="학교안심 우주 R" w:eastAsia="학교안심 우주 R" w:hAnsi="학교안심 우주 R"/>
+          <w:sz w:val="28"/>
+          <w:szCs w:val="28"/>
+        </w:rPr>
+        <w:t xml:space="preserve">() =&gt; </w:t>
+      </w:r>
+      <w:r>
+        <w:rPr>
+          <w:rFonts w:ascii="학교안심 우주 R" w:eastAsia="학교안심 우주 R" w:hAnsi="학교안심 우주 R" w:hint="eastAsia"/>
+          <w:sz w:val="28"/>
+          <w:szCs w:val="28"/>
+        </w:rPr>
+        <w:t>B</w:t>
+      </w:r>
+      <w:r>
+        <w:rPr>
+          <w:rFonts w:ascii="학교안심 우주 R" w:eastAsia="학교안심 우주 R" w:hAnsi="학교안심 우주 R"/>
+          <w:sz w:val="28"/>
+          <w:szCs w:val="28"/>
+        </w:rPr>
+        <w:t>tnNext(i));</w:t>
+      </w:r>
+    </w:p>
+    <w:p>
+      <w:pPr>
+        <w:pStyle w:val="a3"/>
+        <w:numPr>
+          <w:ilvl w:val="1"/>
+          <w:numId w:val="12"/>
+        </w:numPr>
+        <w:ind w:leftChars="0"/>
+        <w:jc w:val="left"/>
+        <w:rPr>
+          <w:rFonts w:ascii="학교안심 우주 R" w:eastAsia="학교안심 우주 R" w:hAnsi="학교안심 우주 R"/>
+          <w:sz w:val="28"/>
+          <w:szCs w:val="28"/>
+        </w:rPr>
+      </w:pPr>
+      <w:r>
+        <w:rPr>
+          <w:rFonts w:ascii="학교안심 우주 R" w:eastAsia="학교안심 우주 R" w:hAnsi="학교안심 우주 R" w:hint="eastAsia"/>
+          <w:sz w:val="44"/>
+          <w:szCs w:val="44"/>
+        </w:rPr>
+        <w:t>수정전:</w:t>
+      </w:r>
+      <w:r>
+        <w:rPr>
+          <w:rFonts w:ascii="학교안심 우주 R" w:eastAsia="학교안심 우주 R" w:hAnsi="학교안심 우주 R"/>
+          <w:sz w:val="44"/>
+          <w:szCs w:val="44"/>
+        </w:rPr>
+        <w:t xml:space="preserve"> </w:t>
+      </w:r>
+    </w:p>
+    <w:p>
+      <w:pPr>
+        <w:pStyle w:val="a3"/>
+        <w:ind w:leftChars="0" w:left="2010"/>
+        <w:jc w:val="left"/>
+        <w:rPr>
+          <w:rFonts w:ascii="학교안심 우주 R" w:eastAsia="학교안심 우주 R" w:hAnsi="학교안심 우주 R"/>
+          <w:sz w:val="28"/>
+          <w:szCs w:val="28"/>
+        </w:rPr>
+      </w:pPr>
+      <w:r>
+        <w:rPr>
+          <w:rFonts w:ascii="학교안심 우주 R" w:eastAsia="학교안심 우주 R" w:hAnsi="학교안심 우주 R"/>
+          <w:sz w:val="28"/>
+          <w:szCs w:val="28"/>
+        </w:rPr>
+        <w:t>categoryBtnNexts[i].onClick.AddListener(</w:t>
+      </w:r>
+      <w:r>
+        <w:rPr>
+          <w:rFonts w:ascii="학교안심 우주 R" w:eastAsia="학교안심 우주 R" w:hAnsi="학교안심 우주 R"/>
+          <w:sz w:val="28"/>
+          <w:szCs w:val="28"/>
+        </w:rPr>
+        <w:t xml:space="preserve">() =&gt; </w:t>
+      </w:r>
+      <w:r>
+        <w:rPr>
+          <w:rFonts w:ascii="학교안심 우주 R" w:eastAsia="학교안심 우주 R" w:hAnsi="학교안심 우주 R" w:hint="eastAsia"/>
+          <w:sz w:val="28"/>
+          <w:szCs w:val="28"/>
+        </w:rPr>
+        <w:t>B</w:t>
+      </w:r>
+      <w:r>
+        <w:rPr>
+          <w:rFonts w:ascii="학교안심 우주 R" w:eastAsia="학교안심 우주 R" w:hAnsi="학교안심 우주 R"/>
+          <w:sz w:val="28"/>
+          <w:szCs w:val="28"/>
+        </w:rPr>
+        <w:t>tnNext(i));</w:t>
+      </w:r>
+      <w:r>
+        <w:rPr>
+          <w:rFonts w:ascii="학교안심 우주 R" w:eastAsia="학교안심 우주 R" w:hAnsi="학교안심 우주 R"/>
+          <w:sz w:val="28"/>
+          <w:szCs w:val="28"/>
+        </w:rPr>
+        <w:t xml:space="preserve"> </w:t>
+      </w:r>
+    </w:p>
+    <w:p>
+      <w:pPr>
+        <w:ind w:leftChars="1005" w:left="2010"/>
+        <w:jc w:val="left"/>
+        <w:rPr>
+          <w:rFonts w:ascii="학교안심 우주 R" w:eastAsia="학교안심 우주 R" w:hAnsi="학교안심 우주 R"/>
+          <w:sz w:val="44"/>
+          <w:szCs w:val="44"/>
+        </w:rPr>
+      </w:pPr>
+      <w:r>
+        <w:rPr>
+          <w:rFonts w:ascii="학교안심 우주 R" w:eastAsia="학교안심 우주 R" w:hAnsi="학교안심 우주 R" w:hint="eastAsia"/>
+          <w:sz w:val="44"/>
+          <w:szCs w:val="44"/>
+        </w:rPr>
+        <w:t>부분을 다음과 같이</w:t>
+      </w:r>
+      <w:r>
+        <w:rPr>
+          <w:rFonts w:ascii="학교안심 우주 R" w:eastAsia="학교안심 우주 R" w:hAnsi="학교안심 우주 R"/>
+          <w:sz w:val="44"/>
+          <w:szCs w:val="44"/>
+        </w:rPr>
+        <w:t xml:space="preserve"> </w:t>
+      </w:r>
+      <w:r>
+        <w:rPr>
+          <w:rFonts w:ascii="학교안심 우주 R" w:eastAsia="학교안심 우주 R" w:hAnsi="학교안심 우주 R" w:hint="eastAsia"/>
+          <w:sz w:val="44"/>
+          <w:szCs w:val="44"/>
+        </w:rPr>
+        <w:t>별도의 변수를 사용하여 수정하니 정상적으로 동작한다.</w:t>
+      </w:r>
+    </w:p>
+    <w:p>
+      <w:pPr>
+        <w:ind w:leftChars="1005" w:left="2010"/>
+        <w:jc w:val="left"/>
+        <w:rPr>
+          <w:rFonts w:ascii="학교안심 우주 R" w:eastAsia="학교안심 우주 R" w:hAnsi="학교안심 우주 R"/>
+          <w:sz w:val="44"/>
+          <w:szCs w:val="44"/>
+        </w:rPr>
+      </w:pPr>
+      <w:r>
+        <w:rPr>
+          <w:rFonts w:ascii="학교안심 우주 R" w:eastAsia="학교안심 우주 R" w:hAnsi="학교안심 우주 R" w:hint="eastAsia"/>
+          <w:sz w:val="44"/>
+          <w:szCs w:val="44"/>
+        </w:rPr>
+        <w:t>수정후:</w:t>
+      </w:r>
+    </w:p>
+    <w:p>
+      <w:pPr>
+        <w:ind w:leftChars="1005" w:left="2010"/>
+        <w:jc w:val="left"/>
+        <w:rPr>
+          <w:rFonts w:ascii="학교안심 우주 R" w:eastAsia="학교안심 우주 R" w:hAnsi="학교안심 우주 R"/>
+          <w:sz w:val="44"/>
+          <w:szCs w:val="44"/>
+        </w:rPr>
+      </w:pPr>
+      <w:r>
+        <w:rPr>
+          <w:rFonts w:ascii="학교안심 우주 R" w:eastAsia="학교안심 우주 R" w:hAnsi="학교안심 우주 R"/>
+          <w:sz w:val="28"/>
+          <w:szCs w:val="28"/>
+        </w:rPr>
+        <w:t>int index = i;</w:t>
+      </w:r>
+    </w:p>
+    <w:p>
+      <w:pPr>
+        <w:pStyle w:val="a3"/>
+        <w:ind w:leftChars="0" w:left="2010"/>
+        <w:jc w:val="left"/>
+        <w:rPr>
+          <w:rFonts w:ascii="학교안심 우주 R" w:eastAsia="학교안심 우주 R" w:hAnsi="학교안심 우주 R"/>
+          <w:sz w:val="28"/>
+          <w:szCs w:val="28"/>
+        </w:rPr>
+      </w:pPr>
+      <w:r>
+        <w:rPr>
+          <w:rFonts w:ascii="학교안심 우주 R" w:eastAsia="학교안심 우주 R" w:hAnsi="학교안심 우주 R"/>
+          <w:sz w:val="28"/>
+          <w:szCs w:val="28"/>
+        </w:rPr>
+        <w:t>categoryBtnNexts[i].onClick.AddListener(</w:t>
+      </w:r>
+      <w:r>
+        <w:rPr>
+          <w:rFonts w:ascii="학교안심 우주 R" w:eastAsia="학교안심 우주 R" w:hAnsi="학교안심 우주 R"/>
+          <w:sz w:val="28"/>
+          <w:szCs w:val="28"/>
+        </w:rPr>
+        <w:t xml:space="preserve">() =&gt; </w:t>
+      </w:r>
+      <w:r>
+        <w:rPr>
+          <w:rFonts w:ascii="학교안심 우주 R" w:eastAsia="학교안심 우주 R" w:hAnsi="학교안심 우주 R" w:hint="eastAsia"/>
+          <w:sz w:val="28"/>
+          <w:szCs w:val="28"/>
+        </w:rPr>
+        <w:t>B</w:t>
+      </w:r>
+      <w:r>
+        <w:rPr>
+          <w:rFonts w:ascii="학교안심 우주 R" w:eastAsia="학교안심 우주 R" w:hAnsi="학교안심 우주 R"/>
+          <w:sz w:val="28"/>
+          <w:szCs w:val="28"/>
+        </w:rPr>
+        <w:t>tnNext(i</w:t>
+      </w:r>
+      <w:r>
+        <w:rPr>
+          <w:rFonts w:ascii="학교안심 우주 R" w:eastAsia="학교안심 우주 R" w:hAnsi="학교안심 우주 R" w:hint="eastAsia"/>
+          <w:sz w:val="28"/>
+          <w:szCs w:val="28"/>
+        </w:rPr>
+        <w:t>n</w:t>
+      </w:r>
+      <w:r>
+        <w:rPr>
+          <w:rFonts w:ascii="학교안심 우주 R" w:eastAsia="학교안심 우주 R" w:hAnsi="학교안심 우주 R"/>
+          <w:sz w:val="28"/>
+          <w:szCs w:val="28"/>
+        </w:rPr>
+        <w:t>dex</w:t>
+      </w:r>
+      <w:r>
+        <w:rPr>
+          <w:rFonts w:ascii="학교안심 우주 R" w:eastAsia="학교안심 우주 R" w:hAnsi="학교안심 우주 R"/>
+          <w:sz w:val="28"/>
+          <w:szCs w:val="28"/>
+        </w:rPr>
+        <w:t xml:space="preserve">)); </w:t>
+      </w:r>
+    </w:p>
+    <w:p>
+      <w:pPr>
+        <w:ind w:leftChars="1005" w:left="2010"/>
+        <w:jc w:val="left"/>
+        <w:rPr>
+          <w:rFonts w:ascii="학교안심 우주 R" w:eastAsia="학교안심 우주 R" w:hAnsi="학교안심 우주 R" w:hint="eastAsia"/>
+          <w:sz w:val="44"/>
+          <w:szCs w:val="44"/>
+        </w:rPr>
+      </w:pPr>
+      <w:r>
+        <w:rPr>
+          <w:rFonts w:ascii="학교안심 우주 R" w:eastAsia="학교안심 우주 R" w:hAnsi="학교안심 우주 R" w:hint="eastAsia"/>
+          <w:sz w:val="44"/>
+          <w:szCs w:val="44"/>
+        </w:rPr>
+        <w:t>사유:</w:t>
+      </w:r>
+      <w:r>
+        <w:rPr>
+          <w:rFonts w:ascii="학교안심 우주 R" w:eastAsia="학교안심 우주 R" w:hAnsi="학교안심 우주 R"/>
+          <w:sz w:val="44"/>
+          <w:szCs w:val="44"/>
+        </w:rPr>
+        <w:t xml:space="preserve"> </w:t>
+      </w:r>
+      <w:r>
+        <w:rPr>
+          <w:rFonts w:ascii="학교안심 우주 R" w:eastAsia="학교안심 우주 R" w:hAnsi="학교안심 우주 R" w:hint="eastAsia"/>
+          <w:sz w:val="44"/>
+          <w:szCs w:val="44"/>
+        </w:rPr>
+        <w:t xml:space="preserve">수정전과 같이 </w:t>
+      </w:r>
+      <w:r>
+        <w:rPr>
+          <w:rFonts w:ascii="학교안심 우주 R" w:eastAsia="학교안심 우주 R" w:hAnsi="학교안심 우주 R"/>
+          <w:sz w:val="44"/>
+          <w:szCs w:val="44"/>
+        </w:rPr>
+        <w:t xml:space="preserve">i </w:t>
+      </w:r>
+      <w:r>
+        <w:rPr>
+          <w:rFonts w:ascii="학교안심 우주 R" w:eastAsia="학교안심 우주 R" w:hAnsi="학교안심 우주 R" w:hint="eastAsia"/>
+          <w:sz w:val="44"/>
+          <w:szCs w:val="44"/>
+        </w:rPr>
+        <w:t>값을 사용하여 이</w:t>
+      </w:r>
+      <w:r>
+        <w:rPr>
+          <w:rFonts w:ascii="학교안심 우주 R" w:eastAsia="학교안심 우주 R" w:hAnsi="학교안심 우주 R" w:hint="eastAsia"/>
+          <w:sz w:val="44"/>
+          <w:szCs w:val="44"/>
+        </w:rPr>
+        <w:lastRenderedPageBreak/>
+        <w:t xml:space="preserve">벤트 리스너에 등록하면 모든 리스너에 등록되는 </w:t>
+      </w:r>
+      <w:r>
+        <w:rPr>
+          <w:rFonts w:ascii="학교안심 우주 R" w:eastAsia="학교안심 우주 R" w:hAnsi="학교안심 우주 R"/>
+          <w:sz w:val="44"/>
+          <w:szCs w:val="44"/>
+        </w:rPr>
+        <w:t xml:space="preserve">i </w:t>
+      </w:r>
+      <w:r>
+        <w:rPr>
+          <w:rFonts w:ascii="학교안심 우주 R" w:eastAsia="학교안심 우주 R" w:hAnsi="학교안심 우주 R" w:hint="eastAsia"/>
+          <w:sz w:val="44"/>
+          <w:szCs w:val="44"/>
+        </w:rPr>
+        <w:t>값이 클로저로 캡쳐(</w:t>
+      </w:r>
+      <w:r>
+        <w:rPr>
+          <w:rFonts w:ascii="학교안심 우주 R" w:eastAsia="학교안심 우주 R" w:hAnsi="학교안심 우주 R"/>
+          <w:sz w:val="44"/>
+          <w:szCs w:val="44"/>
+        </w:rPr>
+        <w:t>for</w:t>
+      </w:r>
+      <w:r>
+        <w:rPr>
+          <w:rFonts w:ascii="학교안심 우주 R" w:eastAsia="학교안심 우주 R" w:hAnsi="학교안심 우주 R" w:hint="eastAsia"/>
+          <w:sz w:val="44"/>
+          <w:szCs w:val="44"/>
+        </w:rPr>
+        <w:t>문 함수가 종료될 때)되어 최종값을 모든 이벤트 핸들러에서 공유하게 된다.</w:t>
+      </w:r>
+      <w:r>
+        <w:rPr>
+          <w:rFonts w:ascii="학교안심 우주 R" w:eastAsia="학교안심 우주 R" w:hAnsi="학교안심 우주 R"/>
+          <w:sz w:val="44"/>
+          <w:szCs w:val="44"/>
+        </w:rPr>
+        <w:t xml:space="preserve"> </w:t>
+      </w:r>
+      <w:r>
+        <w:rPr>
+          <w:rFonts w:ascii="학교안심 우주 R" w:eastAsia="학교안심 우주 R" w:hAnsi="학교안심 우주 R" w:hint="eastAsia"/>
+          <w:sz w:val="44"/>
+          <w:szCs w:val="44"/>
+        </w:rPr>
+        <w:t xml:space="preserve">즉 어떤 버튼을 눌러도 같은 </w:t>
+      </w:r>
+      <w:r>
+        <w:rPr>
+          <w:rFonts w:ascii="학교안심 우주 R" w:eastAsia="학교안심 우주 R" w:hAnsi="학교안심 우주 R"/>
+          <w:sz w:val="44"/>
+          <w:szCs w:val="44"/>
+        </w:rPr>
+        <w:t xml:space="preserve">i </w:t>
+      </w:r>
+      <w:r>
+        <w:rPr>
+          <w:rFonts w:ascii="학교안심 우주 R" w:eastAsia="학교안심 우주 R" w:hAnsi="학교안심 우주 R" w:hint="eastAsia"/>
+          <w:sz w:val="44"/>
+          <w:szCs w:val="44"/>
+        </w:rPr>
+        <w:t>값이 나오는 것이다.</w:t>
+      </w:r>
+      <w:r>
+        <w:rPr>
+          <w:rFonts w:ascii="학교안심 우주 R" w:eastAsia="학교안심 우주 R" w:hAnsi="학교안심 우주 R"/>
+          <w:sz w:val="44"/>
+          <w:szCs w:val="44"/>
+        </w:rPr>
+        <w:t xml:space="preserve"> </w:t>
+      </w:r>
+      <w:r>
+        <w:rPr>
+          <w:rFonts w:ascii="학교안심 우주 R" w:eastAsia="학교안심 우주 R" w:hAnsi="학교안심 우주 R" w:hint="eastAsia"/>
+          <w:sz w:val="44"/>
+          <w:szCs w:val="44"/>
+        </w:rPr>
+        <w:t xml:space="preserve">그래서 따로 </w:t>
+      </w:r>
+      <w:r>
+        <w:rPr>
+          <w:rFonts w:ascii="학교안심 우주 R" w:eastAsia="학교안심 우주 R" w:hAnsi="학교안심 우주 R"/>
+          <w:sz w:val="44"/>
+          <w:szCs w:val="44"/>
+        </w:rPr>
+        <w:t>int index</w:t>
+      </w:r>
+      <w:r>
+        <w:rPr>
+          <w:rFonts w:ascii="학교안심 우주 R" w:eastAsia="학교안심 우주 R" w:hAnsi="학교안심 우주 R" w:hint="eastAsia"/>
+          <w:sz w:val="44"/>
+          <w:szCs w:val="44"/>
+        </w:rPr>
+        <w:t xml:space="preserve">라는 변수를 선언해서 </w:t>
+      </w:r>
+      <w:r>
+        <w:rPr>
+          <w:rFonts w:ascii="학교안심 우주 R" w:eastAsia="학교안심 우주 R" w:hAnsi="학교안심 우주 R" w:hint="eastAsia"/>
+          <w:sz w:val="44"/>
+          <w:szCs w:val="44"/>
+        </w:rPr>
+        <w:t xml:space="preserve">여기에 </w:t>
+      </w:r>
+      <w:r>
+        <w:rPr>
+          <w:rFonts w:ascii="학교안심 우주 R" w:eastAsia="학교안심 우주 R" w:hAnsi="학교안심 우주 R"/>
+          <w:sz w:val="44"/>
+          <w:szCs w:val="44"/>
+        </w:rPr>
+        <w:t xml:space="preserve">i </w:t>
+      </w:r>
+      <w:r>
+        <w:rPr>
+          <w:rFonts w:ascii="학교안심 우주 R" w:eastAsia="학교안심 우주 R" w:hAnsi="학교안심 우주 R" w:hint="eastAsia"/>
+          <w:sz w:val="44"/>
+          <w:szCs w:val="44"/>
+        </w:rPr>
+        <w:t>값을 담고 i</w:t>
+      </w:r>
+      <w:r>
+        <w:rPr>
+          <w:rFonts w:ascii="학교안심 우주 R" w:eastAsia="학교안심 우주 R" w:hAnsi="학교안심 우주 R"/>
+          <w:sz w:val="44"/>
+          <w:szCs w:val="44"/>
+        </w:rPr>
+        <w:t>ndex</w:t>
+      </w:r>
+      <w:r>
+        <w:rPr>
+          <w:rFonts w:ascii="학교안심 우주 R" w:eastAsia="학교안심 우주 R" w:hAnsi="학교안심 우주 R" w:hint="eastAsia"/>
+          <w:sz w:val="44"/>
+          <w:szCs w:val="44"/>
+        </w:rPr>
+        <w:t xml:space="preserve">를 리스너에 매개변수로 넣어주니 정상적으로 버튼 마다 다른 </w:t>
+      </w:r>
+      <w:r>
+        <w:rPr>
+          <w:rFonts w:ascii="학교안심 우주 R" w:eastAsia="학교안심 우주 R" w:hAnsi="학교안심 우주 R"/>
+          <w:sz w:val="44"/>
+          <w:szCs w:val="44"/>
+        </w:rPr>
+        <w:t>index</w:t>
+      </w:r>
+      <w:r>
+        <w:rPr>
+          <w:rFonts w:ascii="학교안심 우주 R" w:eastAsia="학교안심 우주 R" w:hAnsi="학교안심 우주 R" w:hint="eastAsia"/>
+          <w:sz w:val="44"/>
+          <w:szCs w:val="44"/>
+        </w:rPr>
+        <w:t xml:space="preserve">를 </w:t>
+      </w:r>
+      <w:r>
+        <w:rPr>
+          <w:rFonts w:ascii="학교안심 우주 R" w:eastAsia="학교안심 우주 R" w:hAnsi="학교안심 우주 R" w:hint="eastAsia"/>
+          <w:sz w:val="44"/>
+          <w:szCs w:val="44"/>
+        </w:rPr>
+        <w:t>보유하면서</w:t>
+      </w:r>
+      <w:r>
+        <w:rPr>
+          <w:rFonts w:ascii="학교안심 우주 R" w:eastAsia="학교안심 우주 R" w:hAnsi="학교안심 우주 R" w:hint="eastAsia"/>
+          <w:sz w:val="44"/>
+          <w:szCs w:val="44"/>
+        </w:rPr>
+        <w:t xml:space="preserve"> 동작한다.</w:t>
+      </w:r>
+      <w:r>
+        <w:rPr>
+          <w:rFonts w:ascii="학교안심 우주 R" w:eastAsia="학교안심 우주 R" w:hAnsi="학교안심 우주 R"/>
+          <w:sz w:val="44"/>
+          <w:szCs w:val="44"/>
+        </w:rPr>
+        <w:t xml:space="preserve"> </w:t>
+      </w:r>
+      <w:r>
+        <w:rPr>
+          <w:rFonts w:ascii="학교안심 우주 R" w:eastAsia="학교안심 우주 R" w:hAnsi="학교안심 우주 R" w:hint="eastAsia"/>
+          <w:sz w:val="44"/>
+          <w:szCs w:val="44"/>
+        </w:rPr>
+        <w:t xml:space="preserve">참고로 매번 </w:t>
+      </w:r>
+      <w:r>
+        <w:rPr>
+          <w:rFonts w:ascii="학교안심 우주 R" w:eastAsia="학교안심 우주 R" w:hAnsi="학교안심 우주 R"/>
+          <w:sz w:val="44"/>
+          <w:szCs w:val="44"/>
+        </w:rPr>
+        <w:t>int index</w:t>
+      </w:r>
+      <w:r>
+        <w:rPr>
+          <w:rFonts w:ascii="학교안심 우주 R" w:eastAsia="학교안심 우주 R" w:hAnsi="학교안심 우주 R" w:hint="eastAsia"/>
+          <w:sz w:val="44"/>
+          <w:szCs w:val="44"/>
+        </w:rPr>
+        <w:t>로 선언하지 않고 한번만 선언한 후 값만 변경해서 쓸 경우에도 같은 값이 등록</w:t>
+      </w:r>
+      <w:r>
+        <w:rPr>
+          <w:rFonts w:ascii="학교안심 우주 R" w:eastAsia="학교안심 우주 R" w:hAnsi="학교안심 우주 R" w:hint="eastAsia"/>
+          <w:sz w:val="44"/>
+          <w:szCs w:val="44"/>
+        </w:rPr>
+        <w:t>되는 현상이 발생한다.</w:t>
+      </w:r>
+    </w:p>
+    <w:p>
+      <w:pPr>
+        <w:ind w:left="440" w:hangingChars="100" w:hanging="440"/>
+        <w:jc w:val="left"/>
+        <w:rPr>
+          <w:rFonts w:ascii="학교안심 우주 R" w:eastAsia="학교안심 우주 R" w:hAnsi="학교안심 우주 R" w:hint="eastAsia"/>
+          <w:sz w:val="44"/>
+          <w:szCs w:val="44"/>
+        </w:rPr>
+      </w:pPr>
+    </w:p>
+    <w:p>
+      <w:pPr>
+        <w:jc w:val="left"/>
+        <w:rPr>
+          <w:rFonts w:ascii="학교안심 우주 R" w:eastAsia="학교안심 우주 R" w:hAnsi="학교안심 우주 R" w:hint="eastAsia"/>
+          <w:sz w:val="44"/>
+          <w:szCs w:val="44"/>
+        </w:rPr>
+      </w:pPr>
+      <w:r>
+        <w:rPr>
+          <w:rFonts w:ascii="학교안심 우주 R" w:eastAsia="학교안심 우주 R" w:hAnsi="학교안심 우주 R" w:hint="eastAsia"/>
+          <w:sz w:val="44"/>
+          <w:szCs w:val="44"/>
+        </w:rPr>
+        <w:t>[팁]</w:t>
+      </w:r>
     </w:p>
     <w:sectPr>
       <w:pgSz w:w="11906" w:h="16838"/>
@@ -8507,6 +10476,95 @@
 <file path=word/numbering.xml><?xml version="1.0" encoding="utf-8"?>
 <w:numbering xmlns:wpc="http://schemas.microsoft.com/office/word/2010/wordprocessingCanvas" xmlns:cx="http://schemas.microsoft.com/office/drawing/2014/chartex" xmlns:cx1="http://schemas.microsoft.com/office/drawing/2015/9/8/chartex" xmlns:cx2="http://schemas.microsoft.com/office/drawing/2015/10/21/chartex" xmlns:cx3="http://schemas.microsoft.com/office/drawing/2016/5/9/chartex" xmlns:cx4="http://schemas.microsoft.com/office/drawing/2016/5/10/chartex" xmlns:cx5="http://schemas.microsoft.com/office/drawing/2016/5/11/chartex" xmlns:cx6="http://schemas.microsoft.com/office/drawing/2016/5/12/chartex" xmlns:cx7="http://schemas.microsoft.com/office/drawing/2016/5/13/chartex" xmlns:cx8="http://schemas.microsoft.com/office/drawing/2016/5/14/chartex" xmlns:mc="http://schemas.openxmlformats.org/markup-compatibility/2006" xmlns:aink="http://schemas.microsoft.com/office/drawing/2016/ink" xmlns:am3d="http://schemas.microsoft.com/office/drawing/2017/model3d" xmlns:o="urn:schemas-microsoft-com:office:office" xmlns:oel="http://schemas.microsoft.com/office/2019/extlst" xmlns:r="http://schemas.openxmlformats.org/officeDocument/2006/relationships" xmlns:m="http://schemas.openxmlformats.org/officeDocument/2006/math" xmlns:v="urn:schemas-microsoft-com:vml" xmlns:wp14="http://schemas.microsoft.com/office/word/2010/wordprocessingDrawing" xmlns:wp="http://schemas.openxmlformats.org/drawingml/2006/wordprocessingDrawing" xmlns:w10="urn:schemas-microsoft-com:office:word" xmlns:w="http://schemas.openxmlformats.org/wordprocessingml/2006/main" xmlns:w14="http://schemas.microsoft.com/office/word/2010/wordml" xmlns:w15="http://schemas.microsoft.com/office/word/2012/wordml" xmlns:w16cex="http://schemas.microsoft.com/office/word/2018/wordml/cex" xmlns:w16cid="http://schemas.microsoft.com/office/word/2016/wordml/cid" xmlns:w16="http://schemas.microsoft.com/office/word/2018/wordml" xmlns:w16sdtdh="http://schemas.microsoft.com/office/word/2020/wordml/sdtdatahash" xmlns:w16se="http://schemas.microsoft.com/office/word/2015/wordml/symex" xmlns:wpg="http://schemas.microsoft.com/office/word/2010/wordprocessingGroup" xmlns:wpi="http://schemas.microsoft.com/office/word/2010/wordprocessingInk" xmlns:wne="http://schemas.microsoft.com/office/word/2006/wordml" xmlns:wps="http://schemas.microsoft.com/office/word/2010/wordprocessingShape" mc:Ignorable="w14 w15 w16se w16cid w16 w16cex w16sdtdh wp14">
   <w:abstractNum w:abstractNumId="0" w15:restartNumberingAfterBreak="0">
+    <w:nsid w:val="120041DA"/>
+    <w:multiLevelType w:val="hybridMultilevel"/>
+    <w:tmpl w:val="4D948586"/>
+    <w:lvl w:ilvl="0" w:tplc="9C4CBF38">
+      <w:start w:val="1"/>
+      <w:numFmt w:val="decimal"/>
+      <w:lvlText w:val="%1."/>
+      <w:lvlJc w:val="left"/>
+      <w:pPr>
+        <w:ind w:left="930" w:hanging="490"/>
+      </w:pPr>
+      <w:rPr>
+        <w:rFonts w:hint="default"/>
+      </w:rPr>
+    </w:lvl>
+    <w:lvl w:ilvl="1" w:tplc="04090019" w:tentative="1">
+      <w:start w:val="1"/>
+      <w:numFmt w:val="upperLetter"/>
+      <w:lvlText w:val="%2."/>
+      <w:lvlJc w:val="left"/>
+      <w:pPr>
+        <w:ind w:left="1320" w:hanging="440"/>
+      </w:pPr>
+    </w:lvl>
+    <w:lvl w:ilvl="2" w:tplc="0409001B" w:tentative="1">
+      <w:start w:val="1"/>
+      <w:numFmt w:val="lowerRoman"/>
+      <w:lvlText w:val="%3."/>
+      <w:lvlJc w:val="right"/>
+      <w:pPr>
+        <w:ind w:left="1760" w:hanging="440"/>
+      </w:pPr>
+    </w:lvl>
+    <w:lvl w:ilvl="3" w:tplc="0409000F" w:tentative="1">
+      <w:start w:val="1"/>
+      <w:numFmt w:val="decimal"/>
+      <w:lvlText w:val="%4."/>
+      <w:lvlJc w:val="left"/>
+      <w:pPr>
+        <w:ind w:left="2200" w:hanging="440"/>
+      </w:pPr>
+    </w:lvl>
+    <w:lvl w:ilvl="4" w:tplc="04090019" w:tentative="1">
+      <w:start w:val="1"/>
+      <w:numFmt w:val="upperLetter"/>
+      <w:lvlText w:val="%5."/>
+      <w:lvlJc w:val="left"/>
+      <w:pPr>
+        <w:ind w:left="2640" w:hanging="440"/>
+      </w:pPr>
+    </w:lvl>
+    <w:lvl w:ilvl="5" w:tplc="0409001B" w:tentative="1">
+      <w:start w:val="1"/>
+      <w:numFmt w:val="lowerRoman"/>
+      <w:lvlText w:val="%6."/>
+      <w:lvlJc w:val="right"/>
+      <w:pPr>
+        <w:ind w:left="3080" w:hanging="440"/>
+      </w:pPr>
+    </w:lvl>
+    <w:lvl w:ilvl="6" w:tplc="0409000F" w:tentative="1">
+      <w:start w:val="1"/>
+      <w:numFmt w:val="decimal"/>
+      <w:lvlText w:val="%7."/>
+      <w:lvlJc w:val="left"/>
+      <w:pPr>
+        <w:ind w:left="3520" w:hanging="440"/>
+      </w:pPr>
+    </w:lvl>
+    <w:lvl w:ilvl="7" w:tplc="04090019" w:tentative="1">
+      <w:start w:val="1"/>
+      <w:numFmt w:val="upperLetter"/>
+      <w:lvlText w:val="%8."/>
+      <w:lvlJc w:val="left"/>
+      <w:pPr>
+        <w:ind w:left="3960" w:hanging="440"/>
+      </w:pPr>
+    </w:lvl>
+    <w:lvl w:ilvl="8" w:tplc="0409001B" w:tentative="1">
+      <w:start w:val="1"/>
+      <w:numFmt w:val="lowerRoman"/>
+      <w:lvlText w:val="%9."/>
+      <w:lvlJc w:val="right"/>
+      <w:pPr>
+        <w:ind w:left="4400" w:hanging="440"/>
+      </w:pPr>
+    </w:lvl>
+  </w:abstractNum>
+  <w:abstractNum w:abstractNumId="1" w15:restartNumberingAfterBreak="0">
     <w:nsid w:val="1BC041CB"/>
     <w:multiLevelType w:val="hybridMultilevel"/>
     <w:tmpl w:val="A57054A4"/>
@@ -8595,7 +10653,7 @@
       </w:pPr>
     </w:lvl>
   </w:abstractNum>
-  <w:abstractNum w:abstractNumId="1" w15:restartNumberingAfterBreak="0">
+  <w:abstractNum w:abstractNumId="2" w15:restartNumberingAfterBreak="0">
     <w:nsid w:val="224F6681"/>
     <w:multiLevelType w:val="hybridMultilevel"/>
     <w:tmpl w:val="026C2350"/>
@@ -8684,7 +10742,7 @@
       </w:pPr>
     </w:lvl>
   </w:abstractNum>
-  <w:abstractNum w:abstractNumId="2" w15:restartNumberingAfterBreak="0">
+  <w:abstractNum w:abstractNumId="3" w15:restartNumberingAfterBreak="0">
     <w:nsid w:val="318F6A0D"/>
     <w:multiLevelType w:val="hybridMultilevel"/>
     <w:tmpl w:val="4EF434BA"/>
@@ -8773,7 +10831,7 @@
       </w:pPr>
     </w:lvl>
   </w:abstractNum>
-  <w:abstractNum w:abstractNumId="3" w15:restartNumberingAfterBreak="0">
+  <w:abstractNum w:abstractNumId="4" w15:restartNumberingAfterBreak="0">
     <w:nsid w:val="34C76174"/>
     <w:multiLevelType w:val="hybridMultilevel"/>
     <w:tmpl w:val="09869BF6"/>
@@ -8862,17 +10920,261 @@
       </w:pPr>
     </w:lvl>
   </w:abstractNum>
-  <w:abstractNum w:abstractNumId="4" w15:restartNumberingAfterBreak="0">
-    <w:nsid w:val="68A264B3"/>
+  <w:abstractNum w:abstractNumId="5" w15:restartNumberingAfterBreak="0">
+    <w:nsid w:val="4C42353B"/>
+    <w:multiLevelType w:val="multilevel"/>
+    <w:tmpl w:val="B91879DE"/>
+    <w:lvl w:ilvl="0">
+      <w:start w:val="1"/>
+      <w:numFmt w:val="decimal"/>
+      <w:lvlText w:val="%1-"/>
+      <w:lvlJc w:val="left"/>
+      <w:pPr>
+        <w:ind w:left="980" w:hanging="980"/>
+      </w:pPr>
+      <w:rPr>
+        <w:rFonts w:hint="default"/>
+        <w:sz w:val="44"/>
+      </w:rPr>
+    </w:lvl>
+    <w:lvl w:ilvl="1">
+      <w:start w:val="1"/>
+      <w:numFmt w:val="decimal"/>
+      <w:lvlText w:val="%1-%2."/>
+      <w:lvlJc w:val="left"/>
+      <w:pPr>
+        <w:ind w:left="2010" w:hanging="1080"/>
+      </w:pPr>
+      <w:rPr>
+        <w:rFonts w:hint="default"/>
+        <w:sz w:val="44"/>
+      </w:rPr>
+    </w:lvl>
+    <w:lvl w:ilvl="2">
+      <w:start w:val="1"/>
+      <w:numFmt w:val="decimal"/>
+      <w:lvlText w:val="%1-%2.%3."/>
+      <w:lvlJc w:val="left"/>
+      <w:pPr>
+        <w:ind w:left="3300" w:hanging="1440"/>
+      </w:pPr>
+      <w:rPr>
+        <w:rFonts w:hint="default"/>
+        <w:sz w:val="44"/>
+      </w:rPr>
+    </w:lvl>
+    <w:lvl w:ilvl="3">
+      <w:start w:val="1"/>
+      <w:numFmt w:val="decimal"/>
+      <w:lvlText w:val="%1-%2.%3.%4."/>
+      <w:lvlJc w:val="left"/>
+      <w:pPr>
+        <w:ind w:left="4590" w:hanging="1800"/>
+      </w:pPr>
+      <w:rPr>
+        <w:rFonts w:hint="default"/>
+        <w:sz w:val="44"/>
+      </w:rPr>
+    </w:lvl>
+    <w:lvl w:ilvl="4">
+      <w:start w:val="1"/>
+      <w:numFmt w:val="decimal"/>
+      <w:lvlText w:val="%1-%2.%3.%4.%5."/>
+      <w:lvlJc w:val="left"/>
+      <w:pPr>
+        <w:ind w:left="5880" w:hanging="2160"/>
+      </w:pPr>
+      <w:rPr>
+        <w:rFonts w:hint="default"/>
+        <w:sz w:val="44"/>
+      </w:rPr>
+    </w:lvl>
+    <w:lvl w:ilvl="5">
+      <w:start w:val="1"/>
+      <w:numFmt w:val="decimal"/>
+      <w:lvlText w:val="%1-%2.%3.%4.%5.%6."/>
+      <w:lvlJc w:val="left"/>
+      <w:pPr>
+        <w:ind w:left="7170" w:hanging="2520"/>
+      </w:pPr>
+      <w:rPr>
+        <w:rFonts w:hint="default"/>
+        <w:sz w:val="44"/>
+      </w:rPr>
+    </w:lvl>
+    <w:lvl w:ilvl="6">
+      <w:start w:val="1"/>
+      <w:numFmt w:val="decimal"/>
+      <w:lvlText w:val="%1-%2.%3.%4.%5.%6.%7."/>
+      <w:lvlJc w:val="left"/>
+      <w:pPr>
+        <w:ind w:left="8460" w:hanging="2880"/>
+      </w:pPr>
+      <w:rPr>
+        <w:rFonts w:hint="default"/>
+        <w:sz w:val="44"/>
+      </w:rPr>
+    </w:lvl>
+    <w:lvl w:ilvl="7">
+      <w:start w:val="1"/>
+      <w:numFmt w:val="decimal"/>
+      <w:lvlText w:val="%1-%2.%3.%4.%5.%6.%7.%8."/>
+      <w:lvlJc w:val="left"/>
+      <w:pPr>
+        <w:ind w:left="9750" w:hanging="3240"/>
+      </w:pPr>
+      <w:rPr>
+        <w:rFonts w:hint="default"/>
+        <w:sz w:val="44"/>
+      </w:rPr>
+    </w:lvl>
+    <w:lvl w:ilvl="8">
+      <w:start w:val="1"/>
+      <w:numFmt w:val="decimal"/>
+      <w:lvlText w:val="%1-%2.%3.%4.%5.%6.%7.%8.%9."/>
+      <w:lvlJc w:val="left"/>
+      <w:pPr>
+        <w:ind w:left="11040" w:hanging="3600"/>
+      </w:pPr>
+      <w:rPr>
+        <w:rFonts w:hint="default"/>
+        <w:sz w:val="44"/>
+      </w:rPr>
+    </w:lvl>
+  </w:abstractNum>
+  <w:abstractNum w:abstractNumId="6" w15:restartNumberingAfterBreak="0">
+    <w:nsid w:val="55822BF0"/>
+    <w:multiLevelType w:val="multilevel"/>
+    <w:tmpl w:val="94261D42"/>
+    <w:lvl w:ilvl="0">
+      <w:start w:val="1"/>
+      <w:numFmt w:val="decimal"/>
+      <w:lvlText w:val="%1-"/>
+      <w:lvlJc w:val="left"/>
+      <w:pPr>
+        <w:ind w:left="760" w:hanging="760"/>
+      </w:pPr>
+      <w:rPr>
+        <w:rFonts w:hint="default"/>
+        <w:sz w:val="44"/>
+      </w:rPr>
+    </w:lvl>
+    <w:lvl w:ilvl="1">
+      <w:start w:val="1"/>
+      <w:numFmt w:val="decimal"/>
+      <w:lvlText w:val="%1-%2."/>
+      <w:lvlJc w:val="left"/>
+      <w:pPr>
+        <w:ind w:left="1556" w:hanging="760"/>
+      </w:pPr>
+      <w:rPr>
+        <w:rFonts w:hint="default"/>
+        <w:sz w:val="44"/>
+      </w:rPr>
+    </w:lvl>
+    <w:lvl w:ilvl="2">
+      <w:start w:val="1"/>
+      <w:numFmt w:val="decimal"/>
+      <w:lvlText w:val="%1-%2.%3."/>
+      <w:lvlJc w:val="left"/>
+      <w:pPr>
+        <w:ind w:left="2672" w:hanging="1080"/>
+      </w:pPr>
+      <w:rPr>
+        <w:rFonts w:hint="default"/>
+        <w:sz w:val="44"/>
+      </w:rPr>
+    </w:lvl>
+    <w:lvl w:ilvl="3">
+      <w:start w:val="1"/>
+      <w:numFmt w:val="decimal"/>
+      <w:lvlText w:val="%1-%2.%3.%4."/>
+      <w:lvlJc w:val="left"/>
+      <w:pPr>
+        <w:ind w:left="3468" w:hanging="1080"/>
+      </w:pPr>
+      <w:rPr>
+        <w:rFonts w:hint="default"/>
+        <w:sz w:val="44"/>
+      </w:rPr>
+    </w:lvl>
+    <w:lvl w:ilvl="4">
+      <w:start w:val="1"/>
+      <w:numFmt w:val="decimal"/>
+      <w:lvlText w:val="%1-%2.%3.%4.%5."/>
+      <w:lvlJc w:val="left"/>
+      <w:pPr>
+        <w:ind w:left="4624" w:hanging="1440"/>
+      </w:pPr>
+      <w:rPr>
+        <w:rFonts w:hint="default"/>
+        <w:sz w:val="44"/>
+      </w:rPr>
+    </w:lvl>
+    <w:lvl w:ilvl="5">
+      <w:start w:val="1"/>
+      <w:numFmt w:val="decimal"/>
+      <w:lvlText w:val="%1-%2.%3.%4.%5.%6."/>
+      <w:lvlJc w:val="left"/>
+      <w:pPr>
+        <w:ind w:left="5420" w:hanging="1440"/>
+      </w:pPr>
+      <w:rPr>
+        <w:rFonts w:hint="default"/>
+        <w:sz w:val="44"/>
+      </w:rPr>
+    </w:lvl>
+    <w:lvl w:ilvl="6">
+      <w:start w:val="1"/>
+      <w:numFmt w:val="decimal"/>
+      <w:lvlText w:val="%1-%2.%3.%4.%5.%6.%7."/>
+      <w:lvlJc w:val="left"/>
+      <w:pPr>
+        <w:ind w:left="6576" w:hanging="1800"/>
+      </w:pPr>
+      <w:rPr>
+        <w:rFonts w:hint="default"/>
+        <w:sz w:val="44"/>
+      </w:rPr>
+    </w:lvl>
+    <w:lvl w:ilvl="7">
+      <w:start w:val="1"/>
+      <w:numFmt w:val="decimal"/>
+      <w:lvlText w:val="%1-%2.%3.%4.%5.%6.%7.%8."/>
+      <w:lvlJc w:val="left"/>
+      <w:pPr>
+        <w:ind w:left="7732" w:hanging="2160"/>
+      </w:pPr>
+      <w:rPr>
+        <w:rFonts w:hint="default"/>
+        <w:sz w:val="44"/>
+      </w:rPr>
+    </w:lvl>
+    <w:lvl w:ilvl="8">
+      <w:start w:val="1"/>
+      <w:numFmt w:val="decimal"/>
+      <w:lvlText w:val="%1-%2.%3.%4.%5.%6.%7.%8.%9."/>
+      <w:lvlJc w:val="left"/>
+      <w:pPr>
+        <w:ind w:left="8528" w:hanging="2160"/>
+      </w:pPr>
+      <w:rPr>
+        <w:rFonts w:hint="default"/>
+        <w:sz w:val="44"/>
+      </w:rPr>
+    </w:lvl>
+  </w:abstractNum>
+  <w:abstractNum w:abstractNumId="7" w15:restartNumberingAfterBreak="0">
+    <w:nsid w:val="5E455AB5"/>
     <w:multiLevelType w:val="hybridMultilevel"/>
-    <w:tmpl w:val="0B20342A"/>
-    <w:lvl w:ilvl="0" w:tplc="9BCAFF84">
+    <w:tmpl w:val="48EAC428"/>
+    <w:lvl w:ilvl="0" w:tplc="ED7C7058">
       <w:start w:val="1"/>
       <w:numFmt w:val="decimal"/>
       <w:lvlText w:val="%1."/>
       <w:lvlJc w:val="left"/>
       <w:pPr>
-        <w:ind w:left="1160" w:hanging="360"/>
+        <w:ind w:left="1160" w:hanging="720"/>
       </w:pPr>
       <w:rPr>
         <w:rFonts w:hint="default"/>
@@ -8884,7 +11186,7 @@
       <w:lvlText w:val="%2."/>
       <w:lvlJc w:val="left"/>
       <w:pPr>
-        <w:ind w:left="1680" w:hanging="440"/>
+        <w:ind w:left="1320" w:hanging="440"/>
       </w:pPr>
     </w:lvl>
     <w:lvl w:ilvl="2" w:tplc="0409001B" w:tentative="1">
@@ -8893,7 +11195,7 @@
       <w:lvlText w:val="%3."/>
       <w:lvlJc w:val="right"/>
       <w:pPr>
-        <w:ind w:left="2120" w:hanging="440"/>
+        <w:ind w:left="1760" w:hanging="440"/>
       </w:pPr>
     </w:lvl>
     <w:lvl w:ilvl="3" w:tplc="0409000F" w:tentative="1">
@@ -8902,7 +11204,7 @@
       <w:lvlText w:val="%4."/>
       <w:lvlJc w:val="left"/>
       <w:pPr>
-        <w:ind w:left="2560" w:hanging="440"/>
+        <w:ind w:left="2200" w:hanging="440"/>
       </w:pPr>
     </w:lvl>
     <w:lvl w:ilvl="4" w:tplc="04090019" w:tentative="1">
@@ -8911,7 +11213,7 @@
       <w:lvlText w:val="%5."/>
       <w:lvlJc w:val="left"/>
       <w:pPr>
-        <w:ind w:left="3000" w:hanging="440"/>
+        <w:ind w:left="2640" w:hanging="440"/>
       </w:pPr>
     </w:lvl>
     <w:lvl w:ilvl="5" w:tplc="0409001B" w:tentative="1">
@@ -8920,7 +11222,7 @@
       <w:lvlText w:val="%6."/>
       <w:lvlJc w:val="right"/>
       <w:pPr>
-        <w:ind w:left="3440" w:hanging="440"/>
+        <w:ind w:left="3080" w:hanging="440"/>
       </w:pPr>
     </w:lvl>
     <w:lvl w:ilvl="6" w:tplc="0409000F" w:tentative="1">
@@ -8929,7 +11231,7 @@
       <w:lvlText w:val="%7."/>
       <w:lvlJc w:val="left"/>
       <w:pPr>
-        <w:ind w:left="3880" w:hanging="440"/>
+        <w:ind w:left="3520" w:hanging="440"/>
       </w:pPr>
     </w:lvl>
     <w:lvl w:ilvl="7" w:tplc="04090019" w:tentative="1">
@@ -8938,7 +11240,7 @@
       <w:lvlText w:val="%8."/>
       <w:lvlJc w:val="left"/>
       <w:pPr>
-        <w:ind w:left="4320" w:hanging="440"/>
+        <w:ind w:left="3960" w:hanging="440"/>
       </w:pPr>
     </w:lvl>
     <w:lvl w:ilvl="8" w:tplc="0409001B" w:tentative="1">
@@ -8947,11 +11249,189 @@
       <w:lvlText w:val="%9."/>
       <w:lvlJc w:val="right"/>
       <w:pPr>
-        <w:ind w:left="4760" w:hanging="440"/>
+        <w:ind w:left="4400" w:hanging="440"/>
       </w:pPr>
     </w:lvl>
   </w:abstractNum>
-  <w:abstractNum w:abstractNumId="5" w15:restartNumberingAfterBreak="0">
+  <w:abstractNum w:abstractNumId="8" w15:restartNumberingAfterBreak="0">
+    <w:nsid w:val="67A91E7F"/>
+    <w:multiLevelType w:val="hybridMultilevel"/>
+    <w:tmpl w:val="A290E740"/>
+    <w:lvl w:ilvl="0" w:tplc="CBBEC3DE">
+      <w:start w:val="1"/>
+      <w:numFmt w:val="decimal"/>
+      <w:lvlText w:val="%1."/>
+      <w:lvlJc w:val="left"/>
+      <w:pPr>
+        <w:ind w:left="1160" w:hanging="720"/>
+      </w:pPr>
+      <w:rPr>
+        <w:rFonts w:hint="default"/>
+      </w:rPr>
+    </w:lvl>
+    <w:lvl w:ilvl="1" w:tplc="04090019" w:tentative="1">
+      <w:start w:val="1"/>
+      <w:numFmt w:val="upperLetter"/>
+      <w:lvlText w:val="%2."/>
+      <w:lvlJc w:val="left"/>
+      <w:pPr>
+        <w:ind w:left="1320" w:hanging="440"/>
+      </w:pPr>
+    </w:lvl>
+    <w:lvl w:ilvl="2" w:tplc="0409001B" w:tentative="1">
+      <w:start w:val="1"/>
+      <w:numFmt w:val="lowerRoman"/>
+      <w:lvlText w:val="%3."/>
+      <w:lvlJc w:val="right"/>
+      <w:pPr>
+        <w:ind w:left="1760" w:hanging="440"/>
+      </w:pPr>
+    </w:lvl>
+    <w:lvl w:ilvl="3" w:tplc="0409000F" w:tentative="1">
+      <w:start w:val="1"/>
+      <w:numFmt w:val="decimal"/>
+      <w:lvlText w:val="%4."/>
+      <w:lvlJc w:val="left"/>
+      <w:pPr>
+        <w:ind w:left="2200" w:hanging="440"/>
+      </w:pPr>
+    </w:lvl>
+    <w:lvl w:ilvl="4" w:tplc="04090019" w:tentative="1">
+      <w:start w:val="1"/>
+      <w:numFmt w:val="upperLetter"/>
+      <w:lvlText w:val="%5."/>
+      <w:lvlJc w:val="left"/>
+      <w:pPr>
+        <w:ind w:left="2640" w:hanging="440"/>
+      </w:pPr>
+    </w:lvl>
+    <w:lvl w:ilvl="5" w:tplc="0409001B" w:tentative="1">
+      <w:start w:val="1"/>
+      <w:numFmt w:val="lowerRoman"/>
+      <w:lvlText w:val="%6."/>
+      <w:lvlJc w:val="right"/>
+      <w:pPr>
+        <w:ind w:left="3080" w:hanging="440"/>
+      </w:pPr>
+    </w:lvl>
+    <w:lvl w:ilvl="6" w:tplc="0409000F" w:tentative="1">
+      <w:start w:val="1"/>
+      <w:numFmt w:val="decimal"/>
+      <w:lvlText w:val="%7."/>
+      <w:lvlJc w:val="left"/>
+      <w:pPr>
+        <w:ind w:left="3520" w:hanging="440"/>
+      </w:pPr>
+    </w:lvl>
+    <w:lvl w:ilvl="7" w:tplc="04090019" w:tentative="1">
+      <w:start w:val="1"/>
+      <w:numFmt w:val="upperLetter"/>
+      <w:lvlText w:val="%8."/>
+      <w:lvlJc w:val="left"/>
+      <w:pPr>
+        <w:ind w:left="3960" w:hanging="440"/>
+      </w:pPr>
+    </w:lvl>
+    <w:lvl w:ilvl="8" w:tplc="0409001B" w:tentative="1">
+      <w:start w:val="1"/>
+      <w:numFmt w:val="lowerRoman"/>
+      <w:lvlText w:val="%9."/>
+      <w:lvlJc w:val="right"/>
+      <w:pPr>
+        <w:ind w:left="4400" w:hanging="440"/>
+      </w:pPr>
+    </w:lvl>
+  </w:abstractNum>
+  <w:abstractNum w:abstractNumId="9" w15:restartNumberingAfterBreak="0">
+    <w:nsid w:val="68A264B3"/>
+    <w:multiLevelType w:val="hybridMultilevel"/>
+    <w:tmpl w:val="0B20342A"/>
+    <w:lvl w:ilvl="0" w:tplc="9BCAFF84">
+      <w:start w:val="1"/>
+      <w:numFmt w:val="decimal"/>
+      <w:lvlText w:val="%1."/>
+      <w:lvlJc w:val="left"/>
+      <w:pPr>
+        <w:ind w:left="1160" w:hanging="360"/>
+      </w:pPr>
+      <w:rPr>
+        <w:rFonts w:hint="default"/>
+      </w:rPr>
+    </w:lvl>
+    <w:lvl w:ilvl="1" w:tplc="04090019" w:tentative="1">
+      <w:start w:val="1"/>
+      <w:numFmt w:val="upperLetter"/>
+      <w:lvlText w:val="%2."/>
+      <w:lvlJc w:val="left"/>
+      <w:pPr>
+        <w:ind w:left="1680" w:hanging="440"/>
+      </w:pPr>
+    </w:lvl>
+    <w:lvl w:ilvl="2" w:tplc="0409001B" w:tentative="1">
+      <w:start w:val="1"/>
+      <w:numFmt w:val="lowerRoman"/>
+      <w:lvlText w:val="%3."/>
+      <w:lvlJc w:val="right"/>
+      <w:pPr>
+        <w:ind w:left="2120" w:hanging="440"/>
+      </w:pPr>
+    </w:lvl>
+    <w:lvl w:ilvl="3" w:tplc="0409000F" w:tentative="1">
+      <w:start w:val="1"/>
+      <w:numFmt w:val="decimal"/>
+      <w:lvlText w:val="%4."/>
+      <w:lvlJc w:val="left"/>
+      <w:pPr>
+        <w:ind w:left="2560" w:hanging="440"/>
+      </w:pPr>
+    </w:lvl>
+    <w:lvl w:ilvl="4" w:tplc="04090019" w:tentative="1">
+      <w:start w:val="1"/>
+      <w:numFmt w:val="upperLetter"/>
+      <w:lvlText w:val="%5."/>
+      <w:lvlJc w:val="left"/>
+      <w:pPr>
+        <w:ind w:left="3000" w:hanging="440"/>
+      </w:pPr>
+    </w:lvl>
+    <w:lvl w:ilvl="5" w:tplc="0409001B" w:tentative="1">
+      <w:start w:val="1"/>
+      <w:numFmt w:val="lowerRoman"/>
+      <w:lvlText w:val="%6."/>
+      <w:lvlJc w:val="right"/>
+      <w:pPr>
+        <w:ind w:left="3440" w:hanging="440"/>
+      </w:pPr>
+    </w:lvl>
+    <w:lvl w:ilvl="6" w:tplc="0409000F" w:tentative="1">
+      <w:start w:val="1"/>
+      <w:numFmt w:val="decimal"/>
+      <w:lvlText w:val="%7."/>
+      <w:lvlJc w:val="left"/>
+      <w:pPr>
+        <w:ind w:left="3880" w:hanging="440"/>
+      </w:pPr>
+    </w:lvl>
+    <w:lvl w:ilvl="7" w:tplc="04090019" w:tentative="1">
+      <w:start w:val="1"/>
+      <w:numFmt w:val="upperLetter"/>
+      <w:lvlText w:val="%8."/>
+      <w:lvlJc w:val="left"/>
+      <w:pPr>
+        <w:ind w:left="4320" w:hanging="440"/>
+      </w:pPr>
+    </w:lvl>
+    <w:lvl w:ilvl="8" w:tplc="0409001B" w:tentative="1">
+      <w:start w:val="1"/>
+      <w:numFmt w:val="lowerRoman"/>
+      <w:lvlText w:val="%9."/>
+      <w:lvlJc w:val="right"/>
+      <w:pPr>
+        <w:ind w:left="4760" w:hanging="440"/>
+      </w:pPr>
+    </w:lvl>
+  </w:abstractNum>
+  <w:abstractNum w:abstractNumId="10" w15:restartNumberingAfterBreak="0">
     <w:nsid w:val="69220619"/>
     <w:multiLevelType w:val="hybridMultilevel"/>
     <w:tmpl w:val="F460CF92"/>
@@ -9064,7 +11544,7 @@
       </w:rPr>
     </w:lvl>
   </w:abstractNum>
-  <w:abstractNum w:abstractNumId="6" w15:restartNumberingAfterBreak="0">
+  <w:abstractNum w:abstractNumId="11" w15:restartNumberingAfterBreak="0">
     <w:nsid w:val="79296D51"/>
     <w:multiLevelType w:val="hybridMultilevel"/>
     <w:tmpl w:val="1B50530E"/>
@@ -9154,25 +11634,40 @@
     </w:lvl>
   </w:abstractNum>
   <w:num w:numId="1" w16cid:durableId="1747845304">
+    <w:abstractNumId w:val="11"/>
+  </w:num>
+  <w:num w:numId="2" w16cid:durableId="1311668550">
+    <w:abstractNumId w:val="9"/>
+  </w:num>
+  <w:num w:numId="3" w16cid:durableId="924723805">
+    <w:abstractNumId w:val="4"/>
+  </w:num>
+  <w:num w:numId="4" w16cid:durableId="1720933867">
+    <w:abstractNumId w:val="10"/>
+  </w:num>
+  <w:num w:numId="5" w16cid:durableId="18703250">
+    <w:abstractNumId w:val="1"/>
+  </w:num>
+  <w:num w:numId="6" w16cid:durableId="669214236">
+    <w:abstractNumId w:val="3"/>
+  </w:num>
+  <w:num w:numId="7" w16cid:durableId="944265366">
+    <w:abstractNumId w:val="2"/>
+  </w:num>
+  <w:num w:numId="8" w16cid:durableId="108355346">
+    <w:abstractNumId w:val="7"/>
+  </w:num>
+  <w:num w:numId="9" w16cid:durableId="1676346900">
+    <w:abstractNumId w:val="8"/>
+  </w:num>
+  <w:num w:numId="10" w16cid:durableId="1526213626">
+    <w:abstractNumId w:val="0"/>
+  </w:num>
+  <w:num w:numId="11" w16cid:durableId="1647738225">
     <w:abstractNumId w:val="6"/>
   </w:num>
-  <w:num w:numId="2" w16cid:durableId="1311668550">
-    <w:abstractNumId w:val="4"/>
-  </w:num>
-  <w:num w:numId="3" w16cid:durableId="924723805">
-    <w:abstractNumId w:val="3"/>
-  </w:num>
-  <w:num w:numId="4" w16cid:durableId="1720933867">
+  <w:num w:numId="12" w16cid:durableId="1368292466">
     <w:abstractNumId w:val="5"/>
-  </w:num>
-  <w:num w:numId="5" w16cid:durableId="18703250">
-    <w:abstractNumId w:val="0"/>
-  </w:num>
-  <w:num w:numId="6" w16cid:durableId="669214236">
-    <w:abstractNumId w:val="2"/>
-  </w:num>
-  <w:num w:numId="7" w16cid:durableId="944265366">
-    <w:abstractNumId w:val="1"/>
   </w:num>
 </w:numbering>
 </file>

</xml_diff>

<commit_message>
Feat: Customizing CSV File For Add Transform Position Values, Changed Customizing Car Prefab
</commit_message>
<xml_diff>
--- a/개발일지/개발일지_최진성.docx
+++ b/개발일지/개발일지_최진성.docx
@@ -9292,7 +9292,7 @@
         <w:ind w:left="440" w:hangingChars="100" w:hanging="440"/>
         <w:jc w:val="left"/>
         <w:rPr>
-          <w:rFonts w:ascii="학교안심 우주 R" w:eastAsia="학교안심 우주 R" w:hAnsi="학교안심 우주 R" w:hint="eastAsia"/>
+          <w:rFonts w:ascii="학교안심 우주 R" w:eastAsia="학교안심 우주 R" w:hAnsi="학교안심 우주 R"/>
           <w:sz w:val="44"/>
           <w:szCs w:val="44"/>
         </w:rPr>
@@ -9320,7 +9320,7 @@
         <w:ind w:left="440" w:hangingChars="100" w:hanging="440"/>
         <w:jc w:val="left"/>
         <w:rPr>
-          <w:rFonts w:ascii="학교안심 우주 R" w:eastAsia="학교안심 우주 R" w:hAnsi="학교안심 우주 R" w:hint="eastAsia"/>
+          <w:rFonts w:ascii="학교안심 우주 R" w:eastAsia="학교안심 우주 R" w:hAnsi="학교안심 우주 R"/>
           <w:sz w:val="44"/>
           <w:szCs w:val="44"/>
         </w:rPr>
@@ -9487,23 +9487,7 @@
           <w:sz w:val="28"/>
           <w:szCs w:val="28"/>
         </w:rPr>
-        <w:t xml:space="preserve">      </w:t>
-      </w:r>
-      <w:r>
-        <w:rPr>
-          <w:rFonts w:ascii="학교안심 우주 R" w:eastAsia="학교안심 우주 R" w:hAnsi="학교안심 우주 R"/>
-          <w:sz w:val="28"/>
-          <w:szCs w:val="28"/>
-        </w:rPr>
-        <w:t xml:space="preserve"> </w:t>
-      </w:r>
-      <w:r>
-        <w:rPr>
-          <w:rFonts w:ascii="학교안심 우주 R" w:eastAsia="학교안심 우주 R" w:hAnsi="학교안심 우주 R"/>
-          <w:sz w:val="28"/>
-          <w:szCs w:val="28"/>
-        </w:rPr>
-        <w:t xml:space="preserve">  categoryBtnNexts[i].onClick.AddListener(BtnNext(i)</w:t>
+        <w:t xml:space="preserve">         categoryBtnNexts[i].onClick.AddListener(BtnNext(i)</w:t>
       </w:r>
       <w:r>
         <w:rPr>
@@ -9633,7 +9617,7 @@
         <w:ind w:leftChars="0" w:left="930"/>
         <w:jc w:val="left"/>
         <w:rPr>
-          <w:rFonts w:ascii="학교안심 우주 R" w:eastAsia="학교안심 우주 R" w:hAnsi="학교안심 우주 R" w:hint="eastAsia"/>
+          <w:rFonts w:ascii="학교안심 우주 R" w:eastAsia="학교안심 우주 R" w:hAnsi="학교안심 우주 R"/>
           <w:sz w:val="44"/>
           <w:szCs w:val="44"/>
         </w:rPr>
@@ -9690,7 +9674,7 @@
         <w:ind w:leftChars="0"/>
         <w:jc w:val="left"/>
         <w:rPr>
-          <w:rFonts w:ascii="학교안심 우주 R" w:eastAsia="학교안심 우주 R" w:hAnsi="학교안심 우주 R" w:hint="eastAsia"/>
+          <w:rFonts w:ascii="학교안심 우주 R" w:eastAsia="학교안심 우주 R" w:hAnsi="학교안심 우주 R"/>
           <w:sz w:val="28"/>
           <w:szCs w:val="28"/>
         </w:rPr>
@@ -9742,6 +9726,40 @@
           <w:szCs w:val="44"/>
         </w:rPr>
         <w:t>최종 값)을 공유하는 현상이 발생</w:t>
+      </w:r>
+    </w:p>
+    <w:p>
+      <w:pPr>
+        <w:jc w:val="left"/>
+        <w:rPr>
+          <w:rFonts w:ascii="학교안심 우주 R" w:eastAsia="학교안심 우주 R" w:hAnsi="학교안심 우주 R"/>
+          <w:sz w:val="44"/>
+          <w:szCs w:val="44"/>
+        </w:rPr>
+      </w:pPr>
+      <w:r>
+        <w:rPr>
+          <w:rFonts w:ascii="학교안심 우주 R" w:eastAsia="학교안심 우주 R" w:hAnsi="학교안심 우주 R" w:hint="eastAsia"/>
+          <w:sz w:val="44"/>
+          <w:szCs w:val="44"/>
+        </w:rPr>
+        <w:t>2</w:t>
+      </w:r>
+      <w:r>
+        <w:rPr>
+          <w:rFonts w:ascii="학교안심 우주 R" w:eastAsia="학교안심 우주 R" w:hAnsi="학교안심 우주 R"/>
+          <w:sz w:val="44"/>
+          <w:szCs w:val="44"/>
+        </w:rPr>
+        <w:t>.</w:t>
+      </w:r>
+      <w:r>
+        <w:rPr>
+          <w:rFonts w:ascii="학교안심 우주 R" w:eastAsia="학교안심 우주 R" w:hAnsi="학교안심 우주 R" w:hint="eastAsia"/>
+          <w:sz w:val="44"/>
+          <w:szCs w:val="44"/>
+        </w:rPr>
+        <w:t xml:space="preserve">휠의 포지션을 변경했는데 부모 오브젝트에 의해 내가 설정하려고 하는 포지션과 다른 포지션으로 이동되는 문제가 발생함. </w:t>
       </w:r>
     </w:p>
     <w:p>
@@ -9837,7 +9855,7 @@
         <w:ind w:leftChars="0" w:left="930"/>
         <w:jc w:val="left"/>
         <w:rPr>
-          <w:rFonts w:ascii="학교안심 우주 R" w:eastAsia="학교안심 우주 R" w:hAnsi="학교안심 우주 R" w:hint="eastAsia"/>
+          <w:rFonts w:ascii="학교안심 우주 R" w:eastAsia="학교안심 우주 R" w:hAnsi="학교안심 우주 R"/>
           <w:sz w:val="44"/>
           <w:szCs w:val="44"/>
         </w:rPr>
@@ -9964,87 +9982,80 @@
           <w:sz w:val="28"/>
           <w:szCs w:val="28"/>
         </w:rPr>
-        <w:t>tnNext(i));</w:t>
-      </w:r>
+        <w:t xml:space="preserve">tnNext(i)); </w:t>
+      </w:r>
+    </w:p>
+    <w:p>
+      <w:pPr>
+        <w:ind w:leftChars="1005" w:left="2010"/>
+        <w:jc w:val="left"/>
+        <w:rPr>
+          <w:rFonts w:ascii="학교안심 우주 R" w:eastAsia="학교안심 우주 R" w:hAnsi="학교안심 우주 R"/>
+          <w:sz w:val="44"/>
+          <w:szCs w:val="44"/>
+        </w:rPr>
+      </w:pPr>
+      <w:r>
+        <w:rPr>
+          <w:rFonts w:ascii="학교안심 우주 R" w:eastAsia="학교안심 우주 R" w:hAnsi="학교안심 우주 R" w:hint="eastAsia"/>
+          <w:sz w:val="44"/>
+          <w:szCs w:val="44"/>
+        </w:rPr>
+        <w:t>부분을 다음과 같이</w:t>
+      </w:r>
+      <w:r>
+        <w:rPr>
+          <w:rFonts w:ascii="학교안심 우주 R" w:eastAsia="학교안심 우주 R" w:hAnsi="학교안심 우주 R"/>
+          <w:sz w:val="44"/>
+          <w:szCs w:val="44"/>
+        </w:rPr>
+        <w:t xml:space="preserve"> </w:t>
+      </w:r>
+      <w:r>
+        <w:rPr>
+          <w:rFonts w:ascii="학교안심 우주 R" w:eastAsia="학교안심 우주 R" w:hAnsi="학교안심 우주 R" w:hint="eastAsia"/>
+          <w:sz w:val="44"/>
+          <w:szCs w:val="44"/>
+        </w:rPr>
+        <w:t>별도의 변수를 사용하여 수정하니 정상적으로 동작한다.</w:t>
+      </w:r>
+    </w:p>
+    <w:p>
+      <w:pPr>
+        <w:ind w:leftChars="1005" w:left="2010"/>
+        <w:jc w:val="left"/>
+        <w:rPr>
+          <w:rFonts w:ascii="학교안심 우주 R" w:eastAsia="학교안심 우주 R" w:hAnsi="학교안심 우주 R"/>
+          <w:sz w:val="44"/>
+          <w:szCs w:val="44"/>
+        </w:rPr>
+      </w:pPr>
+      <w:r>
+        <w:rPr>
+          <w:rFonts w:ascii="학교안심 우주 R" w:eastAsia="학교안심 우주 R" w:hAnsi="학교안심 우주 R" w:hint="eastAsia"/>
+          <w:sz w:val="44"/>
+          <w:szCs w:val="44"/>
+        </w:rPr>
+        <w:t>수정후:</w:t>
+      </w:r>
+    </w:p>
+    <w:p>
+      <w:pPr>
+        <w:ind w:leftChars="1005" w:left="2010"/>
+        <w:jc w:val="left"/>
+        <w:rPr>
+          <w:rFonts w:ascii="학교안심 우주 R" w:eastAsia="학교안심 우주 R" w:hAnsi="학교안심 우주 R"/>
+          <w:sz w:val="44"/>
+          <w:szCs w:val="44"/>
+        </w:rPr>
+      </w:pPr>
       <w:r>
         <w:rPr>
           <w:rFonts w:ascii="학교안심 우주 R" w:eastAsia="학교안심 우주 R" w:hAnsi="학교안심 우주 R"/>
           <w:sz w:val="28"/>
           <w:szCs w:val="28"/>
         </w:rPr>
-        <w:t xml:space="preserve"> </w:t>
-      </w:r>
-    </w:p>
-    <w:p>
-      <w:pPr>
-        <w:ind w:leftChars="1005" w:left="2010"/>
-        <w:jc w:val="left"/>
-        <w:rPr>
-          <w:rFonts w:ascii="학교안심 우주 R" w:eastAsia="학교안심 우주 R" w:hAnsi="학교안심 우주 R"/>
-          <w:sz w:val="44"/>
-          <w:szCs w:val="44"/>
-        </w:rPr>
-      </w:pPr>
-      <w:r>
-        <w:rPr>
-          <w:rFonts w:ascii="학교안심 우주 R" w:eastAsia="학교안심 우주 R" w:hAnsi="학교안심 우주 R" w:hint="eastAsia"/>
-          <w:sz w:val="44"/>
-          <w:szCs w:val="44"/>
-        </w:rPr>
-        <w:t>부분을 다음과 같이</w:t>
-      </w:r>
-      <w:r>
-        <w:rPr>
-          <w:rFonts w:ascii="학교안심 우주 R" w:eastAsia="학교안심 우주 R" w:hAnsi="학교안심 우주 R"/>
-          <w:sz w:val="44"/>
-          <w:szCs w:val="44"/>
-        </w:rPr>
-        <w:t xml:space="preserve"> </w:t>
-      </w:r>
-      <w:r>
-        <w:rPr>
-          <w:rFonts w:ascii="학교안심 우주 R" w:eastAsia="학교안심 우주 R" w:hAnsi="학교안심 우주 R" w:hint="eastAsia"/>
-          <w:sz w:val="44"/>
-          <w:szCs w:val="44"/>
-        </w:rPr>
-        <w:t>별도의 변수를 사용하여 수정하니 정상적으로 동작한다.</w:t>
-      </w:r>
-    </w:p>
-    <w:p>
-      <w:pPr>
-        <w:ind w:leftChars="1005" w:left="2010"/>
-        <w:jc w:val="left"/>
-        <w:rPr>
-          <w:rFonts w:ascii="학교안심 우주 R" w:eastAsia="학교안심 우주 R" w:hAnsi="학교안심 우주 R"/>
-          <w:sz w:val="44"/>
-          <w:szCs w:val="44"/>
-        </w:rPr>
-      </w:pPr>
-      <w:r>
-        <w:rPr>
-          <w:rFonts w:ascii="학교안심 우주 R" w:eastAsia="학교안심 우주 R" w:hAnsi="학교안심 우주 R" w:hint="eastAsia"/>
-          <w:sz w:val="44"/>
-          <w:szCs w:val="44"/>
-        </w:rPr>
-        <w:t>수정후:</w:t>
-      </w:r>
-    </w:p>
-    <w:p>
-      <w:pPr>
-        <w:ind w:leftChars="1005" w:left="2010"/>
-        <w:jc w:val="left"/>
-        <w:rPr>
-          <w:rFonts w:ascii="학교안심 우주 R" w:eastAsia="학교안심 우주 R" w:hAnsi="학교안심 우주 R"/>
-          <w:sz w:val="44"/>
-          <w:szCs w:val="44"/>
-        </w:rPr>
-      </w:pPr>
-      <w:r>
-        <w:rPr>
-          <w:rFonts w:ascii="학교안심 우주 R" w:eastAsia="학교안심 우주 R" w:hAnsi="학교안심 우주 R"/>
-          <w:sz w:val="28"/>
-          <w:szCs w:val="28"/>
-        </w:rPr>
+        <w:lastRenderedPageBreak/>
         <w:t>int index = i;</w:t>
       </w:r>
     </w:p>
@@ -10105,15 +10116,7 @@
           <w:sz w:val="28"/>
           <w:szCs w:val="28"/>
         </w:rPr>
-        <w:t>dex</w:t>
-      </w:r>
-      <w:r>
-        <w:rPr>
-          <w:rFonts w:ascii="학교안심 우주 R" w:eastAsia="학교안심 우주 R" w:hAnsi="학교안심 우주 R"/>
-          <w:sz w:val="28"/>
-          <w:szCs w:val="28"/>
-        </w:rPr>
-        <w:t xml:space="preserve">)); </w:t>
+        <w:t xml:space="preserve">dex)); </w:t>
       </w:r>
     </w:p>
     <w:p>
@@ -10121,7 +10124,7 @@
         <w:ind w:leftChars="1005" w:left="2010"/>
         <w:jc w:val="left"/>
         <w:rPr>
-          <w:rFonts w:ascii="학교안심 우주 R" w:eastAsia="학교안심 우주 R" w:hAnsi="학교안심 우주 R" w:hint="eastAsia"/>
+          <w:rFonts w:ascii="학교안심 우주 R" w:eastAsia="학교안심 우주 R" w:hAnsi="학교안심 우주 R"/>
           <w:sz w:val="44"/>
           <w:szCs w:val="44"/>
         </w:rPr>
@@ -10164,16 +10167,7 @@
           <w:sz w:val="44"/>
           <w:szCs w:val="44"/>
         </w:rPr>
-        <w:t>값을 사용하여 이</w:t>
-      </w:r>
-      <w:r>
-        <w:rPr>
-          <w:rFonts w:ascii="학교안심 우주 R" w:eastAsia="학교안심 우주 R" w:hAnsi="학교안심 우주 R" w:hint="eastAsia"/>
-          <w:sz w:val="44"/>
-          <w:szCs w:val="44"/>
-        </w:rPr>
-        <w:lastRenderedPageBreak/>
-        <w:t xml:space="preserve">벤트 리스너에 등록하면 모든 리스너에 등록되는 </w:t>
+        <w:t xml:space="preserve">값을 사용하여 이벤트 리스너에 등록하면 모든 리스너에 등록되는 </w:t>
       </w:r>
       <w:r>
         <w:rPr>
@@ -10394,12 +10388,70 @@
           <w:szCs w:val="44"/>
         </w:rPr>
       </w:pPr>
+      <w:r>
+        <w:rPr>
+          <w:rFonts w:ascii="학교안심 우주 R" w:eastAsia="학교안심 우주 R" w:hAnsi="학교안심 우주 R"/>
+          <w:sz w:val="44"/>
+          <w:szCs w:val="44"/>
+        </w:rPr>
+        <w:tab/>
+        <w:t xml:space="preserve">2. </w:t>
+      </w:r>
+      <w:r>
+        <w:rPr>
+          <w:rFonts w:ascii="학교안심 우주 R" w:eastAsia="학교안심 우주 R" w:hAnsi="학교안심 우주 R" w:hint="eastAsia"/>
+          <w:sz w:val="44"/>
+          <w:szCs w:val="44"/>
+        </w:rPr>
+        <w:t xml:space="preserve">포지션을 변경하는 부분을 </w:t>
+      </w:r>
+      <w:r>
+        <w:rPr>
+          <w:rFonts w:ascii="학교안심 우주 R" w:eastAsia="학교안심 우주 R" w:hAnsi="학교안심 우주 R"/>
+          <w:sz w:val="44"/>
+          <w:szCs w:val="44"/>
+        </w:rPr>
+        <w:t>transform.positon</w:t>
+      </w:r>
+      <w:r>
+        <w:rPr>
+          <w:rFonts w:ascii="학교안심 우주 R" w:eastAsia="학교안심 우주 R" w:hAnsi="학교안심 우주 R" w:hint="eastAsia"/>
+          <w:sz w:val="44"/>
+          <w:szCs w:val="44"/>
+        </w:rPr>
+        <w:t xml:space="preserve">이 아니라 </w:t>
+      </w:r>
+      <w:r>
+        <w:rPr>
+          <w:rFonts w:ascii="학교안심 우주 R" w:eastAsia="학교안심 우주 R" w:hAnsi="학교안심 우주 R"/>
+          <w:sz w:val="44"/>
+          <w:szCs w:val="44"/>
+        </w:rPr>
+        <w:t>transform.localPositon</w:t>
+      </w:r>
+      <w:r>
+        <w:rPr>
+          <w:rFonts w:ascii="학교안심 우주 R" w:eastAsia="학교안심 우주 R" w:hAnsi="학교안심 우주 R" w:hint="eastAsia"/>
+          <w:sz w:val="44"/>
+          <w:szCs w:val="44"/>
+        </w:rPr>
+        <w:t xml:space="preserve">으로 변경하니 부모 </w:t>
+      </w:r>
+      <w:r>
+        <w:rPr>
+          <w:rFonts w:ascii="학교안심 우주 R" w:eastAsia="학교안심 우주 R" w:hAnsi="학교안심 우주 R" w:hint="eastAsia"/>
+          <w:sz w:val="44"/>
+          <w:szCs w:val="44"/>
+        </w:rPr>
+        <w:lastRenderedPageBreak/>
+        <w:t>오브젝트의 포지션을 무시하고 내가 설정하길 원하는 포지션으로 변경됨</w:t>
+      </w:r>
     </w:p>
     <w:p>
       <w:pPr>
         <w:jc w:val="left"/>
         <w:rPr>
-          <w:rFonts w:ascii="학교안심 우주 R" w:eastAsia="학교안심 우주 R" w:hAnsi="학교안심 우주 R" w:hint="eastAsia"/>
+          <w:rFonts w:ascii="학교안심 우주 R" w:eastAsia="학교안심 우주 R" w:hAnsi="학교안심 우주 R"/>
           <w:sz w:val="44"/>
           <w:szCs w:val="44"/>
         </w:rPr>
@@ -10411,6 +10463,164 @@
           <w:szCs w:val="44"/>
         </w:rPr>
         <w:t>[팁]</w:t>
+      </w:r>
+    </w:p>
+    <w:p>
+      <w:pPr>
+        <w:jc w:val="left"/>
+        <w:rPr>
+          <w:rFonts w:ascii="학교안심 우주 R" w:eastAsia="학교안심 우주 R" w:hAnsi="학교안심 우주 R"/>
+          <w:sz w:val="44"/>
+          <w:szCs w:val="44"/>
+        </w:rPr>
+      </w:pPr>
+      <w:r>
+        <w:rPr>
+          <w:rFonts w:ascii="학교안심 우주 R" w:eastAsia="학교안심 우주 R" w:hAnsi="학교안심 우주 R"/>
+          <w:sz w:val="44"/>
+          <w:szCs w:val="44"/>
+        </w:rPr>
+        <w:t>1. Windows-Rendering-Occlusion Culling</w:t>
+      </w:r>
+      <w:r>
+        <w:rPr>
+          <w:rFonts w:ascii="학교안심 우주 R" w:eastAsia="학교안심 우주 R" w:hAnsi="학교안심 우주 R" w:hint="eastAsia"/>
+          <w:sz w:val="44"/>
+          <w:szCs w:val="44"/>
+        </w:rPr>
+        <w:t>을 사용하면 카메라에서 보이는</w:t>
+      </w:r>
+      <w:r>
+        <w:rPr>
+          <w:rFonts w:ascii="학교안심 우주 R" w:eastAsia="학교안심 우주 R" w:hAnsi="학교안심 우주 R"/>
+          <w:sz w:val="44"/>
+          <w:szCs w:val="44"/>
+        </w:rPr>
+        <w:t xml:space="preserve"> </w:t>
+      </w:r>
+      <w:r>
+        <w:rPr>
+          <w:rFonts w:ascii="학교안심 우주 R" w:eastAsia="학교안심 우주 R" w:hAnsi="학교안심 우주 R" w:hint="eastAsia"/>
+          <w:sz w:val="44"/>
+          <w:szCs w:val="44"/>
+        </w:rPr>
+        <w:t>영역만 랜더할 수 있다.</w:t>
+      </w:r>
+      <w:r>
+        <w:rPr>
+          <w:rFonts w:ascii="학교안심 우주 R" w:eastAsia="학교안심 우주 R" w:hAnsi="학교안심 우주 R"/>
+          <w:sz w:val="44"/>
+          <w:szCs w:val="44"/>
+        </w:rPr>
+        <w:t xml:space="preserve"> </w:t>
+      </w:r>
+      <w:r>
+        <w:rPr>
+          <w:rFonts w:ascii="학교안심 우주 R" w:eastAsia="학교안심 우주 R" w:hAnsi="학교안심 우주 R" w:hint="eastAsia"/>
+          <w:sz w:val="44"/>
+          <w:szCs w:val="44"/>
+        </w:rPr>
+        <w:t>최적화에 도움이 된다.</w:t>
+      </w:r>
+    </w:p>
+    <w:p>
+      <w:pPr>
+        <w:jc w:val="left"/>
+        <w:rPr>
+          <w:rFonts w:ascii="학교안심 우주 R" w:eastAsia="학교안심 우주 R" w:hAnsi="학교안심 우주 R"/>
+          <w:sz w:val="44"/>
+          <w:szCs w:val="44"/>
+        </w:rPr>
+      </w:pPr>
+      <w:r>
+        <w:rPr>
+          <w:rFonts w:ascii="학교안심 우주 R" w:eastAsia="학교안심 우주 R" w:hAnsi="학교안심 우주 R" w:hint="eastAsia"/>
+          <w:sz w:val="44"/>
+          <w:szCs w:val="44"/>
+        </w:rPr>
+        <w:t>2</w:t>
+      </w:r>
+      <w:r>
+        <w:rPr>
+          <w:rFonts w:ascii="학교안심 우주 R" w:eastAsia="학교안심 우주 R" w:hAnsi="학교안심 우주 R"/>
+          <w:sz w:val="44"/>
+          <w:szCs w:val="44"/>
+        </w:rPr>
+        <w:t xml:space="preserve">. </w:t>
+      </w:r>
+      <w:r>
+        <w:rPr>
+          <w:rFonts w:ascii="학교안심 우주 R" w:eastAsia="학교안심 우주 R" w:hAnsi="학교안심 우주 R" w:hint="eastAsia"/>
+          <w:sz w:val="44"/>
+          <w:szCs w:val="44"/>
+        </w:rPr>
+        <w:t xml:space="preserve">에셋을 불러왔을 때 에셋의 프리팹이 보라색으로 깨질 경우 해당 에셋의 머테리얼들을 선택한 후 </w:t>
+      </w:r>
+      <w:r>
+        <w:rPr>
+          <w:rFonts w:ascii="학교안심 우주 R" w:eastAsia="학교안심 우주 R" w:hAnsi="학교안심 우주 R"/>
+          <w:sz w:val="44"/>
+          <w:szCs w:val="44"/>
+        </w:rPr>
+        <w:t>Edit-Rendering-Materials-Convert…</w:t>
+      </w:r>
+      <w:r>
+        <w:rPr>
+          <w:rFonts w:ascii="학교안심 우주 R" w:eastAsia="학교안심 우주 R" w:hAnsi="학교안심 우주 R" w:hint="eastAsia"/>
+          <w:sz w:val="44"/>
+          <w:szCs w:val="44"/>
+        </w:rPr>
+        <w:t>를 실행하면 꺠진 머테리얼이 정상적으로 복구된다.</w:t>
+      </w:r>
+    </w:p>
+    <w:p>
+      <w:pPr>
+        <w:jc w:val="left"/>
+        <w:rPr>
+          <w:rFonts w:ascii="학교안심 우주 R" w:eastAsia="학교안심 우주 R" w:hAnsi="학교안심 우주 R" w:hint="eastAsia"/>
+          <w:sz w:val="44"/>
+          <w:szCs w:val="44"/>
+        </w:rPr>
+      </w:pPr>
+      <w:r>
+        <w:rPr>
+          <w:rFonts w:ascii="학교안심 우주 R" w:eastAsia="학교안심 우주 R" w:hAnsi="학교안심 우주 R" w:hint="eastAsia"/>
+          <w:sz w:val="44"/>
+          <w:szCs w:val="44"/>
+        </w:rPr>
+        <w:t>3</w:t>
+      </w:r>
+      <w:r>
+        <w:rPr>
+          <w:rFonts w:ascii="학교안심 우주 R" w:eastAsia="학교안심 우주 R" w:hAnsi="학교안심 우주 R"/>
+          <w:sz w:val="44"/>
+          <w:szCs w:val="44"/>
+        </w:rPr>
+        <w:t xml:space="preserve">. </w:t>
+      </w:r>
+      <w:r>
+        <w:rPr>
+          <w:rFonts w:ascii="학교안심 우주 R" w:eastAsia="학교안심 우주 R" w:hAnsi="학교안심 우주 R" w:hint="eastAsia"/>
+          <w:sz w:val="44"/>
+          <w:szCs w:val="44"/>
+        </w:rPr>
+        <w:t>l</w:t>
+      </w:r>
+      <w:r>
+        <w:rPr>
+          <w:rFonts w:ascii="학교안심 우주 R" w:eastAsia="학교안심 우주 R" w:hAnsi="학교안심 우주 R"/>
+          <w:sz w:val="44"/>
+          <w:szCs w:val="44"/>
+        </w:rPr>
+        <w:t>ocalPosition</w:t>
+      </w:r>
+      <w:r>
+        <w:rPr>
+          <w:rFonts w:ascii="학교안심 우주 R" w:eastAsia="학교안심 우주 R" w:hAnsi="학교안심 우주 R" w:hint="eastAsia"/>
+          <w:sz w:val="44"/>
+          <w:szCs w:val="44"/>
+        </w:rPr>
+        <w:t>을 사용하면 부모 오브젝트의 포지션 과는 관계없이 내가 선택한 자식 오브젝트의 포지션을 원하는 값으로 설정할 수 있다.</w:t>
       </w:r>
     </w:p>
     <w:sectPr>

</xml_diff>

<commit_message>
Feat : Customizing System
</commit_message>
<xml_diff>
--- a/개발일지/개발일지_최진성.docx
+++ b/개발일지/개발일지_최진성.docx
@@ -10383,7 +10383,7 @@
         <w:ind w:left="440" w:hangingChars="100" w:hanging="440"/>
         <w:jc w:val="left"/>
         <w:rPr>
-          <w:rFonts w:ascii="학교안심 우주 R" w:eastAsia="학교안심 우주 R" w:hAnsi="학교안심 우주 R" w:hint="eastAsia"/>
+          <w:rFonts w:ascii="학교안심 우주 R" w:eastAsia="학교안심 우주 R" w:hAnsi="학교안심 우주 R"/>
           <w:sz w:val="44"/>
           <w:szCs w:val="44"/>
         </w:rPr>
@@ -10577,7 +10577,7 @@
       <w:pPr>
         <w:jc w:val="left"/>
         <w:rPr>
-          <w:rFonts w:ascii="학교안심 우주 R" w:eastAsia="학교안심 우주 R" w:hAnsi="학교안심 우주 R" w:hint="eastAsia"/>
+          <w:rFonts w:ascii="학교안심 우주 R" w:eastAsia="학교안심 우주 R" w:hAnsi="학교안심 우주 R"/>
           <w:sz w:val="44"/>
           <w:szCs w:val="44"/>
         </w:rPr>
@@ -10621,6 +10621,305 @@
           <w:szCs w:val="44"/>
         </w:rPr>
         <w:t>을 사용하면 부모 오브젝트의 포지션 과는 관계없이 내가 선택한 자식 오브젝트의 포지션을 원하는 값으로 설정할 수 있다.</w:t>
+      </w:r>
+    </w:p>
+    <w:p>
+      <w:pPr>
+        <w:jc w:val="left"/>
+        <w:rPr>
+          <w:rFonts w:ascii="학교안심 우주 R" w:eastAsia="학교안심 우주 R" w:hAnsi="학교안심 우주 R"/>
+          <w:sz w:val="44"/>
+          <w:szCs w:val="44"/>
+        </w:rPr>
+      </w:pPr>
+    </w:p>
+    <w:p>
+      <w:pPr>
+        <w:jc w:val="left"/>
+        <w:rPr>
+          <w:rFonts w:ascii="학교안심 우주 R" w:eastAsia="학교안심 우주 R" w:hAnsi="학교안심 우주 R"/>
+          <w:sz w:val="44"/>
+          <w:szCs w:val="44"/>
+        </w:rPr>
+      </w:pPr>
+      <w:r>
+        <w:rPr>
+          <w:rFonts w:ascii="학교안심 우주 R" w:eastAsia="학교안심 우주 R" w:hAnsi="학교안심 우주 R" w:hint="eastAsia"/>
+          <w:sz w:val="44"/>
+          <w:szCs w:val="44"/>
+        </w:rPr>
+        <w:t>[</w:t>
+      </w:r>
+      <w:r>
+        <w:rPr>
+          <w:rFonts w:ascii="학교안심 우주 R" w:eastAsia="학교안심 우주 R" w:hAnsi="학교안심 우주 R"/>
+          <w:sz w:val="44"/>
+          <w:szCs w:val="44"/>
+        </w:rPr>
+        <w:t>2023-09-20-</w:t>
+      </w:r>
+      <w:r>
+        <w:rPr>
+          <w:rFonts w:ascii="학교안심 우주 R" w:eastAsia="학교안심 우주 R" w:hAnsi="학교안심 우주 R" w:hint="eastAsia"/>
+          <w:sz w:val="44"/>
+          <w:szCs w:val="44"/>
+        </w:rPr>
+        <w:t>수요일]</w:t>
+      </w:r>
+    </w:p>
+    <w:p>
+      <w:pPr>
+        <w:jc w:val="left"/>
+        <w:rPr>
+          <w:rFonts w:ascii="학교안심 우주 R" w:eastAsia="학교안심 우주 R" w:hAnsi="학교안심 우주 R"/>
+          <w:sz w:val="44"/>
+          <w:szCs w:val="44"/>
+        </w:rPr>
+      </w:pPr>
+      <w:r>
+        <w:rPr>
+          <w:rFonts w:ascii="학교안심 우주 R" w:eastAsia="학교안심 우주 R" w:hAnsi="학교안심 우주 R" w:hint="eastAsia"/>
+          <w:sz w:val="44"/>
+          <w:szCs w:val="44"/>
+        </w:rPr>
+        <w:t>[한 일]</w:t>
+      </w:r>
+    </w:p>
+    <w:p>
+      <w:pPr>
+        <w:jc w:val="left"/>
+        <w:rPr>
+          <w:rFonts w:ascii="학교안심 우주 R" w:eastAsia="학교안심 우주 R" w:hAnsi="학교안심 우주 R"/>
+          <w:sz w:val="44"/>
+          <w:szCs w:val="44"/>
+        </w:rPr>
+      </w:pPr>
+      <w:r>
+        <w:rPr>
+          <w:rFonts w:ascii="학교안심 우주 R" w:eastAsia="학교안심 우주 R" w:hAnsi="학교안심 우주 R" w:hint="eastAsia"/>
+          <w:sz w:val="44"/>
+          <w:szCs w:val="44"/>
+        </w:rPr>
+        <w:t>프로젝트 머지</w:t>
+      </w:r>
+    </w:p>
+    <w:p>
+      <w:pPr>
+        <w:jc w:val="left"/>
+        <w:rPr>
+          <w:rFonts w:ascii="학교안심 우주 R" w:eastAsia="학교안심 우주 R" w:hAnsi="학교안심 우주 R"/>
+          <w:sz w:val="44"/>
+          <w:szCs w:val="44"/>
+        </w:rPr>
+      </w:pPr>
+      <w:r>
+        <w:rPr>
+          <w:rFonts w:ascii="학교안심 우주 R" w:eastAsia="학교안심 우주 R" w:hAnsi="학교안심 우주 R" w:hint="eastAsia"/>
+          <w:sz w:val="44"/>
+          <w:szCs w:val="44"/>
+        </w:rPr>
+        <w:lastRenderedPageBreak/>
+        <w:t>커스터마이징 시스템 연동</w:t>
+      </w:r>
+    </w:p>
+    <w:p>
+      <w:pPr>
+        <w:jc w:val="left"/>
+        <w:rPr>
+          <w:rFonts w:ascii="학교안심 우주 R" w:eastAsia="학교안심 우주 R" w:hAnsi="학교안심 우주 R"/>
+          <w:sz w:val="44"/>
+          <w:szCs w:val="44"/>
+        </w:rPr>
+      </w:pPr>
+      <w:r>
+        <w:rPr>
+          <w:rFonts w:ascii="학교안심 우주 R" w:eastAsia="학교안심 우주 R" w:hAnsi="학교안심 우주 R"/>
+          <w:sz w:val="44"/>
+          <w:szCs w:val="44"/>
+        </w:rPr>
+        <w:tab/>
+      </w:r>
+      <w:r>
+        <w:rPr>
+          <w:rFonts w:ascii="학교안심 우주 R" w:eastAsia="학교안심 우주 R" w:hAnsi="학교안심 우주 R" w:hint="eastAsia"/>
+          <w:sz w:val="44"/>
+          <w:szCs w:val="44"/>
+        </w:rPr>
+        <w:t>카 프레임 추가</w:t>
+      </w:r>
+    </w:p>
+    <w:p>
+      <w:pPr>
+        <w:jc w:val="left"/>
+        <w:rPr>
+          <w:rFonts w:ascii="학교안심 우주 R" w:eastAsia="학교안심 우주 R" w:hAnsi="학교안심 우주 R"/>
+          <w:sz w:val="44"/>
+          <w:szCs w:val="44"/>
+        </w:rPr>
+      </w:pPr>
+      <w:r>
+        <w:rPr>
+          <w:rFonts w:ascii="학교안심 우주 R" w:eastAsia="학교안심 우주 R" w:hAnsi="학교안심 우주 R" w:hint="eastAsia"/>
+          <w:sz w:val="44"/>
+          <w:szCs w:val="44"/>
+        </w:rPr>
+        <w:t>커스터마이징 시스템 오류 수정</w:t>
+      </w:r>
+    </w:p>
+    <w:p>
+      <w:pPr>
+        <w:jc w:val="left"/>
+        <w:rPr>
+          <w:rFonts w:ascii="학교안심 우주 R" w:eastAsia="학교안심 우주 R" w:hAnsi="학교안심 우주 R" w:hint="eastAsia"/>
+          <w:sz w:val="44"/>
+          <w:szCs w:val="44"/>
+        </w:rPr>
+      </w:pPr>
+    </w:p>
+    <w:p>
+      <w:pPr>
+        <w:jc w:val="left"/>
+        <w:rPr>
+          <w:rFonts w:ascii="학교안심 우주 R" w:eastAsia="학교안심 우주 R" w:hAnsi="학교안심 우주 R"/>
+          <w:sz w:val="44"/>
+          <w:szCs w:val="44"/>
+        </w:rPr>
+      </w:pPr>
+      <w:r>
+        <w:rPr>
+          <w:rFonts w:ascii="학교안심 우주 R" w:eastAsia="학교안심 우주 R" w:hAnsi="학교안심 우주 R" w:hint="eastAsia"/>
+          <w:sz w:val="44"/>
+          <w:szCs w:val="44"/>
+        </w:rPr>
+        <w:t>[문제점]</w:t>
+      </w:r>
+    </w:p>
+    <w:p>
+      <w:pPr>
+        <w:jc w:val="left"/>
+        <w:rPr>
+          <w:rFonts w:ascii="학교안심 우주 R" w:eastAsia="학교안심 우주 R" w:hAnsi="학교안심 우주 R" w:hint="eastAsia"/>
+          <w:sz w:val="44"/>
+          <w:szCs w:val="44"/>
+        </w:rPr>
+      </w:pPr>
+      <w:r>
+        <w:rPr>
+          <w:rFonts w:ascii="학교안심 우주 R" w:eastAsia="학교안심 우주 R" w:hAnsi="학교안심 우주 R" w:hint="eastAsia"/>
+          <w:sz w:val="44"/>
+          <w:szCs w:val="44"/>
+        </w:rPr>
+        <w:t>1</w:t>
+      </w:r>
+      <w:r>
+        <w:rPr>
+          <w:rFonts w:ascii="학교안심 우주 R" w:eastAsia="학교안심 우주 R" w:hAnsi="학교안심 우주 R"/>
+          <w:sz w:val="44"/>
+          <w:szCs w:val="44"/>
+        </w:rPr>
+        <w:t>.</w:t>
+      </w:r>
+      <w:r>
+        <w:rPr>
+          <w:rFonts w:ascii="학교안심 우주 R" w:eastAsia="학교안심 우주 R" w:hAnsi="학교안심 우주 R" w:hint="eastAsia"/>
+          <w:sz w:val="44"/>
+          <w:szCs w:val="44"/>
+        </w:rPr>
+        <w:t>카테고리 텍스트와 버튼이 정상적으로 동작하지 않는 현상</w:t>
+      </w:r>
+    </w:p>
+    <w:p>
+      <w:pPr>
+        <w:jc w:val="left"/>
+        <w:rPr>
+          <w:rFonts w:ascii="학교안심 우주 R" w:eastAsia="학교안심 우주 R" w:hAnsi="학교안심 우주 R"/>
+          <w:sz w:val="44"/>
+          <w:szCs w:val="44"/>
+        </w:rPr>
+      </w:pPr>
+      <w:r>
+        <w:rPr>
+          <w:rFonts w:ascii="학교안심 우주 R" w:eastAsia="학교안심 우주 R" w:hAnsi="학교안심 우주 R"/>
+          <w:sz w:val="44"/>
+          <w:szCs w:val="44"/>
+        </w:rPr>
+        <w:t>[</w:t>
+      </w:r>
+      <w:r>
+        <w:rPr>
+          <w:rFonts w:ascii="학교안심 우주 R" w:eastAsia="학교안심 우주 R" w:hAnsi="학교안심 우주 R" w:hint="eastAsia"/>
+          <w:sz w:val="44"/>
+          <w:szCs w:val="44"/>
+        </w:rPr>
+        <w:t>해결]</w:t>
+      </w:r>
+    </w:p>
+    <w:p>
+      <w:pPr>
+        <w:jc w:val="left"/>
+        <w:rPr>
+          <w:rFonts w:ascii="학교안심 우주 R" w:eastAsia="학교안심 우주 R" w:hAnsi="학교안심 우주 R" w:hint="eastAsia"/>
+          <w:sz w:val="44"/>
+          <w:szCs w:val="44"/>
+        </w:rPr>
+      </w:pPr>
+      <w:r>
+        <w:rPr>
+          <w:rFonts w:ascii="학교안심 우주 R" w:eastAsia="학교안심 우주 R" w:hAnsi="학교안심 우주 R" w:hint="eastAsia"/>
+          <w:sz w:val="44"/>
+          <w:szCs w:val="44"/>
+        </w:rPr>
+        <w:t>1</w:t>
+      </w:r>
+      <w:r>
+        <w:rPr>
+          <w:rFonts w:ascii="학교안심 우주 R" w:eastAsia="학교안심 우주 R" w:hAnsi="학교안심 우주 R"/>
+          <w:sz w:val="44"/>
+          <w:szCs w:val="44"/>
+        </w:rPr>
+        <w:t xml:space="preserve">. </w:t>
+      </w:r>
+      <w:r>
+        <w:rPr>
+          <w:rFonts w:ascii="학교안심 우주 R" w:eastAsia="학교안심 우주 R" w:hAnsi="학교안심 우주 R" w:hint="eastAsia"/>
+          <w:sz w:val="44"/>
+          <w:szCs w:val="44"/>
+        </w:rPr>
+        <w:t>커스터마이징 씬 컨트롤러에 선언된 카테고리가 커스터마이징 매니저와 달라 발생한 오류</w:t>
+      </w:r>
+      <w:r>
+        <w:rPr>
+          <w:rFonts w:ascii="학교안심 우주 R" w:eastAsia="학교안심 우주 R" w:hAnsi="학교안심 우주 R"/>
+          <w:sz w:val="44"/>
+          <w:szCs w:val="44"/>
+        </w:rPr>
+        <w:t xml:space="preserve">, </w:t>
+      </w:r>
+      <w:r>
+        <w:rPr>
+          <w:rFonts w:ascii="학교안심 우주 R" w:eastAsia="학교안심 우주 R" w:hAnsi="학교안심 우주 R" w:hint="eastAsia"/>
+          <w:sz w:val="44"/>
+          <w:szCs w:val="44"/>
+        </w:rPr>
+        <w:t>카테고리를 일치 시켜서 해결</w:t>
+      </w:r>
+    </w:p>
+    <w:p>
+      <w:pPr>
+        <w:jc w:val="left"/>
+        <w:rPr>
+          <w:rFonts w:ascii="학교안심 우주 R" w:eastAsia="학교안심 우주 R" w:hAnsi="학교안심 우주 R" w:hint="eastAsia"/>
+          <w:sz w:val="44"/>
+          <w:szCs w:val="44"/>
+        </w:rPr>
+      </w:pPr>
+      <w:r>
+        <w:rPr>
+          <w:rFonts w:ascii="학교안심 우주 R" w:eastAsia="학교안심 우주 R" w:hAnsi="학교안심 우주 R" w:hint="eastAsia"/>
+          <w:sz w:val="44"/>
+          <w:szCs w:val="44"/>
+        </w:rPr>
+        <w:t>[팁]</w:t>
       </w:r>
     </w:p>
     <w:sectPr>
@@ -10686,16 +10985,16 @@
 <file path=word/numbering.xml><?xml version="1.0" encoding="utf-8"?>
 <w:numbering xmlns:wpc="http://schemas.microsoft.com/office/word/2010/wordprocessingCanvas" xmlns:cx="http://schemas.microsoft.com/office/drawing/2014/chartex" xmlns:cx1="http://schemas.microsoft.com/office/drawing/2015/9/8/chartex" xmlns:cx2="http://schemas.microsoft.com/office/drawing/2015/10/21/chartex" xmlns:cx3="http://schemas.microsoft.com/office/drawing/2016/5/9/chartex" xmlns:cx4="http://schemas.microsoft.com/office/drawing/2016/5/10/chartex" xmlns:cx5="http://schemas.microsoft.com/office/drawing/2016/5/11/chartex" xmlns:cx6="http://schemas.microsoft.com/office/drawing/2016/5/12/chartex" xmlns:cx7="http://schemas.microsoft.com/office/drawing/2016/5/13/chartex" xmlns:cx8="http://schemas.microsoft.com/office/drawing/2016/5/14/chartex" xmlns:mc="http://schemas.openxmlformats.org/markup-compatibility/2006" xmlns:aink="http://schemas.microsoft.com/office/drawing/2016/ink" xmlns:am3d="http://schemas.microsoft.com/office/drawing/2017/model3d" xmlns:o="urn:schemas-microsoft-com:office:office" xmlns:oel="http://schemas.microsoft.com/office/2019/extlst" xmlns:r="http://schemas.openxmlformats.org/officeDocument/2006/relationships" xmlns:m="http://schemas.openxmlformats.org/officeDocument/2006/math" xmlns:v="urn:schemas-microsoft-com:vml" xmlns:wp14="http://schemas.microsoft.com/office/word/2010/wordprocessingDrawing" xmlns:wp="http://schemas.openxmlformats.org/drawingml/2006/wordprocessingDrawing" xmlns:w10="urn:schemas-microsoft-com:office:word" xmlns:w="http://schemas.openxmlformats.org/wordprocessingml/2006/main" xmlns:w14="http://schemas.microsoft.com/office/word/2010/wordml" xmlns:w15="http://schemas.microsoft.com/office/word/2012/wordml" xmlns:w16cex="http://schemas.microsoft.com/office/word/2018/wordml/cex" xmlns:w16cid="http://schemas.microsoft.com/office/word/2016/wordml/cid" xmlns:w16="http://schemas.microsoft.com/office/word/2018/wordml" xmlns:w16sdtdh="http://schemas.microsoft.com/office/word/2020/wordml/sdtdatahash" xmlns:w16se="http://schemas.microsoft.com/office/word/2015/wordml/symex" xmlns:wpg="http://schemas.microsoft.com/office/word/2010/wordprocessingGroup" xmlns:wpi="http://schemas.microsoft.com/office/word/2010/wordprocessingInk" xmlns:wne="http://schemas.microsoft.com/office/word/2006/wordml" xmlns:wps="http://schemas.microsoft.com/office/word/2010/wordprocessingShape" mc:Ignorable="w14 w15 w16se w16cid w16 w16cex w16sdtdh wp14">
   <w:abstractNum w:abstractNumId="0" w15:restartNumberingAfterBreak="0">
-    <w:nsid w:val="120041DA"/>
+    <w:nsid w:val="04F02B02"/>
     <w:multiLevelType w:val="hybridMultilevel"/>
-    <w:tmpl w:val="4D948586"/>
-    <w:lvl w:ilvl="0" w:tplc="9C4CBF38">
+    <w:tmpl w:val="04CE9418"/>
+    <w:lvl w:ilvl="0" w:tplc="60DEA3E4">
       <w:start w:val="1"/>
       <w:numFmt w:val="decimal"/>
       <w:lvlText w:val="%1."/>
       <w:lvlJc w:val="left"/>
       <w:pPr>
-        <w:ind w:left="930" w:hanging="490"/>
+        <w:ind w:left="1160" w:hanging="720"/>
       </w:pPr>
       <w:rPr>
         <w:rFonts w:hint="default"/>
@@ -10775,6 +11074,95 @@
     </w:lvl>
   </w:abstractNum>
   <w:abstractNum w:abstractNumId="1" w15:restartNumberingAfterBreak="0">
+    <w:nsid w:val="120041DA"/>
+    <w:multiLevelType w:val="hybridMultilevel"/>
+    <w:tmpl w:val="4D948586"/>
+    <w:lvl w:ilvl="0" w:tplc="9C4CBF38">
+      <w:start w:val="1"/>
+      <w:numFmt w:val="decimal"/>
+      <w:lvlText w:val="%1."/>
+      <w:lvlJc w:val="left"/>
+      <w:pPr>
+        <w:ind w:left="930" w:hanging="490"/>
+      </w:pPr>
+      <w:rPr>
+        <w:rFonts w:hint="default"/>
+      </w:rPr>
+    </w:lvl>
+    <w:lvl w:ilvl="1" w:tplc="04090019" w:tentative="1">
+      <w:start w:val="1"/>
+      <w:numFmt w:val="upperLetter"/>
+      <w:lvlText w:val="%2."/>
+      <w:lvlJc w:val="left"/>
+      <w:pPr>
+        <w:ind w:left="1320" w:hanging="440"/>
+      </w:pPr>
+    </w:lvl>
+    <w:lvl w:ilvl="2" w:tplc="0409001B" w:tentative="1">
+      <w:start w:val="1"/>
+      <w:numFmt w:val="lowerRoman"/>
+      <w:lvlText w:val="%3."/>
+      <w:lvlJc w:val="right"/>
+      <w:pPr>
+        <w:ind w:left="1760" w:hanging="440"/>
+      </w:pPr>
+    </w:lvl>
+    <w:lvl w:ilvl="3" w:tplc="0409000F" w:tentative="1">
+      <w:start w:val="1"/>
+      <w:numFmt w:val="decimal"/>
+      <w:lvlText w:val="%4."/>
+      <w:lvlJc w:val="left"/>
+      <w:pPr>
+        <w:ind w:left="2200" w:hanging="440"/>
+      </w:pPr>
+    </w:lvl>
+    <w:lvl w:ilvl="4" w:tplc="04090019" w:tentative="1">
+      <w:start w:val="1"/>
+      <w:numFmt w:val="upperLetter"/>
+      <w:lvlText w:val="%5."/>
+      <w:lvlJc w:val="left"/>
+      <w:pPr>
+        <w:ind w:left="2640" w:hanging="440"/>
+      </w:pPr>
+    </w:lvl>
+    <w:lvl w:ilvl="5" w:tplc="0409001B" w:tentative="1">
+      <w:start w:val="1"/>
+      <w:numFmt w:val="lowerRoman"/>
+      <w:lvlText w:val="%6."/>
+      <w:lvlJc w:val="right"/>
+      <w:pPr>
+        <w:ind w:left="3080" w:hanging="440"/>
+      </w:pPr>
+    </w:lvl>
+    <w:lvl w:ilvl="6" w:tplc="0409000F" w:tentative="1">
+      <w:start w:val="1"/>
+      <w:numFmt w:val="decimal"/>
+      <w:lvlText w:val="%7."/>
+      <w:lvlJc w:val="left"/>
+      <w:pPr>
+        <w:ind w:left="3520" w:hanging="440"/>
+      </w:pPr>
+    </w:lvl>
+    <w:lvl w:ilvl="7" w:tplc="04090019" w:tentative="1">
+      <w:start w:val="1"/>
+      <w:numFmt w:val="upperLetter"/>
+      <w:lvlText w:val="%8."/>
+      <w:lvlJc w:val="left"/>
+      <w:pPr>
+        <w:ind w:left="3960" w:hanging="440"/>
+      </w:pPr>
+    </w:lvl>
+    <w:lvl w:ilvl="8" w:tplc="0409001B" w:tentative="1">
+      <w:start w:val="1"/>
+      <w:numFmt w:val="lowerRoman"/>
+      <w:lvlText w:val="%9."/>
+      <w:lvlJc w:val="right"/>
+      <w:pPr>
+        <w:ind w:left="4400" w:hanging="440"/>
+      </w:pPr>
+    </w:lvl>
+  </w:abstractNum>
+  <w:abstractNum w:abstractNumId="2" w15:restartNumberingAfterBreak="0">
     <w:nsid w:val="1BC041CB"/>
     <w:multiLevelType w:val="hybridMultilevel"/>
     <w:tmpl w:val="A57054A4"/>
@@ -10863,7 +11251,7 @@
       </w:pPr>
     </w:lvl>
   </w:abstractNum>
-  <w:abstractNum w:abstractNumId="2" w15:restartNumberingAfterBreak="0">
+  <w:abstractNum w:abstractNumId="3" w15:restartNumberingAfterBreak="0">
     <w:nsid w:val="224F6681"/>
     <w:multiLevelType w:val="hybridMultilevel"/>
     <w:tmpl w:val="026C2350"/>
@@ -10952,7 +11340,7 @@
       </w:pPr>
     </w:lvl>
   </w:abstractNum>
-  <w:abstractNum w:abstractNumId="3" w15:restartNumberingAfterBreak="0">
+  <w:abstractNum w:abstractNumId="4" w15:restartNumberingAfterBreak="0">
     <w:nsid w:val="318F6A0D"/>
     <w:multiLevelType w:val="hybridMultilevel"/>
     <w:tmpl w:val="4EF434BA"/>
@@ -11041,7 +11429,7 @@
       </w:pPr>
     </w:lvl>
   </w:abstractNum>
-  <w:abstractNum w:abstractNumId="4" w15:restartNumberingAfterBreak="0">
+  <w:abstractNum w:abstractNumId="5" w15:restartNumberingAfterBreak="0">
     <w:nsid w:val="34C76174"/>
     <w:multiLevelType w:val="hybridMultilevel"/>
     <w:tmpl w:val="09869BF6"/>
@@ -11130,7 +11518,7 @@
       </w:pPr>
     </w:lvl>
   </w:abstractNum>
-  <w:abstractNum w:abstractNumId="5" w15:restartNumberingAfterBreak="0">
+  <w:abstractNum w:abstractNumId="6" w15:restartNumberingAfterBreak="0">
     <w:nsid w:val="4C42353B"/>
     <w:multiLevelType w:val="multilevel"/>
     <w:tmpl w:val="B91879DE"/>
@@ -11252,7 +11640,7 @@
       </w:rPr>
     </w:lvl>
   </w:abstractNum>
-  <w:abstractNum w:abstractNumId="6" w15:restartNumberingAfterBreak="0">
+  <w:abstractNum w:abstractNumId="7" w15:restartNumberingAfterBreak="0">
     <w:nsid w:val="55822BF0"/>
     <w:multiLevelType w:val="multilevel"/>
     <w:tmpl w:val="94261D42"/>
@@ -11374,7 +11762,7 @@
       </w:rPr>
     </w:lvl>
   </w:abstractNum>
-  <w:abstractNum w:abstractNumId="7" w15:restartNumberingAfterBreak="0">
+  <w:abstractNum w:abstractNumId="8" w15:restartNumberingAfterBreak="0">
     <w:nsid w:val="5E455AB5"/>
     <w:multiLevelType w:val="hybridMultilevel"/>
     <w:tmpl w:val="48EAC428"/>
@@ -11463,7 +11851,7 @@
       </w:pPr>
     </w:lvl>
   </w:abstractNum>
-  <w:abstractNum w:abstractNumId="8" w15:restartNumberingAfterBreak="0">
+  <w:abstractNum w:abstractNumId="9" w15:restartNumberingAfterBreak="0">
     <w:nsid w:val="67A91E7F"/>
     <w:multiLevelType w:val="hybridMultilevel"/>
     <w:tmpl w:val="A290E740"/>
@@ -11552,7 +11940,7 @@
       </w:pPr>
     </w:lvl>
   </w:abstractNum>
-  <w:abstractNum w:abstractNumId="9" w15:restartNumberingAfterBreak="0">
+  <w:abstractNum w:abstractNumId="10" w15:restartNumberingAfterBreak="0">
     <w:nsid w:val="68A264B3"/>
     <w:multiLevelType w:val="hybridMultilevel"/>
     <w:tmpl w:val="0B20342A"/>
@@ -11641,7 +12029,7 @@
       </w:pPr>
     </w:lvl>
   </w:abstractNum>
-  <w:abstractNum w:abstractNumId="10" w15:restartNumberingAfterBreak="0">
+  <w:abstractNum w:abstractNumId="11" w15:restartNumberingAfterBreak="0">
     <w:nsid w:val="69220619"/>
     <w:multiLevelType w:val="hybridMultilevel"/>
     <w:tmpl w:val="F460CF92"/>
@@ -11754,7 +12142,7 @@
       </w:rPr>
     </w:lvl>
   </w:abstractNum>
-  <w:abstractNum w:abstractNumId="11" w15:restartNumberingAfterBreak="0">
+  <w:abstractNum w:abstractNumId="12" w15:restartNumberingAfterBreak="0">
     <w:nsid w:val="79296D51"/>
     <w:multiLevelType w:val="hybridMultilevel"/>
     <w:tmpl w:val="1B50530E"/>
@@ -11844,40 +12232,43 @@
     </w:lvl>
   </w:abstractNum>
   <w:num w:numId="1" w16cid:durableId="1747845304">
+    <w:abstractNumId w:val="12"/>
+  </w:num>
+  <w:num w:numId="2" w16cid:durableId="1311668550">
+    <w:abstractNumId w:val="10"/>
+  </w:num>
+  <w:num w:numId="3" w16cid:durableId="924723805">
+    <w:abstractNumId w:val="5"/>
+  </w:num>
+  <w:num w:numId="4" w16cid:durableId="1720933867">
     <w:abstractNumId w:val="11"/>
   </w:num>
-  <w:num w:numId="2" w16cid:durableId="1311668550">
+  <w:num w:numId="5" w16cid:durableId="18703250">
+    <w:abstractNumId w:val="2"/>
+  </w:num>
+  <w:num w:numId="6" w16cid:durableId="669214236">
+    <w:abstractNumId w:val="4"/>
+  </w:num>
+  <w:num w:numId="7" w16cid:durableId="944265366">
+    <w:abstractNumId w:val="3"/>
+  </w:num>
+  <w:num w:numId="8" w16cid:durableId="108355346">
+    <w:abstractNumId w:val="8"/>
+  </w:num>
+  <w:num w:numId="9" w16cid:durableId="1676346900">
     <w:abstractNumId w:val="9"/>
   </w:num>
-  <w:num w:numId="3" w16cid:durableId="924723805">
-    <w:abstractNumId w:val="4"/>
-  </w:num>
-  <w:num w:numId="4" w16cid:durableId="1720933867">
-    <w:abstractNumId w:val="10"/>
-  </w:num>
-  <w:num w:numId="5" w16cid:durableId="18703250">
+  <w:num w:numId="10" w16cid:durableId="1526213626">
     <w:abstractNumId w:val="1"/>
   </w:num>
-  <w:num w:numId="6" w16cid:durableId="669214236">
-    <w:abstractNumId w:val="3"/>
-  </w:num>
-  <w:num w:numId="7" w16cid:durableId="944265366">
-    <w:abstractNumId w:val="2"/>
-  </w:num>
-  <w:num w:numId="8" w16cid:durableId="108355346">
+  <w:num w:numId="11" w16cid:durableId="1647738225">
     <w:abstractNumId w:val="7"/>
   </w:num>
-  <w:num w:numId="9" w16cid:durableId="1676346900">
-    <w:abstractNumId w:val="8"/>
-  </w:num>
-  <w:num w:numId="10" w16cid:durableId="1526213626">
-    <w:abstractNumId w:val="0"/>
-  </w:num>
-  <w:num w:numId="11" w16cid:durableId="1647738225">
+  <w:num w:numId="12" w16cid:durableId="1368292466">
     <w:abstractNumId w:val="6"/>
   </w:num>
-  <w:num w:numId="12" w16cid:durableId="1368292466">
-    <w:abstractNumId w:val="5"/>
+  <w:num w:numId="13" w16cid:durableId="362292217">
+    <w:abstractNumId w:val="0"/>
   </w:num>
 </w:numbering>
 </file>

</xml_diff>

<commit_message>
<yusoon>Fix: 차 공중 회전 값 조정 & <LGM>Fix: Add Car Respawn, Game REady And Start System & <Yoo>Fix: Boost Effect Position, Boost Effect Script Fix, Fix boost Ui Act & <Choi>Feat: Customizing System, Lobby Scene UI & Merged, Fixed Merge Bugs
</commit_message>
<xml_diff>
--- a/개발일지/개발일지_최진성.docx
+++ b/개발일지/개발일지_최진성.docx
@@ -11023,7 +11023,7 @@
         <w:ind w:left="800"/>
         <w:jc w:val="left"/>
         <w:rPr>
-          <w:rFonts w:ascii="학교안심 우주 R" w:eastAsia="학교안심 우주 R" w:hAnsi="학교안심 우주 R" w:hint="eastAsia"/>
+          <w:rFonts w:ascii="학교안심 우주 R" w:eastAsia="학교안심 우주 R" w:hAnsi="학교안심 우주 R"/>
           <w:sz w:val="44"/>
           <w:szCs w:val="44"/>
         </w:rPr>
@@ -11124,7 +11124,7 @@
         <w:ind w:leftChars="400" w:left="800"/>
         <w:jc w:val="left"/>
         <w:rPr>
-          <w:rFonts w:ascii="학교안심 우주 R" w:eastAsia="학교안심 우주 R" w:hAnsi="학교안심 우주 R" w:hint="eastAsia"/>
+          <w:rFonts w:ascii="학교안심 우주 R" w:eastAsia="학교안심 우주 R" w:hAnsi="학교안심 우주 R"/>
           <w:sz w:val="44"/>
           <w:szCs w:val="44"/>
         </w:rPr>
@@ -11150,7 +11150,7 @@
       <w:pPr>
         <w:jc w:val="left"/>
         <w:rPr>
-          <w:rFonts w:ascii="학교안심 우주 R" w:eastAsia="학교안심 우주 R" w:hAnsi="학교안심 우주 R" w:hint="eastAsia"/>
+          <w:rFonts w:ascii="학교안심 우주 R" w:eastAsia="학교안심 우주 R" w:hAnsi="학교안심 우주 R"/>
           <w:sz w:val="44"/>
           <w:szCs w:val="44"/>
         </w:rPr>
@@ -11206,6 +11206,577 @@
           <w:szCs w:val="44"/>
         </w:rPr>
         <w:t>[해결]</w:t>
+      </w:r>
+    </w:p>
+    <w:p>
+      <w:pPr>
+        <w:jc w:val="left"/>
+        <w:rPr>
+          <w:rFonts w:ascii="학교안심 우주 R" w:eastAsia="학교안심 우주 R" w:hAnsi="학교안심 우주 R"/>
+          <w:sz w:val="44"/>
+          <w:szCs w:val="44"/>
+        </w:rPr>
+      </w:pPr>
+      <w:r>
+        <w:rPr>
+          <w:rFonts w:ascii="학교안심 우주 R" w:eastAsia="학교안심 우주 R" w:hAnsi="학교안심 우주 R" w:hint="eastAsia"/>
+          <w:sz w:val="44"/>
+          <w:szCs w:val="44"/>
+        </w:rPr>
+        <w:t>[팁]</w:t>
+      </w:r>
+    </w:p>
+    <w:p>
+      <w:pPr>
+        <w:jc w:val="left"/>
+        <w:rPr>
+          <w:rFonts w:ascii="학교안심 우주 R" w:eastAsia="학교안심 우주 R" w:hAnsi="학교안심 우주 R"/>
+          <w:sz w:val="44"/>
+          <w:szCs w:val="44"/>
+        </w:rPr>
+      </w:pPr>
+      <w:r>
+        <w:rPr>
+          <w:rFonts w:ascii="학교안심 우주 R" w:eastAsia="학교안심 우주 R" w:hAnsi="학교안심 우주 R" w:hint="eastAsia"/>
+          <w:sz w:val="44"/>
+          <w:szCs w:val="44"/>
+        </w:rPr>
+        <w:t>[</w:t>
+      </w:r>
+      <w:r>
+        <w:rPr>
+          <w:rFonts w:ascii="학교안심 우주 R" w:eastAsia="학교안심 우주 R" w:hAnsi="학교안심 우주 R"/>
+          <w:sz w:val="44"/>
+          <w:szCs w:val="44"/>
+        </w:rPr>
+        <w:t>2023-09-22-</w:t>
+      </w:r>
+      <w:r>
+        <w:rPr>
+          <w:rFonts w:ascii="학교안심 우주 R" w:eastAsia="학교안심 우주 R" w:hAnsi="학교안심 우주 R" w:hint="eastAsia"/>
+          <w:sz w:val="44"/>
+          <w:szCs w:val="44"/>
+        </w:rPr>
+        <w:t>금요일]</w:t>
+      </w:r>
+    </w:p>
+    <w:p>
+      <w:pPr>
+        <w:jc w:val="left"/>
+        <w:rPr>
+          <w:rFonts w:ascii="학교안심 우주 R" w:eastAsia="학교안심 우주 R" w:hAnsi="학교안심 우주 R"/>
+          <w:sz w:val="44"/>
+          <w:szCs w:val="44"/>
+        </w:rPr>
+      </w:pPr>
+      <w:r>
+        <w:rPr>
+          <w:rFonts w:ascii="학교안심 우주 R" w:eastAsia="학교안심 우주 R" w:hAnsi="학교안심 우주 R" w:hint="eastAsia"/>
+          <w:sz w:val="44"/>
+          <w:szCs w:val="44"/>
+        </w:rPr>
+        <w:t>[한 일]</w:t>
+      </w:r>
+    </w:p>
+    <w:p>
+      <w:pPr>
+        <w:jc w:val="left"/>
+        <w:rPr>
+          <w:rFonts w:ascii="학교안심 우주 R" w:eastAsia="학교안심 우주 R" w:hAnsi="학교안심 우주 R" w:hint="eastAsia"/>
+          <w:sz w:val="44"/>
+          <w:szCs w:val="44"/>
+        </w:rPr>
+      </w:pPr>
+      <w:r>
+        <w:rPr>
+          <w:rFonts w:ascii="학교안심 우주 R" w:eastAsia="학교안심 우주 R" w:hAnsi="학교안심 우주 R" w:hint="eastAsia"/>
+          <w:sz w:val="44"/>
+          <w:szCs w:val="44"/>
+        </w:rPr>
+        <w:t>커스터마이징 연동 및 자잘한 버그 수정</w:t>
+      </w:r>
+    </w:p>
+    <w:p>
+      <w:pPr>
+        <w:jc w:val="left"/>
+        <w:rPr>
+          <w:rFonts w:ascii="학교안심 우주 R" w:eastAsia="학교안심 우주 R" w:hAnsi="학교안심 우주 R"/>
+          <w:sz w:val="44"/>
+          <w:szCs w:val="44"/>
+        </w:rPr>
+      </w:pPr>
+      <w:r>
+        <w:rPr>
+          <w:rFonts w:ascii="학교안심 우주 R" w:eastAsia="학교안심 우주 R" w:hAnsi="학교안심 우주 R" w:hint="eastAsia"/>
+          <w:sz w:val="44"/>
+          <w:szCs w:val="44"/>
+        </w:rPr>
+        <w:t xml:space="preserve">로비 씬 </w:t>
+      </w:r>
+      <w:r>
+        <w:rPr>
+          <w:rFonts w:ascii="학교안심 우주 R" w:eastAsia="학교안심 우주 R" w:hAnsi="학교안심 우주 R"/>
+          <w:sz w:val="44"/>
+          <w:szCs w:val="44"/>
+        </w:rPr>
+        <w:t xml:space="preserve">UI </w:t>
+      </w:r>
+      <w:r>
+        <w:rPr>
+          <w:rFonts w:ascii="학교안심 우주 R" w:eastAsia="학교안심 우주 R" w:hAnsi="학교안심 우주 R" w:hint="eastAsia"/>
+          <w:sz w:val="44"/>
+          <w:szCs w:val="44"/>
+        </w:rPr>
+        <w:t>리메이크</w:t>
+      </w:r>
+    </w:p>
+    <w:p>
+      <w:pPr>
+        <w:jc w:val="left"/>
+        <w:rPr>
+          <w:rFonts w:ascii="학교안심 우주 R" w:eastAsia="학교안심 우주 R" w:hAnsi="학교안심 우주 R" w:hint="eastAsia"/>
+          <w:sz w:val="44"/>
+          <w:szCs w:val="44"/>
+        </w:rPr>
+      </w:pPr>
+    </w:p>
+    <w:p>
+      <w:pPr>
+        <w:jc w:val="left"/>
+        <w:rPr>
+          <w:rFonts w:ascii="학교안심 우주 R" w:eastAsia="학교안심 우주 R" w:hAnsi="학교안심 우주 R"/>
+          <w:sz w:val="44"/>
+          <w:szCs w:val="44"/>
+        </w:rPr>
+      </w:pPr>
+      <w:r>
+        <w:rPr>
+          <w:rFonts w:ascii="학교안심 우주 R" w:eastAsia="학교안심 우주 R" w:hAnsi="학교안심 우주 R" w:hint="eastAsia"/>
+          <w:sz w:val="44"/>
+          <w:szCs w:val="44"/>
+        </w:rPr>
+        <w:lastRenderedPageBreak/>
+        <w:t>[문제점]</w:t>
+      </w:r>
+    </w:p>
+    <w:p>
+      <w:pPr>
+        <w:pStyle w:val="a3"/>
+        <w:numPr>
+          <w:ilvl w:val="0"/>
+          <w:numId w:val="14"/>
+        </w:numPr>
+        <w:ind w:leftChars="0"/>
+        <w:jc w:val="left"/>
+        <w:rPr>
+          <w:rFonts w:ascii="학교안심 우주 R" w:eastAsia="학교안심 우주 R" w:hAnsi="학교안심 우주 R" w:hint="eastAsia"/>
+          <w:sz w:val="44"/>
+          <w:szCs w:val="44"/>
+        </w:rPr>
+      </w:pPr>
+      <w:r>
+        <w:rPr>
+          <w:rFonts w:ascii="학교안심 우주 R" w:eastAsia="학교안심 우주 R" w:hAnsi="학교안심 우주 R" w:hint="eastAsia"/>
+          <w:sz w:val="44"/>
+          <w:szCs w:val="44"/>
+        </w:rPr>
+        <w:t>자신은 잘되지만 다른 플레이어의 생성된 파츠가 해당 플레이어를 찾아서 자식으로 상속되지 않는 현상이 발생</w:t>
+      </w:r>
+    </w:p>
+    <w:p>
+      <w:pPr>
+        <w:jc w:val="left"/>
+        <w:rPr>
+          <w:rFonts w:ascii="학교안심 우주 R" w:eastAsia="학교안심 우주 R" w:hAnsi="학교안심 우주 R"/>
+          <w:sz w:val="44"/>
+          <w:szCs w:val="44"/>
+        </w:rPr>
+      </w:pPr>
+      <w:r>
+        <w:rPr>
+          <w:rFonts w:ascii="학교안심 우주 R" w:eastAsia="학교안심 우주 R" w:hAnsi="학교안심 우주 R" w:hint="eastAsia"/>
+          <w:sz w:val="44"/>
+          <w:szCs w:val="44"/>
+        </w:rPr>
+        <w:t>[해결]</w:t>
+      </w:r>
+    </w:p>
+    <w:p>
+      <w:pPr>
+        <w:jc w:val="left"/>
+        <w:rPr>
+          <w:rFonts w:ascii="학교안심 우주 R" w:eastAsia="학교안심 우주 R" w:hAnsi="학교안심 우주 R" w:hint="eastAsia"/>
+          <w:sz w:val="44"/>
+          <w:szCs w:val="44"/>
+        </w:rPr>
+      </w:pPr>
+      <w:r>
+        <w:rPr>
+          <w:rFonts w:ascii="학교안심 우주 R" w:eastAsia="학교안심 우주 R" w:hAnsi="학교안심 우주 R"/>
+          <w:sz w:val="44"/>
+          <w:szCs w:val="44"/>
+        </w:rPr>
+        <w:t xml:space="preserve">1. </w:t>
+      </w:r>
+      <w:r>
+        <w:rPr>
+          <w:rFonts w:ascii="학교안심 우주 R" w:eastAsia="학교안심 우주 R" w:hAnsi="학교안심 우주 R" w:hint="eastAsia"/>
+          <w:sz w:val="44"/>
+          <w:szCs w:val="44"/>
+        </w:rPr>
+        <w:t xml:space="preserve">포톤 뷰 아이디로 오브젝트를 </w:t>
+      </w:r>
+      <w:r>
+        <w:rPr>
+          <w:rFonts w:ascii="학교안심 우주 R" w:eastAsia="학교안심 우주 R" w:hAnsi="학교안심 우주 R"/>
+          <w:sz w:val="44"/>
+          <w:szCs w:val="44"/>
+        </w:rPr>
+        <w:t>Find()</w:t>
+      </w:r>
+      <w:r>
+        <w:rPr>
+          <w:rFonts w:ascii="학교안심 우주 R" w:eastAsia="학교안심 우주 R" w:hAnsi="학교안심 우주 R" w:hint="eastAsia"/>
+          <w:sz w:val="44"/>
+          <w:szCs w:val="44"/>
+        </w:rPr>
+        <w:t xml:space="preserve">한 후 </w:t>
+      </w:r>
+      <w:r>
+        <w:rPr>
+          <w:rFonts w:ascii="학교안심 우주 R" w:eastAsia="학교안심 우주 R" w:hAnsi="학교안심 우주 R"/>
+          <w:sz w:val="44"/>
+          <w:szCs w:val="44"/>
+        </w:rPr>
+        <w:t>photonView.RPC(“RPC.Target.BufferedAll”);</w:t>
+      </w:r>
+      <w:r>
+        <w:rPr>
+          <w:rFonts w:ascii="학교안심 우주 R" w:eastAsia="학교안심 우주 R" w:hAnsi="학교안심 우주 R" w:hint="eastAsia"/>
+          <w:sz w:val="44"/>
+          <w:szCs w:val="44"/>
+        </w:rPr>
+        <w:t>을 사용하니 버퍼에 등록되어 다른 플레이어가 추후에 입장하더라도 정상적으로 동작함</w:t>
+      </w:r>
+    </w:p>
+    <w:p>
+      <w:pPr>
+        <w:jc w:val="left"/>
+        <w:rPr>
+          <w:rFonts w:ascii="학교안심 우주 R" w:eastAsia="학교안심 우주 R" w:hAnsi="학교안심 우주 R"/>
+          <w:sz w:val="44"/>
+          <w:szCs w:val="44"/>
+        </w:rPr>
+      </w:pPr>
+      <w:r>
+        <w:rPr>
+          <w:rFonts w:ascii="학교안심 우주 R" w:eastAsia="학교안심 우주 R" w:hAnsi="학교안심 우주 R" w:hint="eastAsia"/>
+          <w:sz w:val="44"/>
+          <w:szCs w:val="44"/>
+        </w:rPr>
+        <w:t>[팁]</w:t>
+      </w:r>
+    </w:p>
+    <w:p>
+      <w:pPr>
+        <w:jc w:val="left"/>
+        <w:rPr>
+          <w:rFonts w:ascii="학교안심 우주 R" w:eastAsia="학교안심 우주 R" w:hAnsi="학교안심 우주 R"/>
+          <w:sz w:val="44"/>
+          <w:szCs w:val="44"/>
+        </w:rPr>
+      </w:pPr>
+      <w:r>
+        <w:rPr>
+          <w:rFonts w:ascii="학교안심 우주 R" w:eastAsia="학교안심 우주 R" w:hAnsi="학교안심 우주 R" w:hint="eastAsia"/>
+          <w:sz w:val="44"/>
+          <w:szCs w:val="44"/>
+        </w:rPr>
+        <w:t>[</w:t>
+      </w:r>
+      <w:r>
+        <w:rPr>
+          <w:rFonts w:ascii="학교안심 우주 R" w:eastAsia="학교안심 우주 R" w:hAnsi="학교안심 우주 R"/>
+          <w:sz w:val="44"/>
+          <w:szCs w:val="44"/>
+        </w:rPr>
+        <w:t>2023-09-25-</w:t>
+      </w:r>
+      <w:r>
+        <w:rPr>
+          <w:rFonts w:ascii="학교안심 우주 R" w:eastAsia="학교안심 우주 R" w:hAnsi="학교안심 우주 R" w:hint="eastAsia"/>
+          <w:sz w:val="44"/>
+          <w:szCs w:val="44"/>
+        </w:rPr>
+        <w:t>월요일]</w:t>
+      </w:r>
+    </w:p>
+    <w:p>
+      <w:pPr>
+        <w:jc w:val="left"/>
+        <w:rPr>
+          <w:rFonts w:ascii="학교안심 우주 R" w:eastAsia="학교안심 우주 R" w:hAnsi="학교안심 우주 R"/>
+          <w:sz w:val="44"/>
+          <w:szCs w:val="44"/>
+        </w:rPr>
+      </w:pPr>
+      <w:r>
+        <w:rPr>
+          <w:rFonts w:ascii="학교안심 우주 R" w:eastAsia="학교안심 우주 R" w:hAnsi="학교안심 우주 R" w:hint="eastAsia"/>
+          <w:sz w:val="44"/>
+          <w:szCs w:val="44"/>
+        </w:rPr>
+        <w:t>[한 일]</w:t>
+      </w:r>
+    </w:p>
+    <w:p>
+      <w:pPr>
+        <w:jc w:val="left"/>
+        <w:rPr>
+          <w:rFonts w:ascii="학교안심 우주 R" w:eastAsia="학교안심 우주 R" w:hAnsi="학교안심 우주 R"/>
+          <w:sz w:val="44"/>
+          <w:szCs w:val="44"/>
+        </w:rPr>
+      </w:pPr>
+      <w:r>
+        <w:rPr>
+          <w:rFonts w:ascii="학교안심 우주 R" w:eastAsia="학교안심 우주 R" w:hAnsi="학교안심 우주 R" w:hint="eastAsia"/>
+          <w:sz w:val="44"/>
+          <w:szCs w:val="44"/>
+        </w:rPr>
+        <w:t>프로젝트 병합</w:t>
+      </w:r>
+    </w:p>
+    <w:p>
+      <w:pPr>
+        <w:jc w:val="left"/>
+        <w:rPr>
+          <w:rFonts w:ascii="학교안심 우주 R" w:eastAsia="학교안심 우주 R" w:hAnsi="학교안심 우주 R"/>
+          <w:sz w:val="44"/>
+          <w:szCs w:val="44"/>
+        </w:rPr>
+      </w:pPr>
+      <w:r>
+        <w:rPr>
+          <w:rFonts w:ascii="학교안심 우주 R" w:eastAsia="학교안심 우주 R" w:hAnsi="학교안심 우주 R" w:hint="eastAsia"/>
+          <w:sz w:val="44"/>
+          <w:szCs w:val="44"/>
+        </w:rPr>
+        <w:t>리스폰 버그 수정</w:t>
+      </w:r>
+    </w:p>
+    <w:p>
+      <w:pPr>
+        <w:jc w:val="left"/>
+        <w:rPr>
+          <w:rFonts w:ascii="학교안심 우주 R" w:eastAsia="학교안심 우주 R" w:hAnsi="학교안심 우주 R"/>
+          <w:sz w:val="44"/>
+          <w:szCs w:val="44"/>
+        </w:rPr>
+      </w:pPr>
+      <w:r>
+        <w:rPr>
+          <w:rFonts w:ascii="학교안심 우주 R" w:eastAsia="학교안심 우주 R" w:hAnsi="학교안심 우주 R" w:hint="eastAsia"/>
+          <w:sz w:val="44"/>
+          <w:szCs w:val="44"/>
+        </w:rPr>
+        <w:t>게임 플레이시 마우스 커서 숨</w:t>
+      </w:r>
+      <w:r>
+        <w:rPr>
+          <w:rFonts w:ascii="학교안심 우주 R" w:eastAsia="학교안심 우주 R" w:hAnsi="학교안심 우주 R" w:hint="eastAsia"/>
+          <w:sz w:val="44"/>
+          <w:szCs w:val="44"/>
+        </w:rPr>
+        <w:t>기는 기능</w:t>
+      </w:r>
+    </w:p>
+    <w:p>
+      <w:pPr>
+        <w:ind w:firstLine="800"/>
+        <w:jc w:val="left"/>
+        <w:rPr>
+          <w:rFonts w:ascii="학교안심 우주 R" w:eastAsia="학교안심 우주 R" w:hAnsi="학교안심 우주 R"/>
+          <w:sz w:val="44"/>
+          <w:szCs w:val="44"/>
+        </w:rPr>
+      </w:pPr>
+      <w:r>
+        <w:rPr>
+          <w:rFonts w:ascii="학교안심 우주 R" w:eastAsia="학교안심 우주 R" w:hAnsi="학교안심 우주 R"/>
+          <w:sz w:val="44"/>
+          <w:szCs w:val="44"/>
+        </w:rPr>
+        <w:t>Esc</w:t>
+      </w:r>
+      <w:r>
+        <w:rPr>
+          <w:rFonts w:ascii="학교안심 우주 R" w:eastAsia="학교안심 우주 R" w:hAnsi="학교안심 우주 R" w:hint="eastAsia"/>
+          <w:sz w:val="44"/>
+          <w:szCs w:val="44"/>
+        </w:rPr>
+        <w:t xml:space="preserve"> 누를 경우 다시표시</w:t>
+      </w:r>
+    </w:p>
+    <w:p>
+      <w:pPr>
+        <w:jc w:val="left"/>
+        <w:rPr>
+          <w:rFonts w:ascii="학교안심 우주 R" w:eastAsia="학교안심 우주 R" w:hAnsi="학교안심 우주 R" w:hint="eastAsia"/>
+          <w:sz w:val="44"/>
+          <w:szCs w:val="44"/>
+        </w:rPr>
+      </w:pPr>
+      <w:r>
+        <w:rPr>
+          <w:rFonts w:ascii="학교안심 우주 R" w:eastAsia="학교안심 우주 R" w:hAnsi="학교안심 우주 R" w:hint="eastAsia"/>
+          <w:sz w:val="44"/>
+          <w:szCs w:val="44"/>
+        </w:rPr>
+        <w:lastRenderedPageBreak/>
+        <w:t>배경을 클라이언트 사이즈에 맞게 비율을 유지한 채로 리사이즈 하는 기능 추가</w:t>
+      </w:r>
+    </w:p>
+    <w:p>
+      <w:pPr>
+        <w:jc w:val="left"/>
+        <w:rPr>
+          <w:rFonts w:ascii="학교안심 우주 R" w:eastAsia="학교안심 우주 R" w:hAnsi="학교안심 우주 R"/>
+          <w:sz w:val="44"/>
+          <w:szCs w:val="44"/>
+        </w:rPr>
+      </w:pPr>
+      <w:r>
+        <w:rPr>
+          <w:rFonts w:ascii="학교안심 우주 R" w:eastAsia="학교안심 우주 R" w:hAnsi="학교안심 우주 R" w:hint="eastAsia"/>
+          <w:sz w:val="44"/>
+          <w:szCs w:val="44"/>
+        </w:rPr>
+        <w:t>[문제점]</w:t>
+      </w:r>
+    </w:p>
+    <w:p>
+      <w:pPr>
+        <w:pStyle w:val="a3"/>
+        <w:numPr>
+          <w:ilvl w:val="0"/>
+          <w:numId w:val="15"/>
+        </w:numPr>
+        <w:ind w:leftChars="0"/>
+        <w:jc w:val="left"/>
+        <w:rPr>
+          <w:rFonts w:ascii="학교안심 우주 R" w:eastAsia="학교안심 우주 R" w:hAnsi="학교안심 우주 R" w:hint="eastAsia"/>
+          <w:sz w:val="44"/>
+          <w:szCs w:val="44"/>
+        </w:rPr>
+      </w:pPr>
+      <w:r>
+        <w:rPr>
+          <w:rFonts w:ascii="학교안심 우주 R" w:eastAsia="학교안심 우주 R" w:hAnsi="학교안심 우주 R" w:hint="eastAsia"/>
+          <w:sz w:val="44"/>
+          <w:szCs w:val="44"/>
+        </w:rPr>
+        <w:t xml:space="preserve">오브젝트를 </w:t>
+      </w:r>
+      <w:r>
+        <w:rPr>
+          <w:rFonts w:ascii="학교안심 우주 R" w:eastAsia="학교안심 우주 R" w:hAnsi="학교안심 우주 R"/>
+          <w:sz w:val="44"/>
+          <w:szCs w:val="44"/>
+        </w:rPr>
+        <w:t xml:space="preserve">DontDestroyOnLoad() </w:t>
+      </w:r>
+      <w:r>
+        <w:rPr>
+          <w:rFonts w:ascii="학교안심 우주 R" w:eastAsia="학교안심 우주 R" w:hAnsi="학교안심 우주 R" w:hint="eastAsia"/>
+          <w:sz w:val="44"/>
+          <w:szCs w:val="44"/>
+        </w:rPr>
+        <w:t>했음에도 파괴가 되는 현상 발생</w:t>
+      </w:r>
+    </w:p>
+    <w:p>
+      <w:pPr>
+        <w:jc w:val="left"/>
+        <w:rPr>
+          <w:rFonts w:ascii="학교안심 우주 R" w:eastAsia="학교안심 우주 R" w:hAnsi="학교안심 우주 R"/>
+          <w:sz w:val="44"/>
+          <w:szCs w:val="44"/>
+        </w:rPr>
+      </w:pPr>
+      <w:r>
+        <w:rPr>
+          <w:rFonts w:ascii="학교안심 우주 R" w:eastAsia="학교안심 우주 R" w:hAnsi="학교안심 우주 R" w:hint="eastAsia"/>
+          <w:sz w:val="44"/>
+          <w:szCs w:val="44"/>
+        </w:rPr>
+        <w:t>[해결]</w:t>
+      </w:r>
+    </w:p>
+    <w:p>
+      <w:pPr>
+        <w:jc w:val="left"/>
+        <w:rPr>
+          <w:rFonts w:ascii="학교안심 우주 R" w:eastAsia="학교안심 우주 R" w:hAnsi="학교안심 우주 R" w:hint="eastAsia"/>
+          <w:sz w:val="44"/>
+          <w:szCs w:val="44"/>
+        </w:rPr>
+      </w:pPr>
+      <w:r>
+        <w:rPr>
+          <w:rFonts w:ascii="학교안심 우주 R" w:eastAsia="학교안심 우주 R" w:hAnsi="학교안심 우주 R"/>
+          <w:sz w:val="44"/>
+          <w:szCs w:val="44"/>
+        </w:rPr>
+        <w:t xml:space="preserve">1. </w:t>
+      </w:r>
+      <w:r>
+        <w:rPr>
+          <w:rFonts w:ascii="학교안심 우주 R" w:eastAsia="학교안심 우주 R" w:hAnsi="학교안심 우주 R" w:hint="eastAsia"/>
+          <w:sz w:val="44"/>
+          <w:szCs w:val="44"/>
+        </w:rPr>
+        <w:t xml:space="preserve">자식에만 </w:t>
+      </w:r>
+      <w:r>
+        <w:rPr>
+          <w:rFonts w:ascii="학교안심 우주 R" w:eastAsia="학교안심 우주 R" w:hAnsi="학교안심 우주 R"/>
+          <w:sz w:val="44"/>
+          <w:szCs w:val="44"/>
+        </w:rPr>
+        <w:t>DontDestroyOnLoad()</w:t>
+      </w:r>
+      <w:r>
+        <w:rPr>
+          <w:rFonts w:ascii="학교안심 우주 R" w:eastAsia="학교안심 우주 R" w:hAnsi="학교안심 우주 R"/>
+          <w:sz w:val="44"/>
+          <w:szCs w:val="44"/>
+        </w:rPr>
+        <w:t xml:space="preserve"> </w:t>
+      </w:r>
+      <w:r>
+        <w:rPr>
+          <w:rFonts w:ascii="학교안심 우주 R" w:eastAsia="학교안심 우주 R" w:hAnsi="학교안심 우주 R" w:hint="eastAsia"/>
+          <w:sz w:val="44"/>
+          <w:szCs w:val="44"/>
+        </w:rPr>
+        <w:t>되있는 상태라 제대로 적용이 안됨,</w:t>
+      </w:r>
+      <w:r>
+        <w:rPr>
+          <w:rFonts w:ascii="학교안심 우주 R" w:eastAsia="학교안심 우주 R" w:hAnsi="학교안심 우주 R"/>
+          <w:sz w:val="44"/>
+          <w:szCs w:val="44"/>
+        </w:rPr>
+        <w:t xml:space="preserve"> </w:t>
+      </w:r>
+      <w:r>
+        <w:rPr>
+          <w:rFonts w:ascii="학교안심 우주 R" w:eastAsia="학교안심 우주 R" w:hAnsi="학교안심 우주 R" w:hint="eastAsia"/>
+          <w:sz w:val="44"/>
+          <w:szCs w:val="44"/>
+        </w:rPr>
+        <w:t>그러므로 부모에도 적용하거나 자식의 부모를 없애거나 둘 중 하나를 택해야 함</w:t>
       </w:r>
     </w:p>
     <w:p>
@@ -11289,10 +11860,10 @@
 <file path=word/numbering.xml><?xml version="1.0" encoding="utf-8"?>
 <w:numbering xmlns:wpc="http://schemas.microsoft.com/office/word/2010/wordprocessingCanvas" xmlns:cx="http://schemas.microsoft.com/office/drawing/2014/chartex" xmlns:cx1="http://schemas.microsoft.com/office/drawing/2015/9/8/chartex" xmlns:cx2="http://schemas.microsoft.com/office/drawing/2015/10/21/chartex" xmlns:cx3="http://schemas.microsoft.com/office/drawing/2016/5/9/chartex" xmlns:cx4="http://schemas.microsoft.com/office/drawing/2016/5/10/chartex" xmlns:cx5="http://schemas.microsoft.com/office/drawing/2016/5/11/chartex" xmlns:cx6="http://schemas.microsoft.com/office/drawing/2016/5/12/chartex" xmlns:cx7="http://schemas.microsoft.com/office/drawing/2016/5/13/chartex" xmlns:cx8="http://schemas.microsoft.com/office/drawing/2016/5/14/chartex" xmlns:mc="http://schemas.openxmlformats.org/markup-compatibility/2006" xmlns:aink="http://schemas.microsoft.com/office/drawing/2016/ink" xmlns:am3d="http://schemas.microsoft.com/office/drawing/2017/model3d" xmlns:o="urn:schemas-microsoft-com:office:office" xmlns:oel="http://schemas.microsoft.com/office/2019/extlst" xmlns:r="http://schemas.openxmlformats.org/officeDocument/2006/relationships" xmlns:m="http://schemas.openxmlformats.org/officeDocument/2006/math" xmlns:v="urn:schemas-microsoft-com:vml" xmlns:wp14="http://schemas.microsoft.com/office/word/2010/wordprocessingDrawing" xmlns:wp="http://schemas.openxmlformats.org/drawingml/2006/wordprocessingDrawing" xmlns:w10="urn:schemas-microsoft-com:office:word" xmlns:w="http://schemas.openxmlformats.org/wordprocessingml/2006/main" xmlns:w14="http://schemas.microsoft.com/office/word/2010/wordml" xmlns:w15="http://schemas.microsoft.com/office/word/2012/wordml" xmlns:w16cex="http://schemas.microsoft.com/office/word/2018/wordml/cex" xmlns:w16cid="http://schemas.microsoft.com/office/word/2016/wordml/cid" xmlns:w16="http://schemas.microsoft.com/office/word/2018/wordml" xmlns:w16sdtdh="http://schemas.microsoft.com/office/word/2020/wordml/sdtdatahash" xmlns:w16se="http://schemas.microsoft.com/office/word/2015/wordml/symex" xmlns:wpg="http://schemas.microsoft.com/office/word/2010/wordprocessingGroup" xmlns:wpi="http://schemas.microsoft.com/office/word/2010/wordprocessingInk" xmlns:wne="http://schemas.microsoft.com/office/word/2006/wordml" xmlns:wps="http://schemas.microsoft.com/office/word/2010/wordprocessingShape" mc:Ignorable="w14 w15 w16se w16cid w16 w16cex w16sdtdh wp14">
   <w:abstractNum w:abstractNumId="0" w15:restartNumberingAfterBreak="0">
-    <w:nsid w:val="04F02B02"/>
+    <w:nsid w:val="01164F60"/>
     <w:multiLevelType w:val="hybridMultilevel"/>
-    <w:tmpl w:val="04CE9418"/>
-    <w:lvl w:ilvl="0" w:tplc="60DEA3E4">
+    <w:tmpl w:val="BCC0B748"/>
+    <w:lvl w:ilvl="0" w:tplc="E7E03392">
       <w:start w:val="1"/>
       <w:numFmt w:val="decimal"/>
       <w:lvlText w:val="%1."/>
@@ -11378,16 +11949,16 @@
     </w:lvl>
   </w:abstractNum>
   <w:abstractNum w:abstractNumId="1" w15:restartNumberingAfterBreak="0">
-    <w:nsid w:val="120041DA"/>
+    <w:nsid w:val="04F02B02"/>
     <w:multiLevelType w:val="hybridMultilevel"/>
-    <w:tmpl w:val="4D948586"/>
-    <w:lvl w:ilvl="0" w:tplc="9C4CBF38">
+    <w:tmpl w:val="04CE9418"/>
+    <w:lvl w:ilvl="0" w:tplc="60DEA3E4">
       <w:start w:val="1"/>
       <w:numFmt w:val="decimal"/>
       <w:lvlText w:val="%1."/>
       <w:lvlJc w:val="left"/>
       <w:pPr>
-        <w:ind w:left="930" w:hanging="490"/>
+        <w:ind w:left="1160" w:hanging="720"/>
       </w:pPr>
       <w:rPr>
         <w:rFonts w:hint="default"/>
@@ -11467,6 +12038,95 @@
     </w:lvl>
   </w:abstractNum>
   <w:abstractNum w:abstractNumId="2" w15:restartNumberingAfterBreak="0">
+    <w:nsid w:val="120041DA"/>
+    <w:multiLevelType w:val="hybridMultilevel"/>
+    <w:tmpl w:val="4D948586"/>
+    <w:lvl w:ilvl="0" w:tplc="9C4CBF38">
+      <w:start w:val="1"/>
+      <w:numFmt w:val="decimal"/>
+      <w:lvlText w:val="%1."/>
+      <w:lvlJc w:val="left"/>
+      <w:pPr>
+        <w:ind w:left="930" w:hanging="490"/>
+      </w:pPr>
+      <w:rPr>
+        <w:rFonts w:hint="default"/>
+      </w:rPr>
+    </w:lvl>
+    <w:lvl w:ilvl="1" w:tplc="04090019" w:tentative="1">
+      <w:start w:val="1"/>
+      <w:numFmt w:val="upperLetter"/>
+      <w:lvlText w:val="%2."/>
+      <w:lvlJc w:val="left"/>
+      <w:pPr>
+        <w:ind w:left="1320" w:hanging="440"/>
+      </w:pPr>
+    </w:lvl>
+    <w:lvl w:ilvl="2" w:tplc="0409001B" w:tentative="1">
+      <w:start w:val="1"/>
+      <w:numFmt w:val="lowerRoman"/>
+      <w:lvlText w:val="%3."/>
+      <w:lvlJc w:val="right"/>
+      <w:pPr>
+        <w:ind w:left="1760" w:hanging="440"/>
+      </w:pPr>
+    </w:lvl>
+    <w:lvl w:ilvl="3" w:tplc="0409000F" w:tentative="1">
+      <w:start w:val="1"/>
+      <w:numFmt w:val="decimal"/>
+      <w:lvlText w:val="%4."/>
+      <w:lvlJc w:val="left"/>
+      <w:pPr>
+        <w:ind w:left="2200" w:hanging="440"/>
+      </w:pPr>
+    </w:lvl>
+    <w:lvl w:ilvl="4" w:tplc="04090019" w:tentative="1">
+      <w:start w:val="1"/>
+      <w:numFmt w:val="upperLetter"/>
+      <w:lvlText w:val="%5."/>
+      <w:lvlJc w:val="left"/>
+      <w:pPr>
+        <w:ind w:left="2640" w:hanging="440"/>
+      </w:pPr>
+    </w:lvl>
+    <w:lvl w:ilvl="5" w:tplc="0409001B" w:tentative="1">
+      <w:start w:val="1"/>
+      <w:numFmt w:val="lowerRoman"/>
+      <w:lvlText w:val="%6."/>
+      <w:lvlJc w:val="right"/>
+      <w:pPr>
+        <w:ind w:left="3080" w:hanging="440"/>
+      </w:pPr>
+    </w:lvl>
+    <w:lvl w:ilvl="6" w:tplc="0409000F" w:tentative="1">
+      <w:start w:val="1"/>
+      <w:numFmt w:val="decimal"/>
+      <w:lvlText w:val="%7."/>
+      <w:lvlJc w:val="left"/>
+      <w:pPr>
+        <w:ind w:left="3520" w:hanging="440"/>
+      </w:pPr>
+    </w:lvl>
+    <w:lvl w:ilvl="7" w:tplc="04090019" w:tentative="1">
+      <w:start w:val="1"/>
+      <w:numFmt w:val="upperLetter"/>
+      <w:lvlText w:val="%8."/>
+      <w:lvlJc w:val="left"/>
+      <w:pPr>
+        <w:ind w:left="3960" w:hanging="440"/>
+      </w:pPr>
+    </w:lvl>
+    <w:lvl w:ilvl="8" w:tplc="0409001B" w:tentative="1">
+      <w:start w:val="1"/>
+      <w:numFmt w:val="lowerRoman"/>
+      <w:lvlText w:val="%9."/>
+      <w:lvlJc w:val="right"/>
+      <w:pPr>
+        <w:ind w:left="4400" w:hanging="440"/>
+      </w:pPr>
+    </w:lvl>
+  </w:abstractNum>
+  <w:abstractNum w:abstractNumId="3" w15:restartNumberingAfterBreak="0">
     <w:nsid w:val="1BC041CB"/>
     <w:multiLevelType w:val="hybridMultilevel"/>
     <w:tmpl w:val="A57054A4"/>
@@ -11555,7 +12215,7 @@
       </w:pPr>
     </w:lvl>
   </w:abstractNum>
-  <w:abstractNum w:abstractNumId="3" w15:restartNumberingAfterBreak="0">
+  <w:abstractNum w:abstractNumId="4" w15:restartNumberingAfterBreak="0">
     <w:nsid w:val="224F6681"/>
     <w:multiLevelType w:val="hybridMultilevel"/>
     <w:tmpl w:val="026C2350"/>
@@ -11644,17 +12304,17 @@
       </w:pPr>
     </w:lvl>
   </w:abstractNum>
-  <w:abstractNum w:abstractNumId="4" w15:restartNumberingAfterBreak="0">
-    <w:nsid w:val="318F6A0D"/>
+  <w:abstractNum w:abstractNumId="5" w15:restartNumberingAfterBreak="0">
+    <w:nsid w:val="24D24D90"/>
     <w:multiLevelType w:val="hybridMultilevel"/>
-    <w:tmpl w:val="4EF434BA"/>
-    <w:lvl w:ilvl="0" w:tplc="18C6DAD8">
+    <w:tmpl w:val="AF6EA1DC"/>
+    <w:lvl w:ilvl="0" w:tplc="D80CC2AA">
       <w:start w:val="1"/>
       <w:numFmt w:val="decimal"/>
       <w:lvlText w:val="%1."/>
       <w:lvlJc w:val="left"/>
       <w:pPr>
-        <w:ind w:left="360" w:hanging="360"/>
+        <w:ind w:left="1160" w:hanging="720"/>
       </w:pPr>
       <w:rPr>
         <w:rFonts w:hint="default"/>
@@ -11666,7 +12326,7 @@
       <w:lvlText w:val="%2."/>
       <w:lvlJc w:val="left"/>
       <w:pPr>
-        <w:ind w:left="880" w:hanging="440"/>
+        <w:ind w:left="1320" w:hanging="440"/>
       </w:pPr>
     </w:lvl>
     <w:lvl w:ilvl="2" w:tplc="0409001B" w:tentative="1">
@@ -11675,7 +12335,7 @@
       <w:lvlText w:val="%3."/>
       <w:lvlJc w:val="right"/>
       <w:pPr>
-        <w:ind w:left="1320" w:hanging="440"/>
+        <w:ind w:left="1760" w:hanging="440"/>
       </w:pPr>
     </w:lvl>
     <w:lvl w:ilvl="3" w:tplc="0409000F" w:tentative="1">
@@ -11684,7 +12344,7 @@
       <w:lvlText w:val="%4."/>
       <w:lvlJc w:val="left"/>
       <w:pPr>
-        <w:ind w:left="1760" w:hanging="440"/>
+        <w:ind w:left="2200" w:hanging="440"/>
       </w:pPr>
     </w:lvl>
     <w:lvl w:ilvl="4" w:tplc="04090019" w:tentative="1">
@@ -11693,7 +12353,7 @@
       <w:lvlText w:val="%5."/>
       <w:lvlJc w:val="left"/>
       <w:pPr>
-        <w:ind w:left="2200" w:hanging="440"/>
+        <w:ind w:left="2640" w:hanging="440"/>
       </w:pPr>
     </w:lvl>
     <w:lvl w:ilvl="5" w:tplc="0409001B" w:tentative="1">
@@ -11702,7 +12362,7 @@
       <w:lvlText w:val="%6."/>
       <w:lvlJc w:val="right"/>
       <w:pPr>
-        <w:ind w:left="2640" w:hanging="440"/>
+        <w:ind w:left="3080" w:hanging="440"/>
       </w:pPr>
     </w:lvl>
     <w:lvl w:ilvl="6" w:tplc="0409000F" w:tentative="1">
@@ -11711,7 +12371,7 @@
       <w:lvlText w:val="%7."/>
       <w:lvlJc w:val="left"/>
       <w:pPr>
-        <w:ind w:left="3080" w:hanging="440"/>
+        <w:ind w:left="3520" w:hanging="440"/>
       </w:pPr>
     </w:lvl>
     <w:lvl w:ilvl="7" w:tplc="04090019" w:tentative="1">
@@ -11720,7 +12380,7 @@
       <w:lvlText w:val="%8."/>
       <w:lvlJc w:val="left"/>
       <w:pPr>
-        <w:ind w:left="3520" w:hanging="440"/>
+        <w:ind w:left="3960" w:hanging="440"/>
       </w:pPr>
     </w:lvl>
     <w:lvl w:ilvl="8" w:tplc="0409001B" w:tentative="1">
@@ -11729,15 +12389,15 @@
       <w:lvlText w:val="%9."/>
       <w:lvlJc w:val="right"/>
       <w:pPr>
-        <w:ind w:left="3960" w:hanging="440"/>
+        <w:ind w:left="4400" w:hanging="440"/>
       </w:pPr>
     </w:lvl>
   </w:abstractNum>
-  <w:abstractNum w:abstractNumId="5" w15:restartNumberingAfterBreak="0">
-    <w:nsid w:val="34C76174"/>
+  <w:abstractNum w:abstractNumId="6" w15:restartNumberingAfterBreak="0">
+    <w:nsid w:val="318F6A0D"/>
     <w:multiLevelType w:val="hybridMultilevel"/>
-    <w:tmpl w:val="09869BF6"/>
-    <w:lvl w:ilvl="0" w:tplc="E9201D30">
+    <w:tmpl w:val="4EF434BA"/>
+    <w:lvl w:ilvl="0" w:tplc="18C6DAD8">
       <w:start w:val="1"/>
       <w:numFmt w:val="decimal"/>
       <w:lvlText w:val="%1."/>
@@ -11822,7 +12482,96 @@
       </w:pPr>
     </w:lvl>
   </w:abstractNum>
-  <w:abstractNum w:abstractNumId="6" w15:restartNumberingAfterBreak="0">
+  <w:abstractNum w:abstractNumId="7" w15:restartNumberingAfterBreak="0">
+    <w:nsid w:val="34C76174"/>
+    <w:multiLevelType w:val="hybridMultilevel"/>
+    <w:tmpl w:val="09869BF6"/>
+    <w:lvl w:ilvl="0" w:tplc="E9201D30">
+      <w:start w:val="1"/>
+      <w:numFmt w:val="decimal"/>
+      <w:lvlText w:val="%1."/>
+      <w:lvlJc w:val="left"/>
+      <w:pPr>
+        <w:ind w:left="360" w:hanging="360"/>
+      </w:pPr>
+      <w:rPr>
+        <w:rFonts w:hint="default"/>
+      </w:rPr>
+    </w:lvl>
+    <w:lvl w:ilvl="1" w:tplc="04090019" w:tentative="1">
+      <w:start w:val="1"/>
+      <w:numFmt w:val="upperLetter"/>
+      <w:lvlText w:val="%2."/>
+      <w:lvlJc w:val="left"/>
+      <w:pPr>
+        <w:ind w:left="880" w:hanging="440"/>
+      </w:pPr>
+    </w:lvl>
+    <w:lvl w:ilvl="2" w:tplc="0409001B" w:tentative="1">
+      <w:start w:val="1"/>
+      <w:numFmt w:val="lowerRoman"/>
+      <w:lvlText w:val="%3."/>
+      <w:lvlJc w:val="right"/>
+      <w:pPr>
+        <w:ind w:left="1320" w:hanging="440"/>
+      </w:pPr>
+    </w:lvl>
+    <w:lvl w:ilvl="3" w:tplc="0409000F" w:tentative="1">
+      <w:start w:val="1"/>
+      <w:numFmt w:val="decimal"/>
+      <w:lvlText w:val="%4."/>
+      <w:lvlJc w:val="left"/>
+      <w:pPr>
+        <w:ind w:left="1760" w:hanging="440"/>
+      </w:pPr>
+    </w:lvl>
+    <w:lvl w:ilvl="4" w:tplc="04090019" w:tentative="1">
+      <w:start w:val="1"/>
+      <w:numFmt w:val="upperLetter"/>
+      <w:lvlText w:val="%5."/>
+      <w:lvlJc w:val="left"/>
+      <w:pPr>
+        <w:ind w:left="2200" w:hanging="440"/>
+      </w:pPr>
+    </w:lvl>
+    <w:lvl w:ilvl="5" w:tplc="0409001B" w:tentative="1">
+      <w:start w:val="1"/>
+      <w:numFmt w:val="lowerRoman"/>
+      <w:lvlText w:val="%6."/>
+      <w:lvlJc w:val="right"/>
+      <w:pPr>
+        <w:ind w:left="2640" w:hanging="440"/>
+      </w:pPr>
+    </w:lvl>
+    <w:lvl w:ilvl="6" w:tplc="0409000F" w:tentative="1">
+      <w:start w:val="1"/>
+      <w:numFmt w:val="decimal"/>
+      <w:lvlText w:val="%7."/>
+      <w:lvlJc w:val="left"/>
+      <w:pPr>
+        <w:ind w:left="3080" w:hanging="440"/>
+      </w:pPr>
+    </w:lvl>
+    <w:lvl w:ilvl="7" w:tplc="04090019" w:tentative="1">
+      <w:start w:val="1"/>
+      <w:numFmt w:val="upperLetter"/>
+      <w:lvlText w:val="%8."/>
+      <w:lvlJc w:val="left"/>
+      <w:pPr>
+        <w:ind w:left="3520" w:hanging="440"/>
+      </w:pPr>
+    </w:lvl>
+    <w:lvl w:ilvl="8" w:tplc="0409001B" w:tentative="1">
+      <w:start w:val="1"/>
+      <w:numFmt w:val="lowerRoman"/>
+      <w:lvlText w:val="%9."/>
+      <w:lvlJc w:val="right"/>
+      <w:pPr>
+        <w:ind w:left="3960" w:hanging="440"/>
+      </w:pPr>
+    </w:lvl>
+  </w:abstractNum>
+  <w:abstractNum w:abstractNumId="8" w15:restartNumberingAfterBreak="0">
     <w:nsid w:val="4C42353B"/>
     <w:multiLevelType w:val="multilevel"/>
     <w:tmpl w:val="B91879DE"/>
@@ -11944,7 +12693,7 @@
       </w:rPr>
     </w:lvl>
   </w:abstractNum>
-  <w:abstractNum w:abstractNumId="7" w15:restartNumberingAfterBreak="0">
+  <w:abstractNum w:abstractNumId="9" w15:restartNumberingAfterBreak="0">
     <w:nsid w:val="55822BF0"/>
     <w:multiLevelType w:val="multilevel"/>
     <w:tmpl w:val="94261D42"/>
@@ -12066,7 +12815,7 @@
       </w:rPr>
     </w:lvl>
   </w:abstractNum>
-  <w:abstractNum w:abstractNumId="8" w15:restartNumberingAfterBreak="0">
+  <w:abstractNum w:abstractNumId="10" w15:restartNumberingAfterBreak="0">
     <w:nsid w:val="5E455AB5"/>
     <w:multiLevelType w:val="hybridMultilevel"/>
     <w:tmpl w:val="48EAC428"/>
@@ -12155,7 +12904,7 @@
       </w:pPr>
     </w:lvl>
   </w:abstractNum>
-  <w:abstractNum w:abstractNumId="9" w15:restartNumberingAfterBreak="0">
+  <w:abstractNum w:abstractNumId="11" w15:restartNumberingAfterBreak="0">
     <w:nsid w:val="67A91E7F"/>
     <w:multiLevelType w:val="hybridMultilevel"/>
     <w:tmpl w:val="A290E740"/>
@@ -12244,7 +12993,7 @@
       </w:pPr>
     </w:lvl>
   </w:abstractNum>
-  <w:abstractNum w:abstractNumId="10" w15:restartNumberingAfterBreak="0">
+  <w:abstractNum w:abstractNumId="12" w15:restartNumberingAfterBreak="0">
     <w:nsid w:val="68A264B3"/>
     <w:multiLevelType w:val="hybridMultilevel"/>
     <w:tmpl w:val="0B20342A"/>
@@ -12333,7 +13082,7 @@
       </w:pPr>
     </w:lvl>
   </w:abstractNum>
-  <w:abstractNum w:abstractNumId="11" w15:restartNumberingAfterBreak="0">
+  <w:abstractNum w:abstractNumId="13" w15:restartNumberingAfterBreak="0">
     <w:nsid w:val="69220619"/>
     <w:multiLevelType w:val="hybridMultilevel"/>
     <w:tmpl w:val="F460CF92"/>
@@ -12446,7 +13195,7 @@
       </w:rPr>
     </w:lvl>
   </w:abstractNum>
-  <w:abstractNum w:abstractNumId="12" w15:restartNumberingAfterBreak="0">
+  <w:abstractNum w:abstractNumId="14" w15:restartNumberingAfterBreak="0">
     <w:nsid w:val="79296D51"/>
     <w:multiLevelType w:val="hybridMultilevel"/>
     <w:tmpl w:val="1B50530E"/>
@@ -12536,43 +13285,49 @@
     </w:lvl>
   </w:abstractNum>
   <w:num w:numId="1" w16cid:durableId="1747845304">
+    <w:abstractNumId w:val="14"/>
+  </w:num>
+  <w:num w:numId="2" w16cid:durableId="1311668550">
     <w:abstractNumId w:val="12"/>
   </w:num>
-  <w:num w:numId="2" w16cid:durableId="1311668550">
+  <w:num w:numId="3" w16cid:durableId="924723805">
+    <w:abstractNumId w:val="7"/>
+  </w:num>
+  <w:num w:numId="4" w16cid:durableId="1720933867">
+    <w:abstractNumId w:val="13"/>
+  </w:num>
+  <w:num w:numId="5" w16cid:durableId="18703250">
+    <w:abstractNumId w:val="3"/>
+  </w:num>
+  <w:num w:numId="6" w16cid:durableId="669214236">
+    <w:abstractNumId w:val="6"/>
+  </w:num>
+  <w:num w:numId="7" w16cid:durableId="944265366">
+    <w:abstractNumId w:val="4"/>
+  </w:num>
+  <w:num w:numId="8" w16cid:durableId="108355346">
     <w:abstractNumId w:val="10"/>
   </w:num>
-  <w:num w:numId="3" w16cid:durableId="924723805">
-    <w:abstractNumId w:val="5"/>
-  </w:num>
-  <w:num w:numId="4" w16cid:durableId="1720933867">
+  <w:num w:numId="9" w16cid:durableId="1676346900">
     <w:abstractNumId w:val="11"/>
   </w:num>
-  <w:num w:numId="5" w16cid:durableId="18703250">
+  <w:num w:numId="10" w16cid:durableId="1526213626">
     <w:abstractNumId w:val="2"/>
   </w:num>
-  <w:num w:numId="6" w16cid:durableId="669214236">
-    <w:abstractNumId w:val="4"/>
+  <w:num w:numId="11" w16cid:durableId="1647738225">
+    <w:abstractNumId w:val="9"/>
   </w:num>
-  <w:num w:numId="7" w16cid:durableId="944265366">
-    <w:abstractNumId w:val="3"/>
-  </w:num>
-  <w:num w:numId="8" w16cid:durableId="108355346">
+  <w:num w:numId="12" w16cid:durableId="1368292466">
     <w:abstractNumId w:val="8"/>
   </w:num>
-  <w:num w:numId="9" w16cid:durableId="1676346900">
-    <w:abstractNumId w:val="9"/>
-  </w:num>
-  <w:num w:numId="10" w16cid:durableId="1526213626">
+  <w:num w:numId="13" w16cid:durableId="362292217">
     <w:abstractNumId w:val="1"/>
   </w:num>
-  <w:num w:numId="11" w16cid:durableId="1647738225">
-    <w:abstractNumId w:val="7"/>
+  <w:num w:numId="14" w16cid:durableId="39868294">
+    <w:abstractNumId w:val="0"/>
   </w:num>
-  <w:num w:numId="12" w16cid:durableId="1368292466">
-    <w:abstractNumId w:val="6"/>
-  </w:num>
-  <w:num w:numId="13" w16cid:durableId="362292217">
-    <w:abstractNumId w:val="0"/>
+  <w:num w:numId="15" w16cid:durableId="858203300">
+    <w:abstractNumId w:val="5"/>
   </w:num>
 </w:numbering>
 </file>

</xml_diff>

<commit_message>
<Yusoon>Feat: 차 수직 플립 기능 추가, Fix: 처음 스폰시에 로테이션 이상하게 고정되는 부분 수정 & <Choi>Feat: Title Animation Skip And Loading UI, Fix: Booster UI And Item Gauge UI & <Yoo>Feat: Skill Ball Marget RPC And Skill Ball Punch RPC, Kick RPC & <LGM>Fix: GameDraw End System & Merged, Fix Merge Errors
</commit_message>
<xml_diff>
--- a/개발일지/개발일지_최진성.docx
+++ b/개발일지/개발일지_최진성.docx
@@ -11282,7 +11282,7 @@
       <w:pPr>
         <w:jc w:val="left"/>
         <w:rPr>
-          <w:rFonts w:ascii="학교안심 우주 R" w:eastAsia="학교안심 우주 R" w:hAnsi="학교안심 우주 R" w:hint="eastAsia"/>
+          <w:rFonts w:ascii="학교안심 우주 R" w:eastAsia="학교안심 우주 R" w:hAnsi="학교안심 우주 R"/>
           <w:sz w:val="44"/>
           <w:szCs w:val="44"/>
         </w:rPr>
@@ -11334,7 +11334,7 @@
       <w:pPr>
         <w:jc w:val="left"/>
         <w:rPr>
-          <w:rFonts w:ascii="학교안심 우주 R" w:eastAsia="학교안심 우주 R" w:hAnsi="학교안심 우주 R" w:hint="eastAsia"/>
+          <w:rFonts w:ascii="학교안심 우주 R" w:eastAsia="학교안심 우주 R" w:hAnsi="학교안심 우주 R"/>
           <w:sz w:val="44"/>
           <w:szCs w:val="44"/>
         </w:rPr>
@@ -11369,7 +11369,7 @@
         <w:ind w:leftChars="0"/>
         <w:jc w:val="left"/>
         <w:rPr>
-          <w:rFonts w:ascii="학교안심 우주 R" w:eastAsia="학교안심 우주 R" w:hAnsi="학교안심 우주 R" w:hint="eastAsia"/>
+          <w:rFonts w:ascii="학교안심 우주 R" w:eastAsia="학교안심 우주 R" w:hAnsi="학교안심 우주 R"/>
           <w:sz w:val="44"/>
           <w:szCs w:val="44"/>
         </w:rPr>
@@ -11405,7 +11405,7 @@
       <w:pPr>
         <w:jc w:val="left"/>
         <w:rPr>
-          <w:rFonts w:ascii="학교안심 우주 R" w:eastAsia="학교안심 우주 R" w:hAnsi="학교안심 우주 R" w:hint="eastAsia"/>
+          <w:rFonts w:ascii="학교안심 우주 R" w:eastAsia="학교안심 우주 R" w:hAnsi="학교안심 우주 R"/>
           <w:sz w:val="44"/>
           <w:szCs w:val="44"/>
         </w:rPr>
@@ -11622,7 +11622,7 @@
       <w:pPr>
         <w:jc w:val="left"/>
         <w:rPr>
-          <w:rFonts w:ascii="학교안심 우주 R" w:eastAsia="학교안심 우주 R" w:hAnsi="학교안심 우주 R" w:hint="eastAsia"/>
+          <w:rFonts w:ascii="학교안심 우주 R" w:eastAsia="학교안심 우주 R" w:hAnsi="학교안심 우주 R"/>
           <w:sz w:val="44"/>
           <w:szCs w:val="44"/>
         </w:rPr>
@@ -11665,7 +11665,7 @@
         <w:ind w:leftChars="0"/>
         <w:jc w:val="left"/>
         <w:rPr>
-          <w:rFonts w:ascii="학교안심 우주 R" w:eastAsia="학교안심 우주 R" w:hAnsi="학교안심 우주 R" w:hint="eastAsia"/>
+          <w:rFonts w:ascii="학교안심 우주 R" w:eastAsia="학교안심 우주 R" w:hAnsi="학교안심 우주 R"/>
           <w:sz w:val="44"/>
           <w:szCs w:val="44"/>
         </w:rPr>
@@ -11717,7 +11717,7 @@
       <w:pPr>
         <w:jc w:val="left"/>
         <w:rPr>
-          <w:rFonts w:ascii="학교안심 우주 R" w:eastAsia="학교안심 우주 R" w:hAnsi="학교안심 우주 R" w:hint="eastAsia"/>
+          <w:rFonts w:ascii="학교안심 우주 R" w:eastAsia="학교안심 우주 R" w:hAnsi="학교안심 우주 R"/>
           <w:sz w:val="44"/>
           <w:szCs w:val="44"/>
         </w:rPr>
@@ -11777,6 +11777,407 @@
           <w:szCs w:val="44"/>
         </w:rPr>
         <w:t>그러므로 부모에도 적용하거나 자식의 부모를 없애거나 둘 중 하나를 택해야 함</w:t>
+      </w:r>
+    </w:p>
+    <w:p>
+      <w:pPr>
+        <w:jc w:val="left"/>
+        <w:rPr>
+          <w:rFonts w:ascii="학교안심 우주 R" w:eastAsia="학교안심 우주 R" w:hAnsi="학교안심 우주 R"/>
+          <w:sz w:val="44"/>
+          <w:szCs w:val="44"/>
+        </w:rPr>
+      </w:pPr>
+      <w:r>
+        <w:rPr>
+          <w:rFonts w:ascii="학교안심 우주 R" w:eastAsia="학교안심 우주 R" w:hAnsi="학교안심 우주 R" w:hint="eastAsia"/>
+          <w:sz w:val="44"/>
+          <w:szCs w:val="44"/>
+        </w:rPr>
+        <w:t>[팁]</w:t>
+      </w:r>
+    </w:p>
+    <w:p>
+      <w:pPr>
+        <w:jc w:val="left"/>
+        <w:rPr>
+          <w:rFonts w:ascii="학교안심 우주 R" w:eastAsia="학교안심 우주 R" w:hAnsi="학교안심 우주 R"/>
+          <w:sz w:val="44"/>
+          <w:szCs w:val="44"/>
+        </w:rPr>
+      </w:pPr>
+    </w:p>
+    <w:p>
+      <w:pPr>
+        <w:jc w:val="left"/>
+        <w:rPr>
+          <w:rFonts w:ascii="학교안심 우주 R" w:eastAsia="학교안심 우주 R" w:hAnsi="학교안심 우주 R"/>
+          <w:sz w:val="44"/>
+          <w:szCs w:val="44"/>
+        </w:rPr>
+      </w:pPr>
+      <w:r>
+        <w:rPr>
+          <w:rFonts w:ascii="학교안심 우주 R" w:eastAsia="학교안심 우주 R" w:hAnsi="학교안심 우주 R" w:hint="eastAsia"/>
+          <w:sz w:val="44"/>
+          <w:szCs w:val="44"/>
+        </w:rPr>
+        <w:t>[</w:t>
+      </w:r>
+      <w:r>
+        <w:rPr>
+          <w:rFonts w:ascii="학교안심 우주 R" w:eastAsia="학교안심 우주 R" w:hAnsi="학교안심 우주 R"/>
+          <w:sz w:val="44"/>
+          <w:szCs w:val="44"/>
+        </w:rPr>
+        <w:t>2023-09-26-</w:t>
+      </w:r>
+      <w:r>
+        <w:rPr>
+          <w:rFonts w:ascii="학교안심 우주 R" w:eastAsia="학교안심 우주 R" w:hAnsi="학교안심 우주 R" w:hint="eastAsia"/>
+          <w:sz w:val="44"/>
+          <w:szCs w:val="44"/>
+        </w:rPr>
+        <w:t>화요일]</w:t>
+      </w:r>
+    </w:p>
+    <w:p>
+      <w:pPr>
+        <w:jc w:val="left"/>
+        <w:rPr>
+          <w:rFonts w:ascii="학교안심 우주 R" w:eastAsia="학교안심 우주 R" w:hAnsi="학교안심 우주 R"/>
+          <w:sz w:val="44"/>
+          <w:szCs w:val="44"/>
+        </w:rPr>
+      </w:pPr>
+      <w:r>
+        <w:rPr>
+          <w:rFonts w:ascii="학교안심 우주 R" w:eastAsia="학교안심 우주 R" w:hAnsi="학교안심 우주 R" w:hint="eastAsia"/>
+          <w:sz w:val="44"/>
+          <w:szCs w:val="44"/>
+        </w:rPr>
+        <w:t>[한 일]</w:t>
+      </w:r>
+    </w:p>
+    <w:p>
+      <w:pPr>
+        <w:jc w:val="left"/>
+        <w:rPr>
+          <w:rFonts w:ascii="학교안심 우주 R" w:eastAsia="학교안심 우주 R" w:hAnsi="학교안심 우주 R"/>
+          <w:sz w:val="44"/>
+          <w:szCs w:val="44"/>
+        </w:rPr>
+      </w:pPr>
+      <w:r>
+        <w:rPr>
+          <w:rFonts w:ascii="학교안심 우주 R" w:eastAsia="학교안심 우주 R" w:hAnsi="학교안심 우주 R" w:hint="eastAsia"/>
+          <w:sz w:val="44"/>
+          <w:szCs w:val="44"/>
+        </w:rPr>
+        <w:t>프로젝트 병합</w:t>
+      </w:r>
+    </w:p>
+    <w:p>
+      <w:pPr>
+        <w:jc w:val="left"/>
+        <w:rPr>
+          <w:rFonts w:ascii="학교안심 우주 R" w:eastAsia="학교안심 우주 R" w:hAnsi="학교안심 우주 R"/>
+          <w:sz w:val="44"/>
+          <w:szCs w:val="44"/>
+        </w:rPr>
+      </w:pPr>
+      <w:r>
+        <w:rPr>
+          <w:rFonts w:ascii="학교안심 우주 R" w:eastAsia="학교안심 우주 R" w:hAnsi="학교안심 우주 R" w:hint="eastAsia"/>
+          <w:sz w:val="44"/>
+          <w:szCs w:val="44"/>
+        </w:rPr>
+        <w:t xml:space="preserve">로딩 </w:t>
+      </w:r>
+      <w:r>
+        <w:rPr>
+          <w:rFonts w:ascii="학교안심 우주 R" w:eastAsia="학교안심 우주 R" w:hAnsi="학교안심 우주 R"/>
+          <w:sz w:val="44"/>
+          <w:szCs w:val="44"/>
+        </w:rPr>
+        <w:t xml:space="preserve">UI </w:t>
+      </w:r>
+      <w:r>
+        <w:rPr>
+          <w:rFonts w:ascii="학교안심 우주 R" w:eastAsia="학교안심 우주 R" w:hAnsi="학교안심 우주 R" w:hint="eastAsia"/>
+          <w:sz w:val="44"/>
+          <w:szCs w:val="44"/>
+        </w:rPr>
+        <w:t>구현 및 적용</w:t>
+      </w:r>
+    </w:p>
+    <w:p>
+      <w:pPr>
+        <w:jc w:val="left"/>
+        <w:rPr>
+          <w:rFonts w:ascii="학교안심 우주 R" w:eastAsia="학교안심 우주 R" w:hAnsi="학교안심 우주 R"/>
+          <w:sz w:val="44"/>
+          <w:szCs w:val="44"/>
+        </w:rPr>
+      </w:pPr>
+      <w:r>
+        <w:rPr>
+          <w:rFonts w:ascii="학교안심 우주 R" w:eastAsia="학교안심 우주 R" w:hAnsi="학교안심 우주 R"/>
+          <w:sz w:val="44"/>
+          <w:szCs w:val="44"/>
+        </w:rPr>
+        <w:tab/>
+      </w:r>
+      <w:r>
+        <w:rPr>
+          <w:rFonts w:ascii="학교안심 우주 R" w:eastAsia="학교안심 우주 R" w:hAnsi="학교안심 우주 R" w:hint="eastAsia"/>
+          <w:sz w:val="44"/>
+          <w:szCs w:val="44"/>
+        </w:rPr>
+        <w:t>포톤 네트워크 연결시 표시</w:t>
+      </w:r>
+    </w:p>
+    <w:p>
+      <w:pPr>
+        <w:jc w:val="left"/>
+        <w:rPr>
+          <w:rFonts w:ascii="학교안심 우주 R" w:eastAsia="학교안심 우주 R" w:hAnsi="학교안심 우주 R"/>
+          <w:sz w:val="44"/>
+          <w:szCs w:val="44"/>
+        </w:rPr>
+      </w:pPr>
+      <w:r>
+        <w:rPr>
+          <w:rFonts w:ascii="학교안심 우주 R" w:eastAsia="학교안심 우주 R" w:hAnsi="학교안심 우주 R"/>
+          <w:sz w:val="44"/>
+          <w:szCs w:val="44"/>
+        </w:rPr>
+        <w:lastRenderedPageBreak/>
+        <w:tab/>
+      </w:r>
+      <w:r>
+        <w:rPr>
+          <w:rFonts w:ascii="학교안심 우주 R" w:eastAsia="학교안심 우주 R" w:hAnsi="학교안심 우주 R" w:hint="eastAsia"/>
+          <w:sz w:val="44"/>
+          <w:szCs w:val="44"/>
+        </w:rPr>
+        <w:t>다른 씬 넘어가기 전에 표시</w:t>
+      </w:r>
+    </w:p>
+    <w:p>
+      <w:pPr>
+        <w:jc w:val="left"/>
+        <w:rPr>
+          <w:rFonts w:ascii="학교안심 우주 R" w:eastAsia="학교안심 우주 R" w:hAnsi="학교안심 우주 R"/>
+          <w:sz w:val="44"/>
+          <w:szCs w:val="44"/>
+        </w:rPr>
+      </w:pPr>
+      <w:r>
+        <w:rPr>
+          <w:rFonts w:ascii="학교안심 우주 R" w:eastAsia="학교안심 우주 R" w:hAnsi="학교안심 우주 R" w:hint="eastAsia"/>
+          <w:sz w:val="44"/>
+          <w:szCs w:val="44"/>
+        </w:rPr>
+        <w:t>부스터,</w:t>
+      </w:r>
+      <w:r>
+        <w:rPr>
+          <w:rFonts w:ascii="학교안심 우주 R" w:eastAsia="학교안심 우주 R" w:hAnsi="학교안심 우주 R"/>
+          <w:sz w:val="44"/>
+          <w:szCs w:val="44"/>
+        </w:rPr>
+        <w:t xml:space="preserve"> </w:t>
+      </w:r>
+      <w:r>
+        <w:rPr>
+          <w:rFonts w:ascii="학교안심 우주 R" w:eastAsia="학교안심 우주 R" w:hAnsi="학교안심 우주 R" w:hint="eastAsia"/>
+          <w:sz w:val="44"/>
+          <w:szCs w:val="44"/>
+        </w:rPr>
+        <w:t xml:space="preserve">럼블 아이템 게이지 </w:t>
+      </w:r>
+      <w:r>
+        <w:rPr>
+          <w:rFonts w:ascii="학교안심 우주 R" w:eastAsia="학교안심 우주 R" w:hAnsi="학교안심 우주 R"/>
+          <w:sz w:val="44"/>
+          <w:szCs w:val="44"/>
+        </w:rPr>
+        <w:t xml:space="preserve">UI </w:t>
+      </w:r>
+      <w:r>
+        <w:rPr>
+          <w:rFonts w:ascii="학교안심 우주 R" w:eastAsia="학교안심 우주 R" w:hAnsi="학교안심 우주 R" w:hint="eastAsia"/>
+          <w:sz w:val="44"/>
+          <w:szCs w:val="44"/>
+        </w:rPr>
+        <w:t>수정</w:t>
+      </w:r>
+    </w:p>
+    <w:p>
+      <w:pPr>
+        <w:jc w:val="left"/>
+        <w:rPr>
+          <w:rFonts w:ascii="학교안심 우주 R" w:eastAsia="학교안심 우주 R" w:hAnsi="학교안심 우주 R" w:hint="eastAsia"/>
+          <w:sz w:val="44"/>
+          <w:szCs w:val="44"/>
+        </w:rPr>
+      </w:pPr>
+      <w:r>
+        <w:rPr>
+          <w:rFonts w:ascii="학교안심 우주 R" w:eastAsia="학교안심 우주 R" w:hAnsi="학교안심 우주 R" w:hint="eastAsia"/>
+          <w:sz w:val="44"/>
+          <w:szCs w:val="44"/>
+        </w:rPr>
+        <w:t>타이틀 애니메이션이 한 번 로드되고 나면 스킵되도록 설정</w:t>
+      </w:r>
+    </w:p>
+    <w:p>
+      <w:pPr>
+        <w:jc w:val="left"/>
+        <w:rPr>
+          <w:rFonts w:ascii="학교안심 우주 R" w:eastAsia="학교안심 우주 R" w:hAnsi="학교안심 우주 R" w:hint="eastAsia"/>
+          <w:sz w:val="44"/>
+          <w:szCs w:val="44"/>
+        </w:rPr>
+      </w:pPr>
+    </w:p>
+    <w:p>
+      <w:pPr>
+        <w:jc w:val="left"/>
+        <w:rPr>
+          <w:rFonts w:ascii="학교안심 우주 R" w:eastAsia="학교안심 우주 R" w:hAnsi="학교안심 우주 R"/>
+          <w:sz w:val="44"/>
+          <w:szCs w:val="44"/>
+        </w:rPr>
+      </w:pPr>
+      <w:r>
+        <w:rPr>
+          <w:rFonts w:ascii="학교안심 우주 R" w:eastAsia="학교안심 우주 R" w:hAnsi="학교안심 우주 R" w:hint="eastAsia"/>
+          <w:sz w:val="44"/>
+          <w:szCs w:val="44"/>
+        </w:rPr>
+        <w:t>[문제점]</w:t>
+      </w:r>
+    </w:p>
+    <w:p>
+      <w:pPr>
+        <w:pStyle w:val="a3"/>
+        <w:numPr>
+          <w:ilvl w:val="0"/>
+          <w:numId w:val="16"/>
+        </w:numPr>
+        <w:ind w:leftChars="0"/>
+        <w:jc w:val="left"/>
+        <w:rPr>
+          <w:rFonts w:ascii="학교안심 우주 R" w:eastAsia="학교안심 우주 R" w:hAnsi="학교안심 우주 R"/>
+          <w:sz w:val="44"/>
+          <w:szCs w:val="44"/>
+        </w:rPr>
+      </w:pPr>
+      <w:r>
+        <w:rPr>
+          <w:rFonts w:ascii="학교안심 우주 R" w:eastAsia="학교안심 우주 R" w:hAnsi="학교안심 우주 R" w:hint="eastAsia"/>
+          <w:sz w:val="44"/>
+          <w:szCs w:val="44"/>
+        </w:rPr>
+        <w:t xml:space="preserve">슬라이드의 </w:t>
+      </w:r>
+      <w:r>
+        <w:rPr>
+          <w:rFonts w:ascii="학교안심 우주 R" w:eastAsia="학교안심 우주 R" w:hAnsi="학교안심 우주 R"/>
+          <w:sz w:val="44"/>
+          <w:szCs w:val="44"/>
+        </w:rPr>
+        <w:t xml:space="preserve">onValueChanged </w:t>
+      </w:r>
+      <w:r>
+        <w:rPr>
+          <w:rFonts w:ascii="학교안심 우주 R" w:eastAsia="학교안심 우주 R" w:hAnsi="학교안심 우주 R" w:hint="eastAsia"/>
+          <w:sz w:val="44"/>
+          <w:szCs w:val="44"/>
+        </w:rPr>
+        <w:t>이벤트 리스너를 등록할 때 다른 클래스에 있는 함수는 등록되지 않는 현상이 발생</w:t>
+      </w:r>
+    </w:p>
+    <w:p>
+      <w:pPr>
+        <w:ind w:left="1600"/>
+        <w:jc w:val="left"/>
+        <w:rPr>
+          <w:rFonts w:ascii="학교안심 우주 R" w:eastAsia="학교안심 우주 R" w:hAnsi="학교안심 우주 R" w:hint="eastAsia"/>
+          <w:sz w:val="44"/>
+          <w:szCs w:val="44"/>
+        </w:rPr>
+      </w:pPr>
+      <w:r>
+        <w:rPr>
+          <w:rFonts w:ascii="학교안심 우주 R" w:eastAsia="학교안심 우주 R" w:hAnsi="학교안심 우주 R" w:hint="eastAsia"/>
+          <w:sz w:val="44"/>
+          <w:szCs w:val="44"/>
+        </w:rPr>
+        <w:t xml:space="preserve">그러나 버튼의 </w:t>
+      </w:r>
+      <w:r>
+        <w:rPr>
+          <w:rFonts w:ascii="학교안심 우주 R" w:eastAsia="학교안심 우주 R" w:hAnsi="학교안심 우주 R"/>
+          <w:sz w:val="44"/>
+          <w:szCs w:val="44"/>
+        </w:rPr>
+        <w:t xml:space="preserve">onClick </w:t>
+      </w:r>
+      <w:r>
+        <w:rPr>
+          <w:rFonts w:ascii="학교안심 우주 R" w:eastAsia="학교안심 우주 R" w:hAnsi="학교안심 우주 R" w:hint="eastAsia"/>
+          <w:sz w:val="44"/>
+          <w:szCs w:val="44"/>
+        </w:rPr>
+        <w:t>이벤트 리스너에는 다른 클래스에 있는 함수가 잘 등록된다.</w:t>
+      </w:r>
+    </w:p>
+    <w:p>
+      <w:pPr>
+        <w:jc w:val="left"/>
+        <w:rPr>
+          <w:rFonts w:ascii="학교안심 우주 R" w:eastAsia="학교안심 우주 R" w:hAnsi="학교안심 우주 R"/>
+          <w:sz w:val="44"/>
+          <w:szCs w:val="44"/>
+        </w:rPr>
+      </w:pPr>
+      <w:r>
+        <w:rPr>
+          <w:rFonts w:ascii="학교안심 우주 R" w:eastAsia="학교안심 우주 R" w:hAnsi="학교안심 우주 R" w:hint="eastAsia"/>
+          <w:sz w:val="44"/>
+          <w:szCs w:val="44"/>
+        </w:rPr>
+        <w:t>[해결]</w:t>
+      </w:r>
+    </w:p>
+    <w:p>
+      <w:pPr>
+        <w:ind w:left="800"/>
+        <w:jc w:val="left"/>
+        <w:rPr>
+          <w:rFonts w:ascii="학교안심 우주 R" w:eastAsia="학교안심 우주 R" w:hAnsi="학교안심 우주 R" w:hint="eastAsia"/>
+          <w:sz w:val="44"/>
+          <w:szCs w:val="44"/>
+        </w:rPr>
+      </w:pPr>
+      <w:r>
+        <w:rPr>
+          <w:rFonts w:ascii="학교안심 우주 R" w:eastAsia="학교안심 우주 R" w:hAnsi="학교안심 우주 R"/>
+          <w:sz w:val="44"/>
+          <w:szCs w:val="44"/>
+        </w:rPr>
+        <w:t xml:space="preserve">1. </w:t>
+      </w:r>
+      <w:r>
+        <w:rPr>
+          <w:rFonts w:ascii="학교안심 우주 R" w:eastAsia="학교안심 우주 R" w:hAnsi="학교안심 우주 R" w:hint="eastAsia"/>
+          <w:sz w:val="44"/>
+          <w:szCs w:val="44"/>
+        </w:rPr>
+        <w:t>다른 클래스에 있는 함수를 참조 형태로 현재 클래스에 구현하니 정상적으로 동작</w:t>
       </w:r>
     </w:p>
     <w:p>
@@ -13281,6 +13682,95 @@
       <w:lvlJc w:val="right"/>
       <w:pPr>
         <w:ind w:left="4755" w:hanging="440"/>
+      </w:pPr>
+    </w:lvl>
+  </w:abstractNum>
+  <w:abstractNum w:abstractNumId="15" w15:restartNumberingAfterBreak="0">
+    <w:nsid w:val="7E462447"/>
+    <w:multiLevelType w:val="hybridMultilevel"/>
+    <w:tmpl w:val="87044046"/>
+    <w:lvl w:ilvl="0" w:tplc="2014293E">
+      <w:start w:val="1"/>
+      <w:numFmt w:val="decimal"/>
+      <w:lvlText w:val="%1."/>
+      <w:lvlJc w:val="left"/>
+      <w:pPr>
+        <w:ind w:left="1160" w:hanging="720"/>
+      </w:pPr>
+      <w:rPr>
+        <w:rFonts w:hint="default"/>
+      </w:rPr>
+    </w:lvl>
+    <w:lvl w:ilvl="1" w:tplc="04090019">
+      <w:start w:val="1"/>
+      <w:numFmt w:val="upperLetter"/>
+      <w:lvlText w:val="%2."/>
+      <w:lvlJc w:val="left"/>
+      <w:pPr>
+        <w:ind w:left="1320" w:hanging="440"/>
+      </w:pPr>
+    </w:lvl>
+    <w:lvl w:ilvl="2" w:tplc="0409001B" w:tentative="1">
+      <w:start w:val="1"/>
+      <w:numFmt w:val="lowerRoman"/>
+      <w:lvlText w:val="%3."/>
+      <w:lvlJc w:val="right"/>
+      <w:pPr>
+        <w:ind w:left="1760" w:hanging="440"/>
+      </w:pPr>
+    </w:lvl>
+    <w:lvl w:ilvl="3" w:tplc="0409000F" w:tentative="1">
+      <w:start w:val="1"/>
+      <w:numFmt w:val="decimal"/>
+      <w:lvlText w:val="%4."/>
+      <w:lvlJc w:val="left"/>
+      <w:pPr>
+        <w:ind w:left="2200" w:hanging="440"/>
+      </w:pPr>
+    </w:lvl>
+    <w:lvl w:ilvl="4" w:tplc="04090019" w:tentative="1">
+      <w:start w:val="1"/>
+      <w:numFmt w:val="upperLetter"/>
+      <w:lvlText w:val="%5."/>
+      <w:lvlJc w:val="left"/>
+      <w:pPr>
+        <w:ind w:left="2640" w:hanging="440"/>
+      </w:pPr>
+    </w:lvl>
+    <w:lvl w:ilvl="5" w:tplc="0409001B" w:tentative="1">
+      <w:start w:val="1"/>
+      <w:numFmt w:val="lowerRoman"/>
+      <w:lvlText w:val="%6."/>
+      <w:lvlJc w:val="right"/>
+      <w:pPr>
+        <w:ind w:left="3080" w:hanging="440"/>
+      </w:pPr>
+    </w:lvl>
+    <w:lvl w:ilvl="6" w:tplc="0409000F" w:tentative="1">
+      <w:start w:val="1"/>
+      <w:numFmt w:val="decimal"/>
+      <w:lvlText w:val="%7."/>
+      <w:lvlJc w:val="left"/>
+      <w:pPr>
+        <w:ind w:left="3520" w:hanging="440"/>
+      </w:pPr>
+    </w:lvl>
+    <w:lvl w:ilvl="7" w:tplc="04090019" w:tentative="1">
+      <w:start w:val="1"/>
+      <w:numFmt w:val="upperLetter"/>
+      <w:lvlText w:val="%8."/>
+      <w:lvlJc w:val="left"/>
+      <w:pPr>
+        <w:ind w:left="3960" w:hanging="440"/>
+      </w:pPr>
+    </w:lvl>
+    <w:lvl w:ilvl="8" w:tplc="0409001B" w:tentative="1">
+      <w:start w:val="1"/>
+      <w:numFmt w:val="lowerRoman"/>
+      <w:lvlText w:val="%9."/>
+      <w:lvlJc w:val="right"/>
+      <w:pPr>
+        <w:ind w:left="4400" w:hanging="440"/>
       </w:pPr>
     </w:lvl>
   </w:abstractNum>
@@ -13328,6 +13818,9 @@
   </w:num>
   <w:num w:numId="15" w16cid:durableId="858203300">
     <w:abstractNumId w:val="5"/>
+  </w:num>
+  <w:num w:numId="16" w16cid:durableId="1541360875">
+    <w:abstractNumId w:val="15"/>
   </w:num>
 </w:numbering>
 </file>

</xml_diff>